<commit_message>
update for comments up to noon Feb 26
</commit_message>
<xml_diff>
--- a/FHIR-R4/IHE_ITI_Suppl_mCSD.docx
+++ b/FHIR-R4/IHE_ITI_Suppl_mCSD.docx
@@ -8277,6 +8277,35 @@
     </w:p>
     <w:p>
       <w:pPr>
+        <w:pStyle w:val="BodyText"/>
+      </w:pPr>
+      <w:r>
+        <w:t xml:space="preserve">mCSD_8. IHE is updating </w:t>
+      </w:r>
+      <w:proofErr w:type="spellStart"/>
+      <w:r>
+        <w:t>mCSD</w:t>
+      </w:r>
+      <w:proofErr w:type="spellEnd"/>
+      <w:r>
+        <w:t xml:space="preserve"> to add support for organizational facilities. This work is scheduled for Public Comment in Summer of 2019. As part of that revision of </w:t>
+      </w:r>
+      <w:proofErr w:type="spellStart"/>
+      <w:r>
+        <w:t>mCSD</w:t>
+      </w:r>
+      <w:proofErr w:type="spellEnd"/>
+      <w:r>
+        <w:t>, we intend to remove the “Organization Option”, “Location Option”, “Practitioner Option”, and “Healthcare Services Option”.  The result would be that</w:t>
+      </w:r>
+      <w:bookmarkStart w:id="17" w:name="_GoBack"/>
+      <w:bookmarkEnd w:id="17"/>
+      <w:r>
+        <w:t xml:space="preserve"> servers shall support all of the FHIR Resources, the clients can use the FHIR Resources in the way defined. If there is concern with the removal of these options, please contact IHE prior to Summer 2019, or on the forthcoming Public Comment this summer.</w:t>
+      </w:r>
+    </w:p>
+    <w:p>
+      <w:pPr>
         <w:pStyle w:val="Heading2"/>
         <w:numPr>
           <w:ilvl w:val="0"/>
@@ -8287,9 +8316,9 @@
           <w:lang w:val="en-US"/>
         </w:rPr>
       </w:pPr>
-      <w:bookmarkStart w:id="17" w:name="_Toc534969597"/>
-      <w:bookmarkStart w:id="18" w:name="_Toc473170357"/>
-      <w:bookmarkStart w:id="19" w:name="_Toc504625754"/>
+      <w:bookmarkStart w:id="18" w:name="_Toc534969597"/>
+      <w:bookmarkStart w:id="19" w:name="_Toc473170357"/>
+      <w:bookmarkStart w:id="20" w:name="_Toc504625754"/>
       <w:r>
         <w:rPr>
           <w:noProof w:val="0"/>
@@ -8297,7 +8326,7 @@
         </w:rPr>
         <w:t>Closed Issues</w:t>
       </w:r>
-      <w:bookmarkEnd w:id="17"/>
+      <w:bookmarkEnd w:id="18"/>
     </w:p>
     <w:p>
       <w:pPr>
@@ -8453,6 +8482,7 @@
           <w:i/>
           <w:color w:val="000000"/>
         </w:rPr>
+        <w:lastRenderedPageBreak/>
         <w:t>It is clear that we have a hierarchy of locations to capture the geographic hierarchy (jurisdictions):   </w:t>
       </w:r>
     </w:p>
@@ -8501,7 +8531,6 @@
           <w:i/>
           <w:lang w:val="en-US"/>
         </w:rPr>
-        <w:lastRenderedPageBreak/>
         <w:t>The community health worker is providing services at several villages - this we can capture through the location data field of the role in the practitioner resource</w:t>
       </w:r>
     </w:p>
@@ -8705,7 +8734,7 @@
           <w:lang w:val="en-US"/>
         </w:rPr>
       </w:pPr>
-      <w:bookmarkStart w:id="20" w:name="_Toc534969598"/>
+      <w:bookmarkStart w:id="21" w:name="_Toc534969598"/>
       <w:r>
         <w:rPr>
           <w:lang w:val="en-US"/>
@@ -8713,7 +8742,7 @@
         <w:lastRenderedPageBreak/>
         <w:t>General Introduction</w:t>
       </w:r>
-      <w:bookmarkEnd w:id="20"/>
+      <w:bookmarkEnd w:id="21"/>
     </w:p>
     <w:p>
       <w:pPr>
@@ -8730,7 +8759,7 @@
           <w:noProof w:val="0"/>
         </w:rPr>
       </w:pPr>
-      <w:bookmarkStart w:id="21" w:name="_Toc534969599"/>
+      <w:bookmarkStart w:id="22" w:name="_Toc534969599"/>
       <w:r>
         <w:rPr>
           <w:noProof w:val="0"/>
@@ -8749,7 +8778,7 @@
         </w:rPr>
         <w:t xml:space="preserve"> Actor Summary Definitions</w:t>
       </w:r>
-      <w:bookmarkEnd w:id="21"/>
+      <w:bookmarkEnd w:id="22"/>
     </w:p>
     <w:p>
       <w:pPr>
@@ -9379,7 +9408,7 @@
           <w:noProof w:val="0"/>
         </w:rPr>
       </w:pPr>
-      <w:bookmarkStart w:id="22" w:name="_Toc534969600"/>
+      <w:bookmarkStart w:id="23" w:name="_Toc534969600"/>
       <w:r>
         <w:rPr>
           <w:noProof w:val="0"/>
@@ -9398,7 +9427,7 @@
         </w:rPr>
         <w:t xml:space="preserve"> Transaction Summary Definitions</w:t>
       </w:r>
-      <w:bookmarkEnd w:id="22"/>
+      <w:bookmarkEnd w:id="23"/>
     </w:p>
     <w:p>
       <w:pPr>
@@ -9759,14 +9788,14 @@
           <w:noProof w:val="0"/>
         </w:rPr>
       </w:pPr>
-      <w:bookmarkStart w:id="23" w:name="_Toc534969601"/>
+      <w:bookmarkStart w:id="24" w:name="_Toc534969601"/>
       <w:r>
         <w:rPr>
           <w:noProof w:val="0"/>
         </w:rPr>
         <w:t>Glossary</w:t>
       </w:r>
-      <w:bookmarkEnd w:id="23"/>
+      <w:bookmarkEnd w:id="24"/>
     </w:p>
     <w:p>
       <w:pPr>
@@ -9791,7 +9820,7 @@
           <w:lang w:val="en-US"/>
         </w:rPr>
       </w:pPr>
-      <w:bookmarkStart w:id="24" w:name="_Toc534969602"/>
+      <w:bookmarkStart w:id="25" w:name="_Toc534969602"/>
       <w:r>
         <w:rPr>
           <w:lang w:val="en-US"/>
@@ -9823,7 +9852,7 @@
         </w:rPr>
         <w:t>Profiles</w:t>
       </w:r>
-      <w:bookmarkEnd w:id="24"/>
+      <w:bookmarkEnd w:id="25"/>
     </w:p>
     <w:p>
       <w:pPr>
@@ -9837,13 +9866,13 @@
           <w:lang w:val="en-US"/>
         </w:rPr>
       </w:pPr>
-      <w:bookmarkStart w:id="25" w:name="_Toc534969603"/>
-      <w:bookmarkStart w:id="26" w:name="_Toc530206507"/>
-      <w:bookmarkStart w:id="27" w:name="_Toc1388427"/>
-      <w:bookmarkStart w:id="28" w:name="_Toc1388581"/>
-      <w:bookmarkStart w:id="29" w:name="_Toc1456608"/>
-      <w:bookmarkStart w:id="30" w:name="_Toc37034633"/>
-      <w:bookmarkStart w:id="31" w:name="_Toc38846111"/>
+      <w:bookmarkStart w:id="26" w:name="_Toc534969603"/>
+      <w:bookmarkStart w:id="27" w:name="_Toc530206507"/>
+      <w:bookmarkStart w:id="28" w:name="_Toc1388427"/>
+      <w:bookmarkStart w:id="29" w:name="_Toc1388581"/>
+      <w:bookmarkStart w:id="30" w:name="_Toc1456608"/>
+      <w:bookmarkStart w:id="31" w:name="_Toc37034633"/>
+      <w:bookmarkStart w:id="32" w:name="_Toc38846111"/>
       <w:r>
         <w:rPr>
           <w:noProof w:val="0"/>
@@ -9858,7 +9887,7 @@
         </w:rPr>
         <w:t>Licenses</w:t>
       </w:r>
-      <w:bookmarkEnd w:id="25"/>
+      <w:bookmarkEnd w:id="26"/>
     </w:p>
     <w:p>
       <w:pPr>
@@ -9889,22 +9918,22 @@
       <w:pPr>
         <w:pStyle w:val="BodyText"/>
       </w:pPr>
-      <w:bookmarkStart w:id="32" w:name="_Toc473170358"/>
-      <w:bookmarkStart w:id="33" w:name="_Toc504625755"/>
-      <w:bookmarkStart w:id="34" w:name="_Toc530206508"/>
-      <w:bookmarkStart w:id="35" w:name="_Toc1388428"/>
-      <w:bookmarkStart w:id="36" w:name="_Toc1388582"/>
-      <w:bookmarkStart w:id="37" w:name="_Toc1456609"/>
-      <w:bookmarkStart w:id="38" w:name="_Toc37034634"/>
-      <w:bookmarkStart w:id="39" w:name="_Toc38846112"/>
-      <w:bookmarkEnd w:id="18"/>
+      <w:bookmarkStart w:id="33" w:name="_Toc473170358"/>
+      <w:bookmarkStart w:id="34" w:name="_Toc504625755"/>
+      <w:bookmarkStart w:id="35" w:name="_Toc530206508"/>
+      <w:bookmarkStart w:id="36" w:name="_Toc1388428"/>
+      <w:bookmarkStart w:id="37" w:name="_Toc1388582"/>
+      <w:bookmarkStart w:id="38" w:name="_Toc1456609"/>
+      <w:bookmarkStart w:id="39" w:name="_Toc37034634"/>
+      <w:bookmarkStart w:id="40" w:name="_Toc38846112"/>
       <w:bookmarkEnd w:id="19"/>
-      <w:bookmarkEnd w:id="26"/>
+      <w:bookmarkEnd w:id="20"/>
       <w:bookmarkEnd w:id="27"/>
       <w:bookmarkEnd w:id="28"/>
       <w:bookmarkEnd w:id="29"/>
       <w:bookmarkEnd w:id="30"/>
       <w:bookmarkEnd w:id="31"/>
+      <w:bookmarkEnd w:id="32"/>
     </w:p>
     <w:p>
       <w:pPr>
@@ -9942,7 +9971,7 @@
           <w:noProof w:val="0"/>
         </w:rPr>
       </w:pPr>
-      <w:bookmarkStart w:id="40" w:name="_Toc534969604"/>
+      <w:bookmarkStart w:id="41" w:name="_Toc534969604"/>
       <w:r>
         <w:rPr>
           <w:noProof w:val="0"/>
@@ -9988,7 +10017,7 @@
         </w:rPr>
         <w:t xml:space="preserve"> Profile</w:t>
       </w:r>
-      <w:bookmarkEnd w:id="40"/>
+      <w:bookmarkEnd w:id="41"/>
     </w:p>
     <w:p>
       <w:pPr>
@@ -10325,7 +10354,7 @@
           <w:lang w:val="en-US"/>
         </w:rPr>
       </w:pPr>
-      <w:bookmarkStart w:id="41" w:name="_Toc534969605"/>
+      <w:bookmarkStart w:id="42" w:name="_Toc534969605"/>
       <w:r>
         <w:rPr>
           <w:noProof w:val="0"/>
@@ -10378,7 +10407,6 @@
         </w:rPr>
         <w:t>Transactions</w:t>
       </w:r>
-      <w:bookmarkEnd w:id="32"/>
       <w:bookmarkEnd w:id="33"/>
       <w:bookmarkEnd w:id="34"/>
       <w:bookmarkEnd w:id="35"/>
@@ -10386,6 +10414,7 @@
       <w:bookmarkEnd w:id="37"/>
       <w:bookmarkEnd w:id="38"/>
       <w:bookmarkEnd w:id="39"/>
+      <w:bookmarkEnd w:id="40"/>
       <w:r>
         <w:rPr>
           <w:noProof w:val="0"/>
@@ -10393,15 +10422,15 @@
         </w:rPr>
         <w:t>, and Content Modules</w:t>
       </w:r>
-      <w:bookmarkStart w:id="42" w:name="_Toc473170359"/>
-      <w:bookmarkStart w:id="43" w:name="_Toc504625756"/>
-      <w:bookmarkStart w:id="44" w:name="_Toc530206509"/>
-      <w:bookmarkStart w:id="45" w:name="_Toc1388429"/>
-      <w:bookmarkStart w:id="46" w:name="_Toc1388583"/>
-      <w:bookmarkStart w:id="47" w:name="_Toc1456610"/>
-      <w:bookmarkStart w:id="48" w:name="_Toc37034635"/>
-      <w:bookmarkStart w:id="49" w:name="_Toc38846113"/>
-      <w:bookmarkEnd w:id="41"/>
+      <w:bookmarkStart w:id="43" w:name="_Toc473170359"/>
+      <w:bookmarkStart w:id="44" w:name="_Toc504625756"/>
+      <w:bookmarkStart w:id="45" w:name="_Toc530206509"/>
+      <w:bookmarkStart w:id="46" w:name="_Toc1388429"/>
+      <w:bookmarkStart w:id="47" w:name="_Toc1388583"/>
+      <w:bookmarkStart w:id="48" w:name="_Toc1456610"/>
+      <w:bookmarkStart w:id="49" w:name="_Toc37034635"/>
+      <w:bookmarkStart w:id="50" w:name="_Toc38846113"/>
+      <w:bookmarkEnd w:id="42"/>
     </w:p>
     <w:p>
       <w:pPr>
@@ -10723,7 +10752,7 @@
           </mc:Choice>
           <mc:Fallback>
             <w:pict>
-              <v:shapetype w14:anchorId="142FC441" id="_x0000_t32" coordsize="21600,21600" o:spt="32" o:oned="t" path="m,l21600,21600e" filled="f">
+              <v:shapetype w14:anchorId="1CFD17E5" id="_x0000_t32" coordsize="21600,21600" o:spt="32" o:oned="t" path="m,l21600,21600e" filled="f">
                 <v:path arrowok="t" fillok="f" o:connecttype="none"/>
                 <o:lock v:ext="edit" shapetype="t"/>
               </v:shapetype>
@@ -11259,7 +11288,7 @@
           </mc:Choice>
           <mc:Fallback>
             <w:pict>
-              <v:shape w14:anchorId="2F138132" id="Straight Arrow Connector 18" o:spid="_x0000_s1026" type="#_x0000_t32" style="position:absolute;margin-left:159.9pt;margin-top:123.95pt;width:158.5pt;height:0;z-index:251593728;visibility:visible;mso-wrap-style:square;mso-width-percent:0;mso-height-percent:0;mso-wrap-distance-left:9pt;mso-wrap-distance-top:-3e-5mm;mso-wrap-distance-right:9pt;mso-wrap-distance-bottom:-3e-5mm;mso-position-horizontal:absolute;mso-position-horizontal-relative:text;mso-position-vertical:absolute;mso-position-vertical-relative:text;mso-width-percent:0;mso-height-percent:0;mso-width-relative:page;mso-height-relative:page" o:gfxdata="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" strokecolor="windowText">
+              <v:shape w14:anchorId="0E2438F1" id="Straight Arrow Connector 18" o:spid="_x0000_s1026" type="#_x0000_t32" style="position:absolute;margin-left:159.9pt;margin-top:123.95pt;width:158.5pt;height:0;z-index:251593728;visibility:visible;mso-wrap-style:square;mso-width-percent:0;mso-height-percent:0;mso-wrap-distance-left:9pt;mso-wrap-distance-top:-3e-5mm;mso-wrap-distance-right:9pt;mso-wrap-distance-bottom:-3e-5mm;mso-position-horizontal:absolute;mso-position-horizontal-relative:text;mso-position-vertical:absolute;mso-position-vertical-relative:text;mso-width-percent:0;mso-height-percent:0;mso-width-relative:page;mso-height-relative:page" o:gfxdata="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" strokecolor="windowText">
                 <v:stroke endarrow="open"/>
                 <o:lock v:ext="edit" shapetype="f"/>
               </v:shape>
@@ -12429,8 +12458,7 @@
           <w:lang w:val="en-US"/>
         </w:rPr>
       </w:pPr>
-      <w:bookmarkStart w:id="50" w:name="_Toc534969606"/>
-      <w:bookmarkEnd w:id="42"/>
+      <w:bookmarkStart w:id="51" w:name="_Toc534969606"/>
       <w:bookmarkEnd w:id="43"/>
       <w:bookmarkEnd w:id="44"/>
       <w:bookmarkEnd w:id="45"/>
@@ -12438,6 +12466,7 @@
       <w:bookmarkEnd w:id="47"/>
       <w:bookmarkEnd w:id="48"/>
       <w:bookmarkEnd w:id="49"/>
+      <w:bookmarkEnd w:id="50"/>
       <w:r>
         <w:rPr>
           <w:noProof w:val="0"/>
@@ -12475,7 +12504,7 @@
         </w:rPr>
         <w:t xml:space="preserve"> Options</w:t>
       </w:r>
-      <w:bookmarkEnd w:id="50"/>
+      <w:bookmarkEnd w:id="51"/>
     </w:p>
     <w:p>
       <w:pPr>
@@ -14137,14 +14166,14 @@
           <w:lang w:val="en-US"/>
         </w:rPr>
       </w:pPr>
-      <w:bookmarkStart w:id="51" w:name="_Toc534969607"/>
-      <w:bookmarkStart w:id="52" w:name="_Toc37034636"/>
-      <w:bookmarkStart w:id="53" w:name="_Toc38846114"/>
-      <w:bookmarkStart w:id="54" w:name="_Toc504625757"/>
-      <w:bookmarkStart w:id="55" w:name="_Toc530206510"/>
-      <w:bookmarkStart w:id="56" w:name="_Toc1388430"/>
-      <w:bookmarkStart w:id="57" w:name="_Toc1388584"/>
-      <w:bookmarkStart w:id="58" w:name="_Toc1456611"/>
+      <w:bookmarkStart w:id="52" w:name="_Toc534969607"/>
+      <w:bookmarkStart w:id="53" w:name="_Toc37034636"/>
+      <w:bookmarkStart w:id="54" w:name="_Toc38846114"/>
+      <w:bookmarkStart w:id="55" w:name="_Toc504625757"/>
+      <w:bookmarkStart w:id="56" w:name="_Toc530206510"/>
+      <w:bookmarkStart w:id="57" w:name="_Toc1388430"/>
+      <w:bookmarkStart w:id="58" w:name="_Toc1388584"/>
+      <w:bookmarkStart w:id="59" w:name="_Toc1456611"/>
       <w:r>
         <w:rPr>
           <w:noProof w:val="0"/>
@@ -14159,7 +14188,7 @@
         </w:rPr>
         <w:t>.2.1 Organization Option</w:t>
       </w:r>
-      <w:bookmarkEnd w:id="51"/>
+      <w:bookmarkEnd w:id="52"/>
     </w:p>
     <w:p>
       <w:pPr>
@@ -14278,7 +14307,7 @@
           <w:lang w:val="en-US"/>
         </w:rPr>
       </w:pPr>
-      <w:bookmarkStart w:id="59" w:name="_Toc534969608"/>
+      <w:bookmarkStart w:id="60" w:name="_Toc534969608"/>
       <w:r>
         <w:rPr>
           <w:noProof w:val="0"/>
@@ -14293,7 +14322,7 @@
         </w:rPr>
         <w:t>.2.2 Location Option</w:t>
       </w:r>
-      <w:bookmarkEnd w:id="59"/>
+      <w:bookmarkEnd w:id="60"/>
     </w:p>
     <w:p>
       <w:pPr>
@@ -14397,7 +14426,7 @@
           <w:lang w:val="en-US"/>
         </w:rPr>
       </w:pPr>
-      <w:bookmarkStart w:id="60" w:name="_Toc534969609"/>
+      <w:bookmarkStart w:id="61" w:name="_Toc534969609"/>
       <w:r>
         <w:rPr>
           <w:noProof w:val="0"/>
@@ -14412,7 +14441,7 @@
         </w:rPr>
         <w:t>.2.3 Practitioner Option</w:t>
       </w:r>
-      <w:bookmarkEnd w:id="60"/>
+      <w:bookmarkEnd w:id="61"/>
     </w:p>
     <w:p>
       <w:pPr>
@@ -14530,7 +14559,7 @@
           <w:lang w:val="en-US"/>
         </w:rPr>
       </w:pPr>
-      <w:bookmarkStart w:id="61" w:name="_Toc534969610"/>
+      <w:bookmarkStart w:id="62" w:name="_Toc534969610"/>
       <w:r>
         <w:rPr>
           <w:noProof w:val="0"/>
@@ -14559,7 +14588,7 @@
         </w:rPr>
         <w:t>Service Option</w:t>
       </w:r>
-      <w:bookmarkEnd w:id="61"/>
+      <w:bookmarkEnd w:id="62"/>
     </w:p>
     <w:p>
       <w:pPr>
@@ -14680,7 +14709,7 @@
           <w:lang w:val="en-US"/>
         </w:rPr>
       </w:pPr>
-      <w:bookmarkStart w:id="62" w:name="_Toc534969611"/>
+      <w:bookmarkStart w:id="63" w:name="_Toc534969611"/>
       <w:r>
         <w:rPr>
           <w:noProof w:val="0"/>
@@ -14695,7 +14724,7 @@
         </w:rPr>
         <w:t>.2.5 Location Distance Option</w:t>
       </w:r>
-      <w:bookmarkEnd w:id="62"/>
+      <w:bookmarkEnd w:id="63"/>
     </w:p>
     <w:p>
       <w:pPr>
@@ -14749,7 +14778,7 @@
           <w:lang w:val="en-US"/>
         </w:rPr>
       </w:pPr>
-      <w:bookmarkStart w:id="63" w:name="_Toc534969612"/>
+      <w:bookmarkStart w:id="64" w:name="_Toc534969612"/>
       <w:r>
         <w:rPr>
           <w:noProof w:val="0"/>
@@ -14802,7 +14831,7 @@
         </w:rPr>
         <w:t xml:space="preserve"> Groupings</w:t>
       </w:r>
-      <w:bookmarkEnd w:id="63"/>
+      <w:bookmarkEnd w:id="64"/>
       <w:r>
         <w:rPr>
           <w:noProof w:val="0"/>
@@ -15336,7 +15365,7 @@
           <w:lang w:val="en-US"/>
         </w:rPr>
       </w:pPr>
-      <w:bookmarkStart w:id="64" w:name="_Toc534969613"/>
+      <w:bookmarkStart w:id="65" w:name="_Toc534969613"/>
       <w:r>
         <w:rPr>
           <w:noProof w:val="0"/>
@@ -15381,8 +15410,8 @@
         </w:rPr>
         <w:t xml:space="preserve"> </w:t>
       </w:r>
-      <w:bookmarkEnd w:id="52"/>
       <w:bookmarkEnd w:id="53"/>
+      <w:bookmarkEnd w:id="54"/>
       <w:r>
         <w:rPr>
           <w:noProof w:val="0"/>
@@ -15390,7 +15419,7 @@
         </w:rPr>
         <w:t>Overview</w:t>
       </w:r>
-      <w:bookmarkEnd w:id="64"/>
+      <w:bookmarkEnd w:id="65"/>
     </w:p>
     <w:p>
       <w:pPr>
@@ -15406,7 +15435,7 @@
           <w:lang w:val="en-US"/>
         </w:rPr>
       </w:pPr>
-      <w:bookmarkStart w:id="65" w:name="_Toc534969614"/>
+      <w:bookmarkStart w:id="66" w:name="_Toc534969614"/>
       <w:r>
         <w:rPr>
           <w:bCs/>
@@ -15439,7 +15468,7 @@
         </w:rPr>
         <w:t>.1 Concepts</w:t>
       </w:r>
-      <w:bookmarkEnd w:id="65"/>
+      <w:bookmarkEnd w:id="66"/>
     </w:p>
     <w:p>
       <w:pPr>
@@ -15693,7 +15722,7 @@
                           </a:ln>
                           <a:extLst>
                             <a:ext uri="{909E8E84-426E-40dd-AFC4-6F175D3DCCD1}">
-                              <a14:hiddenFill xmlns:a14="http://schemas.microsoft.com/office/drawing/2010/main" xmlns:w="http://schemas.openxmlformats.org/wordprocessingml/2006/main" xmlns:w10="urn:schemas-microsoft-com:office:word" xmlns:v="urn:schemas-microsoft-com:vml" xmlns:o="urn:schemas-microsoft-com:office:office" xmlns:mv="urn:schemas-microsoft-com:mac:vml" xmlns:mo="http://schemas.microsoft.com/office/mac/office/2008/main" xmlns="">
+                              <a14:hiddenFill xmlns="" xmlns:mo="http://schemas.microsoft.com/office/mac/office/2008/main" xmlns:mv="urn:schemas-microsoft-com:mac:vml" xmlns:o="urn:schemas-microsoft-com:office:office" xmlns:v="urn:schemas-microsoft-com:vml" xmlns:w10="urn:schemas-microsoft-com:office:word" xmlns:w="http://schemas.openxmlformats.org/wordprocessingml/2006/main" xmlns:a14="http://schemas.microsoft.com/office/drawing/2010/main">
                                 <a:noFill/>
                               </a14:hiddenFill>
                             </a:ext>
@@ -15984,14 +16013,14 @@
                           </a:ln>
                           <a:extLst>
                             <a:ext uri="{909E8E84-426E-40dd-AFC4-6F175D3DCCD1}">
-                              <a14:hiddenFill xmlns:a14="http://schemas.microsoft.com/office/drawing/2010/main" xmlns:w="http://schemas.openxmlformats.org/wordprocessingml/2006/main" xmlns:w10="urn:schemas-microsoft-com:office:word" xmlns:v="urn:schemas-microsoft-com:vml" xmlns:o="urn:schemas-microsoft-com:office:office" xmlns:mv="urn:schemas-microsoft-com:mac:vml" xmlns:mo="http://schemas.microsoft.com/office/mac/office/2008/main" xmlns="">
+                              <a14:hiddenFill xmlns="" xmlns:mo="http://schemas.microsoft.com/office/mac/office/2008/main" xmlns:mv="urn:schemas-microsoft-com:mac:vml" xmlns:o="urn:schemas-microsoft-com:office:office" xmlns:v="urn:schemas-microsoft-com:vml" xmlns:w10="urn:schemas-microsoft-com:office:word" xmlns:w="http://schemas.openxmlformats.org/wordprocessingml/2006/main" xmlns:a14="http://schemas.microsoft.com/office/drawing/2010/main">
                                 <a:solidFill>
                                   <a:srgbClr val="FFFFFF"/>
                                 </a:solidFill>
                               </a14:hiddenFill>
                             </a:ext>
                             <a:ext uri="{91240B29-F687-4f45-9708-019B960494DF}">
-                              <a14:hiddenLine xmlns:a14="http://schemas.microsoft.com/office/drawing/2010/main" xmlns:w="http://schemas.openxmlformats.org/wordprocessingml/2006/main" xmlns:w10="urn:schemas-microsoft-com:office:word" xmlns:v="urn:schemas-microsoft-com:vml" xmlns:o="urn:schemas-microsoft-com:office:office" xmlns:mv="urn:schemas-microsoft-com:mac:vml" xmlns:mo="http://schemas.microsoft.com/office/mac/office/2008/main" xmlns="" w="9525">
+                              <a14:hiddenLine xmlns="" xmlns:mo="http://schemas.microsoft.com/office/mac/office/2008/main" xmlns:mv="urn:schemas-microsoft-com:mac:vml" xmlns:o="urn:schemas-microsoft-com:office:office" xmlns:v="urn:schemas-microsoft-com:vml" xmlns:w10="urn:schemas-microsoft-com:office:word" xmlns:w="http://schemas.openxmlformats.org/wordprocessingml/2006/main" xmlns:a14="http://schemas.microsoft.com/office/drawing/2010/main" w="9525">
                                 <a:solidFill>
                                   <a:srgbClr val="000000"/>
                                 </a:solidFill>
@@ -16052,7 +16081,7 @@
                           </a:ln>
                           <a:extLst>
                             <a:ext uri="{909E8E84-426E-40dd-AFC4-6F175D3DCCD1}">
-                              <a14:hiddenFill xmlns:a14="http://schemas.microsoft.com/office/drawing/2010/main" xmlns:w="http://schemas.openxmlformats.org/wordprocessingml/2006/main" xmlns:w10="urn:schemas-microsoft-com:office:word" xmlns:v="urn:schemas-microsoft-com:vml" xmlns:o="urn:schemas-microsoft-com:office:office" xmlns:mv="urn:schemas-microsoft-com:mac:vml" xmlns:mo="http://schemas.microsoft.com/office/mac/office/2008/main" xmlns="">
+                              <a14:hiddenFill xmlns="" xmlns:mo="http://schemas.microsoft.com/office/mac/office/2008/main" xmlns:mv="urn:schemas-microsoft-com:mac:vml" xmlns:o="urn:schemas-microsoft-com:office:office" xmlns:v="urn:schemas-microsoft-com:vml" xmlns:w10="urn:schemas-microsoft-com:office:word" xmlns:w="http://schemas.openxmlformats.org/wordprocessingml/2006/main" xmlns:a14="http://schemas.microsoft.com/office/drawing/2010/main">
                                 <a:noFill/>
                               </a14:hiddenFill>
                             </a:ext>
@@ -16084,7 +16113,7 @@
                           </a:ln>
                           <a:extLst>
                             <a:ext uri="{909E8E84-426E-40dd-AFC4-6F175D3DCCD1}">
-                              <a14:hiddenFill xmlns:a14="http://schemas.microsoft.com/office/drawing/2010/main" xmlns:w="http://schemas.openxmlformats.org/wordprocessingml/2006/main" xmlns:w10="urn:schemas-microsoft-com:office:word" xmlns:v="urn:schemas-microsoft-com:vml" xmlns:o="urn:schemas-microsoft-com:office:office" xmlns:mv="urn:schemas-microsoft-com:mac:vml" xmlns:mo="http://schemas.microsoft.com/office/mac/office/2008/main" xmlns="">
+                              <a14:hiddenFill xmlns="" xmlns:mo="http://schemas.microsoft.com/office/mac/office/2008/main" xmlns:mv="urn:schemas-microsoft-com:mac:vml" xmlns:o="urn:schemas-microsoft-com:office:office" xmlns:v="urn:schemas-microsoft-com:vml" xmlns:w10="urn:schemas-microsoft-com:office:word" xmlns:w="http://schemas.openxmlformats.org/wordprocessingml/2006/main" xmlns:a14="http://schemas.microsoft.com/office/drawing/2010/main">
                                 <a:noFill/>
                               </a14:hiddenFill>
                             </a:ext>
@@ -16111,14 +16140,14 @@
                           </a:ln>
                           <a:extLst>
                             <a:ext uri="{909E8E84-426E-40dd-AFC4-6F175D3DCCD1}">
-                              <a14:hiddenFill xmlns:a14="http://schemas.microsoft.com/office/drawing/2010/main" xmlns:w="http://schemas.openxmlformats.org/wordprocessingml/2006/main" xmlns:w10="urn:schemas-microsoft-com:office:word" xmlns:v="urn:schemas-microsoft-com:vml" xmlns:o="urn:schemas-microsoft-com:office:office" xmlns:mv="urn:schemas-microsoft-com:mac:vml" xmlns:mo="http://schemas.microsoft.com/office/mac/office/2008/main" xmlns="">
+                              <a14:hiddenFill xmlns="" xmlns:mo="http://schemas.microsoft.com/office/mac/office/2008/main" xmlns:mv="urn:schemas-microsoft-com:mac:vml" xmlns:o="urn:schemas-microsoft-com:office:office" xmlns:v="urn:schemas-microsoft-com:vml" xmlns:w10="urn:schemas-microsoft-com:office:word" xmlns:w="http://schemas.openxmlformats.org/wordprocessingml/2006/main" xmlns:a14="http://schemas.microsoft.com/office/drawing/2010/main">
                                 <a:solidFill>
                                   <a:srgbClr val="FFFFFF"/>
                                 </a:solidFill>
                               </a14:hiddenFill>
                             </a:ext>
                             <a:ext uri="{91240B29-F687-4f45-9708-019B960494DF}">
-                              <a14:hiddenLine xmlns:a14="http://schemas.microsoft.com/office/drawing/2010/main" xmlns:w="http://schemas.openxmlformats.org/wordprocessingml/2006/main" xmlns:w10="urn:schemas-microsoft-com:office:word" xmlns:v="urn:schemas-microsoft-com:vml" xmlns:o="urn:schemas-microsoft-com:office:office" xmlns:mv="urn:schemas-microsoft-com:mac:vml" xmlns:mo="http://schemas.microsoft.com/office/mac/office/2008/main" xmlns="" w="9525">
+                              <a14:hiddenLine xmlns="" xmlns:mo="http://schemas.microsoft.com/office/mac/office/2008/main" xmlns:mv="urn:schemas-microsoft-com:mac:vml" xmlns:o="urn:schemas-microsoft-com:office:office" xmlns:v="urn:schemas-microsoft-com:vml" xmlns:w10="urn:schemas-microsoft-com:office:word" xmlns:w="http://schemas.openxmlformats.org/wordprocessingml/2006/main" xmlns:a14="http://schemas.microsoft.com/office/drawing/2010/main" w="9525">
                                 <a:solidFill>
                                   <a:srgbClr val="000000"/>
                                 </a:solidFill>
@@ -16180,7 +16209,7 @@
                           </a:ln>
                           <a:extLst>
                             <a:ext uri="{909E8E84-426E-40dd-AFC4-6F175D3DCCD1}">
-                              <a14:hiddenFill xmlns:a14="http://schemas.microsoft.com/office/drawing/2010/main" xmlns:w="http://schemas.openxmlformats.org/wordprocessingml/2006/main" xmlns:w10="urn:schemas-microsoft-com:office:word" xmlns:v="urn:schemas-microsoft-com:vml" xmlns:o="urn:schemas-microsoft-com:office:office" xmlns:mv="urn:schemas-microsoft-com:mac:vml" xmlns:mo="http://schemas.microsoft.com/office/mac/office/2008/main" xmlns="">
+                              <a14:hiddenFill xmlns="" xmlns:mo="http://schemas.microsoft.com/office/mac/office/2008/main" xmlns:mv="urn:schemas-microsoft-com:mac:vml" xmlns:o="urn:schemas-microsoft-com:office:office" xmlns:v="urn:schemas-microsoft-com:vml" xmlns:w10="urn:schemas-microsoft-com:office:word" xmlns:w="http://schemas.openxmlformats.org/wordprocessingml/2006/main" xmlns:a14="http://schemas.microsoft.com/office/drawing/2010/main">
                                 <a:noFill/>
                               </a14:hiddenFill>
                             </a:ext>
@@ -16207,14 +16236,14 @@
                           </a:ln>
                           <a:extLst>
                             <a:ext uri="{909E8E84-426E-40dd-AFC4-6F175D3DCCD1}">
-                              <a14:hiddenFill xmlns:a14="http://schemas.microsoft.com/office/drawing/2010/main" xmlns:w="http://schemas.openxmlformats.org/wordprocessingml/2006/main" xmlns:w10="urn:schemas-microsoft-com:office:word" xmlns:v="urn:schemas-microsoft-com:vml" xmlns:o="urn:schemas-microsoft-com:office:office" xmlns:mv="urn:schemas-microsoft-com:mac:vml" xmlns:mo="http://schemas.microsoft.com/office/mac/office/2008/main" xmlns="">
+                              <a14:hiddenFill xmlns="" xmlns:mo="http://schemas.microsoft.com/office/mac/office/2008/main" xmlns:mv="urn:schemas-microsoft-com:mac:vml" xmlns:o="urn:schemas-microsoft-com:office:office" xmlns:v="urn:schemas-microsoft-com:vml" xmlns:w10="urn:schemas-microsoft-com:office:word" xmlns:w="http://schemas.openxmlformats.org/wordprocessingml/2006/main" xmlns:a14="http://schemas.microsoft.com/office/drawing/2010/main">
                                 <a:solidFill>
                                   <a:srgbClr val="FFFFFF"/>
                                 </a:solidFill>
                               </a14:hiddenFill>
                             </a:ext>
                             <a:ext uri="{91240B29-F687-4f45-9708-019B960494DF}">
-                              <a14:hiddenLine xmlns:a14="http://schemas.microsoft.com/office/drawing/2010/main" xmlns:w="http://schemas.openxmlformats.org/wordprocessingml/2006/main" xmlns:w10="urn:schemas-microsoft-com:office:word" xmlns:v="urn:schemas-microsoft-com:vml" xmlns:o="urn:schemas-microsoft-com:office:office" xmlns:mv="urn:schemas-microsoft-com:mac:vml" xmlns:mo="http://schemas.microsoft.com/office/mac/office/2008/main" xmlns="" w="9525">
+                              <a14:hiddenLine xmlns="" xmlns:mo="http://schemas.microsoft.com/office/mac/office/2008/main" xmlns:mv="urn:schemas-microsoft-com:mac:vml" xmlns:o="urn:schemas-microsoft-com:office:office" xmlns:v="urn:schemas-microsoft-com:vml" xmlns:w10="urn:schemas-microsoft-com:office:word" xmlns:w="http://schemas.openxmlformats.org/wordprocessingml/2006/main" xmlns:a14="http://schemas.microsoft.com/office/drawing/2010/main" w="9525">
                                 <a:solidFill>
                                   <a:srgbClr val="000000"/>
                                 </a:solidFill>
@@ -16268,14 +16297,14 @@
                           </a:ln>
                           <a:extLst>
                             <a:ext uri="{909E8E84-426E-40dd-AFC4-6F175D3DCCD1}">
-                              <a14:hiddenFill xmlns:a14="http://schemas.microsoft.com/office/drawing/2010/main" xmlns:w="http://schemas.openxmlformats.org/wordprocessingml/2006/main" xmlns:w10="urn:schemas-microsoft-com:office:word" xmlns:v="urn:schemas-microsoft-com:vml" xmlns:o="urn:schemas-microsoft-com:office:office" xmlns:mv="urn:schemas-microsoft-com:mac:vml" xmlns:mo="http://schemas.microsoft.com/office/mac/office/2008/main" xmlns="">
+                              <a14:hiddenFill xmlns="" xmlns:mo="http://schemas.microsoft.com/office/mac/office/2008/main" xmlns:mv="urn:schemas-microsoft-com:mac:vml" xmlns:o="urn:schemas-microsoft-com:office:office" xmlns:v="urn:schemas-microsoft-com:vml" xmlns:w10="urn:schemas-microsoft-com:office:word" xmlns:w="http://schemas.openxmlformats.org/wordprocessingml/2006/main" xmlns:a14="http://schemas.microsoft.com/office/drawing/2010/main">
                                 <a:solidFill>
                                   <a:srgbClr val="FFFFFF"/>
                                 </a:solidFill>
                               </a14:hiddenFill>
                             </a:ext>
                             <a:ext uri="{91240B29-F687-4f45-9708-019B960494DF}">
-                              <a14:hiddenLine xmlns:a14="http://schemas.microsoft.com/office/drawing/2010/main" xmlns:w="http://schemas.openxmlformats.org/wordprocessingml/2006/main" xmlns:w10="urn:schemas-microsoft-com:office:word" xmlns:v="urn:schemas-microsoft-com:vml" xmlns:o="urn:schemas-microsoft-com:office:office" xmlns:mv="urn:schemas-microsoft-com:mac:vml" xmlns:mo="http://schemas.microsoft.com/office/mac/office/2008/main" xmlns="" w="9525">
+                              <a14:hiddenLine xmlns="" xmlns:mo="http://schemas.microsoft.com/office/mac/office/2008/main" xmlns:mv="urn:schemas-microsoft-com:mac:vml" xmlns:o="urn:schemas-microsoft-com:office:office" xmlns:v="urn:schemas-microsoft-com:vml" xmlns:w10="urn:schemas-microsoft-com:office:word" xmlns:w="http://schemas.openxmlformats.org/wordprocessingml/2006/main" xmlns:a14="http://schemas.microsoft.com/office/drawing/2010/main" w="9525">
                                 <a:solidFill>
                                   <a:srgbClr val="000000"/>
                                 </a:solidFill>
@@ -16329,14 +16358,14 @@
                           </a:ln>
                           <a:extLst>
                             <a:ext uri="{909E8E84-426E-40dd-AFC4-6F175D3DCCD1}">
-                              <a14:hiddenFill xmlns:a14="http://schemas.microsoft.com/office/drawing/2010/main" xmlns:w="http://schemas.openxmlformats.org/wordprocessingml/2006/main" xmlns:w10="urn:schemas-microsoft-com:office:word" xmlns:v="urn:schemas-microsoft-com:vml" xmlns:o="urn:schemas-microsoft-com:office:office" xmlns:mv="urn:schemas-microsoft-com:mac:vml" xmlns:mo="http://schemas.microsoft.com/office/mac/office/2008/main" xmlns="">
+                              <a14:hiddenFill xmlns="" xmlns:mo="http://schemas.microsoft.com/office/mac/office/2008/main" xmlns:mv="urn:schemas-microsoft-com:mac:vml" xmlns:o="urn:schemas-microsoft-com:office:office" xmlns:v="urn:schemas-microsoft-com:vml" xmlns:w10="urn:schemas-microsoft-com:office:word" xmlns:w="http://schemas.openxmlformats.org/wordprocessingml/2006/main" xmlns:a14="http://schemas.microsoft.com/office/drawing/2010/main">
                                 <a:solidFill>
                                   <a:srgbClr val="FFFFFF"/>
                                 </a:solidFill>
                               </a14:hiddenFill>
                             </a:ext>
                             <a:ext uri="{91240B29-F687-4f45-9708-019B960494DF}">
-                              <a14:hiddenLine xmlns:a14="http://schemas.microsoft.com/office/drawing/2010/main" xmlns:w="http://schemas.openxmlformats.org/wordprocessingml/2006/main" xmlns:w10="urn:schemas-microsoft-com:office:word" xmlns:v="urn:schemas-microsoft-com:vml" xmlns:o="urn:schemas-microsoft-com:office:office" xmlns:mv="urn:schemas-microsoft-com:mac:vml" xmlns:mo="http://schemas.microsoft.com/office/mac/office/2008/main" xmlns="" w="9525">
+                              <a14:hiddenLine xmlns="" xmlns:mo="http://schemas.microsoft.com/office/mac/office/2008/main" xmlns:mv="urn:schemas-microsoft-com:mac:vml" xmlns:o="urn:schemas-microsoft-com:office:office" xmlns:v="urn:schemas-microsoft-com:vml" xmlns:w10="urn:schemas-microsoft-com:office:word" xmlns:w="http://schemas.openxmlformats.org/wordprocessingml/2006/main" xmlns:a14="http://schemas.microsoft.com/office/drawing/2010/main" w="9525">
                                 <a:solidFill>
                                   <a:srgbClr val="000000"/>
                                 </a:solidFill>
@@ -16517,7 +16546,7 @@
                           </a:ln>
                           <a:extLst>
                             <a:ext uri="{909E8E84-426E-40dd-AFC4-6F175D3DCCD1}">
-                              <a14:hiddenFill xmlns:a14="http://schemas.microsoft.com/office/drawing/2010/main" xmlns:w="http://schemas.openxmlformats.org/wordprocessingml/2006/main" xmlns:w10="urn:schemas-microsoft-com:office:word" xmlns:v="urn:schemas-microsoft-com:vml" xmlns:o="urn:schemas-microsoft-com:office:office" xmlns:mv="urn:schemas-microsoft-com:mac:vml" xmlns:mo="http://schemas.microsoft.com/office/mac/office/2008/main" xmlns="">
+                              <a14:hiddenFill xmlns="" xmlns:mo="http://schemas.microsoft.com/office/mac/office/2008/main" xmlns:mv="urn:schemas-microsoft-com:mac:vml" xmlns:o="urn:schemas-microsoft-com:office:office" xmlns:v="urn:schemas-microsoft-com:vml" xmlns:w10="urn:schemas-microsoft-com:office:word" xmlns:w="http://schemas.openxmlformats.org/wordprocessingml/2006/main" xmlns:a14="http://schemas.microsoft.com/office/drawing/2010/main">
                                 <a:noFill/>
                               </a14:hiddenFill>
                             </a:ext>
@@ -16552,7 +16581,7 @@
                           </a:ln>
                           <a:extLst>
                             <a:ext uri="{909E8E84-426E-40dd-AFC4-6F175D3DCCD1}">
-                              <a14:hiddenFill xmlns:a14="http://schemas.microsoft.com/office/drawing/2010/main" xmlns:w="http://schemas.openxmlformats.org/wordprocessingml/2006/main" xmlns:w10="urn:schemas-microsoft-com:office:word" xmlns:v="urn:schemas-microsoft-com:vml" xmlns:o="urn:schemas-microsoft-com:office:office" xmlns:mv="urn:schemas-microsoft-com:mac:vml" xmlns:mo="http://schemas.microsoft.com/office/mac/office/2008/main" xmlns="">
+                              <a14:hiddenFill xmlns="" xmlns:mo="http://schemas.microsoft.com/office/mac/office/2008/main" xmlns:mv="urn:schemas-microsoft-com:mac:vml" xmlns:o="urn:schemas-microsoft-com:office:office" xmlns:v="urn:schemas-microsoft-com:vml" xmlns:w10="urn:schemas-microsoft-com:office:word" xmlns:w="http://schemas.openxmlformats.org/wordprocessingml/2006/main" xmlns:a14="http://schemas.microsoft.com/office/drawing/2010/main">
                                 <a:noFill/>
                               </a14:hiddenFill>
                             </a:ext>
@@ -16579,14 +16608,14 @@
                           </a:ln>
                           <a:extLst>
                             <a:ext uri="{909E8E84-426E-40dd-AFC4-6F175D3DCCD1}">
-                              <a14:hiddenFill xmlns:a14="http://schemas.microsoft.com/office/drawing/2010/main" xmlns:w="http://schemas.openxmlformats.org/wordprocessingml/2006/main" xmlns:w10="urn:schemas-microsoft-com:office:word" xmlns:v="urn:schemas-microsoft-com:vml" xmlns:o="urn:schemas-microsoft-com:office:office" xmlns:mv="urn:schemas-microsoft-com:mac:vml" xmlns:mo="http://schemas.microsoft.com/office/mac/office/2008/main" xmlns="">
+                              <a14:hiddenFill xmlns="" xmlns:mo="http://schemas.microsoft.com/office/mac/office/2008/main" xmlns:mv="urn:schemas-microsoft-com:mac:vml" xmlns:o="urn:schemas-microsoft-com:office:office" xmlns:v="urn:schemas-microsoft-com:vml" xmlns:w10="urn:schemas-microsoft-com:office:word" xmlns:w="http://schemas.openxmlformats.org/wordprocessingml/2006/main" xmlns:a14="http://schemas.microsoft.com/office/drawing/2010/main">
                                 <a:solidFill>
                                   <a:srgbClr val="FFFFFF"/>
                                 </a:solidFill>
                               </a14:hiddenFill>
                             </a:ext>
                             <a:ext uri="{91240B29-F687-4f45-9708-019B960494DF}">
-                              <a14:hiddenLine xmlns:a14="http://schemas.microsoft.com/office/drawing/2010/main" xmlns:w="http://schemas.openxmlformats.org/wordprocessingml/2006/main" xmlns:w10="urn:schemas-microsoft-com:office:word" xmlns:v="urn:schemas-microsoft-com:vml" xmlns:o="urn:schemas-microsoft-com:office:office" xmlns:mv="urn:schemas-microsoft-com:mac:vml" xmlns:mo="http://schemas.microsoft.com/office/mac/office/2008/main" xmlns="" w="9525">
+                              <a14:hiddenLine xmlns="" xmlns:mo="http://schemas.microsoft.com/office/mac/office/2008/main" xmlns:mv="urn:schemas-microsoft-com:mac:vml" xmlns:o="urn:schemas-microsoft-com:office:office" xmlns:v="urn:schemas-microsoft-com:vml" xmlns:w10="urn:schemas-microsoft-com:office:word" xmlns:w="http://schemas.openxmlformats.org/wordprocessingml/2006/main" xmlns:a14="http://schemas.microsoft.com/office/drawing/2010/main" w="9525">
                                 <a:solidFill>
                                   <a:srgbClr val="000000"/>
                                 </a:solidFill>
@@ -16640,14 +16669,14 @@
                           </a:ln>
                           <a:extLst>
                             <a:ext uri="{909E8E84-426E-40dd-AFC4-6F175D3DCCD1}">
-                              <a14:hiddenFill xmlns:a14="http://schemas.microsoft.com/office/drawing/2010/main" xmlns:w="http://schemas.openxmlformats.org/wordprocessingml/2006/main" xmlns:w10="urn:schemas-microsoft-com:office:word" xmlns:v="urn:schemas-microsoft-com:vml" xmlns:o="urn:schemas-microsoft-com:office:office" xmlns:mv="urn:schemas-microsoft-com:mac:vml" xmlns:mo="http://schemas.microsoft.com/office/mac/office/2008/main" xmlns="">
+                              <a14:hiddenFill xmlns="" xmlns:mo="http://schemas.microsoft.com/office/mac/office/2008/main" xmlns:mv="urn:schemas-microsoft-com:mac:vml" xmlns:o="urn:schemas-microsoft-com:office:office" xmlns:v="urn:schemas-microsoft-com:vml" xmlns:w10="urn:schemas-microsoft-com:office:word" xmlns:w="http://schemas.openxmlformats.org/wordprocessingml/2006/main" xmlns:a14="http://schemas.microsoft.com/office/drawing/2010/main">
                                 <a:solidFill>
                                   <a:srgbClr val="FFFFFF"/>
                                 </a:solidFill>
                               </a14:hiddenFill>
                             </a:ext>
                             <a:ext uri="{91240B29-F687-4f45-9708-019B960494DF}">
-                              <a14:hiddenLine xmlns:a14="http://schemas.microsoft.com/office/drawing/2010/main" xmlns:w="http://schemas.openxmlformats.org/wordprocessingml/2006/main" xmlns:w10="urn:schemas-microsoft-com:office:word" xmlns:v="urn:schemas-microsoft-com:vml" xmlns:o="urn:schemas-microsoft-com:office:office" xmlns:mv="urn:schemas-microsoft-com:mac:vml" xmlns:mo="http://schemas.microsoft.com/office/mac/office/2008/main" xmlns="" w="9525">
+                              <a14:hiddenLine xmlns="" xmlns:mo="http://schemas.microsoft.com/office/mac/office/2008/main" xmlns:mv="urn:schemas-microsoft-com:mac:vml" xmlns:o="urn:schemas-microsoft-com:office:office" xmlns:v="urn:schemas-microsoft-com:vml" xmlns:w10="urn:schemas-microsoft-com:office:word" xmlns:w="http://schemas.openxmlformats.org/wordprocessingml/2006/main" xmlns:a14="http://schemas.microsoft.com/office/drawing/2010/main" w="9525">
                                 <a:solidFill>
                                   <a:srgbClr val="000000"/>
                                 </a:solidFill>
@@ -16706,7 +16735,7 @@
                           </a:ln>
                           <a:extLst>
                             <a:ext uri="{909E8E84-426E-40dd-AFC4-6F175D3DCCD1}">
-                              <a14:hiddenFill xmlns:a14="http://schemas.microsoft.com/office/drawing/2010/main" xmlns:w="http://schemas.openxmlformats.org/wordprocessingml/2006/main" xmlns:w10="urn:schemas-microsoft-com:office:word" xmlns:v="urn:schemas-microsoft-com:vml" xmlns:o="urn:schemas-microsoft-com:office:office" xmlns:mv="urn:schemas-microsoft-com:mac:vml" xmlns:mo="http://schemas.microsoft.com/office/mac/office/2008/main" xmlns="">
+                              <a14:hiddenFill xmlns="" xmlns:mo="http://schemas.microsoft.com/office/mac/office/2008/main" xmlns:mv="urn:schemas-microsoft-com:mac:vml" xmlns:o="urn:schemas-microsoft-com:office:office" xmlns:v="urn:schemas-microsoft-com:vml" xmlns:w10="urn:schemas-microsoft-com:office:word" xmlns:w="http://schemas.openxmlformats.org/wordprocessingml/2006/main" xmlns:a14="http://schemas.microsoft.com/office/drawing/2010/main">
                                 <a:noFill/>
                               </a14:hiddenFill>
                             </a:ext>
@@ -16733,14 +16762,14 @@
                           </a:ln>
                           <a:extLst>
                             <a:ext uri="{909E8E84-426E-40dd-AFC4-6F175D3DCCD1}">
-                              <a14:hiddenFill xmlns:a14="http://schemas.microsoft.com/office/drawing/2010/main" xmlns:w="http://schemas.openxmlformats.org/wordprocessingml/2006/main" xmlns:w10="urn:schemas-microsoft-com:office:word" xmlns:v="urn:schemas-microsoft-com:vml" xmlns:o="urn:schemas-microsoft-com:office:office" xmlns:mv="urn:schemas-microsoft-com:mac:vml" xmlns:mo="http://schemas.microsoft.com/office/mac/office/2008/main" xmlns="">
+                              <a14:hiddenFill xmlns="" xmlns:mo="http://schemas.microsoft.com/office/mac/office/2008/main" xmlns:mv="urn:schemas-microsoft-com:mac:vml" xmlns:o="urn:schemas-microsoft-com:office:office" xmlns:v="urn:schemas-microsoft-com:vml" xmlns:w10="urn:schemas-microsoft-com:office:word" xmlns:w="http://schemas.openxmlformats.org/wordprocessingml/2006/main" xmlns:a14="http://schemas.microsoft.com/office/drawing/2010/main">
                                 <a:solidFill>
                                   <a:srgbClr val="FFFFFF"/>
                                 </a:solidFill>
                               </a14:hiddenFill>
                             </a:ext>
                             <a:ext uri="{91240B29-F687-4f45-9708-019B960494DF}">
-                              <a14:hiddenLine xmlns:a14="http://schemas.microsoft.com/office/drawing/2010/main" xmlns:w="http://schemas.openxmlformats.org/wordprocessingml/2006/main" xmlns:w10="urn:schemas-microsoft-com:office:word" xmlns:v="urn:schemas-microsoft-com:vml" xmlns:o="urn:schemas-microsoft-com:office:office" xmlns:mv="urn:schemas-microsoft-com:mac:vml" xmlns:mo="http://schemas.microsoft.com/office/mac/office/2008/main" xmlns="" w="9525">
+                              <a14:hiddenLine xmlns="" xmlns:mo="http://schemas.microsoft.com/office/mac/office/2008/main" xmlns:mv="urn:schemas-microsoft-com:mac:vml" xmlns:o="urn:schemas-microsoft-com:office:office" xmlns:v="urn:schemas-microsoft-com:vml" xmlns:w10="urn:schemas-microsoft-com:office:word" xmlns:w="http://schemas.openxmlformats.org/wordprocessingml/2006/main" xmlns:a14="http://schemas.microsoft.com/office/drawing/2010/main" w="9525">
                                 <a:solidFill>
                                   <a:srgbClr val="000000"/>
                                 </a:solidFill>
@@ -16801,7 +16830,7 @@
                           </a:ln>
                           <a:extLst>
                             <a:ext uri="{909E8E84-426E-40dd-AFC4-6F175D3DCCD1}">
-                              <a14:hiddenFill xmlns:a14="http://schemas.microsoft.com/office/drawing/2010/main" xmlns:w="http://schemas.openxmlformats.org/wordprocessingml/2006/main" xmlns:w10="urn:schemas-microsoft-com:office:word" xmlns:v="urn:schemas-microsoft-com:vml" xmlns:o="urn:schemas-microsoft-com:office:office" xmlns:mv="urn:schemas-microsoft-com:mac:vml" xmlns:mo="http://schemas.microsoft.com/office/mac/office/2008/main" xmlns="">
+                              <a14:hiddenFill xmlns="" xmlns:mo="http://schemas.microsoft.com/office/mac/office/2008/main" xmlns:mv="urn:schemas-microsoft-com:mac:vml" xmlns:o="urn:schemas-microsoft-com:office:office" xmlns:v="urn:schemas-microsoft-com:vml" xmlns:w10="urn:schemas-microsoft-com:office:word" xmlns:w="http://schemas.openxmlformats.org/wordprocessingml/2006/main" xmlns:a14="http://schemas.microsoft.com/office/drawing/2010/main">
                                 <a:noFill/>
                               </a14:hiddenFill>
                             </a:ext>
@@ -17252,7 +17281,7 @@
           <w:lang w:val="en-US"/>
         </w:rPr>
       </w:pPr>
-      <w:bookmarkStart w:id="66" w:name="_Toc534969615"/>
+      <w:bookmarkStart w:id="67" w:name="_Toc534969615"/>
       <w:r>
         <w:rPr>
           <w:noProof w:val="0"/>
@@ -17282,7 +17311,7 @@
         </w:rPr>
         <w:t>Delete Services</w:t>
       </w:r>
-      <w:bookmarkEnd w:id="66"/>
+      <w:bookmarkEnd w:id="67"/>
     </w:p>
     <w:p>
       <w:pPr>
@@ -17311,7 +17340,7 @@
           <w:lang w:val="en-US"/>
         </w:rPr>
       </w:pPr>
-      <w:bookmarkStart w:id="67" w:name="_Toc534969616"/>
+      <w:bookmarkStart w:id="68" w:name="_Toc534969616"/>
       <w:r>
         <w:rPr>
           <w:bCs/>
@@ -17328,7 +17357,7 @@
         </w:rPr>
         <w:t>.4.2 Use Cases</w:t>
       </w:r>
-      <w:bookmarkEnd w:id="67"/>
+      <w:bookmarkEnd w:id="68"/>
     </w:p>
     <w:p>
       <w:pPr>
@@ -17343,7 +17372,7 @@
           <w:lang w:val="en-US"/>
         </w:rPr>
       </w:pPr>
-      <w:bookmarkStart w:id="68" w:name="_Toc534969617"/>
+      <w:bookmarkStart w:id="69" w:name="_Toc534969617"/>
       <w:r>
         <w:rPr>
           <w:noProof w:val="0"/>
@@ -17386,7 +17415,7 @@
         </w:rPr>
         <w:t>: Practitioner Query</w:t>
       </w:r>
-      <w:bookmarkEnd w:id="68"/>
+      <w:bookmarkEnd w:id="69"/>
     </w:p>
     <w:p>
       <w:pPr>
@@ -17400,7 +17429,7 @@
           <w:lang w:val="en-US"/>
         </w:rPr>
       </w:pPr>
-      <w:bookmarkStart w:id="69" w:name="_Toc534969618"/>
+      <w:bookmarkStart w:id="70" w:name="_Toc534969618"/>
       <w:r>
         <w:rPr>
           <w:noProof w:val="0"/>
@@ -17429,7 +17458,7 @@
         </w:rPr>
         <w:t>.1 Practitioner Query Use Case Description</w:t>
       </w:r>
-      <w:bookmarkEnd w:id="69"/>
+      <w:bookmarkEnd w:id="70"/>
     </w:p>
     <w:p>
       <w:pPr>
@@ -17469,7 +17498,7 @@
           <w:lang w:val="en-US"/>
         </w:rPr>
       </w:pPr>
-      <w:bookmarkStart w:id="70" w:name="_Toc534969619"/>
+      <w:bookmarkStart w:id="71" w:name="_Toc534969619"/>
       <w:r>
         <w:rPr>
           <w:noProof w:val="0"/>
@@ -17498,7 +17527,7 @@
         </w:rPr>
         <w:t>.2 Practitioner Query Process Flow</w:t>
       </w:r>
-      <w:bookmarkEnd w:id="70"/>
+      <w:bookmarkEnd w:id="71"/>
     </w:p>
     <w:p>
       <w:pPr>
@@ -18110,7 +18139,7 @@
           <w:lang w:val="en-US"/>
         </w:rPr>
       </w:pPr>
-      <w:bookmarkStart w:id="71" w:name="_Toc534969620"/>
+      <w:bookmarkStart w:id="72" w:name="_Toc534969620"/>
       <w:r>
         <w:rPr>
           <w:rFonts w:eastAsia="Arial"/>
@@ -18167,7 +18196,7 @@
         </w:rPr>
         <w:t>Provider Lookup During an Emergency Event</w:t>
       </w:r>
-      <w:bookmarkEnd w:id="71"/>
+      <w:bookmarkEnd w:id="72"/>
     </w:p>
     <w:p>
       <w:pPr>
@@ -18182,7 +18211,7 @@
           <w:lang w:val="en-US"/>
         </w:rPr>
       </w:pPr>
-      <w:bookmarkStart w:id="72" w:name="_Toc534969621"/>
+      <w:bookmarkStart w:id="73" w:name="_Toc534969621"/>
       <w:r>
         <w:rPr>
           <w:rFonts w:eastAsia="Arial"/>
@@ -18231,14 +18260,14 @@
         </w:rPr>
         <w:t>Use Case Description</w:t>
       </w:r>
-      <w:bookmarkEnd w:id="72"/>
+      <w:bookmarkEnd w:id="73"/>
     </w:p>
     <w:p>
       <w:pPr>
         <w:pStyle w:val="BodyText"/>
       </w:pPr>
-      <w:bookmarkStart w:id="73" w:name="_7wlqz873uems" w:colFirst="0" w:colLast="0"/>
-      <w:bookmarkEnd w:id="73"/>
+      <w:bookmarkStart w:id="74" w:name="_7wlqz873uems" w:colFirst="0" w:colLast="0"/>
+      <w:bookmarkEnd w:id="74"/>
       <w:r>
         <w:t>During an emergency event, medical volunteers may report to assist</w:t>
       </w:r>
@@ -18295,7 +18324,7 @@
           <w:lang w:val="en-US"/>
         </w:rPr>
       </w:pPr>
-      <w:bookmarkStart w:id="74" w:name="_Toc534969622"/>
+      <w:bookmarkStart w:id="75" w:name="_Toc534969622"/>
       <w:r>
         <w:rPr>
           <w:rFonts w:eastAsia="Arial"/>
@@ -18336,7 +18365,7 @@
         </w:rPr>
         <w:t>Provider Lookup During an Emergency Event Process Flow</w:t>
       </w:r>
-      <w:bookmarkEnd w:id="74"/>
+      <w:bookmarkEnd w:id="75"/>
     </w:p>
     <w:p>
       <w:pPr>
@@ -18536,8 +18565,8 @@
           <w:rFonts w:eastAsia="Arial"/>
         </w:rPr>
       </w:pPr>
-      <w:bookmarkStart w:id="75" w:name="_yw9pjp5y0sgn" w:colFirst="0" w:colLast="0"/>
-      <w:bookmarkEnd w:id="75"/>
+      <w:bookmarkStart w:id="76" w:name="_yw9pjp5y0sgn" w:colFirst="0" w:colLast="0"/>
+      <w:bookmarkEnd w:id="76"/>
       <w:r>
         <w:rPr>
           <w:rFonts w:eastAsia="Arial"/>
@@ -19208,7 +19237,7 @@
           <w:lang w:val="en-US"/>
         </w:rPr>
       </w:pPr>
-      <w:bookmarkStart w:id="76" w:name="_Toc534969623"/>
+      <w:bookmarkStart w:id="77" w:name="_Toc534969623"/>
       <w:r>
         <w:rPr>
           <w:rFonts w:eastAsia="Arial"/>
@@ -19250,7 +19279,7 @@
         </w:rPr>
         <w:t>: Cross-jurisdictional Site Management</w:t>
       </w:r>
-      <w:bookmarkEnd w:id="76"/>
+      <w:bookmarkEnd w:id="77"/>
       <w:r>
         <w:rPr>
           <w:rFonts w:eastAsia="Arial"/>
@@ -19273,7 +19302,7 @@
           <w:lang w:val="en-US"/>
         </w:rPr>
       </w:pPr>
-      <w:bookmarkStart w:id="77" w:name="_Toc534969624"/>
+      <w:bookmarkStart w:id="78" w:name="_Toc534969624"/>
       <w:r>
         <w:rPr>
           <w:rFonts w:eastAsia="Arial"/>
@@ -19314,9 +19343,9 @@
         </w:rPr>
         <w:t>Description</w:t>
       </w:r>
-      <w:bookmarkStart w:id="78" w:name="_h3drf8nl23l9" w:colFirst="0" w:colLast="0"/>
-      <w:bookmarkEnd w:id="77"/>
+      <w:bookmarkStart w:id="79" w:name="_h3drf8nl23l9" w:colFirst="0" w:colLast="0"/>
       <w:bookmarkEnd w:id="78"/>
+      <w:bookmarkEnd w:id="79"/>
     </w:p>
     <w:p>
       <w:pPr>
@@ -19576,8 +19605,8 @@
         </w:rPr>
         <w:t xml:space="preserve"> these lists. </w:t>
       </w:r>
-      <w:bookmarkStart w:id="79" w:name="_i5ypqhzh36b" w:colFirst="0" w:colLast="0"/>
-      <w:bookmarkEnd w:id="79"/>
+      <w:bookmarkStart w:id="80" w:name="_i5ypqhzh36b" w:colFirst="0" w:colLast="0"/>
+      <w:bookmarkEnd w:id="80"/>
     </w:p>
     <w:p>
       <w:pPr>
@@ -20106,7 +20135,7 @@
           </mc:Choice>
           <mc:Fallback>
             <w:pict>
-              <v:shape w14:anchorId="5517C27E" id="Straight Arrow Connector 20" o:spid="_x0000_s1026" type="#_x0000_t32" style="position:absolute;margin-left:226.95pt;margin-top:142.8pt;width:79.9pt;height:50.8pt;z-index:251614208;visibility:visible;mso-wrap-style:square;mso-width-percent:0;mso-height-percent:0;mso-wrap-distance-left:9pt;mso-wrap-distance-top:0;mso-wrap-distance-right:9pt;mso-wrap-distance-bottom:0;mso-position-horizontal:absolute;mso-position-horizontal-relative:text;mso-position-vertical:absolute;mso-position-vertical-relative:text;mso-width-percent:0;mso-height-percent:0;mso-width-relative:page;mso-height-relative:page" o:gfxdata="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" strokecolor="windowText" strokeweight="1.5pt">
+              <v:shape w14:anchorId="4BB7787E" id="Straight Arrow Connector 20" o:spid="_x0000_s1026" type="#_x0000_t32" style="position:absolute;margin-left:226.95pt;margin-top:142.8pt;width:79.9pt;height:50.8pt;z-index:251614208;visibility:visible;mso-wrap-style:square;mso-width-percent:0;mso-height-percent:0;mso-wrap-distance-left:9pt;mso-wrap-distance-top:0;mso-wrap-distance-right:9pt;mso-wrap-distance-bottom:0;mso-position-horizontal:absolute;mso-position-horizontal-relative:text;mso-position-vertical:absolute;mso-position-vertical-relative:text;mso-width-percent:0;mso-height-percent:0;mso-width-relative:page;mso-height-relative:page" o:gfxdata="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" strokecolor="windowText" strokeweight="1.5pt">
                 <v:stroke startarrowwidth="wide" startarrowlength="long" endarrow="block" endarrowwidth="wide" endarrowlength="long"/>
                 <o:lock v:ext="edit" shapetype="f"/>
               </v:shape>
@@ -20177,7 +20206,7 @@
           </mc:Choice>
           <mc:Fallback>
             <w:pict>
-              <v:shape w14:anchorId="68D1112A" id="Straight Arrow Connector 22" o:spid="_x0000_s1026" type="#_x0000_t32" style="position:absolute;margin-left:81.5pt;margin-top:142.8pt;width:103.75pt;height:62.8pt;flip:x;z-index:251618304;visibility:visible;mso-wrap-style:square;mso-width-percent:0;mso-height-percent:0;mso-wrap-distance-left:9pt;mso-wrap-distance-top:0;mso-wrap-distance-right:9pt;mso-wrap-distance-bottom:0;mso-position-horizontal:absolute;mso-position-horizontal-relative:text;mso-position-vertical:absolute;mso-position-vertical-relative:text;mso-width-percent:0;mso-height-percent:0;mso-width-relative:page;mso-height-relative:page" o:gfxdata="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" strokecolor="windowText" strokeweight="1.5pt">
+              <v:shape w14:anchorId="110AD4D4" id="Straight Arrow Connector 22" o:spid="_x0000_s1026" type="#_x0000_t32" style="position:absolute;margin-left:81.5pt;margin-top:142.8pt;width:103.75pt;height:62.8pt;flip:x;z-index:251618304;visibility:visible;mso-wrap-style:square;mso-width-percent:0;mso-height-percent:0;mso-wrap-distance-left:9pt;mso-wrap-distance-top:0;mso-wrap-distance-right:9pt;mso-wrap-distance-bottom:0;mso-position-horizontal:absolute;mso-position-horizontal-relative:text;mso-position-vertical:absolute;mso-position-vertical-relative:text;mso-width-percent:0;mso-height-percent:0;mso-width-relative:page;mso-height-relative:page" o:gfxdata="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" strokecolor="windowText" strokeweight="1.5pt">
                 <v:stroke startarrowwidth="wide" startarrowlength="long" endarrow="block" endarrowwidth="wide" endarrowlength="long"/>
                 <o:lock v:ext="edit" shapetype="f"/>
               </v:shape>
@@ -20248,7 +20277,7 @@
           </mc:Choice>
           <mc:Fallback>
             <w:pict>
-              <v:roundrect w14:anchorId="39602A6A" id="Rounded Rectangle 8" o:spid="_x0000_s1026" style="position:absolute;margin-left:245.05pt;margin-top:193.65pt;width:123.55pt;height:65.35pt;z-index:251622400;visibility:visible;mso-wrap-style:square;mso-width-percent:0;mso-height-percent:0;mso-wrap-distance-left:9pt;mso-wrap-distance-top:0;mso-wrap-distance-right:9pt;mso-wrap-distance-bottom:0;mso-position-horizontal:absolute;mso-position-horizontal-relative:text;mso-position-vertical:absolute;mso-position-vertical-relative:text;mso-width-percent:0;mso-height-percent:0;mso-width-relative:page;mso-height-relative:page;v-text-anchor:middle" arcsize="0" o:gfxdata="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" filled="f" strokecolor="windowText" strokeweight="2pt">
+              <v:roundrect w14:anchorId="270DE58D" id="Rounded Rectangle 8" o:spid="_x0000_s1026" style="position:absolute;margin-left:245.05pt;margin-top:193.65pt;width:123.55pt;height:65.35pt;z-index:251622400;visibility:visible;mso-wrap-style:square;mso-width-percent:0;mso-height-percent:0;mso-wrap-distance-left:9pt;mso-wrap-distance-top:0;mso-wrap-distance-right:9pt;mso-wrap-distance-bottom:0;mso-position-horizontal:absolute;mso-position-horizontal-relative:text;mso-position-vertical:absolute;mso-position-vertical-relative:text;mso-width-percent:0;mso-height-percent:0;mso-width-relative:page;mso-height-relative:page;v-text-anchor:middle" arcsize="0" o:gfxdata="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" filled="f" strokecolor="windowText" strokeweight="2pt">
                 <v:path arrowok="t"/>
               </v:roundrect>
             </w:pict>
@@ -20320,7 +20349,7 @@
           </mc:Choice>
           <mc:Fallback>
             <w:pict>
-              <v:roundrect w14:anchorId="564AB797" id="Rounded Rectangle 9" o:spid="_x0000_s1026" style="position:absolute;margin-left:257.05pt;margin-top:205.65pt;width:123.55pt;height:65.35pt;z-index:251626496;visibility:visible;mso-wrap-style:square;mso-width-percent:0;mso-height-percent:0;mso-wrap-distance-left:9pt;mso-wrap-distance-top:0;mso-wrap-distance-right:9pt;mso-wrap-distance-bottom:0;mso-position-horizontal:absolute;mso-position-horizontal-relative:text;mso-position-vertical:absolute;mso-position-vertical-relative:text;mso-width-percent:0;mso-height-percent:0;mso-width-relative:page;mso-height-relative:page;v-text-anchor:middle" arcsize="0" o:gfxdata="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" fillcolor="window" strokecolor="windowText" strokeweight="2pt">
+              <v:roundrect w14:anchorId="7A7055F3" id="Rounded Rectangle 9" o:spid="_x0000_s1026" style="position:absolute;margin-left:257.05pt;margin-top:205.65pt;width:123.55pt;height:65.35pt;z-index:251626496;visibility:visible;mso-wrap-style:square;mso-width-percent:0;mso-height-percent:0;mso-wrap-distance-left:9pt;mso-wrap-distance-top:0;mso-wrap-distance-right:9pt;mso-wrap-distance-bottom:0;mso-position-horizontal:absolute;mso-position-horizontal-relative:text;mso-position-vertical:absolute;mso-position-vertical-relative:text;mso-width-percent:0;mso-height-percent:0;mso-width-relative:page;mso-height-relative:page;v-text-anchor:middle" arcsize="0" o:gfxdata="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" fillcolor="window" strokecolor="windowText" strokeweight="2pt">
                 <v:path arrowok="t"/>
               </v:roundrect>
             </w:pict>
@@ -20537,7 +20566,7 @@
           </mc:Choice>
           <mc:Fallback>
             <w:pict>
-              <v:group w14:anchorId="41236038" id="Canvas 7" o:spid="_x0000_s1026" editas="canvas" style="width:6in;height:295.2pt;mso-position-horizontal-relative:char;mso-position-vertical-relative:line" coordsize="54864,37490" o:gfxdata="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">
+              <v:group w14:anchorId="08816C27" id="Canvas 7" o:spid="_x0000_s1026" editas="canvas" style="width:6in;height:295.2pt;mso-position-horizontal-relative:char;mso-position-vertical-relative:line" coordsize="54864,37490" o:gfxdata="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">
                 <v:shape id="_x0000_s1027" type="#_x0000_t75" style="position:absolute;width:54864;height:37490;visibility:visible;mso-wrap-style:square" stroked="t" strokecolor="black [3213]" strokeweight="1.25pt">
                   <v:fill o:detectmouseclick="t"/>
                   <v:path o:connecttype="none"/>
@@ -20556,8 +20585,8 @@
           <w:rFonts w:eastAsia="Arial"/>
         </w:rPr>
       </w:pPr>
-      <w:bookmarkStart w:id="80" w:name="_30nyk1at46m" w:colFirst="0" w:colLast="0"/>
-      <w:bookmarkEnd w:id="80"/>
+      <w:bookmarkStart w:id="81" w:name="_30nyk1at46m" w:colFirst="0" w:colLast="0"/>
+      <w:bookmarkEnd w:id="81"/>
       <w:r>
         <w:rPr>
           <w:rFonts w:eastAsia="Arial"/>
@@ -20590,7 +20619,7 @@
           <w:lang w:val="en-US"/>
         </w:rPr>
       </w:pPr>
-      <w:bookmarkStart w:id="81" w:name="_Toc534969625"/>
+      <w:bookmarkStart w:id="82" w:name="_Toc534969625"/>
       <w:r>
         <w:rPr>
           <w:rFonts w:eastAsia="Arial"/>
@@ -20615,7 +20644,7 @@
         </w:rPr>
         <w:t>.2 Cross-jurisdictional Site Management Process Flow</w:t>
       </w:r>
-      <w:bookmarkEnd w:id="81"/>
+      <w:bookmarkEnd w:id="82"/>
     </w:p>
     <w:p>
       <w:pPr>
@@ -21161,8 +21190,8 @@
           <w:rFonts w:eastAsia="Arial"/>
         </w:rPr>
       </w:pPr>
-      <w:bookmarkStart w:id="82" w:name="_bbk3m1secbnp" w:colFirst="0" w:colLast="0"/>
-      <w:bookmarkEnd w:id="82"/>
+      <w:bookmarkStart w:id="83" w:name="_bbk3m1secbnp" w:colFirst="0" w:colLast="0"/>
+      <w:bookmarkEnd w:id="83"/>
       <w:r>
         <w:rPr>
           <w:rFonts w:eastAsia="Arial"/>
@@ -21821,7 +21850,7 @@
           <w:lang w:val="en-US"/>
         </w:rPr>
       </w:pPr>
-      <w:bookmarkStart w:id="83" w:name="_Toc534969626"/>
+      <w:bookmarkStart w:id="84" w:name="_Toc534969626"/>
       <w:r>
         <w:rPr>
           <w:noProof w:val="0"/>
@@ -21867,7 +21896,7 @@
         </w:rPr>
         <w:t xml:space="preserve"> Security Considerations</w:t>
       </w:r>
-      <w:bookmarkEnd w:id="83"/>
+      <w:bookmarkEnd w:id="84"/>
     </w:p>
     <w:p>
       <w:pPr>
@@ -21949,7 +21978,7 @@
           <w:lang w:val="en-US"/>
         </w:rPr>
       </w:pPr>
-      <w:bookmarkStart w:id="84" w:name="_Toc534969627"/>
+      <w:bookmarkStart w:id="85" w:name="_Toc534969627"/>
       <w:r>
         <w:rPr>
           <w:noProof w:val="0"/>
@@ -22015,7 +22044,7 @@
         </w:rPr>
         <w:t>Considerations</w:t>
       </w:r>
-      <w:bookmarkEnd w:id="84"/>
+      <w:bookmarkEnd w:id="85"/>
     </w:p>
     <w:p>
       <w:pPr>
@@ -22029,7 +22058,7 @@
           <w:lang w:val="en-US"/>
         </w:rPr>
       </w:pPr>
-      <w:bookmarkStart w:id="85" w:name="_Toc534969628"/>
+      <w:bookmarkStart w:id="86" w:name="_Toc534969628"/>
       <w:r>
         <w:rPr>
           <w:noProof w:val="0"/>
@@ -22051,7 +22080,7 @@
         </w:rPr>
         <w:t>Aggregate Data Exchange – ADX</w:t>
       </w:r>
-      <w:bookmarkEnd w:id="85"/>
+      <w:bookmarkEnd w:id="86"/>
     </w:p>
     <w:p>
       <w:pPr>
@@ -22192,7 +22221,7 @@
           <w:lang w:val="en-US"/>
         </w:rPr>
       </w:pPr>
-      <w:bookmarkStart w:id="86" w:name="_Toc534969629"/>
+      <w:bookmarkStart w:id="87" w:name="_Toc534969629"/>
       <w:r>
         <w:rPr>
           <w:noProof w:val="0"/>
@@ -22207,7 +22236,7 @@
         </w:rPr>
         <w:t>.6.2 Care Services Discovery – CSD</w:t>
       </w:r>
-      <w:bookmarkEnd w:id="86"/>
+      <w:bookmarkEnd w:id="87"/>
     </w:p>
     <w:p>
       <w:pPr>
@@ -22312,7 +22341,7 @@
           <w:lang w:val="en-US"/>
         </w:rPr>
       </w:pPr>
-      <w:bookmarkStart w:id="87" w:name="_Toc534969630"/>
+      <w:bookmarkStart w:id="88" w:name="_Toc534969630"/>
       <w:r>
         <w:rPr>
           <w:noProof w:val="0"/>
@@ -22327,7 +22356,7 @@
         </w:rPr>
         <w:t>.6.3 Health Provider Directory – HPD</w:t>
       </w:r>
-      <w:bookmarkEnd w:id="87"/>
+      <w:bookmarkEnd w:id="88"/>
     </w:p>
     <w:p>
       <w:pPr>
@@ -22410,7 +22439,7 @@
           <w:lang w:val="en-US"/>
         </w:rPr>
       </w:pPr>
-      <w:bookmarkStart w:id="88" w:name="_Toc534969631"/>
+      <w:bookmarkStart w:id="89" w:name="_Toc534969631"/>
       <w:r>
         <w:rPr>
           <w:noProof w:val="0"/>
@@ -22447,7 +22476,7 @@
         </w:rPr>
         <w:t>mACM</w:t>
       </w:r>
-      <w:bookmarkEnd w:id="88"/>
+      <w:bookmarkEnd w:id="89"/>
       <w:proofErr w:type="spellEnd"/>
     </w:p>
     <w:p>
@@ -22561,7 +22590,7 @@
           <w:lang w:val="en-US"/>
         </w:rPr>
       </w:pPr>
-      <w:bookmarkStart w:id="89" w:name="_Toc534969632"/>
+      <w:bookmarkStart w:id="90" w:name="_Toc534969632"/>
       <w:r>
         <w:rPr>
           <w:noProof w:val="0"/>
@@ -22592,7 +22621,7 @@
         </w:rPr>
         <w:t xml:space="preserve"> Deployment Considerations</w:t>
       </w:r>
-      <w:bookmarkEnd w:id="89"/>
+      <w:bookmarkEnd w:id="90"/>
     </w:p>
     <w:p>
       <w:pPr>
@@ -22606,7 +22635,7 @@
           <w:lang w:val="en-US"/>
         </w:rPr>
       </w:pPr>
-      <w:bookmarkStart w:id="90" w:name="_Toc534969633"/>
+      <w:bookmarkStart w:id="91" w:name="_Toc534969633"/>
       <w:r>
         <w:rPr>
           <w:noProof w:val="0"/>
@@ -22621,7 +22650,7 @@
         </w:rPr>
         <w:t>.7.1 Simple Deployment</w:t>
       </w:r>
-      <w:bookmarkEnd w:id="90"/>
+      <w:bookmarkEnd w:id="91"/>
     </w:p>
     <w:p>
       <w:pPr>
@@ -23273,7 +23302,7 @@
           </mc:Choice>
           <mc:Fallback>
             <w:pict>
-              <v:shape w14:anchorId="5803AF34" id="Straight Arrow Connector 7" o:spid="_x0000_s1026" type="#_x0000_t32" style="position:absolute;margin-left:162pt;margin-top:59.05pt;width:138pt;height:0;z-index:251737088;visibility:visible;mso-wrap-style:square;mso-width-percent:0;mso-height-percent:0;mso-wrap-distance-left:9pt;mso-wrap-distance-top:-3e-5mm;mso-wrap-distance-right:9pt;mso-wrap-distance-bottom:-3e-5mm;mso-position-horizontal:absolute;mso-position-horizontal-relative:text;mso-position-vertical:absolute;mso-position-vertical-relative:text;mso-width-percent:0;mso-height-percent:0;mso-width-relative:page;mso-height-relative:page" o:gfxdata="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" strokecolor="windowText">
+              <v:shape w14:anchorId="50307ED9" id="Straight Arrow Connector 7" o:spid="_x0000_s1026" type="#_x0000_t32" style="position:absolute;margin-left:162pt;margin-top:59.05pt;width:138pt;height:0;z-index:251737088;visibility:visible;mso-wrap-style:square;mso-width-percent:0;mso-height-percent:0;mso-wrap-distance-left:9pt;mso-wrap-distance-top:-3e-5mm;mso-wrap-distance-right:9pt;mso-wrap-distance-bottom:-3e-5mm;mso-position-horizontal:absolute;mso-position-horizontal-relative:text;mso-position-vertical:absolute;mso-position-vertical-relative:text;mso-width-percent:0;mso-height-percent:0;mso-width-relative:page;mso-height-relative:page" o:gfxdata="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" strokecolor="windowText">
                 <v:stroke endarrow="open"/>
                 <o:lock v:ext="edit" shapetype="f"/>
               </v:shape>
@@ -23514,7 +23543,7 @@
           <w:lang w:val="en-US"/>
         </w:rPr>
       </w:pPr>
-      <w:bookmarkStart w:id="91" w:name="_Toc534969634"/>
+      <w:bookmarkStart w:id="92" w:name="_Toc534969634"/>
       <w:r>
         <w:rPr>
           <w:noProof w:val="0"/>
@@ -23550,7 +23579,7 @@
         </w:rPr>
         <w:t>s</w:t>
       </w:r>
-      <w:bookmarkEnd w:id="91"/>
+      <w:bookmarkEnd w:id="92"/>
     </w:p>
     <w:p>
       <w:pPr>
@@ -24099,7 +24128,7 @@
           </mc:Choice>
           <mc:Fallback>
             <w:pict>
-              <v:rect w14:anchorId="7DD8800F" id="Rectangle 75" o:spid="_x0000_s1026" style="position:absolute;margin-left:54pt;margin-top:0;width:90pt;height:153pt;z-index:251642880;visibility:visible;mso-wrap-style:square;mso-width-percent:0;mso-height-percent:0;mso-wrap-distance-left:9pt;mso-wrap-distance-top:0;mso-wrap-distance-right:9pt;mso-wrap-distance-bottom:0;mso-position-horizontal:absolute;mso-position-horizontal-relative:text;mso-position-vertical:absolute;mso-position-vertical-relative:text;mso-width-percent:0;mso-height-percent:0;mso-width-relative:page;mso-height-relative:page;v-text-anchor:middle" o:gfxdata="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" strokeweight="2pt">
+              <v:rect w14:anchorId="64CE3C40" id="Rectangle 75" o:spid="_x0000_s1026" style="position:absolute;margin-left:54pt;margin-top:0;width:90pt;height:153pt;z-index:251642880;visibility:visible;mso-wrap-style:square;mso-width-percent:0;mso-height-percent:0;mso-wrap-distance-left:9pt;mso-wrap-distance-top:0;mso-wrap-distance-right:9pt;mso-wrap-distance-bottom:0;mso-position-horizontal:absolute;mso-position-horizontal-relative:text;mso-position-vertical:absolute;mso-position-vertical-relative:text;mso-width-percent:0;mso-height-percent:0;mso-width-relative:page;mso-height-relative:page;v-text-anchor:middle" o:gfxdata="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" strokeweight="2pt">
                 <v:stroke dashstyle="dash"/>
               </v:rect>
             </w:pict>
@@ -24173,7 +24202,7 @@
           </mc:Choice>
           <mc:Fallback>
             <w:pict>
-              <v:rect w14:anchorId="51A23F8B" id="Rectangle 76" o:spid="_x0000_s1026" style="position:absolute;margin-left:140.4pt;margin-top:2.4pt;width:7.2pt;height:148.3pt;z-index:251646976;visibility:visible;mso-wrap-style:square;mso-width-percent:0;mso-height-percent:0;mso-wrap-distance-left:9pt;mso-wrap-distance-top:0;mso-wrap-distance-right:9pt;mso-wrap-distance-bottom:0;mso-position-horizontal:absolute;mso-position-horizontal-relative:text;mso-position-vertical:absolute;mso-position-vertical-relative:text;mso-width-percent:0;mso-height-percent:0;mso-width-relative:page;mso-height-relative:page;v-text-anchor:middle" o:gfxdata="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" fillcolor="window" strokecolor="window" strokeweight="2pt">
+              <v:rect w14:anchorId="67B641C1" id="Rectangle 76" o:spid="_x0000_s1026" style="position:absolute;margin-left:140.4pt;margin-top:2.4pt;width:7.2pt;height:148.3pt;z-index:251646976;visibility:visible;mso-wrap-style:square;mso-width-percent:0;mso-height-percent:0;mso-wrap-distance-left:9pt;mso-wrap-distance-top:0;mso-wrap-distance-right:9pt;mso-wrap-distance-bottom:0;mso-position-horizontal:absolute;mso-position-horizontal-relative:text;mso-position-vertical:absolute;mso-position-vertical-relative:text;mso-width-percent:0;mso-height-percent:0;mso-width-relative:page;mso-height-relative:page;v-text-anchor:middle" o:gfxdata="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" fillcolor="window" strokecolor="window" strokeweight="2pt">
                 <v:path arrowok="t"/>
               </v:rect>
             </w:pict>
@@ -24240,7 +24269,7 @@
                           </a:ln>
                           <a:extLst>
                             <a:ext uri="{909E8E84-426E-40dd-AFC4-6F175D3DCCD1}">
-                              <a14:hiddenFill xmlns:a14="http://schemas.microsoft.com/office/drawing/2010/main" xmlns:w="http://schemas.openxmlformats.org/wordprocessingml/2006/main" xmlns:w10="urn:schemas-microsoft-com:office:word" xmlns:v="urn:schemas-microsoft-com:vml" xmlns:o="urn:schemas-microsoft-com:office:office" xmlns:mv="urn:schemas-microsoft-com:mac:vml" xmlns:mo="http://schemas.microsoft.com/office/mac/office/2008/main" xmlns="">
+                              <a14:hiddenFill xmlns="" xmlns:mo="http://schemas.microsoft.com/office/mac/office/2008/main" xmlns:mv="urn:schemas-microsoft-com:mac:vml" xmlns:o="urn:schemas-microsoft-com:office:office" xmlns:v="urn:schemas-microsoft-com:vml" xmlns:w10="urn:schemas-microsoft-com:office:word" xmlns:w="http://schemas.openxmlformats.org/wordprocessingml/2006/main" xmlns:a14="http://schemas.microsoft.com/office/drawing/2010/main">
                                 <a:solidFill>
                                   <a:srgbClr val="FFFFFF"/>
                                 </a:solidFill>
@@ -24295,7 +24324,7 @@
                           </a:ln>
                           <a:extLst>
                             <a:ext uri="{909E8E84-426E-40dd-AFC4-6F175D3DCCD1}">
-                              <a14:hiddenFill xmlns:a14="http://schemas.microsoft.com/office/drawing/2010/main" xmlns:w="http://schemas.openxmlformats.org/wordprocessingml/2006/main" xmlns:w10="urn:schemas-microsoft-com:office:word" xmlns:v="urn:schemas-microsoft-com:vml" xmlns:o="urn:schemas-microsoft-com:office:office" xmlns:mv="urn:schemas-microsoft-com:mac:vml" xmlns:mo="http://schemas.microsoft.com/office/mac/office/2008/main" xmlns="">
+                              <a14:hiddenFill xmlns="" xmlns:mo="http://schemas.microsoft.com/office/mac/office/2008/main" xmlns:mv="urn:schemas-microsoft-com:mac:vml" xmlns:o="urn:schemas-microsoft-com:office:office" xmlns:v="urn:schemas-microsoft-com:vml" xmlns:w10="urn:schemas-microsoft-com:office:word" xmlns:w="http://schemas.openxmlformats.org/wordprocessingml/2006/main" xmlns:a14="http://schemas.microsoft.com/office/drawing/2010/main">
                                 <a:solidFill>
                                   <a:srgbClr val="FFFFFF"/>
                                 </a:solidFill>
@@ -24352,7 +24381,7 @@
                           </a:ln>
                           <a:extLst>
                             <a:ext uri="{909E8E84-426E-40dd-AFC4-6F175D3DCCD1}">
-                              <a14:hiddenFill xmlns:a14="http://schemas.microsoft.com/office/drawing/2010/main" xmlns:w="http://schemas.openxmlformats.org/wordprocessingml/2006/main" xmlns:w10="urn:schemas-microsoft-com:office:word" xmlns:v="urn:schemas-microsoft-com:vml" xmlns:o="urn:schemas-microsoft-com:office:office" xmlns:mv="urn:schemas-microsoft-com:mac:vml" xmlns:mo="http://schemas.microsoft.com/office/mac/office/2008/main" xmlns="">
+                              <a14:hiddenFill xmlns="" xmlns:mo="http://schemas.microsoft.com/office/mac/office/2008/main" xmlns:mv="urn:schemas-microsoft-com:mac:vml" xmlns:o="urn:schemas-microsoft-com:office:office" xmlns:v="urn:schemas-microsoft-com:vml" xmlns:w10="urn:schemas-microsoft-com:office:word" xmlns:w="http://schemas.openxmlformats.org/wordprocessingml/2006/main" xmlns:a14="http://schemas.microsoft.com/office/drawing/2010/main">
                                 <a:solidFill>
                                   <a:srgbClr val="FFFFFF"/>
                                 </a:solidFill>
@@ -24413,7 +24442,7 @@
                           </a:ln>
                           <a:extLst>
                             <a:ext uri="{909E8E84-426E-40dd-AFC4-6F175D3DCCD1}">
-                              <a14:hiddenFill xmlns:a14="http://schemas.microsoft.com/office/drawing/2010/main" xmlns:w="http://schemas.openxmlformats.org/wordprocessingml/2006/main" xmlns:w10="urn:schemas-microsoft-com:office:word" xmlns:v="urn:schemas-microsoft-com:vml" xmlns:o="urn:schemas-microsoft-com:office:office" xmlns:mv="urn:schemas-microsoft-com:mac:vml" xmlns:mo="http://schemas.microsoft.com/office/mac/office/2008/main" xmlns="">
+                              <a14:hiddenFill xmlns="" xmlns:mo="http://schemas.microsoft.com/office/mac/office/2008/main" xmlns:mv="urn:schemas-microsoft-com:mac:vml" xmlns:o="urn:schemas-microsoft-com:office:office" xmlns:v="urn:schemas-microsoft-com:vml" xmlns:w10="urn:schemas-microsoft-com:office:word" xmlns:w="http://schemas.openxmlformats.org/wordprocessingml/2006/main" xmlns:a14="http://schemas.microsoft.com/office/drawing/2010/main">
                                 <a:solidFill>
                                   <a:srgbClr val="FFFFFF"/>
                                 </a:solidFill>
@@ -24474,7 +24503,7 @@
                           </a:ln>
                           <a:extLst>
                             <a:ext uri="{909E8E84-426E-40dd-AFC4-6F175D3DCCD1}">
-                              <a14:hiddenFill xmlns:a14="http://schemas.microsoft.com/office/drawing/2010/main" xmlns:w="http://schemas.openxmlformats.org/wordprocessingml/2006/main" xmlns:w10="urn:schemas-microsoft-com:office:word" xmlns:v="urn:schemas-microsoft-com:vml" xmlns:o="urn:schemas-microsoft-com:office:office" xmlns:mv="urn:schemas-microsoft-com:mac:vml" xmlns:mo="http://schemas.microsoft.com/office/mac/office/2008/main" xmlns="">
+                              <a14:hiddenFill xmlns="" xmlns:mo="http://schemas.microsoft.com/office/mac/office/2008/main" xmlns:mv="urn:schemas-microsoft-com:mac:vml" xmlns:o="urn:schemas-microsoft-com:office:office" xmlns:v="urn:schemas-microsoft-com:vml" xmlns:w10="urn:schemas-microsoft-com:office:word" xmlns:w="http://schemas.openxmlformats.org/wordprocessingml/2006/main" xmlns:a14="http://schemas.microsoft.com/office/drawing/2010/main">
                                 <a:solidFill>
                                   <a:srgbClr val="FFFFFF"/>
                                 </a:solidFill>
@@ -24741,7 +24770,7 @@
                             </a:ln>
                             <a:extLst>
                               <a:ext uri="{909E8E84-426E-40dd-AFC4-6F175D3DCCD1}">
-                                <a14:hiddenFill xmlns:a14="http://schemas.microsoft.com/office/drawing/2010/main" xmlns:w="http://schemas.openxmlformats.org/wordprocessingml/2006/main" xmlns:w10="urn:schemas-microsoft-com:office:word" xmlns:v="urn:schemas-microsoft-com:vml" xmlns:o="urn:schemas-microsoft-com:office:office" xmlns:mv="urn:schemas-microsoft-com:mac:vml" xmlns:mo="http://schemas.microsoft.com/office/mac/office/2008/main" xmlns="">
+                                <a14:hiddenFill xmlns="" xmlns:mo="http://schemas.microsoft.com/office/mac/office/2008/main" xmlns:mv="urn:schemas-microsoft-com:mac:vml" xmlns:o="urn:schemas-microsoft-com:office:office" xmlns:v="urn:schemas-microsoft-com:vml" xmlns:w10="urn:schemas-microsoft-com:office:word" xmlns:w="http://schemas.openxmlformats.org/wordprocessingml/2006/main" xmlns:a14="http://schemas.microsoft.com/office/drawing/2010/main">
                                   <a:solidFill>
                                     <a:srgbClr val="FFFFFF"/>
                                   </a:solidFill>
@@ -24798,7 +24827,7 @@
                             </a:ln>
                             <a:extLst>
                               <a:ext uri="{909E8E84-426E-40dd-AFC4-6F175D3DCCD1}">
-                                <a14:hiddenFill xmlns:a14="http://schemas.microsoft.com/office/drawing/2010/main" xmlns:w="http://schemas.openxmlformats.org/wordprocessingml/2006/main" xmlns:w10="urn:schemas-microsoft-com:office:word" xmlns:v="urn:schemas-microsoft-com:vml" xmlns:o="urn:schemas-microsoft-com:office:office" xmlns:mv="urn:schemas-microsoft-com:mac:vml" xmlns:mo="http://schemas.microsoft.com/office/mac/office/2008/main" xmlns="">
+                                <a14:hiddenFill xmlns="" xmlns:mo="http://schemas.microsoft.com/office/mac/office/2008/main" xmlns:mv="urn:schemas-microsoft-com:mac:vml" xmlns:o="urn:schemas-microsoft-com:office:office" xmlns:v="urn:schemas-microsoft-com:vml" xmlns:w10="urn:schemas-microsoft-com:office:word" xmlns:w="http://schemas.openxmlformats.org/wordprocessingml/2006/main" xmlns:a14="http://schemas.microsoft.com/office/drawing/2010/main">
                                   <a:solidFill>
                                     <a:srgbClr val="FFFFFF"/>
                                   </a:solidFill>
@@ -24857,7 +24886,7 @@
                             </a:ln>
                             <a:extLst>
                               <a:ext uri="{909E8E84-426E-40dd-AFC4-6F175D3DCCD1}">
-                                <a14:hiddenFill xmlns:a14="http://schemas.microsoft.com/office/drawing/2010/main" xmlns:w="http://schemas.openxmlformats.org/wordprocessingml/2006/main" xmlns:w10="urn:schemas-microsoft-com:office:word" xmlns:v="urn:schemas-microsoft-com:vml" xmlns:o="urn:schemas-microsoft-com:office:office" xmlns:mv="urn:schemas-microsoft-com:mac:vml" xmlns:mo="http://schemas.microsoft.com/office/mac/office/2008/main" xmlns="">
+                                <a14:hiddenFill xmlns="" xmlns:mo="http://schemas.microsoft.com/office/mac/office/2008/main" xmlns:mv="urn:schemas-microsoft-com:mac:vml" xmlns:o="urn:schemas-microsoft-com:office:office" xmlns:v="urn:schemas-microsoft-com:vml" xmlns:w10="urn:schemas-microsoft-com:office:word" xmlns:w="http://schemas.openxmlformats.org/wordprocessingml/2006/main" xmlns:a14="http://schemas.microsoft.com/office/drawing/2010/main">
                                   <a:solidFill>
                                     <a:srgbClr val="FFFFFF"/>
                                   </a:solidFill>
@@ -24939,7 +24968,7 @@
                             </a:ln>
                             <a:extLst>
                               <a:ext uri="{909E8E84-426E-40dd-AFC4-6F175D3DCCD1}">
-                                <a14:hiddenFill xmlns:a14="http://schemas.microsoft.com/office/drawing/2010/main" xmlns:w="http://schemas.openxmlformats.org/wordprocessingml/2006/main" xmlns:w10="urn:schemas-microsoft-com:office:word" xmlns:v="urn:schemas-microsoft-com:vml" xmlns:o="urn:schemas-microsoft-com:office:office" xmlns:mv="urn:schemas-microsoft-com:mac:vml" xmlns:mo="http://schemas.microsoft.com/office/mac/office/2008/main" xmlns="">
+                                <a14:hiddenFill xmlns="" xmlns:mo="http://schemas.microsoft.com/office/mac/office/2008/main" xmlns:mv="urn:schemas-microsoft-com:mac:vml" xmlns:o="urn:schemas-microsoft-com:office:office" xmlns:v="urn:schemas-microsoft-com:vml" xmlns:w10="urn:schemas-microsoft-com:office:word" xmlns:w="http://schemas.openxmlformats.org/wordprocessingml/2006/main" xmlns:a14="http://schemas.microsoft.com/office/drawing/2010/main">
                                   <a:solidFill>
                                     <a:srgbClr val="FFFFFF"/>
                                   </a:solidFill>
@@ -25035,7 +25064,7 @@
                             </a:ln>
                             <a:extLst>
                               <a:ext uri="{909E8E84-426E-40dd-AFC4-6F175D3DCCD1}">
-                                <a14:hiddenFill xmlns:a14="http://schemas.microsoft.com/office/drawing/2010/main" xmlns:w="http://schemas.openxmlformats.org/wordprocessingml/2006/main" xmlns:w10="urn:schemas-microsoft-com:office:word" xmlns:v="urn:schemas-microsoft-com:vml" xmlns:o="urn:schemas-microsoft-com:office:office" xmlns:mv="urn:schemas-microsoft-com:mac:vml" xmlns:mo="http://schemas.microsoft.com/office/mac/office/2008/main" xmlns="">
+                                <a14:hiddenFill xmlns="" xmlns:mo="http://schemas.microsoft.com/office/mac/office/2008/main" xmlns:mv="urn:schemas-microsoft-com:mac:vml" xmlns:o="urn:schemas-microsoft-com:office:office" xmlns:v="urn:schemas-microsoft-com:vml" xmlns:w10="urn:schemas-microsoft-com:office:word" xmlns:w="http://schemas.openxmlformats.org/wordprocessingml/2006/main" xmlns:a14="http://schemas.microsoft.com/office/drawing/2010/main">
                                   <a:solidFill>
                                     <a:srgbClr val="FFFFFF"/>
                                   </a:solidFill>
@@ -25118,7 +25147,7 @@
                           </a:ln>
                           <a:extLst>
                             <a:ext uri="{909E8E84-426E-40dd-AFC4-6F175D3DCCD1}">
-                              <a14:hiddenFill xmlns:a14="http://schemas.microsoft.com/office/drawing/2010/main" xmlns:w="http://schemas.openxmlformats.org/wordprocessingml/2006/main" xmlns:w10="urn:schemas-microsoft-com:office:word" xmlns:v="urn:schemas-microsoft-com:vml" xmlns:o="urn:schemas-microsoft-com:office:office" xmlns:mv="urn:schemas-microsoft-com:mac:vml" xmlns:mo="http://schemas.microsoft.com/office/mac/office/2008/main" xmlns="">
+                              <a14:hiddenFill xmlns="" xmlns:mo="http://schemas.microsoft.com/office/mac/office/2008/main" xmlns:mv="urn:schemas-microsoft-com:mac:vml" xmlns:o="urn:schemas-microsoft-com:office:office" xmlns:v="urn:schemas-microsoft-com:vml" xmlns:w10="urn:schemas-microsoft-com:office:word" xmlns:w="http://schemas.openxmlformats.org/wordprocessingml/2006/main" xmlns:a14="http://schemas.microsoft.com/office/drawing/2010/main">
                                 <a:solidFill>
                                   <a:srgbClr val="FFFFFF"/>
                                 </a:solidFill>
@@ -25500,7 +25529,7 @@
                           </a:ln>
                           <a:extLst>
                             <a:ext uri="{909E8E84-426E-40dd-AFC4-6F175D3DCCD1}">
-                              <a14:hiddenFill xmlns:a14="http://schemas.microsoft.com/office/drawing/2010/main" xmlns:w="http://schemas.openxmlformats.org/wordprocessingml/2006/main" xmlns:w10="urn:schemas-microsoft-com:office:word" xmlns:v="urn:schemas-microsoft-com:vml" xmlns:o="urn:schemas-microsoft-com:office:office" xmlns:mv="urn:schemas-microsoft-com:mac:vml" xmlns:mo="http://schemas.microsoft.com/office/mac/office/2008/main" xmlns="">
+                              <a14:hiddenFill xmlns="" xmlns:mo="http://schemas.microsoft.com/office/mac/office/2008/main" xmlns:mv="urn:schemas-microsoft-com:mac:vml" xmlns:o="urn:schemas-microsoft-com:office:office" xmlns:v="urn:schemas-microsoft-com:vml" xmlns:w10="urn:schemas-microsoft-com:office:word" xmlns:w="http://schemas.openxmlformats.org/wordprocessingml/2006/main" xmlns:a14="http://schemas.microsoft.com/office/drawing/2010/main">
                                 <a:solidFill>
                                   <a:srgbClr val="FFFFFF"/>
                                 </a:solidFill>
@@ -25559,7 +25588,7 @@
                           </a:ln>
                           <a:extLst>
                             <a:ext uri="{909E8E84-426E-40dd-AFC4-6F175D3DCCD1}">
-                              <a14:hiddenFill xmlns:a14="http://schemas.microsoft.com/office/drawing/2010/main" xmlns:w="http://schemas.openxmlformats.org/wordprocessingml/2006/main" xmlns:w10="urn:schemas-microsoft-com:office:word" xmlns:v="urn:schemas-microsoft-com:vml" xmlns:o="urn:schemas-microsoft-com:office:office" xmlns:mv="urn:schemas-microsoft-com:mac:vml" xmlns:mo="http://schemas.microsoft.com/office/mac/office/2008/main" xmlns="">
+                              <a14:hiddenFill xmlns="" xmlns:mo="http://schemas.microsoft.com/office/mac/office/2008/main" xmlns:mv="urn:schemas-microsoft-com:mac:vml" xmlns:o="urn:schemas-microsoft-com:office:office" xmlns:v="urn:schemas-microsoft-com:vml" xmlns:w10="urn:schemas-microsoft-com:office:word" xmlns:w="http://schemas.openxmlformats.org/wordprocessingml/2006/main" xmlns:a14="http://schemas.microsoft.com/office/drawing/2010/main">
                                 <a:solidFill>
                                   <a:srgbClr val="FFFFFF"/>
                                 </a:solidFill>
@@ -25753,7 +25782,7 @@
           </mc:Choice>
           <mc:Fallback>
             <w:pict>
-              <v:shape w14:anchorId="2447A044" id="Straight Arrow Connector 21" o:spid="_x0000_s1026" type="#_x0000_t32" style="position:absolute;margin-left:204.05pt;margin-top:46.7pt;width:134pt;height:10.15pt;z-index:251671552;visibility:visible;mso-wrap-style:square;mso-width-percent:0;mso-height-percent:0;mso-wrap-distance-left:9pt;mso-wrap-distance-top:0;mso-wrap-distance-right:9pt;mso-wrap-distance-bottom:0;mso-position-horizontal:absolute;mso-position-horizontal-relative:text;mso-position-vertical:absolute;mso-position-vertical-relative:text;mso-width-percent:0;mso-height-percent:0;mso-width-relative:page;mso-height-relative:page" o:gfxdata="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" strokecolor="windowText">
+              <v:shape w14:anchorId="31B97D5C" id="Straight Arrow Connector 21" o:spid="_x0000_s1026" type="#_x0000_t32" style="position:absolute;margin-left:204.05pt;margin-top:46.7pt;width:134pt;height:10.15pt;z-index:251671552;visibility:visible;mso-wrap-style:square;mso-width-percent:0;mso-height-percent:0;mso-wrap-distance-left:9pt;mso-wrap-distance-top:0;mso-wrap-distance-right:9pt;mso-wrap-distance-bottom:0;mso-position-horizontal:absolute;mso-position-horizontal-relative:text;mso-position-vertical:absolute;mso-position-vertical-relative:text;mso-width-percent:0;mso-height-percent:0;mso-width-relative:page;mso-height-relative:page" o:gfxdata="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" strokecolor="windowText">
                 <v:stroke endarrow="open"/>
                 <o:lock v:ext="edit" shapetype="f"/>
               </v:shape>
@@ -25999,7 +26028,7 @@
           </mc:Choice>
           <mc:Fallback>
             <w:pict>
-              <v:shape w14:anchorId="4F8EDDD7" id="Straight Arrow Connector 44" o:spid="_x0000_s1026" type="#_x0000_t32" style="position:absolute;margin-left:125.35pt;margin-top:227.55pt;width:95.35pt;height:1.65pt;flip:y;z-index:251679744;visibility:visible;mso-wrap-style:square;mso-width-percent:0;mso-height-percent:0;mso-wrap-distance-left:9pt;mso-wrap-distance-top:0;mso-wrap-distance-right:9pt;mso-wrap-distance-bottom:0;mso-position-horizontal:absolute;mso-position-horizontal-relative:text;mso-position-vertical:absolute;mso-position-vertical-relative:text;mso-width-percent:0;mso-height-percent:0;mso-width-relative:page;mso-height-relative:page" o:gfxdata="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" strokecolor="windowText">
+              <v:shape w14:anchorId="0B2EE5BD" id="Straight Arrow Connector 44" o:spid="_x0000_s1026" type="#_x0000_t32" style="position:absolute;margin-left:125.35pt;margin-top:227.55pt;width:95.35pt;height:1.65pt;flip:y;z-index:251679744;visibility:visible;mso-wrap-style:square;mso-width-percent:0;mso-height-percent:0;mso-wrap-distance-left:9pt;mso-wrap-distance-top:0;mso-wrap-distance-right:9pt;mso-wrap-distance-bottom:0;mso-position-horizontal:absolute;mso-position-horizontal-relative:text;mso-position-vertical:absolute;mso-position-vertical-relative:text;mso-width-percent:0;mso-height-percent:0;mso-width-relative:page;mso-height-relative:page" o:gfxdata="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" strokecolor="windowText">
                 <v:stroke endarrow="open"/>
                 <o:lock v:ext="edit" shapetype="f"/>
               </v:shape>
@@ -26245,7 +26274,7 @@
           </mc:Choice>
           <mc:Fallback>
             <w:pict>
-              <v:shape w14:anchorId="4FD68C8D" id="Straight Arrow Connector 33" o:spid="_x0000_s1026" type="#_x0000_t32" style="position:absolute;margin-left:161.2pt;margin-top:276pt;width:107.5pt;height:111.35pt;flip:x;z-index:251687936;visibility:visible;mso-wrap-style:square;mso-width-percent:0;mso-height-percent:0;mso-wrap-distance-left:9pt;mso-wrap-distance-top:0;mso-wrap-distance-right:9pt;mso-wrap-distance-bottom:0;mso-position-horizontal:absolute;mso-position-horizontal-relative:text;mso-position-vertical:absolute;mso-position-vertical-relative:text;mso-width-percent:0;mso-height-percent:0;mso-width-relative:page;mso-height-relative:page" o:gfxdata="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" strokecolor="windowText">
+              <v:shape w14:anchorId="2DA85AF5" id="Straight Arrow Connector 33" o:spid="_x0000_s1026" type="#_x0000_t32" style="position:absolute;margin-left:161.2pt;margin-top:276pt;width:107.5pt;height:111.35pt;flip:x;z-index:251687936;visibility:visible;mso-wrap-style:square;mso-width-percent:0;mso-height-percent:0;mso-wrap-distance-left:9pt;mso-wrap-distance-top:0;mso-wrap-distance-right:9pt;mso-wrap-distance-bottom:0;mso-position-horizontal:absolute;mso-position-horizontal-relative:text;mso-position-vertical:absolute;mso-position-vertical-relative:text;mso-width-percent:0;mso-height-percent:0;mso-width-relative:page;mso-height-relative:page" o:gfxdata="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" strokecolor="windowText">
                 <v:stroke endarrow="open"/>
                 <o:lock v:ext="edit" shapetype="f"/>
               </v:shape>
@@ -26491,7 +26520,7 @@
           </mc:Choice>
           <mc:Fallback>
             <w:pict>
-              <v:shape w14:anchorId="6EB1A1CE" id="Straight Arrow Connector 46" o:spid="_x0000_s1026" type="#_x0000_t32" style="position:absolute;margin-left:364.6pt;margin-top:114.45pt;width:27.65pt;height:96.2pt;flip:x;z-index:251696128;visibility:visible;mso-wrap-style:square;mso-width-percent:0;mso-height-percent:0;mso-wrap-distance-left:9pt;mso-wrap-distance-top:0;mso-wrap-distance-right:9pt;mso-wrap-distance-bottom:0;mso-position-horizontal:absolute;mso-position-horizontal-relative:text;mso-position-vertical:absolute;mso-position-vertical-relative:text;mso-width-percent:0;mso-height-percent:0;mso-width-relative:page;mso-height-relative:page" o:gfxdata="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" strokecolor="windowText">
+              <v:shape w14:anchorId="11624D22" id="Straight Arrow Connector 46" o:spid="_x0000_s1026" type="#_x0000_t32" style="position:absolute;margin-left:364.6pt;margin-top:114.45pt;width:27.65pt;height:96.2pt;flip:x;z-index:251696128;visibility:visible;mso-wrap-style:square;mso-width-percent:0;mso-height-percent:0;mso-wrap-distance-left:9pt;mso-wrap-distance-top:0;mso-wrap-distance-right:9pt;mso-wrap-distance-bottom:0;mso-position-horizontal:absolute;mso-position-horizontal-relative:text;mso-position-vertical:absolute;mso-position-vertical-relative:text;mso-width-percent:0;mso-height-percent:0;mso-width-relative:page;mso-height-relative:page" o:gfxdata="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" strokecolor="windowText">
                 <v:stroke endarrow="open"/>
                 <o:lock v:ext="edit" shapetype="f"/>
               </v:shape>
@@ -26737,7 +26766,7 @@
           </mc:Choice>
           <mc:Fallback>
             <w:pict>
-              <v:shape w14:anchorId="7343A8C8" id="Straight Arrow Connector 50" o:spid="_x0000_s1026" type="#_x0000_t32" style="position:absolute;margin-left:268.75pt;margin-top:276pt;width:50.45pt;height:113.65pt;z-index:251704320;visibility:visible;mso-wrap-style:square;mso-width-percent:0;mso-height-percent:0;mso-wrap-distance-left:9pt;mso-wrap-distance-top:0;mso-wrap-distance-right:9pt;mso-wrap-distance-bottom:0;mso-position-horizontal:absolute;mso-position-horizontal-relative:text;mso-position-vertical:absolute;mso-position-vertical-relative:text;mso-width-percent:0;mso-height-percent:0;mso-width-relative:page;mso-height-relative:page" o:gfxdata="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" strokecolor="windowText">
+              <v:shape w14:anchorId="17AE0291" id="Straight Arrow Connector 50" o:spid="_x0000_s1026" type="#_x0000_t32" style="position:absolute;margin-left:268.75pt;margin-top:276pt;width:50.45pt;height:113.65pt;z-index:251704320;visibility:visible;mso-wrap-style:square;mso-width-percent:0;mso-height-percent:0;mso-wrap-distance-left:9pt;mso-wrap-distance-top:0;mso-wrap-distance-right:9pt;mso-wrap-distance-bottom:0;mso-position-horizontal:absolute;mso-position-horizontal-relative:text;mso-position-vertical:absolute;mso-position-vertical-relative:text;mso-width-percent:0;mso-height-percent:0;mso-width-relative:page;mso-height-relative:page" o:gfxdata="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" strokecolor="windowText">
                 <v:stroke endarrow="open"/>
                 <o:lock v:ext="edit" shapetype="f"/>
               </v:shape>
@@ -26979,7 +27008,7 @@
           </mc:Choice>
           <mc:Fallback>
             <w:pict>
-              <v:shape w14:anchorId="3F884DB8" id="Straight Arrow Connector 54" o:spid="_x0000_s1026" type="#_x0000_t32" style="position:absolute;margin-left:146.35pt;margin-top:95pt;width:191.7pt;height:8.85pt;flip:x;z-index:251712512;visibility:visible;mso-wrap-style:square;mso-width-percent:0;mso-height-percent:0;mso-wrap-distance-left:9pt;mso-wrap-distance-top:0;mso-wrap-distance-right:9pt;mso-wrap-distance-bottom:0;mso-position-horizontal:absolute;mso-position-horizontal-relative:text;mso-position-vertical:absolute;mso-position-vertical-relative:text;mso-width-percent:0;mso-height-percent:0;mso-width-relative:page;mso-height-relative:page" o:gfxdata="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" strokecolor="windowText">
+              <v:shape w14:anchorId="2E88E5D3" id="Straight Arrow Connector 54" o:spid="_x0000_s1026" type="#_x0000_t32" style="position:absolute;margin-left:146.35pt;margin-top:95pt;width:191.7pt;height:8.85pt;flip:x;z-index:251712512;visibility:visible;mso-wrap-style:square;mso-width-percent:0;mso-height-percent:0;mso-wrap-distance-left:9pt;mso-wrap-distance-top:0;mso-wrap-distance-right:9pt;mso-wrap-distance-bottom:0;mso-position-horizontal:absolute;mso-position-horizontal-relative:text;mso-position-vertical:absolute;mso-position-vertical-relative:text;mso-width-percent:0;mso-height-percent:0;mso-width-relative:page;mso-height-relative:page" o:gfxdata="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" strokecolor="windowText">
                 <v:stroke endarrow="open"/>
                 <o:lock v:ext="edit" shapetype="f"/>
               </v:shape>
@@ -27328,7 +27357,7 @@
                           </a:ln>
                           <a:extLst>
                             <a:ext uri="{909E8E84-426E-40dd-AFC4-6F175D3DCCD1}">
-                              <a14:hiddenFill xmlns:a14="http://schemas.microsoft.com/office/drawing/2010/main" xmlns:w="http://schemas.openxmlformats.org/wordprocessingml/2006/main" xmlns:w10="urn:schemas-microsoft-com:office:word" xmlns:v="urn:schemas-microsoft-com:vml" xmlns:o="urn:schemas-microsoft-com:office:office" xmlns:mv="urn:schemas-microsoft-com:mac:vml" xmlns:mo="http://schemas.microsoft.com/office/mac/office/2008/main" xmlns="">
+                              <a14:hiddenFill xmlns="" xmlns:mo="http://schemas.microsoft.com/office/mac/office/2008/main" xmlns:mv="urn:schemas-microsoft-com:mac:vml" xmlns:o="urn:schemas-microsoft-com:office:office" xmlns:v="urn:schemas-microsoft-com:vml" xmlns:w10="urn:schemas-microsoft-com:office:word" xmlns:w="http://schemas.openxmlformats.org/wordprocessingml/2006/main" xmlns:a14="http://schemas.microsoft.com/office/drawing/2010/main">
                                 <a:solidFill>
                                   <a:srgbClr val="FFFFFF"/>
                                 </a:solidFill>
@@ -27387,7 +27416,7 @@
                           </a:ln>
                           <a:extLst>
                             <a:ext uri="{909E8E84-426E-40dd-AFC4-6F175D3DCCD1}">
-                              <a14:hiddenFill xmlns:a14="http://schemas.microsoft.com/office/drawing/2010/main" xmlns:w="http://schemas.openxmlformats.org/wordprocessingml/2006/main" xmlns:w10="urn:schemas-microsoft-com:office:word" xmlns:v="urn:schemas-microsoft-com:vml" xmlns:o="urn:schemas-microsoft-com:office:office" xmlns:mv="urn:schemas-microsoft-com:mac:vml" xmlns:mo="http://schemas.microsoft.com/office/mac/office/2008/main" xmlns="">
+                              <a14:hiddenFill xmlns="" xmlns:mo="http://schemas.microsoft.com/office/mac/office/2008/main" xmlns:mv="urn:schemas-microsoft-com:mac:vml" xmlns:o="urn:schemas-microsoft-com:office:office" xmlns:v="urn:schemas-microsoft-com:vml" xmlns:w10="urn:schemas-microsoft-com:office:word" xmlns:w="http://schemas.openxmlformats.org/wordprocessingml/2006/main" xmlns:a14="http://schemas.microsoft.com/office/drawing/2010/main">
                                 <a:solidFill>
                                   <a:srgbClr val="FFFFFF"/>
                                 </a:solidFill>
@@ -27592,7 +27621,7 @@
                           </a:ln>
                           <a:extLst>
                             <a:ext uri="{909E8E84-426E-40dd-AFC4-6F175D3DCCD1}">
-                              <a14:hiddenFill xmlns:a14="http://schemas.microsoft.com/office/drawing/2010/main" xmlns:w="http://schemas.openxmlformats.org/wordprocessingml/2006/main" xmlns:w10="urn:schemas-microsoft-com:office:word" xmlns:v="urn:schemas-microsoft-com:vml" xmlns:o="urn:schemas-microsoft-com:office:office" xmlns:mv="urn:schemas-microsoft-com:mac:vml" xmlns:mo="http://schemas.microsoft.com/office/mac/office/2008/main" xmlns="">
+                              <a14:hiddenFill xmlns="" xmlns:mo="http://schemas.microsoft.com/office/mac/office/2008/main" xmlns:mv="urn:schemas-microsoft-com:mac:vml" xmlns:o="urn:schemas-microsoft-com:office:office" xmlns:v="urn:schemas-microsoft-com:vml" xmlns:w10="urn:schemas-microsoft-com:office:word" xmlns:w="http://schemas.openxmlformats.org/wordprocessingml/2006/main" xmlns:a14="http://schemas.microsoft.com/office/drawing/2010/main">
                                 <a:solidFill>
                                   <a:srgbClr val="FFFFFF"/>
                                 </a:solidFill>
@@ -27651,7 +27680,7 @@
                           </a:ln>
                           <a:extLst>
                             <a:ext uri="{909E8E84-426E-40dd-AFC4-6F175D3DCCD1}">
-                              <a14:hiddenFill xmlns:a14="http://schemas.microsoft.com/office/drawing/2010/main" xmlns:w="http://schemas.openxmlformats.org/wordprocessingml/2006/main" xmlns:w10="urn:schemas-microsoft-com:office:word" xmlns:v="urn:schemas-microsoft-com:vml" xmlns:o="urn:schemas-microsoft-com:office:office" xmlns:mv="urn:schemas-microsoft-com:mac:vml" xmlns:mo="http://schemas.microsoft.com/office/mac/office/2008/main" xmlns="">
+                              <a14:hiddenFill xmlns="" xmlns:mo="http://schemas.microsoft.com/office/mac/office/2008/main" xmlns:mv="urn:schemas-microsoft-com:mac:vml" xmlns:o="urn:schemas-microsoft-com:office:office" xmlns:v="urn:schemas-microsoft-com:vml" xmlns:w10="urn:schemas-microsoft-com:office:word" xmlns:w="http://schemas.openxmlformats.org/wordprocessingml/2006/main" xmlns:a14="http://schemas.microsoft.com/office/drawing/2010/main">
                                 <a:solidFill>
                                   <a:srgbClr val="FFFFFF"/>
                                 </a:solidFill>
@@ -28080,7 +28109,7 @@
           <w:lang w:val="en-US"/>
         </w:rPr>
       </w:pPr>
-      <w:bookmarkStart w:id="92" w:name="_Toc534969635"/>
+      <w:bookmarkStart w:id="93" w:name="_Toc534969635"/>
       <w:r>
         <w:rPr>
           <w:noProof w:val="0"/>
@@ -28095,7 +28124,7 @@
         </w:rPr>
         <w:t>.7.2.1 Terminology Services</w:t>
       </w:r>
-      <w:bookmarkEnd w:id="92"/>
+      <w:bookmarkEnd w:id="93"/>
     </w:p>
     <w:p>
       <w:pPr>
@@ -28183,9 +28212,9 @@
           <w:lang w:val="en-US"/>
         </w:rPr>
       </w:pPr>
-      <w:bookmarkStart w:id="93" w:name="_Toc336000611"/>
-      <w:bookmarkStart w:id="94" w:name="_Toc534969636"/>
-      <w:bookmarkEnd w:id="93"/>
+      <w:bookmarkStart w:id="94" w:name="_Toc336000611"/>
+      <w:bookmarkStart w:id="95" w:name="_Toc534969636"/>
+      <w:bookmarkEnd w:id="94"/>
       <w:r>
         <w:rPr>
           <w:lang w:val="en-US"/>
@@ -28205,13 +28234,13 @@
         </w:rPr>
         <w:t>Transactions</w:t>
       </w:r>
-      <w:bookmarkEnd w:id="94"/>
+      <w:bookmarkEnd w:id="95"/>
     </w:p>
     <w:p>
       <w:pPr>
         <w:pStyle w:val="EditorInstructions"/>
       </w:pPr>
-      <w:bookmarkStart w:id="95" w:name="_Toc75083611"/>
+      <w:bookmarkStart w:id="96" w:name="_Toc75083611"/>
       <w:r>
         <w:t xml:space="preserve">Add </w:t>
       </w:r>
@@ -28227,7 +28256,7 @@
       <w:r>
         <w:t xml:space="preserve"> </w:t>
       </w:r>
-      <w:bookmarkEnd w:id="95"/>
+      <w:bookmarkEnd w:id="96"/>
     </w:p>
     <w:p>
       <w:pPr>
@@ -28241,7 +28270,7 @@
           <w:lang w:val="en-US"/>
         </w:rPr>
       </w:pPr>
-      <w:bookmarkStart w:id="96" w:name="_Toc534969637"/>
+      <w:bookmarkStart w:id="97" w:name="_Toc534969637"/>
       <w:r>
         <w:rPr>
           <w:noProof w:val="0"/>
@@ -28291,7 +28320,7 @@
         </w:rPr>
         <w:t>]</w:t>
       </w:r>
-      <w:bookmarkEnd w:id="96"/>
+      <w:bookmarkEnd w:id="97"/>
     </w:p>
     <w:p>
       <w:pPr>
@@ -28305,7 +28334,7 @@
           <w:lang w:val="en-US"/>
         </w:rPr>
       </w:pPr>
-      <w:bookmarkStart w:id="97" w:name="_Toc534969638"/>
+      <w:bookmarkStart w:id="98" w:name="_Toc534969638"/>
       <w:r>
         <w:rPr>
           <w:noProof w:val="0"/>
@@ -28334,7 +28363,7 @@
         </w:rPr>
         <w:t>.1 Scope</w:t>
       </w:r>
-      <w:bookmarkEnd w:id="97"/>
+      <w:bookmarkEnd w:id="98"/>
     </w:p>
     <w:p>
       <w:pPr>
@@ -28377,7 +28406,7 @@
           <w:lang w:val="en-US"/>
         </w:rPr>
       </w:pPr>
-      <w:bookmarkStart w:id="98" w:name="_Toc534969639"/>
+      <w:bookmarkStart w:id="99" w:name="_Toc534969639"/>
       <w:r>
         <w:rPr>
           <w:noProof w:val="0"/>
@@ -28427,7 +28456,7 @@
         </w:rPr>
         <w:t>Roles</w:t>
       </w:r>
-      <w:bookmarkEnd w:id="98"/>
+      <w:bookmarkEnd w:id="99"/>
     </w:p>
     <w:p>
       <w:pPr>
@@ -28570,7 +28599,7 @@
                           </a:ln>
                           <a:extLst>
                             <a:ext uri="{909E8E84-426E-40dd-AFC4-6F175D3DCCD1}">
-                              <a14:hiddenFill xmlns:a14="http://schemas.microsoft.com/office/drawing/2010/main" xmlns:w="http://schemas.openxmlformats.org/wordprocessingml/2006/main" xmlns:w10="urn:schemas-microsoft-com:office:word" xmlns:v="urn:schemas-microsoft-com:vml" xmlns:o="urn:schemas-microsoft-com:office:office" xmlns:mv="urn:schemas-microsoft-com:mac:vml" xmlns:mo="http://schemas.microsoft.com/office/mac/office/2008/main" xmlns="">
+                              <a14:hiddenFill xmlns="" xmlns:mo="http://schemas.microsoft.com/office/mac/office/2008/main" xmlns:mv="urn:schemas-microsoft-com:mac:vml" xmlns:o="urn:schemas-microsoft-com:office:office" xmlns:v="urn:schemas-microsoft-com:vml" xmlns:w10="urn:schemas-microsoft-com:office:word" xmlns:w="http://schemas.openxmlformats.org/wordprocessingml/2006/main" xmlns:a14="http://schemas.microsoft.com/office/drawing/2010/main">
                                 <a:noFill/>
                               </a14:hiddenFill>
                             </a:ext>
@@ -28646,7 +28675,7 @@
                           </a:ln>
                           <a:extLst>
                             <a:ext uri="{909E8E84-426E-40dd-AFC4-6F175D3DCCD1}">
-                              <a14:hiddenFill xmlns:a14="http://schemas.microsoft.com/office/drawing/2010/main" xmlns:w="http://schemas.openxmlformats.org/wordprocessingml/2006/main" xmlns:w10="urn:schemas-microsoft-com:office:word" xmlns:v="urn:schemas-microsoft-com:vml" xmlns:o="urn:schemas-microsoft-com:office:office" xmlns:mv="urn:schemas-microsoft-com:mac:vml" xmlns:mo="http://schemas.microsoft.com/office/mac/office/2008/main" xmlns="">
+                              <a14:hiddenFill xmlns="" xmlns:mo="http://schemas.microsoft.com/office/mac/office/2008/main" xmlns:mv="urn:schemas-microsoft-com:mac:vml" xmlns:o="urn:schemas-microsoft-com:office:office" xmlns:v="urn:schemas-microsoft-com:vml" xmlns:w10="urn:schemas-microsoft-com:office:word" xmlns:w="http://schemas.openxmlformats.org/wordprocessingml/2006/main" xmlns:a14="http://schemas.microsoft.com/office/drawing/2010/main">
                                 <a:noFill/>
                               </a14:hiddenFill>
                             </a:ext>
@@ -28947,7 +28976,7 @@
           <w:lang w:val="en-US"/>
         </w:rPr>
       </w:pPr>
-      <w:bookmarkStart w:id="99" w:name="_Toc534969640"/>
+      <w:bookmarkStart w:id="100" w:name="_Toc534969640"/>
       <w:r>
         <w:rPr>
           <w:noProof w:val="0"/>
@@ -28983,7 +29012,7 @@
         </w:rPr>
         <w:t>s</w:t>
       </w:r>
-      <w:bookmarkEnd w:id="99"/>
+      <w:bookmarkEnd w:id="100"/>
     </w:p>
     <w:p>
       <w:pPr>
@@ -29068,7 +29097,7 @@
           <w:lang w:val="en-US"/>
         </w:rPr>
       </w:pPr>
-      <w:bookmarkStart w:id="100" w:name="_Toc534969641"/>
+      <w:bookmarkStart w:id="101" w:name="_Toc534969641"/>
       <w:r>
         <w:rPr>
           <w:noProof w:val="0"/>
@@ -29098,7 +29127,7 @@
         </w:rPr>
         <w:t>.4 Interaction Diagram</w:t>
       </w:r>
-      <w:bookmarkEnd w:id="100"/>
+      <w:bookmarkEnd w:id="101"/>
     </w:p>
     <w:p>
       <w:pPr>
@@ -29146,7 +29175,7 @@
                           </a:ln>
                           <a:extLst>
                             <a:ext uri="{91240B29-F687-4f45-9708-019B960494DF}">
-                              <a14:hiddenLine xmlns:a14="http://schemas.microsoft.com/office/drawing/2010/main" xmlns:w="http://schemas.openxmlformats.org/wordprocessingml/2006/main" xmlns:w10="urn:schemas-microsoft-com:office:word" xmlns:v="urn:schemas-microsoft-com:vml" xmlns:o="urn:schemas-microsoft-com:office:office" xmlns:mv="urn:schemas-microsoft-com:mac:vml" xmlns:mo="http://schemas.microsoft.com/office/mac/office/2008/main" xmlns="" w="9525">
+                              <a14:hiddenLine xmlns="" xmlns:mo="http://schemas.microsoft.com/office/mac/office/2008/main" xmlns:mv="urn:schemas-microsoft-com:mac:vml" xmlns:o="urn:schemas-microsoft-com:office:office" xmlns:v="urn:schemas-microsoft-com:vml" xmlns:w10="urn:schemas-microsoft-com:office:word" xmlns:w="http://schemas.openxmlformats.org/wordprocessingml/2006/main" xmlns:a14="http://schemas.microsoft.com/office/drawing/2010/main" w="9525">
                                 <a:solidFill>
                                   <a:srgbClr val="000000"/>
                                 </a:solidFill>
@@ -29204,7 +29233,7 @@
                           </a:ln>
                           <a:extLst>
                             <a:ext uri="{909E8E84-426E-40dd-AFC4-6F175D3DCCD1}">
-                              <a14:hiddenFill xmlns:a14="http://schemas.microsoft.com/office/drawing/2010/main" xmlns:w="http://schemas.openxmlformats.org/wordprocessingml/2006/main" xmlns:w10="urn:schemas-microsoft-com:office:word" xmlns:v="urn:schemas-microsoft-com:vml" xmlns:o="urn:schemas-microsoft-com:office:office" xmlns:mv="urn:schemas-microsoft-com:mac:vml" xmlns:mo="http://schemas.microsoft.com/office/mac/office/2008/main" xmlns="">
+                              <a14:hiddenFill xmlns="" xmlns:mo="http://schemas.microsoft.com/office/mac/office/2008/main" xmlns:mv="urn:schemas-microsoft-com:mac:vml" xmlns:o="urn:schemas-microsoft-com:office:office" xmlns:v="urn:schemas-microsoft-com:vml" xmlns:w10="urn:schemas-microsoft-com:office:word" xmlns:w="http://schemas.openxmlformats.org/wordprocessingml/2006/main" xmlns:a14="http://schemas.microsoft.com/office/drawing/2010/main">
                                 <a:noFill/>
                               </a14:hiddenFill>
                             </a:ext>
@@ -29231,14 +29260,14 @@
                           </a:ln>
                           <a:extLst>
                             <a:ext uri="{909E8E84-426E-40dd-AFC4-6F175D3DCCD1}">
-                              <a14:hiddenFill xmlns:a14="http://schemas.microsoft.com/office/drawing/2010/main" xmlns:w="http://schemas.openxmlformats.org/wordprocessingml/2006/main" xmlns:w10="urn:schemas-microsoft-com:office:word" xmlns:v="urn:schemas-microsoft-com:vml" xmlns:o="urn:schemas-microsoft-com:office:office" xmlns:mv="urn:schemas-microsoft-com:mac:vml" xmlns:mo="http://schemas.microsoft.com/office/mac/office/2008/main" xmlns="">
+                              <a14:hiddenFill xmlns="" xmlns:mo="http://schemas.microsoft.com/office/mac/office/2008/main" xmlns:mv="urn:schemas-microsoft-com:mac:vml" xmlns:o="urn:schemas-microsoft-com:office:office" xmlns:v="urn:schemas-microsoft-com:vml" xmlns:w10="urn:schemas-microsoft-com:office:word" xmlns:w="http://schemas.openxmlformats.org/wordprocessingml/2006/main" xmlns:a14="http://schemas.microsoft.com/office/drawing/2010/main">
                                 <a:solidFill>
                                   <a:srgbClr val="FFFFFF"/>
                                 </a:solidFill>
                               </a14:hiddenFill>
                             </a:ext>
                             <a:ext uri="{91240B29-F687-4f45-9708-019B960494DF}">
-                              <a14:hiddenLine xmlns:a14="http://schemas.microsoft.com/office/drawing/2010/main" xmlns:w="http://schemas.openxmlformats.org/wordprocessingml/2006/main" xmlns:w10="urn:schemas-microsoft-com:office:word" xmlns:v="urn:schemas-microsoft-com:vml" xmlns:o="urn:schemas-microsoft-com:office:office" xmlns:mv="urn:schemas-microsoft-com:mac:vml" xmlns:mo="http://schemas.microsoft.com/office/mac/office/2008/main" xmlns="" w="9525">
+                              <a14:hiddenLine xmlns="" xmlns:mo="http://schemas.microsoft.com/office/mac/office/2008/main" xmlns:mv="urn:schemas-microsoft-com:mac:vml" xmlns:o="urn:schemas-microsoft-com:office:office" xmlns:v="urn:schemas-microsoft-com:vml" xmlns:w10="urn:schemas-microsoft-com:office:word" xmlns:w="http://schemas.openxmlformats.org/wordprocessingml/2006/main" xmlns:a14="http://schemas.microsoft.com/office/drawing/2010/main" w="9525">
                                 <a:solidFill>
                                   <a:srgbClr val="000000"/>
                                 </a:solidFill>
@@ -29337,7 +29366,7 @@
                           </a:ln>
                           <a:extLst>
                             <a:ext uri="{909E8E84-426E-40dd-AFC4-6F175D3DCCD1}">
-                              <a14:hiddenFill xmlns:a14="http://schemas.microsoft.com/office/drawing/2010/main" xmlns:w="http://schemas.openxmlformats.org/wordprocessingml/2006/main" xmlns:w10="urn:schemas-microsoft-com:office:word" xmlns:v="urn:schemas-microsoft-com:vml" xmlns:o="urn:schemas-microsoft-com:office:office" xmlns:mv="urn:schemas-microsoft-com:mac:vml" xmlns:mo="http://schemas.microsoft.com/office/mac/office/2008/main" xmlns="">
+                              <a14:hiddenFill xmlns="" xmlns:mo="http://schemas.microsoft.com/office/mac/office/2008/main" xmlns:mv="urn:schemas-microsoft-com:mac:vml" xmlns:o="urn:schemas-microsoft-com:office:office" xmlns:v="urn:schemas-microsoft-com:vml" xmlns:w10="urn:schemas-microsoft-com:office:word" xmlns:w="http://schemas.openxmlformats.org/wordprocessingml/2006/main" xmlns:a14="http://schemas.microsoft.com/office/drawing/2010/main">
                                 <a:noFill/>
                               </a14:hiddenFill>
                             </a:ext>
@@ -29425,7 +29454,7 @@
                           </a:ln>
                           <a:extLst>
                             <a:ext uri="{909E8E84-426E-40dd-AFC4-6F175D3DCCD1}">
-                              <a14:hiddenFill xmlns:a14="http://schemas.microsoft.com/office/drawing/2010/main" xmlns:w="http://schemas.openxmlformats.org/wordprocessingml/2006/main" xmlns:w10="urn:schemas-microsoft-com:office:word" xmlns:v="urn:schemas-microsoft-com:vml" xmlns:o="urn:schemas-microsoft-com:office:office" xmlns:mv="urn:schemas-microsoft-com:mac:vml" xmlns:mo="http://schemas.microsoft.com/office/mac/office/2008/main" xmlns="">
+                              <a14:hiddenFill xmlns="" xmlns:mo="http://schemas.microsoft.com/office/mac/office/2008/main" xmlns:mv="urn:schemas-microsoft-com:mac:vml" xmlns:o="urn:schemas-microsoft-com:office:office" xmlns:v="urn:schemas-microsoft-com:vml" xmlns:w10="urn:schemas-microsoft-com:office:word" xmlns:w="http://schemas.openxmlformats.org/wordprocessingml/2006/main" xmlns:a14="http://schemas.microsoft.com/office/drawing/2010/main">
                                 <a:noFill/>
                               </a14:hiddenFill>
                             </a:ext>
@@ -29454,7 +29483,7 @@
                           </a:ln>
                           <a:extLst>
                             <a:ext uri="{91240B29-F687-4f45-9708-019B960494DF}">
-                              <a14:hiddenLine xmlns:a14="http://schemas.microsoft.com/office/drawing/2010/main" xmlns:w="http://schemas.openxmlformats.org/wordprocessingml/2006/main" xmlns:w10="urn:schemas-microsoft-com:office:word" xmlns:v="urn:schemas-microsoft-com:vml" xmlns:o="urn:schemas-microsoft-com:office:office" xmlns:mv="urn:schemas-microsoft-com:mac:vml" xmlns:mo="http://schemas.microsoft.com/office/mac/office/2008/main" xmlns="" w="9525">
+                              <a14:hiddenLine xmlns="" xmlns:mo="http://schemas.microsoft.com/office/mac/office/2008/main" xmlns:mv="urn:schemas-microsoft-com:mac:vml" xmlns:o="urn:schemas-microsoft-com:office:office" xmlns:v="urn:schemas-microsoft-com:vml" xmlns:w10="urn:schemas-microsoft-com:office:word" xmlns:w="http://schemas.openxmlformats.org/wordprocessingml/2006/main" xmlns:a14="http://schemas.microsoft.com/office/drawing/2010/main" w="9525">
                                 <a:solidFill>
                                   <a:srgbClr val="000000"/>
                                 </a:solidFill>
@@ -29511,7 +29540,7 @@
                           </a:ln>
                           <a:extLst>
                             <a:ext uri="{909E8E84-426E-40dd-AFC4-6F175D3DCCD1}">
-                              <a14:hiddenFill xmlns:a14="http://schemas.microsoft.com/office/drawing/2010/main" xmlns:w="http://schemas.openxmlformats.org/wordprocessingml/2006/main" xmlns:w10="urn:schemas-microsoft-com:office:word" xmlns:v="urn:schemas-microsoft-com:vml" xmlns:o="urn:schemas-microsoft-com:office:office" xmlns:mv="urn:schemas-microsoft-com:mac:vml" xmlns:mo="http://schemas.microsoft.com/office/mac/office/2008/main" xmlns="">
+                              <a14:hiddenFill xmlns="" xmlns:mo="http://schemas.microsoft.com/office/mac/office/2008/main" xmlns:mv="urn:schemas-microsoft-com:mac:vml" xmlns:o="urn:schemas-microsoft-com:office:office" xmlns:v="urn:schemas-microsoft-com:vml" xmlns:w10="urn:schemas-microsoft-com:office:word" xmlns:w="http://schemas.openxmlformats.org/wordprocessingml/2006/main" xmlns:a14="http://schemas.microsoft.com/office/drawing/2010/main">
                                 <a:noFill/>
                               </a14:hiddenFill>
                             </a:ext>
@@ -29538,14 +29567,14 @@
                           </a:ln>
                           <a:extLst>
                             <a:ext uri="{909E8E84-426E-40dd-AFC4-6F175D3DCCD1}">
-                              <a14:hiddenFill xmlns:a14="http://schemas.microsoft.com/office/drawing/2010/main" xmlns:w="http://schemas.openxmlformats.org/wordprocessingml/2006/main" xmlns:w10="urn:schemas-microsoft-com:office:word" xmlns:v="urn:schemas-microsoft-com:vml" xmlns:o="urn:schemas-microsoft-com:office:office" xmlns:mv="urn:schemas-microsoft-com:mac:vml" xmlns:mo="http://schemas.microsoft.com/office/mac/office/2008/main" xmlns="">
+                              <a14:hiddenFill xmlns="" xmlns:mo="http://schemas.microsoft.com/office/mac/office/2008/main" xmlns:mv="urn:schemas-microsoft-com:mac:vml" xmlns:o="urn:schemas-microsoft-com:office:office" xmlns:v="urn:schemas-microsoft-com:vml" xmlns:w10="urn:schemas-microsoft-com:office:word" xmlns:w="http://schemas.openxmlformats.org/wordprocessingml/2006/main" xmlns:a14="http://schemas.microsoft.com/office/drawing/2010/main">
                                 <a:solidFill>
                                   <a:srgbClr val="FFFFFF"/>
                                 </a:solidFill>
                               </a14:hiddenFill>
                             </a:ext>
                             <a:ext uri="{91240B29-F687-4f45-9708-019B960494DF}">
-                              <a14:hiddenLine xmlns:a14="http://schemas.microsoft.com/office/drawing/2010/main" xmlns:w="http://schemas.openxmlformats.org/wordprocessingml/2006/main" xmlns:w10="urn:schemas-microsoft-com:office:word" xmlns:v="urn:schemas-microsoft-com:vml" xmlns:o="urn:schemas-microsoft-com:office:office" xmlns:mv="urn:schemas-microsoft-com:mac:vml" xmlns:mo="http://schemas.microsoft.com/office/mac/office/2008/main" xmlns="" w="9525">
+                              <a14:hiddenLine xmlns="" xmlns:mo="http://schemas.microsoft.com/office/mac/office/2008/main" xmlns:mv="urn:schemas-microsoft-com:mac:vml" xmlns:o="urn:schemas-microsoft-com:office:office" xmlns:v="urn:schemas-microsoft-com:vml" xmlns:w10="urn:schemas-microsoft-com:office:word" xmlns:w="http://schemas.openxmlformats.org/wordprocessingml/2006/main" xmlns:a14="http://schemas.microsoft.com/office/drawing/2010/main" w="9525">
                                 <a:solidFill>
                                   <a:srgbClr val="000000"/>
                                 </a:solidFill>
@@ -29753,7 +29782,7 @@
           <w:lang w:val="en-US"/>
         </w:rPr>
       </w:pPr>
-      <w:bookmarkStart w:id="101" w:name="_Toc534969642"/>
+      <w:bookmarkStart w:id="102" w:name="_Toc534969642"/>
       <w:r>
         <w:rPr>
           <w:noProof w:val="0"/>
@@ -29803,13 +29832,13 @@
         </w:rPr>
         <w:t>Services Request Message</w:t>
       </w:r>
-      <w:bookmarkEnd w:id="101"/>
-    </w:p>
-    <w:bookmarkEnd w:id="54"/>
+      <w:bookmarkEnd w:id="102"/>
+    </w:p>
     <w:bookmarkEnd w:id="55"/>
     <w:bookmarkEnd w:id="56"/>
     <w:bookmarkEnd w:id="57"/>
     <w:bookmarkEnd w:id="58"/>
+    <w:bookmarkEnd w:id="59"/>
     <w:p>
       <w:pPr>
         <w:pStyle w:val="BodyText"/>
@@ -29896,7 +29925,7 @@
           <w:lang w:val="en-US"/>
         </w:rPr>
       </w:pPr>
-      <w:bookmarkStart w:id="102" w:name="_Toc534969643"/>
+      <w:bookmarkStart w:id="103" w:name="_Toc534969643"/>
       <w:r>
         <w:rPr>
           <w:noProof w:val="0"/>
@@ -29925,7 +29954,7 @@
         </w:rPr>
         <w:t>.4.1.1 Trigger Events</w:t>
       </w:r>
-      <w:bookmarkEnd w:id="102"/>
+      <w:bookmarkEnd w:id="103"/>
     </w:p>
     <w:p>
       <w:pPr>
@@ -29980,7 +30009,7 @@
           <w:lang w:val="en-US"/>
         </w:rPr>
       </w:pPr>
-      <w:bookmarkStart w:id="103" w:name="_Toc534969644"/>
+      <w:bookmarkStart w:id="104" w:name="_Toc534969644"/>
       <w:r>
         <w:rPr>
           <w:noProof w:val="0"/>
@@ -30009,7 +30038,7 @@
         </w:rPr>
         <w:t>.4.1.2 Message Semantics</w:t>
       </w:r>
-      <w:bookmarkEnd w:id="103"/>
+      <w:bookmarkEnd w:id="104"/>
     </w:p>
     <w:p>
       <w:pPr>
@@ -30197,7 +30226,7 @@
           <w:lang w:val="en-US"/>
         </w:rPr>
       </w:pPr>
-      <w:bookmarkStart w:id="104" w:name="_Toc534969645"/>
+      <w:bookmarkStart w:id="105" w:name="_Toc534969645"/>
       <w:r>
         <w:rPr>
           <w:noProof w:val="0"/>
@@ -30233,7 +30262,7 @@
         </w:rPr>
         <w:t>.1 Common Parameters</w:t>
       </w:r>
-      <w:bookmarkEnd w:id="104"/>
+      <w:bookmarkEnd w:id="105"/>
     </w:p>
     <w:p>
       <w:pPr>
@@ -30454,7 +30483,7 @@
           <w:lang w:val="en-US"/>
         </w:rPr>
       </w:pPr>
-      <w:bookmarkStart w:id="105" w:name="_Toc534969646"/>
+      <w:bookmarkStart w:id="106" w:name="_Toc534969646"/>
       <w:r>
         <w:rPr>
           <w:noProof w:val="0"/>
@@ -30490,7 +30519,7 @@
         </w:rPr>
         <w:t>.2 Organization Option Message Semantics</w:t>
       </w:r>
-      <w:bookmarkEnd w:id="105"/>
+      <w:bookmarkEnd w:id="106"/>
     </w:p>
     <w:p>
       <w:pPr>
@@ -30680,7 +30709,7 @@
           <w:lang w:val="en-US"/>
         </w:rPr>
       </w:pPr>
-      <w:bookmarkStart w:id="106" w:name="_Toc534969647"/>
+      <w:bookmarkStart w:id="107" w:name="_Toc534969647"/>
       <w:r>
         <w:rPr>
           <w:noProof w:val="0"/>
@@ -30709,7 +30738,7 @@
         </w:rPr>
         <w:t>.3 Location Option Message Semantics</w:t>
       </w:r>
-      <w:bookmarkEnd w:id="106"/>
+      <w:bookmarkEnd w:id="107"/>
     </w:p>
     <w:p>
       <w:pPr>
@@ -30973,7 +31002,7 @@
           <w:lang w:val="en-US"/>
         </w:rPr>
       </w:pPr>
-      <w:bookmarkStart w:id="107" w:name="_Toc534969648"/>
+      <w:bookmarkStart w:id="108" w:name="_Toc534969648"/>
       <w:r>
         <w:rPr>
           <w:noProof w:val="0"/>
@@ -31002,7 +31031,7 @@
         </w:rPr>
         <w:t>.4 Practitioner Option Message Semantics</w:t>
       </w:r>
-      <w:bookmarkEnd w:id="107"/>
+      <w:bookmarkEnd w:id="108"/>
     </w:p>
     <w:p>
       <w:pPr>
@@ -31677,7 +31706,7 @@
           <w:lang w:val="en-US"/>
         </w:rPr>
       </w:pPr>
-      <w:bookmarkStart w:id="108" w:name="_Toc534969649"/>
+      <w:bookmarkStart w:id="109" w:name="_Toc534969649"/>
       <w:r>
         <w:rPr>
           <w:noProof w:val="0"/>
@@ -31706,7 +31735,7 @@
         </w:rPr>
         <w:t>.5 Healthcare Service Option Message Semantics</w:t>
       </w:r>
-      <w:bookmarkEnd w:id="108"/>
+      <w:bookmarkEnd w:id="109"/>
     </w:p>
     <w:p>
       <w:pPr>
@@ -32030,7 +32059,7 @@
           <w:lang w:val="en-US"/>
         </w:rPr>
       </w:pPr>
-      <w:bookmarkStart w:id="109" w:name="_Toc534969650"/>
+      <w:bookmarkStart w:id="110" w:name="_Toc534969650"/>
       <w:r>
         <w:rPr>
           <w:noProof w:val="0"/>
@@ -32060,7 +32089,7 @@
         </w:rPr>
         <w:t>.6 Location Distance Option Message Semantics</w:t>
       </w:r>
-      <w:bookmarkEnd w:id="109"/>
+      <w:bookmarkEnd w:id="110"/>
     </w:p>
     <w:p>
       <w:pPr>
@@ -32118,7 +32147,7 @@
           <w:lang w:val="en-US"/>
         </w:rPr>
       </w:pPr>
-      <w:bookmarkStart w:id="110" w:name="_Toc534969651"/>
+      <w:bookmarkStart w:id="111" w:name="_Toc534969651"/>
       <w:r>
         <w:rPr>
           <w:noProof w:val="0"/>
@@ -32147,7 +32176,7 @@
         </w:rPr>
         <w:t>.4.1.3 Expected Actions</w:t>
       </w:r>
-      <w:bookmarkEnd w:id="110"/>
+      <w:bookmarkEnd w:id="111"/>
     </w:p>
     <w:p>
       <w:pPr>
@@ -32198,7 +32227,7 @@
           <w:lang w:val="en-US"/>
         </w:rPr>
       </w:pPr>
-      <w:bookmarkStart w:id="111" w:name="_Toc534969652"/>
+      <w:bookmarkStart w:id="112" w:name="_Toc534969652"/>
       <w:r>
         <w:rPr>
           <w:noProof w:val="0"/>
@@ -32255,7 +32284,7 @@
         </w:rPr>
         <w:t>Services Response Message</w:t>
       </w:r>
-      <w:bookmarkEnd w:id="111"/>
+      <w:bookmarkEnd w:id="112"/>
     </w:p>
     <w:p>
       <w:pPr>
@@ -32269,7 +32298,7 @@
           <w:lang w:val="en-US"/>
         </w:rPr>
       </w:pPr>
-      <w:bookmarkStart w:id="112" w:name="_Toc534969653"/>
+      <w:bookmarkStart w:id="113" w:name="_Toc534969653"/>
       <w:r>
         <w:rPr>
           <w:noProof w:val="0"/>
@@ -32305,7 +32334,7 @@
         </w:rPr>
         <w:t>.1 Trigger Events</w:t>
       </w:r>
-      <w:bookmarkEnd w:id="112"/>
+      <w:bookmarkEnd w:id="113"/>
     </w:p>
     <w:p>
       <w:pPr>
@@ -32333,7 +32362,7 @@
           <w:lang w:val="en-US"/>
         </w:rPr>
       </w:pPr>
-      <w:bookmarkStart w:id="113" w:name="_Toc534969654"/>
+      <w:bookmarkStart w:id="114" w:name="_Toc534969654"/>
       <w:r>
         <w:rPr>
           <w:noProof w:val="0"/>
@@ -32369,7 +32398,7 @@
         </w:rPr>
         <w:t>.2 Message Semantics</w:t>
       </w:r>
-      <w:bookmarkEnd w:id="113"/>
+      <w:bookmarkEnd w:id="114"/>
     </w:p>
     <w:p>
       <w:pPr>
@@ -32616,13 +32645,7 @@
         <w:rPr>
           <w:lang w:val="en-US" w:eastAsia="en-US"/>
         </w:rPr>
-        <w:t xml:space="preserve"> element</w:t>
-      </w:r>
-      <w:r>
-        <w:rPr>
-          <w:lang w:val="en-US" w:eastAsia="en-US"/>
-        </w:rPr>
-        <w:t xml:space="preserve">) </w:t>
+        <w:t xml:space="preserve"> element) </w:t>
       </w:r>
       <w:r>
         <w:rPr>
@@ -32672,7 +32695,7 @@
           <w:lang w:val="en-US"/>
         </w:rPr>
       </w:pPr>
-      <w:bookmarkStart w:id="114" w:name="_Toc534969655"/>
+      <w:bookmarkStart w:id="115" w:name="_Toc534969655"/>
       <w:r>
         <w:rPr>
           <w:noProof w:val="0"/>
@@ -32694,7 +32717,7 @@
         </w:rPr>
         <w:t>.4.2.2.1 FHIR Organization Resource Constraints</w:t>
       </w:r>
-      <w:bookmarkEnd w:id="114"/>
+      <w:bookmarkEnd w:id="115"/>
     </w:p>
     <w:p>
       <w:pPr>
@@ -32782,9 +32805,9 @@
         <w:lastRenderedPageBreak/>
         <w:t xml:space="preserve">Table </w:t>
       </w:r>
-      <w:bookmarkStart w:id="115" w:name="OLE_LINK1"/>
-      <w:bookmarkStart w:id="116" w:name="OLE_LINK2"/>
-      <w:bookmarkStart w:id="117" w:name="OLE_LINK3"/>
+      <w:bookmarkStart w:id="116" w:name="OLE_LINK1"/>
+      <w:bookmarkStart w:id="117" w:name="OLE_LINK2"/>
+      <w:bookmarkStart w:id="118" w:name="OLE_LINK3"/>
       <w:r>
         <w:t>3.</w:t>
       </w:r>
@@ -32794,9 +32817,9 @@
       <w:r>
         <w:t>.4.2.2.1-1</w:t>
       </w:r>
-      <w:bookmarkEnd w:id="115"/>
       <w:bookmarkEnd w:id="116"/>
       <w:bookmarkEnd w:id="117"/>
+      <w:bookmarkEnd w:id="118"/>
       <w:r>
         <w:t xml:space="preserve">: </w:t>
       </w:r>
@@ -33055,7 +33078,7 @@
           <w:lang w:val="en-US"/>
         </w:rPr>
       </w:pPr>
-      <w:bookmarkStart w:id="118" w:name="_Toc534969656"/>
+      <w:bookmarkStart w:id="119" w:name="_Toc534969656"/>
       <w:r>
         <w:rPr>
           <w:noProof w:val="0"/>
@@ -33077,7 +33100,7 @@
         </w:rPr>
         <w:t>.4.2.2.2 FHIR Location Resource Constraints</w:t>
       </w:r>
-      <w:bookmarkEnd w:id="118"/>
+      <w:bookmarkEnd w:id="119"/>
     </w:p>
     <w:p>
       <w:pPr>
@@ -33796,7 +33819,7 @@
           <w:lang w:val="en-US"/>
         </w:rPr>
       </w:pPr>
-      <w:bookmarkStart w:id="119" w:name="_Toc534969657"/>
+      <w:bookmarkStart w:id="120" w:name="_Toc534969657"/>
       <w:r>
         <w:rPr>
           <w:noProof w:val="0"/>
@@ -33819,7 +33842,7 @@
         </w:rPr>
         <w:t>.4.2.2.3 FHIR Practitioner Resource Constraints</w:t>
       </w:r>
-      <w:bookmarkEnd w:id="119"/>
+      <w:bookmarkEnd w:id="120"/>
     </w:p>
     <w:p>
       <w:pPr>
@@ -34097,7 +34120,7 @@
           <w:lang w:val="en-US"/>
         </w:rPr>
       </w:pPr>
-      <w:bookmarkStart w:id="120" w:name="_Toc534969658"/>
+      <w:bookmarkStart w:id="121" w:name="_Toc534969658"/>
       <w:r>
         <w:rPr>
           <w:noProof w:val="0"/>
@@ -34135,7 +34158,7 @@
         </w:rPr>
         <w:t xml:space="preserve"> Resource Constraints</w:t>
       </w:r>
-      <w:bookmarkEnd w:id="120"/>
+      <w:bookmarkEnd w:id="121"/>
     </w:p>
     <w:p>
       <w:pPr>
@@ -34424,7 +34447,7 @@
           <w:lang w:val="en-US"/>
         </w:rPr>
       </w:pPr>
-      <w:bookmarkStart w:id="121" w:name="_Toc534969659"/>
+      <w:bookmarkStart w:id="122" w:name="_Toc534969659"/>
       <w:r>
         <w:rPr>
           <w:noProof w:val="0"/>
@@ -34462,7 +34485,7 @@
         </w:rPr>
         <w:t xml:space="preserve"> Resource Constraints</w:t>
       </w:r>
-      <w:bookmarkEnd w:id="121"/>
+      <w:bookmarkEnd w:id="122"/>
     </w:p>
     <w:p>
       <w:pPr>
@@ -34818,7 +34841,7 @@
           <w:lang w:val="en-US"/>
         </w:rPr>
       </w:pPr>
-      <w:bookmarkStart w:id="122" w:name="_Toc534969660"/>
+      <w:bookmarkStart w:id="123" w:name="_Toc534969660"/>
       <w:r>
         <w:rPr>
           <w:noProof w:val="0"/>
@@ -34854,7 +34877,7 @@
         </w:rPr>
         <w:t>.3 Expected Actions</w:t>
       </w:r>
-      <w:bookmarkEnd w:id="122"/>
+      <w:bookmarkEnd w:id="123"/>
     </w:p>
     <w:p>
       <w:pPr>
@@ -34876,7 +34899,7 @@
           <w:lang w:val="en-US"/>
         </w:rPr>
       </w:pPr>
-      <w:bookmarkStart w:id="123" w:name="_Toc534969661"/>
+      <w:bookmarkStart w:id="124" w:name="_Toc534969661"/>
       <w:r>
         <w:rPr>
           <w:noProof w:val="0"/>
@@ -34912,7 +34935,7 @@
         </w:rPr>
         <w:t xml:space="preserve"> Security Considerations</w:t>
       </w:r>
-      <w:bookmarkEnd w:id="123"/>
+      <w:bookmarkEnd w:id="124"/>
     </w:p>
     <w:p>
       <w:pPr>
@@ -34971,7 +34994,7 @@
           <w:lang w:val="en-US"/>
         </w:rPr>
       </w:pPr>
-      <w:bookmarkStart w:id="124" w:name="_Toc534969662"/>
+      <w:bookmarkStart w:id="125" w:name="_Toc534969662"/>
       <w:r>
         <w:rPr>
           <w:noProof w:val="0"/>
@@ -35021,7 +35044,7 @@
         </w:rPr>
         <w:t>]</w:t>
       </w:r>
-      <w:bookmarkEnd w:id="124"/>
+      <w:bookmarkEnd w:id="125"/>
     </w:p>
     <w:p>
       <w:pPr>
@@ -35035,7 +35058,7 @@
           <w:lang w:val="en-US"/>
         </w:rPr>
       </w:pPr>
-      <w:bookmarkStart w:id="125" w:name="_Toc534969663"/>
+      <w:bookmarkStart w:id="126" w:name="_Toc534969663"/>
       <w:r>
         <w:rPr>
           <w:noProof w:val="0"/>
@@ -35057,7 +35080,7 @@
         </w:rPr>
         <w:t>.1 Scope</w:t>
       </w:r>
-      <w:bookmarkEnd w:id="125"/>
+      <w:bookmarkEnd w:id="126"/>
     </w:p>
     <w:p>
       <w:pPr>
@@ -35097,7 +35120,7 @@
           <w:lang w:val="en-US"/>
         </w:rPr>
       </w:pPr>
-      <w:bookmarkStart w:id="126" w:name="_Toc534969664"/>
+      <w:bookmarkStart w:id="127" w:name="_Toc534969664"/>
       <w:r>
         <w:rPr>
           <w:noProof w:val="0"/>
@@ -35119,7 +35142,7 @@
         </w:rPr>
         <w:t>.2 Actor Roles</w:t>
       </w:r>
-      <w:bookmarkEnd w:id="126"/>
+      <w:bookmarkEnd w:id="127"/>
     </w:p>
     <w:p>
       <w:pPr>
@@ -35262,7 +35285,7 @@
                           </a:ln>
                           <a:extLst>
                             <a:ext uri="{909E8E84-426E-40dd-AFC4-6F175D3DCCD1}">
-                              <a14:hiddenFill xmlns:a14="http://schemas.microsoft.com/office/drawing/2010/main" xmlns:w="http://schemas.openxmlformats.org/wordprocessingml/2006/main" xmlns:w10="urn:schemas-microsoft-com:office:word" xmlns:v="urn:schemas-microsoft-com:vml" xmlns:o="urn:schemas-microsoft-com:office:office" xmlns:mv="urn:schemas-microsoft-com:mac:vml" xmlns:mo="http://schemas.microsoft.com/office/mac/office/2008/main" xmlns="">
+                              <a14:hiddenFill xmlns="" xmlns:mo="http://schemas.microsoft.com/office/mac/office/2008/main" xmlns:mv="urn:schemas-microsoft-com:mac:vml" xmlns:o="urn:schemas-microsoft-com:office:office" xmlns:v="urn:schemas-microsoft-com:vml" xmlns:w10="urn:schemas-microsoft-com:office:word" xmlns:w="http://schemas.openxmlformats.org/wordprocessingml/2006/main" xmlns:a14="http://schemas.microsoft.com/office/drawing/2010/main">
                                 <a:noFill/>
                               </a14:hiddenFill>
                             </a:ext>
@@ -35338,7 +35361,7 @@
                           </a:ln>
                           <a:extLst>
                             <a:ext uri="{909E8E84-426E-40dd-AFC4-6F175D3DCCD1}">
-                              <a14:hiddenFill xmlns:a14="http://schemas.microsoft.com/office/drawing/2010/main" xmlns:w="http://schemas.openxmlformats.org/wordprocessingml/2006/main" xmlns:w10="urn:schemas-microsoft-com:office:word" xmlns:v="urn:schemas-microsoft-com:vml" xmlns:o="urn:schemas-microsoft-com:office:office" xmlns:mv="urn:schemas-microsoft-com:mac:vml" xmlns:mo="http://schemas.microsoft.com/office/mac/office/2008/main" xmlns="">
+                              <a14:hiddenFill xmlns="" xmlns:mo="http://schemas.microsoft.com/office/mac/office/2008/main" xmlns:mv="urn:schemas-microsoft-com:mac:vml" xmlns:o="urn:schemas-microsoft-com:office:office" xmlns:v="urn:schemas-microsoft-com:vml" xmlns:w10="urn:schemas-microsoft-com:office:word" xmlns:w="http://schemas.openxmlformats.org/wordprocessingml/2006/main" xmlns:a14="http://schemas.microsoft.com/office/drawing/2010/main">
                                 <a:noFill/>
                               </a14:hiddenFill>
                             </a:ext>
@@ -35639,7 +35662,7 @@
           <w:lang w:val="en-US"/>
         </w:rPr>
       </w:pPr>
-      <w:bookmarkStart w:id="127" w:name="_Toc534969665"/>
+      <w:bookmarkStart w:id="128" w:name="_Toc534969665"/>
       <w:r>
         <w:rPr>
           <w:noProof w:val="0"/>
@@ -35661,7 +35684,7 @@
         </w:rPr>
         <w:t>.3 Referenced Standards</w:t>
       </w:r>
-      <w:bookmarkEnd w:id="127"/>
+      <w:bookmarkEnd w:id="128"/>
     </w:p>
     <w:p>
       <w:pPr>
@@ -35746,7 +35769,7 @@
           <w:lang w:val="en-US"/>
         </w:rPr>
       </w:pPr>
-      <w:bookmarkStart w:id="128" w:name="_Toc534969666"/>
+      <w:bookmarkStart w:id="129" w:name="_Toc534969666"/>
       <w:r>
         <w:rPr>
           <w:noProof w:val="0"/>
@@ -35768,7 +35791,7 @@
         </w:rPr>
         <w:t>.4 Interaction Diagram</w:t>
       </w:r>
-      <w:bookmarkEnd w:id="128"/>
+      <w:bookmarkEnd w:id="129"/>
     </w:p>
     <w:p>
       <w:pPr>
@@ -35816,7 +35839,7 @@
                           </a:ln>
                           <a:extLst>
                             <a:ext uri="{91240B29-F687-4f45-9708-019B960494DF}">
-                              <a14:hiddenLine xmlns:a14="http://schemas.microsoft.com/office/drawing/2010/main" xmlns:w="http://schemas.openxmlformats.org/wordprocessingml/2006/main" xmlns:w10="urn:schemas-microsoft-com:office:word" xmlns:v="urn:schemas-microsoft-com:vml" xmlns:o="urn:schemas-microsoft-com:office:office" xmlns:mv="urn:schemas-microsoft-com:mac:vml" xmlns:mo="http://schemas.microsoft.com/office/mac/office/2008/main" xmlns="" w="9525">
+                              <a14:hiddenLine xmlns="" xmlns:mo="http://schemas.microsoft.com/office/mac/office/2008/main" xmlns:mv="urn:schemas-microsoft-com:mac:vml" xmlns:o="urn:schemas-microsoft-com:office:office" xmlns:v="urn:schemas-microsoft-com:vml" xmlns:w10="urn:schemas-microsoft-com:office:word" xmlns:w="http://schemas.openxmlformats.org/wordprocessingml/2006/main" xmlns:a14="http://schemas.microsoft.com/office/drawing/2010/main" w="9525">
                                 <a:solidFill>
                                   <a:srgbClr val="000000"/>
                                 </a:solidFill>
@@ -35874,7 +35897,7 @@
                           </a:ln>
                           <a:extLst>
                             <a:ext uri="{909E8E84-426E-40dd-AFC4-6F175D3DCCD1}">
-                              <a14:hiddenFill xmlns:a14="http://schemas.microsoft.com/office/drawing/2010/main" xmlns:w="http://schemas.openxmlformats.org/wordprocessingml/2006/main" xmlns:w10="urn:schemas-microsoft-com:office:word" xmlns:v="urn:schemas-microsoft-com:vml" xmlns:o="urn:schemas-microsoft-com:office:office" xmlns:mv="urn:schemas-microsoft-com:mac:vml" xmlns:mo="http://schemas.microsoft.com/office/mac/office/2008/main" xmlns="">
+                              <a14:hiddenFill xmlns="" xmlns:mo="http://schemas.microsoft.com/office/mac/office/2008/main" xmlns:mv="urn:schemas-microsoft-com:mac:vml" xmlns:o="urn:schemas-microsoft-com:office:office" xmlns:v="urn:schemas-microsoft-com:vml" xmlns:w10="urn:schemas-microsoft-com:office:word" xmlns:w="http://schemas.openxmlformats.org/wordprocessingml/2006/main" xmlns:a14="http://schemas.microsoft.com/office/drawing/2010/main">
                                 <a:noFill/>
                               </a14:hiddenFill>
                             </a:ext>
@@ -35901,14 +35924,14 @@
                           </a:ln>
                           <a:extLst>
                             <a:ext uri="{909E8E84-426E-40dd-AFC4-6F175D3DCCD1}">
-                              <a14:hiddenFill xmlns:a14="http://schemas.microsoft.com/office/drawing/2010/main" xmlns:w="http://schemas.openxmlformats.org/wordprocessingml/2006/main" xmlns:w10="urn:schemas-microsoft-com:office:word" xmlns:v="urn:schemas-microsoft-com:vml" xmlns:o="urn:schemas-microsoft-com:office:office" xmlns:mv="urn:schemas-microsoft-com:mac:vml" xmlns:mo="http://schemas.microsoft.com/office/mac/office/2008/main" xmlns="">
+                              <a14:hiddenFill xmlns="" xmlns:mo="http://schemas.microsoft.com/office/mac/office/2008/main" xmlns:mv="urn:schemas-microsoft-com:mac:vml" xmlns:o="urn:schemas-microsoft-com:office:office" xmlns:v="urn:schemas-microsoft-com:vml" xmlns:w10="urn:schemas-microsoft-com:office:word" xmlns:w="http://schemas.openxmlformats.org/wordprocessingml/2006/main" xmlns:a14="http://schemas.microsoft.com/office/drawing/2010/main">
                                 <a:solidFill>
                                   <a:srgbClr val="FFFFFF"/>
                                 </a:solidFill>
                               </a14:hiddenFill>
                             </a:ext>
                             <a:ext uri="{91240B29-F687-4f45-9708-019B960494DF}">
-                              <a14:hiddenLine xmlns:a14="http://schemas.microsoft.com/office/drawing/2010/main" xmlns:w="http://schemas.openxmlformats.org/wordprocessingml/2006/main" xmlns:w10="urn:schemas-microsoft-com:office:word" xmlns:v="urn:schemas-microsoft-com:vml" xmlns:o="urn:schemas-microsoft-com:office:office" xmlns:mv="urn:schemas-microsoft-com:mac:vml" xmlns:mo="http://schemas.microsoft.com/office/mac/office/2008/main" xmlns="" w="9525">
+                              <a14:hiddenLine xmlns="" xmlns:mo="http://schemas.microsoft.com/office/mac/office/2008/main" xmlns:mv="urn:schemas-microsoft-com:mac:vml" xmlns:o="urn:schemas-microsoft-com:office:office" xmlns:v="urn:schemas-microsoft-com:vml" xmlns:w10="urn:schemas-microsoft-com:office:word" xmlns:w="http://schemas.openxmlformats.org/wordprocessingml/2006/main" xmlns:a14="http://schemas.microsoft.com/office/drawing/2010/main" w="9525">
                                 <a:solidFill>
                                   <a:srgbClr val="000000"/>
                                 </a:solidFill>
@@ -35980,7 +36003,7 @@
                           </a:ln>
                           <a:extLst>
                             <a:ext uri="{909E8E84-426E-40dd-AFC4-6F175D3DCCD1}">
-                              <a14:hiddenFill xmlns:a14="http://schemas.microsoft.com/office/drawing/2010/main" xmlns:w="http://schemas.openxmlformats.org/wordprocessingml/2006/main" xmlns:w10="urn:schemas-microsoft-com:office:word" xmlns:v="urn:schemas-microsoft-com:vml" xmlns:o="urn:schemas-microsoft-com:office:office" xmlns:mv="urn:schemas-microsoft-com:mac:vml" xmlns:mo="http://schemas.microsoft.com/office/mac/office/2008/main" xmlns="">
+                              <a14:hiddenFill xmlns="" xmlns:mo="http://schemas.microsoft.com/office/mac/office/2008/main" xmlns:mv="urn:schemas-microsoft-com:mac:vml" xmlns:o="urn:schemas-microsoft-com:office:office" xmlns:v="urn:schemas-microsoft-com:vml" xmlns:w10="urn:schemas-microsoft-com:office:word" xmlns:w="http://schemas.openxmlformats.org/wordprocessingml/2006/main" xmlns:a14="http://schemas.microsoft.com/office/drawing/2010/main">
                                 <a:noFill/>
                               </a14:hiddenFill>
                             </a:ext>
@@ -36068,7 +36091,7 @@
                           </a:ln>
                           <a:extLst>
                             <a:ext uri="{909E8E84-426E-40dd-AFC4-6F175D3DCCD1}">
-                              <a14:hiddenFill xmlns:a14="http://schemas.microsoft.com/office/drawing/2010/main" xmlns:w="http://schemas.openxmlformats.org/wordprocessingml/2006/main" xmlns:w10="urn:schemas-microsoft-com:office:word" xmlns:v="urn:schemas-microsoft-com:vml" xmlns:o="urn:schemas-microsoft-com:office:office" xmlns:mv="urn:schemas-microsoft-com:mac:vml" xmlns:mo="http://schemas.microsoft.com/office/mac/office/2008/main" xmlns="">
+                              <a14:hiddenFill xmlns="" xmlns:mo="http://schemas.microsoft.com/office/mac/office/2008/main" xmlns:mv="urn:schemas-microsoft-com:mac:vml" xmlns:o="urn:schemas-microsoft-com:office:office" xmlns:v="urn:schemas-microsoft-com:vml" xmlns:w10="urn:schemas-microsoft-com:office:word" xmlns:w="http://schemas.openxmlformats.org/wordprocessingml/2006/main" xmlns:a14="http://schemas.microsoft.com/office/drawing/2010/main">
                                 <a:noFill/>
                               </a14:hiddenFill>
                             </a:ext>
@@ -36097,7 +36120,7 @@
                           </a:ln>
                           <a:extLst>
                             <a:ext uri="{91240B29-F687-4f45-9708-019B960494DF}">
-                              <a14:hiddenLine xmlns:a14="http://schemas.microsoft.com/office/drawing/2010/main" xmlns:w="http://schemas.openxmlformats.org/wordprocessingml/2006/main" xmlns:w10="urn:schemas-microsoft-com:office:word" xmlns:v="urn:schemas-microsoft-com:vml" xmlns:o="urn:schemas-microsoft-com:office:office" xmlns:mv="urn:schemas-microsoft-com:mac:vml" xmlns:mo="http://schemas.microsoft.com/office/mac/office/2008/main" xmlns="" w="9525">
+                              <a14:hiddenLine xmlns="" xmlns:mo="http://schemas.microsoft.com/office/mac/office/2008/main" xmlns:mv="urn:schemas-microsoft-com:mac:vml" xmlns:o="urn:schemas-microsoft-com:office:office" xmlns:v="urn:schemas-microsoft-com:vml" xmlns:w10="urn:schemas-microsoft-com:office:word" xmlns:w="http://schemas.openxmlformats.org/wordprocessingml/2006/main" xmlns:a14="http://schemas.microsoft.com/office/drawing/2010/main" w="9525">
                                 <a:solidFill>
                                   <a:srgbClr val="000000"/>
                                 </a:solidFill>
@@ -36154,7 +36177,7 @@
                           </a:ln>
                           <a:extLst>
                             <a:ext uri="{909E8E84-426E-40dd-AFC4-6F175D3DCCD1}">
-                              <a14:hiddenFill xmlns:a14="http://schemas.microsoft.com/office/drawing/2010/main" xmlns:w="http://schemas.openxmlformats.org/wordprocessingml/2006/main" xmlns:w10="urn:schemas-microsoft-com:office:word" xmlns:v="urn:schemas-microsoft-com:vml" xmlns:o="urn:schemas-microsoft-com:office:office" xmlns:mv="urn:schemas-microsoft-com:mac:vml" xmlns:mo="http://schemas.microsoft.com/office/mac/office/2008/main" xmlns="">
+                              <a14:hiddenFill xmlns="" xmlns:mo="http://schemas.microsoft.com/office/mac/office/2008/main" xmlns:mv="urn:schemas-microsoft-com:mac:vml" xmlns:o="urn:schemas-microsoft-com:office:office" xmlns:v="urn:schemas-microsoft-com:vml" xmlns:w10="urn:schemas-microsoft-com:office:word" xmlns:w="http://schemas.openxmlformats.org/wordprocessingml/2006/main" xmlns:a14="http://schemas.microsoft.com/office/drawing/2010/main">
                                 <a:noFill/>
                               </a14:hiddenFill>
                             </a:ext>
@@ -36181,14 +36204,14 @@
                           </a:ln>
                           <a:extLst>
                             <a:ext uri="{909E8E84-426E-40dd-AFC4-6F175D3DCCD1}">
-                              <a14:hiddenFill xmlns:a14="http://schemas.microsoft.com/office/drawing/2010/main" xmlns:w="http://schemas.openxmlformats.org/wordprocessingml/2006/main" xmlns:w10="urn:schemas-microsoft-com:office:word" xmlns:v="urn:schemas-microsoft-com:vml" xmlns:o="urn:schemas-microsoft-com:office:office" xmlns:mv="urn:schemas-microsoft-com:mac:vml" xmlns:mo="http://schemas.microsoft.com/office/mac/office/2008/main" xmlns="">
+                              <a14:hiddenFill xmlns="" xmlns:mo="http://schemas.microsoft.com/office/mac/office/2008/main" xmlns:mv="urn:schemas-microsoft-com:mac:vml" xmlns:o="urn:schemas-microsoft-com:office:office" xmlns:v="urn:schemas-microsoft-com:vml" xmlns:w10="urn:schemas-microsoft-com:office:word" xmlns:w="http://schemas.openxmlformats.org/wordprocessingml/2006/main" xmlns:a14="http://schemas.microsoft.com/office/drawing/2010/main">
                                 <a:solidFill>
                                   <a:srgbClr val="FFFFFF"/>
                                 </a:solidFill>
                               </a14:hiddenFill>
                             </a:ext>
                             <a:ext uri="{91240B29-F687-4f45-9708-019B960494DF}">
-                              <a14:hiddenLine xmlns:a14="http://schemas.microsoft.com/office/drawing/2010/main" xmlns:w="http://schemas.openxmlformats.org/wordprocessingml/2006/main" xmlns:w10="urn:schemas-microsoft-com:office:word" xmlns:v="urn:schemas-microsoft-com:vml" xmlns:o="urn:schemas-microsoft-com:office:office" xmlns:mv="urn:schemas-microsoft-com:mac:vml" xmlns:mo="http://schemas.microsoft.com/office/mac/office/2008/main" xmlns="" w="9525">
+                              <a14:hiddenLine xmlns="" xmlns:mo="http://schemas.microsoft.com/office/mac/office/2008/main" xmlns:mv="urn:schemas-microsoft-com:mac:vml" xmlns:o="urn:schemas-microsoft-com:office:office" xmlns:v="urn:schemas-microsoft-com:vml" xmlns:w10="urn:schemas-microsoft-com:office:word" xmlns:w="http://schemas.openxmlformats.org/wordprocessingml/2006/main" xmlns:a14="http://schemas.microsoft.com/office/drawing/2010/main" w="9525">
                                 <a:solidFill>
                                   <a:srgbClr val="000000"/>
                                 </a:solidFill>
@@ -36371,7 +36394,7 @@
           <w:lang w:val="en-US"/>
         </w:rPr>
       </w:pPr>
-      <w:bookmarkStart w:id="129" w:name="_Toc534969667"/>
+      <w:bookmarkStart w:id="130" w:name="_Toc534969667"/>
       <w:r>
         <w:rPr>
           <w:noProof w:val="0"/>
@@ -36407,7 +36430,7 @@
         </w:rPr>
         <w:t xml:space="preserve"> Request Message</w:t>
       </w:r>
-      <w:bookmarkEnd w:id="129"/>
+      <w:bookmarkEnd w:id="130"/>
     </w:p>
     <w:p>
       <w:pPr>
@@ -36498,7 +36521,7 @@
           <w:lang w:val="en-US"/>
         </w:rPr>
       </w:pPr>
-      <w:bookmarkStart w:id="130" w:name="_Toc534969668"/>
+      <w:bookmarkStart w:id="131" w:name="_Toc534969668"/>
       <w:r>
         <w:rPr>
           <w:noProof w:val="0"/>
@@ -36520,7 +36543,7 @@
         </w:rPr>
         <w:t>.4.1.1 Trigger Events</w:t>
       </w:r>
-      <w:bookmarkEnd w:id="130"/>
+      <w:bookmarkEnd w:id="131"/>
     </w:p>
     <w:p>
       <w:pPr>
@@ -36575,7 +36598,7 @@
           <w:lang w:val="en-US"/>
         </w:rPr>
       </w:pPr>
-      <w:bookmarkStart w:id="131" w:name="_Toc534969669"/>
+      <w:bookmarkStart w:id="132" w:name="_Toc534969669"/>
       <w:r>
         <w:rPr>
           <w:noProof w:val="0"/>
@@ -36597,7 +36620,7 @@
         </w:rPr>
         <w:t>.4.1.2 Message Semantics</w:t>
       </w:r>
-      <w:bookmarkEnd w:id="131"/>
+      <w:bookmarkEnd w:id="132"/>
     </w:p>
     <w:p>
       <w:pPr>
@@ -36782,7 +36805,7 @@
           <w:lang w:val="en-US"/>
         </w:rPr>
       </w:pPr>
-      <w:bookmarkStart w:id="132" w:name="_Toc534969670"/>
+      <w:bookmarkStart w:id="133" w:name="_Toc534969670"/>
       <w:r>
         <w:rPr>
           <w:noProof w:val="0"/>
@@ -36804,7 +36827,7 @@
         </w:rPr>
         <w:t>.4.1.3 Expected Actions</w:t>
       </w:r>
-      <w:bookmarkEnd w:id="132"/>
+      <w:bookmarkEnd w:id="133"/>
     </w:p>
     <w:p>
       <w:pPr>
@@ -36858,7 +36881,7 @@
           <w:lang w:val="en-US"/>
         </w:rPr>
       </w:pPr>
-      <w:bookmarkStart w:id="133" w:name="_Toc534969671"/>
+      <w:bookmarkStart w:id="134" w:name="_Toc534969671"/>
       <w:r>
         <w:rPr>
           <w:noProof w:val="0"/>
@@ -36894,7 +36917,7 @@
         </w:rPr>
         <w:t xml:space="preserve"> Response Message</w:t>
       </w:r>
-      <w:bookmarkEnd w:id="133"/>
+      <w:bookmarkEnd w:id="134"/>
     </w:p>
     <w:p>
       <w:pPr>
@@ -36942,7 +36965,7 @@
           <w:lang w:val="en-US"/>
         </w:rPr>
       </w:pPr>
-      <w:bookmarkStart w:id="134" w:name="_Toc534969672"/>
+      <w:bookmarkStart w:id="135" w:name="_Toc534969672"/>
       <w:r>
         <w:rPr>
           <w:noProof w:val="0"/>
@@ -36964,7 +36987,7 @@
         </w:rPr>
         <w:t>.4.2.1 Trigger Events</w:t>
       </w:r>
-      <w:bookmarkEnd w:id="134"/>
+      <w:bookmarkEnd w:id="135"/>
     </w:p>
     <w:p>
       <w:pPr>
@@ -37004,7 +37027,7 @@
           <w:lang w:val="en-US"/>
         </w:rPr>
       </w:pPr>
-      <w:bookmarkStart w:id="135" w:name="_Toc534969673"/>
+      <w:bookmarkStart w:id="136" w:name="_Toc534969673"/>
       <w:r>
         <w:rPr>
           <w:noProof w:val="0"/>
@@ -37026,7 +37049,7 @@
         </w:rPr>
         <w:t>.4.2.2 Message Semantics</w:t>
       </w:r>
-      <w:bookmarkEnd w:id="135"/>
+      <w:bookmarkEnd w:id="136"/>
     </w:p>
     <w:p>
       <w:pPr>
@@ -37282,15 +37305,7 @@
         <w:rPr>
           <w:lang w:val="en-US" w:eastAsia="en-US"/>
         </w:rPr>
-        <w:t xml:space="preserve">, unless the referenced resource is not present on a server </w:t>
-      </w:r>
-      <w:bookmarkStart w:id="136" w:name="_GoBack"/>
-      <w:bookmarkEnd w:id="136"/>
-      <w:r>
-        <w:rPr>
-          <w:lang w:val="en-US" w:eastAsia="en-US"/>
-        </w:rPr>
-        <w:t>accessible to the client.</w:t>
+        <w:t>, unless the referenced resource is not present on a server accessible to the client.</w:t>
       </w:r>
     </w:p>
     <w:p>
@@ -45066,7 +45081,7 @@
 </file>
 
 <file path=customXml/itemProps1.xml><?xml version="1.0" encoding="utf-8"?>
-<ds:datastoreItem xmlns:ds="http://schemas.openxmlformats.org/officeDocument/2006/customXml" ds:itemID="{BE5DFF66-FAE5-4DAB-B9CF-8B9256A7B455}">
+<ds:datastoreItem xmlns:ds="http://schemas.openxmlformats.org/officeDocument/2006/customXml" ds:itemID="{539A60DA-FC49-4EDC-9DB4-AAC5A9378ACC}">
   <ds:schemaRefs>
     <ds:schemaRef ds:uri="http://schemas.openxmlformats.org/officeDocument/2006/bibliography"/>
   </ds:schemaRefs>

</xml_diff>

<commit_message>
minor edits by Lynn and committee
</commit_message>
<xml_diff>
--- a/FHIR-R4/IHE_ITI_Suppl_mCSD.docx
+++ b/FHIR-R4/IHE_ITI_Suppl_mCSD.docx
@@ -6874,7 +6874,7 @@
         <w:tblLook w:val="04A0" w:firstRow="1" w:lastRow="0" w:firstColumn="1" w:lastColumn="0" w:noHBand="0" w:noVBand="1"/>
       </w:tblPr>
       <w:tblGrid>
-        <w:gridCol w:w="9576"/>
+        <w:gridCol w:w="9486"/>
       </w:tblGrid>
       <w:tr>
         <w:trPr>
@@ -8039,6 +8039,7 @@
         <w:rPr>
           <w:lang w:val="en-US"/>
         </w:rPr>
+        <w:lastRenderedPageBreak/>
         <w:t>Update Consumer</w:t>
       </w:r>
       <w:r>
@@ -8077,7 +8078,6 @@
         <w:pStyle w:val="BodyText"/>
       </w:pPr>
       <w:r>
-        <w:lastRenderedPageBreak/>
         <w:t xml:space="preserve">Because it maintains interlinked directory information, the </w:t>
       </w:r>
       <w:proofErr w:type="spellStart"/>
@@ -8244,6 +8244,7 @@
     <w:p>
       <w:pPr>
         <w:pStyle w:val="BodyText"/>
+        <w:ind w:left="90" w:hanging="90"/>
       </w:pPr>
       <w:r>
         <w:t>mCSD_7. Should there be additional required search parameters?  Should we also required any reverse chaining (</w:t>
@@ -8278,6 +8279,7 @@
     <w:p>
       <w:pPr>
         <w:pStyle w:val="BodyText"/>
+        <w:ind w:left="90" w:hanging="90"/>
       </w:pPr>
       <w:r>
         <w:t xml:space="preserve">mCSD_8. IHE is updating </w:t>
@@ -8296,12 +8298,26 @@
       </w:r>
       <w:proofErr w:type="spellEnd"/>
       <w:r>
-        <w:t>, we intend to remove the “Organization Option”, “Location Option”, “Practitioner Option”, and “Healthcare Services Option”.  The result would be that</w:t>
+        <w:t xml:space="preserve">, we intend to remove the “Organization Option”, “Location Option”, “Practitioner Option”, and “Healthcare Services Option”. </w:t>
+      </w:r>
+      <w:r>
+        <w:t>These options existed to enable servers to focus only on a small subset of the resources. The actual burden to suppor</w:t>
       </w:r>
       <w:bookmarkStart w:id="17" w:name="_GoBack"/>
       <w:bookmarkEnd w:id="17"/>
       <w:r>
-        <w:t xml:space="preserve"> servers shall support all of the FHIR Resources, the clients can use the FHIR Resources in the way defined. If there is concern with the removal of these options, please contact IHE prior to Summer 2019, or on the forthcoming Public Comment this summer.</w:t>
+        <w:t>t all resources is small and set of options seems to add unnecessary complexity.</w:t>
+      </w:r>
+      <w:r>
+        <w:t xml:space="preserve"> The result would be that servers shall support </w:t>
+      </w:r>
+      <w:proofErr w:type="gramStart"/>
+      <w:r>
+        <w:t>all of</w:t>
+      </w:r>
+      <w:proofErr w:type="gramEnd"/>
+      <w:r>
+        <w:t xml:space="preserve"> the FHIR Resources, the clients can use the FHIR Resources in the way defined. If there is concern with the removal of these options, please contact IHE prior to Summer 2019, or on the forthcoming Public Comment this summer.</w:t>
       </w:r>
     </w:p>
     <w:p>
@@ -8427,6 +8443,7 @@
         <w:rPr>
           <w:i/>
         </w:rPr>
+        <w:lastRenderedPageBreak/>
         <w:t xml:space="preserve">mCSD_3. How do we capture data about community health workers? In some environments, </w:t>
       </w:r>
       <w:r>
@@ -8482,7 +8499,6 @@
           <w:i/>
           <w:color w:val="000000"/>
         </w:rPr>
-        <w:lastRenderedPageBreak/>
         <w:t>It is clear that we have a hierarchy of locations to capture the geographic hierarchy (jurisdictions):   </w:t>
       </w:r>
     </w:p>
@@ -8692,6 +8708,7 @@
         <w:rPr>
           <w:i/>
         </w:rPr>
+        <w:lastRenderedPageBreak/>
         <w:t xml:space="preserve">mCSD_6. We need a way to deprecate identifiers. For now we can use period and we have created a CP to add an entry to the use field:  </w:t>
       </w:r>
       <w:hyperlink r:id="rId25" w:tgtFrame="_blank" w:tooltip="http://gforge.hl7.org/gf/project/fhir/tracker/?action=TrackerItemEdit&amp;tracker_item_id=13265" w:history="1">
@@ -9810,6 +9827,7 @@
         <w:pStyle w:val="BodyText"/>
       </w:pPr>
       <w:r>
+        <w:lastRenderedPageBreak/>
         <w:t>No new Glossary terms.</w:t>
       </w:r>
     </w:p>
@@ -10331,6 +10349,7 @@
         <w:pStyle w:val="BodyText"/>
       </w:pPr>
       <w:r>
+        <w:lastRenderedPageBreak/>
         <w:t xml:space="preserve">The loosely coupled design and flexible querying capability of the </w:t>
       </w:r>
       <w:proofErr w:type="spellStart"/>
@@ -10360,7 +10379,6 @@
           <w:noProof w:val="0"/>
           <w:lang w:val="en-US"/>
         </w:rPr>
-        <w:lastRenderedPageBreak/>
         <w:t>46</w:t>
       </w:r>
       <w:r>
@@ -10551,7 +10569,7 @@
         <mc:AlternateContent>
           <mc:Choice Requires="wps">
             <w:drawing>
-              <wp:anchor distT="0" distB="0" distL="114300" distR="114300" simplePos="0" relativeHeight="251573248" behindDoc="0" locked="0" layoutInCell="1" allowOverlap="1" wp14:anchorId="2231FA71" wp14:editId="72619485">
+              <wp:anchor distT="0" distB="0" distL="114300" distR="114300" simplePos="0" relativeHeight="251627008" behindDoc="0" locked="0" layoutInCell="1" allowOverlap="1" wp14:anchorId="2231FA71" wp14:editId="72619485">
                 <wp:simplePos x="0" y="0"/>
                 <wp:positionH relativeFrom="column">
                   <wp:posOffset>0</wp:posOffset>
@@ -10646,7 +10664,7 @@
                 <v:stroke joinstyle="miter"/>
                 <v:path gradientshapeok="t" o:connecttype="rect"/>
               </v:shapetype>
-              <v:shape id="TextBox 2" o:spid="_x0000_s1026" type="#_x0000_t202" style="position:absolute;margin-left:0;margin-top:8.5pt;width:158.15pt;height:51.15pt;z-index:251573248;visibility:visible;mso-wrap-style:none;mso-width-percent:0;mso-height-percent:0;mso-wrap-distance-left:9pt;mso-wrap-distance-top:0;mso-wrap-distance-right:9pt;mso-wrap-distance-bottom:0;mso-position-horizontal:absolute;mso-position-horizontal-relative:text;mso-position-vertical:absolute;mso-position-vertical-relative:text;mso-width-percent:0;mso-height-percent:0;mso-width-relative:page;mso-height-relative:page;v-text-anchor:top" o:gfxdata="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" filled="f" strokecolor="windowText">
+              <v:shape id="TextBox 2" o:spid="_x0000_s1026" type="#_x0000_t202" style="position:absolute;margin-left:0;margin-top:8.5pt;width:158.15pt;height:51.15pt;z-index:251627008;visibility:visible;mso-wrap-style:none;mso-width-percent:0;mso-height-percent:0;mso-wrap-distance-left:9pt;mso-wrap-distance-top:0;mso-wrap-distance-right:9pt;mso-wrap-distance-bottom:0;mso-position-horizontal:absolute;mso-position-horizontal-relative:text;mso-position-vertical:absolute;mso-position-vertical-relative:text;mso-width-percent:0;mso-height-percent:0;mso-width-relative:page;mso-height-relative:page;v-text-anchor:top" o:gfxdata="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" filled="f" strokecolor="windowText">
                 <v:path arrowok="t"/>
                 <v:textbox style="mso-fit-shape-to-text:t">
                   <w:txbxContent>
@@ -10698,7 +10716,7 @@
         <mc:AlternateContent>
           <mc:Choice Requires="wps">
             <w:drawing>
-              <wp:anchor distT="0" distB="0" distL="114300" distR="114300" simplePos="0" relativeHeight="251577344" behindDoc="0" locked="0" layoutInCell="1" allowOverlap="1" wp14:anchorId="248B997F" wp14:editId="1A8C5543">
+              <wp:anchor distT="0" distB="0" distL="114300" distR="114300" simplePos="0" relativeHeight="251631104" behindDoc="0" locked="0" layoutInCell="1" allowOverlap="1" wp14:anchorId="248B997F" wp14:editId="1A8C5543">
                 <wp:simplePos x="0" y="0"/>
                 <wp:positionH relativeFrom="column">
                   <wp:posOffset>2030730</wp:posOffset>
@@ -10752,11 +10770,11 @@
           </mc:Choice>
           <mc:Fallback>
             <w:pict>
-              <v:shapetype w14:anchorId="1CFD17E5" id="_x0000_t32" coordsize="21600,21600" o:spt="32" o:oned="t" path="m,l21600,21600e" filled="f">
+              <v:shapetype w14:anchorId="29D2A88A" id="_x0000_t32" coordsize="21600,21600" o:spt="32" o:oned="t" path="m,l21600,21600e" filled="f">
                 <v:path arrowok="t" fillok="f" o:connecttype="none"/>
                 <o:lock v:ext="edit" shapetype="t"/>
               </v:shapetype>
-              <v:shape id="Straight Arrow Connector 12" o:spid="_x0000_s1026" type="#_x0000_t32" style="position:absolute;margin-left:159.9pt;margin-top:33.7pt;width:158.5pt;height:.25pt;flip:y;z-index:251577344;visibility:visible;mso-wrap-style:square;mso-width-percent:0;mso-height-percent:0;mso-wrap-distance-left:9pt;mso-wrap-distance-top:0;mso-wrap-distance-right:9pt;mso-wrap-distance-bottom:0;mso-position-horizontal:absolute;mso-position-horizontal-relative:text;mso-position-vertical:absolute;mso-position-vertical-relative:text;mso-width-percent:0;mso-height-percent:0;mso-width-relative:page;mso-height-relative:page" o:gfxdata="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" strokecolor="windowText">
+              <v:shape id="Straight Arrow Connector 12" o:spid="_x0000_s1026" type="#_x0000_t32" style="position:absolute;margin-left:159.9pt;margin-top:33.7pt;width:158.5pt;height:.25pt;flip:y;z-index:251631104;visibility:visible;mso-wrap-style:square;mso-width-percent:0;mso-height-percent:0;mso-wrap-distance-left:9pt;mso-wrap-distance-top:0;mso-wrap-distance-right:9pt;mso-wrap-distance-bottom:0;mso-position-horizontal:absolute;mso-position-horizontal-relative:text;mso-position-vertical:absolute;mso-position-vertical-relative:text;mso-width-percent:0;mso-height-percent:0;mso-width-relative:page;mso-height-relative:page" o:gfxdata="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" strokecolor="windowText">
                 <v:stroke endarrow="open"/>
                 <o:lock v:ext="edit" shapetype="f"/>
               </v:shape>
@@ -10771,7 +10789,7 @@
         <mc:AlternateContent>
           <mc:Choice Requires="wps">
             <w:drawing>
-              <wp:anchor distT="0" distB="0" distL="114300" distR="114300" simplePos="0" relativeHeight="251581440" behindDoc="0" locked="0" layoutInCell="1" allowOverlap="1" wp14:anchorId="14AFA0B1" wp14:editId="30B4665E">
+              <wp:anchor distT="0" distB="0" distL="114300" distR="114300" simplePos="0" relativeHeight="251635200" behindDoc="0" locked="0" layoutInCell="1" allowOverlap="1" wp14:anchorId="14AFA0B1" wp14:editId="30B4665E">
                 <wp:simplePos x="0" y="0"/>
                 <wp:positionH relativeFrom="column">
                   <wp:posOffset>4043680</wp:posOffset>
@@ -10862,7 +10880,7 @@
           </mc:Choice>
           <mc:Fallback>
             <w:pict>
-              <v:shape w14:anchorId="14AFA0B1" id="TextBox 14" o:spid="_x0000_s1027" type="#_x0000_t202" style="position:absolute;margin-left:318.4pt;margin-top:8.25pt;width:143.6pt;height:51.15pt;z-index:251581440;visibility:visible;mso-wrap-style:none;mso-width-percent:0;mso-height-percent:0;mso-wrap-distance-left:9pt;mso-wrap-distance-top:0;mso-wrap-distance-right:9pt;mso-wrap-distance-bottom:0;mso-position-horizontal:absolute;mso-position-horizontal-relative:text;mso-position-vertical:absolute;mso-position-vertical-relative:text;mso-width-percent:0;mso-height-percent:0;mso-width-relative:page;mso-height-relative:page;v-text-anchor:top" o:gfxdata="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" filled="f" strokecolor="windowText">
+              <v:shape w14:anchorId="14AFA0B1" id="TextBox 14" o:spid="_x0000_s1027" type="#_x0000_t202" style="position:absolute;margin-left:318.4pt;margin-top:8.25pt;width:143.6pt;height:51.15pt;z-index:251635200;visibility:visible;mso-wrap-style:none;mso-width-percent:0;mso-height-percent:0;mso-wrap-distance-left:9pt;mso-wrap-distance-top:0;mso-wrap-distance-right:9pt;mso-wrap-distance-bottom:0;mso-position-horizontal:absolute;mso-position-horizontal-relative:text;mso-position-vertical:absolute;mso-position-vertical-relative:text;mso-width-percent:0;mso-height-percent:0;mso-width-relative:page;mso-height-relative:page;v-text-anchor:top" o:gfxdata="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" filled="f" strokecolor="windowText">
                 <v:path arrowok="t"/>
                 <v:textbox style="mso-fit-shape-to-text:t">
                   <w:txbxContent>
@@ -10914,7 +10932,7 @@
         <mc:AlternateContent>
           <mc:Choice Requires="wps">
             <w:drawing>
-              <wp:anchor distT="0" distB="0" distL="114300" distR="114300" simplePos="0" relativeHeight="251585536" behindDoc="0" locked="0" layoutInCell="1" allowOverlap="1" wp14:anchorId="13C7E33E" wp14:editId="766572C0">
+              <wp:anchor distT="0" distB="0" distL="114300" distR="114300" simplePos="0" relativeHeight="251639296" behindDoc="0" locked="0" layoutInCell="1" allowOverlap="1" wp14:anchorId="13C7E33E" wp14:editId="766572C0">
                 <wp:simplePos x="0" y="0"/>
                 <wp:positionH relativeFrom="column">
                   <wp:posOffset>2064385</wp:posOffset>
@@ -11020,7 +11038,7 @@
           </mc:Choice>
           <mc:Fallback>
             <w:pict>
-              <v:shape w14:anchorId="13C7E33E" id="TextBox 16" o:spid="_x0000_s1028" type="#_x0000_t202" style="position:absolute;margin-left:162.55pt;margin-top:0;width:134.3pt;height:32.85pt;z-index:251585536;visibility:visible;mso-wrap-style:none;mso-width-percent:0;mso-height-percent:0;mso-wrap-distance-left:9pt;mso-wrap-distance-top:0;mso-wrap-distance-right:9pt;mso-wrap-distance-bottom:0;mso-position-horizontal:absolute;mso-position-horizontal-relative:text;mso-position-vertical:absolute;mso-position-vertical-relative:text;mso-width-percent:0;mso-height-percent:0;mso-width-relative:page;mso-height-relative:page;v-text-anchor:top" o:gfxdata="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" filled="f" stroked="f">
+              <v:shape w14:anchorId="13C7E33E" id="TextBox 16" o:spid="_x0000_s1028" type="#_x0000_t202" style="position:absolute;margin-left:162.55pt;margin-top:0;width:134.3pt;height:32.85pt;z-index:251639296;visibility:visible;mso-wrap-style:none;mso-width-percent:0;mso-height-percent:0;mso-wrap-distance-left:9pt;mso-wrap-distance-top:0;mso-wrap-distance-right:9pt;mso-wrap-distance-bottom:0;mso-position-horizontal:absolute;mso-position-horizontal-relative:text;mso-position-vertical:absolute;mso-position-vertical-relative:text;mso-width-percent:0;mso-height-percent:0;mso-width-relative:page;mso-height-relative:page;v-text-anchor:top" o:gfxdata="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" filled="f" stroked="f">
                 <v:textbox style="mso-fit-shape-to-text:t">
                   <w:txbxContent>
                     <w:p>
@@ -11091,7 +11109,7 @@
         <mc:AlternateContent>
           <mc:Choice Requires="wps">
             <w:drawing>
-              <wp:anchor distT="0" distB="0" distL="114300" distR="114300" simplePos="0" relativeHeight="251589632" behindDoc="0" locked="0" layoutInCell="1" allowOverlap="1" wp14:anchorId="2CF0168E" wp14:editId="119E0128">
+              <wp:anchor distT="0" distB="0" distL="114300" distR="114300" simplePos="0" relativeHeight="251643392" behindDoc="0" locked="0" layoutInCell="1" allowOverlap="1" wp14:anchorId="2CF0168E" wp14:editId="119E0128">
                 <wp:simplePos x="0" y="0"/>
                 <wp:positionH relativeFrom="column">
                   <wp:posOffset>0</wp:posOffset>
@@ -11182,7 +11200,7 @@
           </mc:Choice>
           <mc:Fallback>
             <w:pict>
-              <v:shape w14:anchorId="2CF0168E" id="TextBox 17" o:spid="_x0000_s1029" type="#_x0000_t202" style="position:absolute;margin-left:0;margin-top:98.5pt;width:159.9pt;height:51.15pt;z-index:251589632;visibility:visible;mso-wrap-style:square;mso-width-percent:0;mso-height-percent:0;mso-wrap-distance-left:9pt;mso-wrap-distance-top:0;mso-wrap-distance-right:9pt;mso-wrap-distance-bottom:0;mso-position-horizontal:absolute;mso-position-horizontal-relative:text;mso-position-vertical:absolute;mso-position-vertical-relative:text;mso-width-percent:0;mso-height-percent:0;mso-width-relative:page;mso-height-relative:page;v-text-anchor:top" o:gfxdata="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" filled="f" strokecolor="windowText">
+              <v:shape w14:anchorId="2CF0168E" id="TextBox 17" o:spid="_x0000_s1029" type="#_x0000_t202" style="position:absolute;margin-left:0;margin-top:98.5pt;width:159.9pt;height:51.15pt;z-index:251643392;visibility:visible;mso-wrap-style:square;mso-width-percent:0;mso-height-percent:0;mso-wrap-distance-left:9pt;mso-wrap-distance-top:0;mso-wrap-distance-right:9pt;mso-wrap-distance-bottom:0;mso-position-horizontal:absolute;mso-position-horizontal-relative:text;mso-position-vertical:absolute;mso-position-vertical-relative:text;mso-width-percent:0;mso-height-percent:0;mso-width-relative:page;mso-height-relative:page;v-text-anchor:top" o:gfxdata="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" filled="f" strokecolor="windowText">
                 <v:path arrowok="t"/>
                 <v:textbox style="mso-fit-shape-to-text:t">
                   <w:txbxContent>
@@ -11234,7 +11252,7 @@
         <mc:AlternateContent>
           <mc:Choice Requires="wps">
             <w:drawing>
-              <wp:anchor distT="4294967295" distB="4294967295" distL="114300" distR="114300" simplePos="0" relativeHeight="251593728" behindDoc="0" locked="0" layoutInCell="1" allowOverlap="1" wp14:anchorId="759F1E84" wp14:editId="746296A0">
+              <wp:anchor distT="4294967295" distB="4294967295" distL="114300" distR="114300" simplePos="0" relativeHeight="251647488" behindDoc="0" locked="0" layoutInCell="1" allowOverlap="1" wp14:anchorId="759F1E84" wp14:editId="746296A0">
                 <wp:simplePos x="0" y="0"/>
                 <wp:positionH relativeFrom="column">
                   <wp:posOffset>2030730</wp:posOffset>
@@ -11288,7 +11306,7 @@
           </mc:Choice>
           <mc:Fallback>
             <w:pict>
-              <v:shape w14:anchorId="0E2438F1" id="Straight Arrow Connector 18" o:spid="_x0000_s1026" type="#_x0000_t32" style="position:absolute;margin-left:159.9pt;margin-top:123.95pt;width:158.5pt;height:0;z-index:251593728;visibility:visible;mso-wrap-style:square;mso-width-percent:0;mso-height-percent:0;mso-wrap-distance-left:9pt;mso-wrap-distance-top:-3e-5mm;mso-wrap-distance-right:9pt;mso-wrap-distance-bottom:-3e-5mm;mso-position-horizontal:absolute;mso-position-horizontal-relative:text;mso-position-vertical:absolute;mso-position-vertical-relative:text;mso-width-percent:0;mso-height-percent:0;mso-width-relative:page;mso-height-relative:page" o:gfxdata="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" strokecolor="windowText">
+              <v:shape w14:anchorId="00FBA128" id="Straight Arrow Connector 18" o:spid="_x0000_s1026" type="#_x0000_t32" style="position:absolute;margin-left:159.9pt;margin-top:123.95pt;width:158.5pt;height:0;z-index:251647488;visibility:visible;mso-wrap-style:square;mso-width-percent:0;mso-height-percent:0;mso-wrap-distance-left:9pt;mso-wrap-distance-top:-3e-5mm;mso-wrap-distance-right:9pt;mso-wrap-distance-bottom:-3e-5mm;mso-position-horizontal:absolute;mso-position-horizontal-relative:text;mso-position-vertical:absolute;mso-position-vertical-relative:text;mso-width-percent:0;mso-height-percent:0;mso-width-relative:page;mso-height-relative:page" o:gfxdata="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" strokecolor="windowText">
                 <v:stroke endarrow="open"/>
                 <o:lock v:ext="edit" shapetype="f"/>
               </v:shape>
@@ -11303,7 +11321,7 @@
         <mc:AlternateContent>
           <mc:Choice Requires="wps">
             <w:drawing>
-              <wp:anchor distT="0" distB="0" distL="114300" distR="114300" simplePos="0" relativeHeight="251597824" behindDoc="0" locked="0" layoutInCell="1" allowOverlap="1" wp14:anchorId="05396EE4" wp14:editId="075FD090">
+              <wp:anchor distT="0" distB="0" distL="114300" distR="114300" simplePos="0" relativeHeight="251651584" behindDoc="0" locked="0" layoutInCell="1" allowOverlap="1" wp14:anchorId="05396EE4" wp14:editId="075FD090">
                 <wp:simplePos x="0" y="0"/>
                 <wp:positionH relativeFrom="column">
                   <wp:posOffset>4043680</wp:posOffset>
@@ -11394,7 +11412,7 @@
           </mc:Choice>
           <mc:Fallback>
             <w:pict>
-              <v:shape w14:anchorId="05396EE4" id="TextBox 19" o:spid="_x0000_s1030" type="#_x0000_t202" style="position:absolute;margin-left:318.4pt;margin-top:98.5pt;width:145.15pt;height:51.15pt;z-index:251597824;visibility:visible;mso-wrap-style:square;mso-width-percent:0;mso-height-percent:0;mso-wrap-distance-left:9pt;mso-wrap-distance-top:0;mso-wrap-distance-right:9pt;mso-wrap-distance-bottom:0;mso-position-horizontal:absolute;mso-position-horizontal-relative:text;mso-position-vertical:absolute;mso-position-vertical-relative:text;mso-width-percent:0;mso-height-percent:0;mso-width-relative:page;mso-height-relative:page;v-text-anchor:top" o:gfxdata="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" filled="f" strokecolor="windowText">
+              <v:shape w14:anchorId="05396EE4" id="TextBox 19" o:spid="_x0000_s1030" type="#_x0000_t202" style="position:absolute;margin-left:318.4pt;margin-top:98.5pt;width:145.15pt;height:51.15pt;z-index:251651584;visibility:visible;mso-wrap-style:square;mso-width-percent:0;mso-height-percent:0;mso-wrap-distance-left:9pt;mso-wrap-distance-top:0;mso-wrap-distance-right:9pt;mso-wrap-distance-bottom:0;mso-position-horizontal:absolute;mso-position-horizontal-relative:text;mso-position-vertical:absolute;mso-position-vertical-relative:text;mso-width-percent:0;mso-height-percent:0;mso-width-relative:page;mso-height-relative:page;v-text-anchor:top" o:gfxdata="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" filled="f" strokecolor="windowText">
                 <v:path arrowok="t"/>
                 <v:textbox style="mso-fit-shape-to-text:t">
                   <w:txbxContent>
@@ -11446,7 +11464,7 @@
         <mc:AlternateContent>
           <mc:Choice Requires="wps">
             <w:drawing>
-              <wp:anchor distT="0" distB="0" distL="114300" distR="114300" simplePos="0" relativeHeight="251601920" behindDoc="0" locked="0" layoutInCell="1" allowOverlap="1" wp14:anchorId="01D0CC7A" wp14:editId="42412595">
+              <wp:anchor distT="0" distB="0" distL="114300" distR="114300" simplePos="0" relativeHeight="251655680" behindDoc="0" locked="0" layoutInCell="1" allowOverlap="1" wp14:anchorId="01D0CC7A" wp14:editId="42412595">
                 <wp:simplePos x="0" y="0"/>
                 <wp:positionH relativeFrom="column">
                   <wp:posOffset>2008505</wp:posOffset>
@@ -11552,7 +11570,7 @@
           </mc:Choice>
           <mc:Fallback>
             <w:pict>
-              <v:shape w14:anchorId="01D0CC7A" id="TextBox 20" o:spid="_x0000_s1031" type="#_x0000_t202" style="position:absolute;margin-left:158.15pt;margin-top:90pt;width:146.15pt;height:32.85pt;z-index:251601920;visibility:visible;mso-wrap-style:none;mso-width-percent:0;mso-height-percent:0;mso-wrap-distance-left:9pt;mso-wrap-distance-top:0;mso-wrap-distance-right:9pt;mso-wrap-distance-bottom:0;mso-position-horizontal:absolute;mso-position-horizontal-relative:text;mso-position-vertical:absolute;mso-position-vertical-relative:text;mso-width-percent:0;mso-height-percent:0;mso-width-relative:page;mso-height-relative:page;v-text-anchor:top" o:gfxdata="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" filled="f" stroked="f">
+              <v:shape w14:anchorId="01D0CC7A" id="TextBox 20" o:spid="_x0000_s1031" type="#_x0000_t202" style="position:absolute;margin-left:158.15pt;margin-top:90pt;width:146.15pt;height:32.85pt;z-index:251655680;visibility:visible;mso-wrap-style:none;mso-width-percent:0;mso-height-percent:0;mso-wrap-distance-left:9pt;mso-wrap-distance-top:0;mso-wrap-distance-right:9pt;mso-wrap-distance-bottom:0;mso-position-horizontal:absolute;mso-position-horizontal-relative:text;mso-position-vertical:absolute;mso-position-vertical-relative:text;mso-width-percent:0;mso-height-percent:0;mso-width-relative:page;mso-height-relative:page;v-text-anchor:top" o:gfxdata="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" filled="f" stroked="f">
                 <v:textbox style="mso-fit-shape-to-text:t">
                   <w:txbxContent>
                     <w:p>
@@ -12472,6 +12490,7 @@
           <w:noProof w:val="0"/>
           <w:lang w:val="en-US"/>
         </w:rPr>
+        <w:lastRenderedPageBreak/>
         <w:t>46</w:t>
       </w:r>
       <w:r>
@@ -12558,7 +12577,6 @@
         <w:pStyle w:val="TableTitle"/>
       </w:pPr>
       <w:r>
-        <w:lastRenderedPageBreak/>
         <w:t xml:space="preserve">Table </w:t>
       </w:r>
       <w:r>
@@ -14313,6 +14331,7 @@
           <w:noProof w:val="0"/>
           <w:lang w:val="en-US"/>
         </w:rPr>
+        <w:lastRenderedPageBreak/>
         <w:t>46</w:t>
       </w:r>
       <w:r>
@@ -14354,7 +14373,6 @@
         <w:pStyle w:val="BodyText"/>
       </w:pPr>
       <w:r>
-        <w:lastRenderedPageBreak/>
         <w:t>A Care Services Selective Consumer or Care Services Selective Supplier that supports the Location Option will implement the semantics for the Location Option of the Find Matching Care Services [ITI-</w:t>
       </w:r>
       <w:r>
@@ -14745,7 +14763,11 @@
         <w:pStyle w:val="BodyText"/>
       </w:pPr>
       <w:r>
-        <w:t>A Care Services Selective Consumer or Care Services Selective Supplier that supports the Location Distance Option will implement the semantics for the Location Distance Option of the Find Matching Care Services [ITI-</w:t>
+        <w:t xml:space="preserve">A Care Services Selective Consumer or Care Services Selective Supplier that supports the Location Distance Option will implement the semantics for the Location Distance Option of the </w:t>
+      </w:r>
+      <w:r>
+        <w:lastRenderedPageBreak/>
+        <w:t>Find Matching Care Services [ITI-</w:t>
       </w:r>
       <w:r>
         <w:t>90</w:t>
@@ -14784,7 +14806,6 @@
           <w:noProof w:val="0"/>
           <w:lang w:val="en-US"/>
         </w:rPr>
-        <w:lastRenderedPageBreak/>
         <w:t>46</w:t>
       </w:r>
       <w:r>
@@ -15556,6 +15577,7 @@
         <w:rPr>
           <w:noProof/>
         </w:rPr>
+        <w:lastRenderedPageBreak/>
         <mc:AlternateContent>
           <mc:Choice Requires="wpc">
             <w:drawing>
@@ -15722,7 +15744,7 @@
                           </a:ln>
                           <a:extLst>
                             <a:ext uri="{909E8E84-426E-40dd-AFC4-6F175D3DCCD1}">
-                              <a14:hiddenFill xmlns="" xmlns:mo="http://schemas.microsoft.com/office/mac/office/2008/main" xmlns:mv="urn:schemas-microsoft-com:mac:vml" xmlns:o="urn:schemas-microsoft-com:office:office" xmlns:v="urn:schemas-microsoft-com:vml" xmlns:w10="urn:schemas-microsoft-com:office:word" xmlns:w="http://schemas.openxmlformats.org/wordprocessingml/2006/main" xmlns:a14="http://schemas.microsoft.com/office/drawing/2010/main">
+                              <a14:hiddenFill xmlns:a14="http://schemas.microsoft.com/office/drawing/2010/main" xmlns:w="http://schemas.openxmlformats.org/wordprocessingml/2006/main" xmlns:w10="urn:schemas-microsoft-com:office:word" xmlns:v="urn:schemas-microsoft-com:vml" xmlns:o="urn:schemas-microsoft-com:office:office" xmlns:mv="urn:schemas-microsoft-com:mac:vml" xmlns:mo="http://schemas.microsoft.com/office/mac/office/2008/main" xmlns="">
                                 <a:noFill/>
                               </a14:hiddenFill>
                             </a:ext>
@@ -15973,19 +15995,8 @@
                                     <w:szCs w:val="36"/>
                                   </w:rPr>
                                   <w:br/>
-                                </w:r>
-                                <w:proofErr w:type="spellStart"/>
-                                <w:r>
-                                  <w:rPr>
-                                    <w:rFonts w:ascii="Calibri" w:hAnsi="Calibri"/>
-                                    <w:color w:val="000000"/>
-                                    <w:kern w:val="24"/>
-                                    <w:sz w:val="32"/>
-                                    <w:szCs w:val="36"/>
-                                  </w:rPr>
                                   <w:t>PractitionerRole</w:t>
                                 </w:r>
-                                <w:proofErr w:type="spellEnd"/>
                               </w:p>
                             </w:txbxContent>
                           </wps:txbx>
@@ -16013,14 +16024,14 @@
                           </a:ln>
                           <a:extLst>
                             <a:ext uri="{909E8E84-426E-40dd-AFC4-6F175D3DCCD1}">
-                              <a14:hiddenFill xmlns="" xmlns:mo="http://schemas.microsoft.com/office/mac/office/2008/main" xmlns:mv="urn:schemas-microsoft-com:mac:vml" xmlns:o="urn:schemas-microsoft-com:office:office" xmlns:v="urn:schemas-microsoft-com:vml" xmlns:w10="urn:schemas-microsoft-com:office:word" xmlns:w="http://schemas.openxmlformats.org/wordprocessingml/2006/main" xmlns:a14="http://schemas.microsoft.com/office/drawing/2010/main">
+                              <a14:hiddenFill xmlns:a14="http://schemas.microsoft.com/office/drawing/2010/main" xmlns:w="http://schemas.openxmlformats.org/wordprocessingml/2006/main" xmlns:w10="urn:schemas-microsoft-com:office:word" xmlns:v="urn:schemas-microsoft-com:vml" xmlns:o="urn:schemas-microsoft-com:office:office" xmlns:mv="urn:schemas-microsoft-com:mac:vml" xmlns:mo="http://schemas.microsoft.com/office/mac/office/2008/main" xmlns="">
                                 <a:solidFill>
                                   <a:srgbClr val="FFFFFF"/>
                                 </a:solidFill>
                               </a14:hiddenFill>
                             </a:ext>
                             <a:ext uri="{91240B29-F687-4f45-9708-019B960494DF}">
-                              <a14:hiddenLine xmlns="" xmlns:mo="http://schemas.microsoft.com/office/mac/office/2008/main" xmlns:mv="urn:schemas-microsoft-com:mac:vml" xmlns:o="urn:schemas-microsoft-com:office:office" xmlns:v="urn:schemas-microsoft-com:vml" xmlns:w10="urn:schemas-microsoft-com:office:word" xmlns:w="http://schemas.openxmlformats.org/wordprocessingml/2006/main" xmlns:a14="http://schemas.microsoft.com/office/drawing/2010/main" w="9525">
+                              <a14:hiddenLine xmlns:a14="http://schemas.microsoft.com/office/drawing/2010/main" xmlns:w="http://schemas.openxmlformats.org/wordprocessingml/2006/main" xmlns:w10="urn:schemas-microsoft-com:office:word" xmlns:v="urn:schemas-microsoft-com:vml" xmlns:o="urn:schemas-microsoft-com:office:office" xmlns:mv="urn:schemas-microsoft-com:mac:vml" xmlns:mo="http://schemas.microsoft.com/office/mac/office/2008/main" xmlns="" w="9525">
                                 <a:solidFill>
                                   <a:srgbClr val="000000"/>
                                 </a:solidFill>
@@ -16081,7 +16092,7 @@
                           </a:ln>
                           <a:extLst>
                             <a:ext uri="{909E8E84-426E-40dd-AFC4-6F175D3DCCD1}">
-                              <a14:hiddenFill xmlns="" xmlns:mo="http://schemas.microsoft.com/office/mac/office/2008/main" xmlns:mv="urn:schemas-microsoft-com:mac:vml" xmlns:o="urn:schemas-microsoft-com:office:office" xmlns:v="urn:schemas-microsoft-com:vml" xmlns:w10="urn:schemas-microsoft-com:office:word" xmlns:w="http://schemas.openxmlformats.org/wordprocessingml/2006/main" xmlns:a14="http://schemas.microsoft.com/office/drawing/2010/main">
+                              <a14:hiddenFill xmlns:a14="http://schemas.microsoft.com/office/drawing/2010/main" xmlns:w="http://schemas.openxmlformats.org/wordprocessingml/2006/main" xmlns:w10="urn:schemas-microsoft-com:office:word" xmlns:v="urn:schemas-microsoft-com:vml" xmlns:o="urn:schemas-microsoft-com:office:office" xmlns:mv="urn:schemas-microsoft-com:mac:vml" xmlns:mo="http://schemas.microsoft.com/office/mac/office/2008/main" xmlns="">
                                 <a:noFill/>
                               </a14:hiddenFill>
                             </a:ext>
@@ -16113,7 +16124,7 @@
                           </a:ln>
                           <a:extLst>
                             <a:ext uri="{909E8E84-426E-40dd-AFC4-6F175D3DCCD1}">
-                              <a14:hiddenFill xmlns="" xmlns:mo="http://schemas.microsoft.com/office/mac/office/2008/main" xmlns:mv="urn:schemas-microsoft-com:mac:vml" xmlns:o="urn:schemas-microsoft-com:office:office" xmlns:v="urn:schemas-microsoft-com:vml" xmlns:w10="urn:schemas-microsoft-com:office:word" xmlns:w="http://schemas.openxmlformats.org/wordprocessingml/2006/main" xmlns:a14="http://schemas.microsoft.com/office/drawing/2010/main">
+                              <a14:hiddenFill xmlns:a14="http://schemas.microsoft.com/office/drawing/2010/main" xmlns:w="http://schemas.openxmlformats.org/wordprocessingml/2006/main" xmlns:w10="urn:schemas-microsoft-com:office:word" xmlns:v="urn:schemas-microsoft-com:vml" xmlns:o="urn:schemas-microsoft-com:office:office" xmlns:mv="urn:schemas-microsoft-com:mac:vml" xmlns:mo="http://schemas.microsoft.com/office/mac/office/2008/main" xmlns="">
                                 <a:noFill/>
                               </a14:hiddenFill>
                             </a:ext>
@@ -16140,14 +16151,14 @@
                           </a:ln>
                           <a:extLst>
                             <a:ext uri="{909E8E84-426E-40dd-AFC4-6F175D3DCCD1}">
-                              <a14:hiddenFill xmlns="" xmlns:mo="http://schemas.microsoft.com/office/mac/office/2008/main" xmlns:mv="urn:schemas-microsoft-com:mac:vml" xmlns:o="urn:schemas-microsoft-com:office:office" xmlns:v="urn:schemas-microsoft-com:vml" xmlns:w10="urn:schemas-microsoft-com:office:word" xmlns:w="http://schemas.openxmlformats.org/wordprocessingml/2006/main" xmlns:a14="http://schemas.microsoft.com/office/drawing/2010/main">
+                              <a14:hiddenFill xmlns:a14="http://schemas.microsoft.com/office/drawing/2010/main" xmlns:w="http://schemas.openxmlformats.org/wordprocessingml/2006/main" xmlns:w10="urn:schemas-microsoft-com:office:word" xmlns:v="urn:schemas-microsoft-com:vml" xmlns:o="urn:schemas-microsoft-com:office:office" xmlns:mv="urn:schemas-microsoft-com:mac:vml" xmlns:mo="http://schemas.microsoft.com/office/mac/office/2008/main" xmlns="">
                                 <a:solidFill>
                                   <a:srgbClr val="FFFFFF"/>
                                 </a:solidFill>
                               </a14:hiddenFill>
                             </a:ext>
                             <a:ext uri="{91240B29-F687-4f45-9708-019B960494DF}">
-                              <a14:hiddenLine xmlns="" xmlns:mo="http://schemas.microsoft.com/office/mac/office/2008/main" xmlns:mv="urn:schemas-microsoft-com:mac:vml" xmlns:o="urn:schemas-microsoft-com:office:office" xmlns:v="urn:schemas-microsoft-com:vml" xmlns:w10="urn:schemas-microsoft-com:office:word" xmlns:w="http://schemas.openxmlformats.org/wordprocessingml/2006/main" xmlns:a14="http://schemas.microsoft.com/office/drawing/2010/main" w="9525">
+                              <a14:hiddenLine xmlns:a14="http://schemas.microsoft.com/office/drawing/2010/main" xmlns:w="http://schemas.openxmlformats.org/wordprocessingml/2006/main" xmlns:w10="urn:schemas-microsoft-com:office:word" xmlns:v="urn:schemas-microsoft-com:vml" xmlns:o="urn:schemas-microsoft-com:office:office" xmlns:mv="urn:schemas-microsoft-com:mac:vml" xmlns:mo="http://schemas.microsoft.com/office/mac/office/2008/main" xmlns="" w="9525">
                                 <a:solidFill>
                                   <a:srgbClr val="000000"/>
                                 </a:solidFill>
@@ -16209,7 +16220,7 @@
                           </a:ln>
                           <a:extLst>
                             <a:ext uri="{909E8E84-426E-40dd-AFC4-6F175D3DCCD1}">
-                              <a14:hiddenFill xmlns="" xmlns:mo="http://schemas.microsoft.com/office/mac/office/2008/main" xmlns:mv="urn:schemas-microsoft-com:mac:vml" xmlns:o="urn:schemas-microsoft-com:office:office" xmlns:v="urn:schemas-microsoft-com:vml" xmlns:w10="urn:schemas-microsoft-com:office:word" xmlns:w="http://schemas.openxmlformats.org/wordprocessingml/2006/main" xmlns:a14="http://schemas.microsoft.com/office/drawing/2010/main">
+                              <a14:hiddenFill xmlns:a14="http://schemas.microsoft.com/office/drawing/2010/main" xmlns:w="http://schemas.openxmlformats.org/wordprocessingml/2006/main" xmlns:w10="urn:schemas-microsoft-com:office:word" xmlns:v="urn:schemas-microsoft-com:vml" xmlns:o="urn:schemas-microsoft-com:office:office" xmlns:mv="urn:schemas-microsoft-com:mac:vml" xmlns:mo="http://schemas.microsoft.com/office/mac/office/2008/main" xmlns="">
                                 <a:noFill/>
                               </a14:hiddenFill>
                             </a:ext>
@@ -16236,14 +16247,14 @@
                           </a:ln>
                           <a:extLst>
                             <a:ext uri="{909E8E84-426E-40dd-AFC4-6F175D3DCCD1}">
-                              <a14:hiddenFill xmlns="" xmlns:mo="http://schemas.microsoft.com/office/mac/office/2008/main" xmlns:mv="urn:schemas-microsoft-com:mac:vml" xmlns:o="urn:schemas-microsoft-com:office:office" xmlns:v="urn:schemas-microsoft-com:vml" xmlns:w10="urn:schemas-microsoft-com:office:word" xmlns:w="http://schemas.openxmlformats.org/wordprocessingml/2006/main" xmlns:a14="http://schemas.microsoft.com/office/drawing/2010/main">
+                              <a14:hiddenFill xmlns:a14="http://schemas.microsoft.com/office/drawing/2010/main" xmlns:w="http://schemas.openxmlformats.org/wordprocessingml/2006/main" xmlns:w10="urn:schemas-microsoft-com:office:word" xmlns:v="urn:schemas-microsoft-com:vml" xmlns:o="urn:schemas-microsoft-com:office:office" xmlns:mv="urn:schemas-microsoft-com:mac:vml" xmlns:mo="http://schemas.microsoft.com/office/mac/office/2008/main" xmlns="">
                                 <a:solidFill>
                                   <a:srgbClr val="FFFFFF"/>
                                 </a:solidFill>
                               </a14:hiddenFill>
                             </a:ext>
                             <a:ext uri="{91240B29-F687-4f45-9708-019B960494DF}">
-                              <a14:hiddenLine xmlns="" xmlns:mo="http://schemas.microsoft.com/office/mac/office/2008/main" xmlns:mv="urn:schemas-microsoft-com:mac:vml" xmlns:o="urn:schemas-microsoft-com:office:office" xmlns:v="urn:schemas-microsoft-com:vml" xmlns:w10="urn:schemas-microsoft-com:office:word" xmlns:w="http://schemas.openxmlformats.org/wordprocessingml/2006/main" xmlns:a14="http://schemas.microsoft.com/office/drawing/2010/main" w="9525">
+                              <a14:hiddenLine xmlns:a14="http://schemas.microsoft.com/office/drawing/2010/main" xmlns:w="http://schemas.openxmlformats.org/wordprocessingml/2006/main" xmlns:w10="urn:schemas-microsoft-com:office:word" xmlns:v="urn:schemas-microsoft-com:vml" xmlns:o="urn:schemas-microsoft-com:office:office" xmlns:mv="urn:schemas-microsoft-com:mac:vml" xmlns:mo="http://schemas.microsoft.com/office/mac/office/2008/main" xmlns="" w="9525">
                                 <a:solidFill>
                                   <a:srgbClr val="000000"/>
                                 </a:solidFill>
@@ -16297,14 +16308,14 @@
                           </a:ln>
                           <a:extLst>
                             <a:ext uri="{909E8E84-426E-40dd-AFC4-6F175D3DCCD1}">
-                              <a14:hiddenFill xmlns="" xmlns:mo="http://schemas.microsoft.com/office/mac/office/2008/main" xmlns:mv="urn:schemas-microsoft-com:mac:vml" xmlns:o="urn:schemas-microsoft-com:office:office" xmlns:v="urn:schemas-microsoft-com:vml" xmlns:w10="urn:schemas-microsoft-com:office:word" xmlns:w="http://schemas.openxmlformats.org/wordprocessingml/2006/main" xmlns:a14="http://schemas.microsoft.com/office/drawing/2010/main">
+                              <a14:hiddenFill xmlns:a14="http://schemas.microsoft.com/office/drawing/2010/main" xmlns:w="http://schemas.openxmlformats.org/wordprocessingml/2006/main" xmlns:w10="urn:schemas-microsoft-com:office:word" xmlns:v="urn:schemas-microsoft-com:vml" xmlns:o="urn:schemas-microsoft-com:office:office" xmlns:mv="urn:schemas-microsoft-com:mac:vml" xmlns:mo="http://schemas.microsoft.com/office/mac/office/2008/main" xmlns="">
                                 <a:solidFill>
                                   <a:srgbClr val="FFFFFF"/>
                                 </a:solidFill>
                               </a14:hiddenFill>
                             </a:ext>
                             <a:ext uri="{91240B29-F687-4f45-9708-019B960494DF}">
-                              <a14:hiddenLine xmlns="" xmlns:mo="http://schemas.microsoft.com/office/mac/office/2008/main" xmlns:mv="urn:schemas-microsoft-com:mac:vml" xmlns:o="urn:schemas-microsoft-com:office:office" xmlns:v="urn:schemas-microsoft-com:vml" xmlns:w10="urn:schemas-microsoft-com:office:word" xmlns:w="http://schemas.openxmlformats.org/wordprocessingml/2006/main" xmlns:a14="http://schemas.microsoft.com/office/drawing/2010/main" w="9525">
+                              <a14:hiddenLine xmlns:a14="http://schemas.microsoft.com/office/drawing/2010/main" xmlns:w="http://schemas.openxmlformats.org/wordprocessingml/2006/main" xmlns:w10="urn:schemas-microsoft-com:office:word" xmlns:v="urn:schemas-microsoft-com:vml" xmlns:o="urn:schemas-microsoft-com:office:office" xmlns:mv="urn:schemas-microsoft-com:mac:vml" xmlns:mo="http://schemas.microsoft.com/office/mac/office/2008/main" xmlns="" w="9525">
                                 <a:solidFill>
                                   <a:srgbClr val="000000"/>
                                 </a:solidFill>
@@ -16358,14 +16369,14 @@
                           </a:ln>
                           <a:extLst>
                             <a:ext uri="{909E8E84-426E-40dd-AFC4-6F175D3DCCD1}">
-                              <a14:hiddenFill xmlns="" xmlns:mo="http://schemas.microsoft.com/office/mac/office/2008/main" xmlns:mv="urn:schemas-microsoft-com:mac:vml" xmlns:o="urn:schemas-microsoft-com:office:office" xmlns:v="urn:schemas-microsoft-com:vml" xmlns:w10="urn:schemas-microsoft-com:office:word" xmlns:w="http://schemas.openxmlformats.org/wordprocessingml/2006/main" xmlns:a14="http://schemas.microsoft.com/office/drawing/2010/main">
+                              <a14:hiddenFill xmlns:a14="http://schemas.microsoft.com/office/drawing/2010/main" xmlns:w="http://schemas.openxmlformats.org/wordprocessingml/2006/main" xmlns:w10="urn:schemas-microsoft-com:office:word" xmlns:v="urn:schemas-microsoft-com:vml" xmlns:o="urn:schemas-microsoft-com:office:office" xmlns:mv="urn:schemas-microsoft-com:mac:vml" xmlns:mo="http://schemas.microsoft.com/office/mac/office/2008/main" xmlns="">
                                 <a:solidFill>
                                   <a:srgbClr val="FFFFFF"/>
                                 </a:solidFill>
                               </a14:hiddenFill>
                             </a:ext>
                             <a:ext uri="{91240B29-F687-4f45-9708-019B960494DF}">
-                              <a14:hiddenLine xmlns="" xmlns:mo="http://schemas.microsoft.com/office/mac/office/2008/main" xmlns:mv="urn:schemas-microsoft-com:mac:vml" xmlns:o="urn:schemas-microsoft-com:office:office" xmlns:v="urn:schemas-microsoft-com:vml" xmlns:w10="urn:schemas-microsoft-com:office:word" xmlns:w="http://schemas.openxmlformats.org/wordprocessingml/2006/main" xmlns:a14="http://schemas.microsoft.com/office/drawing/2010/main" w="9525">
+                              <a14:hiddenLine xmlns:a14="http://schemas.microsoft.com/office/drawing/2010/main" xmlns:w="http://schemas.openxmlformats.org/wordprocessingml/2006/main" xmlns:w10="urn:schemas-microsoft-com:office:word" xmlns:v="urn:schemas-microsoft-com:vml" xmlns:o="urn:schemas-microsoft-com:office:office" xmlns:mv="urn:schemas-microsoft-com:mac:vml" xmlns:mo="http://schemas.microsoft.com/office/mac/office/2008/main" xmlns="" w="9525">
                                 <a:solidFill>
                                   <a:srgbClr val="000000"/>
                                 </a:solidFill>
@@ -16546,7 +16557,7 @@
                           </a:ln>
                           <a:extLst>
                             <a:ext uri="{909E8E84-426E-40dd-AFC4-6F175D3DCCD1}">
-                              <a14:hiddenFill xmlns="" xmlns:mo="http://schemas.microsoft.com/office/mac/office/2008/main" xmlns:mv="urn:schemas-microsoft-com:mac:vml" xmlns:o="urn:schemas-microsoft-com:office:office" xmlns:v="urn:schemas-microsoft-com:vml" xmlns:w10="urn:schemas-microsoft-com:office:word" xmlns:w="http://schemas.openxmlformats.org/wordprocessingml/2006/main" xmlns:a14="http://schemas.microsoft.com/office/drawing/2010/main">
+                              <a14:hiddenFill xmlns:a14="http://schemas.microsoft.com/office/drawing/2010/main" xmlns:w="http://schemas.openxmlformats.org/wordprocessingml/2006/main" xmlns:w10="urn:schemas-microsoft-com:office:word" xmlns:v="urn:schemas-microsoft-com:vml" xmlns:o="urn:schemas-microsoft-com:office:office" xmlns:mv="urn:schemas-microsoft-com:mac:vml" xmlns:mo="http://schemas.microsoft.com/office/mac/office/2008/main" xmlns="">
                                 <a:noFill/>
                               </a14:hiddenFill>
                             </a:ext>
@@ -16581,7 +16592,7 @@
                           </a:ln>
                           <a:extLst>
                             <a:ext uri="{909E8E84-426E-40dd-AFC4-6F175D3DCCD1}">
-                              <a14:hiddenFill xmlns="" xmlns:mo="http://schemas.microsoft.com/office/mac/office/2008/main" xmlns:mv="urn:schemas-microsoft-com:mac:vml" xmlns:o="urn:schemas-microsoft-com:office:office" xmlns:v="urn:schemas-microsoft-com:vml" xmlns:w10="urn:schemas-microsoft-com:office:word" xmlns:w="http://schemas.openxmlformats.org/wordprocessingml/2006/main" xmlns:a14="http://schemas.microsoft.com/office/drawing/2010/main">
+                              <a14:hiddenFill xmlns:a14="http://schemas.microsoft.com/office/drawing/2010/main" xmlns:w="http://schemas.openxmlformats.org/wordprocessingml/2006/main" xmlns:w10="urn:schemas-microsoft-com:office:word" xmlns:v="urn:schemas-microsoft-com:vml" xmlns:o="urn:schemas-microsoft-com:office:office" xmlns:mv="urn:schemas-microsoft-com:mac:vml" xmlns:mo="http://schemas.microsoft.com/office/mac/office/2008/main" xmlns="">
                                 <a:noFill/>
                               </a14:hiddenFill>
                             </a:ext>
@@ -16608,14 +16619,14 @@
                           </a:ln>
                           <a:extLst>
                             <a:ext uri="{909E8E84-426E-40dd-AFC4-6F175D3DCCD1}">
-                              <a14:hiddenFill xmlns="" xmlns:mo="http://schemas.microsoft.com/office/mac/office/2008/main" xmlns:mv="urn:schemas-microsoft-com:mac:vml" xmlns:o="urn:schemas-microsoft-com:office:office" xmlns:v="urn:schemas-microsoft-com:vml" xmlns:w10="urn:schemas-microsoft-com:office:word" xmlns:w="http://schemas.openxmlformats.org/wordprocessingml/2006/main" xmlns:a14="http://schemas.microsoft.com/office/drawing/2010/main">
+                              <a14:hiddenFill xmlns:a14="http://schemas.microsoft.com/office/drawing/2010/main" xmlns:w="http://schemas.openxmlformats.org/wordprocessingml/2006/main" xmlns:w10="urn:schemas-microsoft-com:office:word" xmlns:v="urn:schemas-microsoft-com:vml" xmlns:o="urn:schemas-microsoft-com:office:office" xmlns:mv="urn:schemas-microsoft-com:mac:vml" xmlns:mo="http://schemas.microsoft.com/office/mac/office/2008/main" xmlns="">
                                 <a:solidFill>
                                   <a:srgbClr val="FFFFFF"/>
                                 </a:solidFill>
                               </a14:hiddenFill>
                             </a:ext>
                             <a:ext uri="{91240B29-F687-4f45-9708-019B960494DF}">
-                              <a14:hiddenLine xmlns="" xmlns:mo="http://schemas.microsoft.com/office/mac/office/2008/main" xmlns:mv="urn:schemas-microsoft-com:mac:vml" xmlns:o="urn:schemas-microsoft-com:office:office" xmlns:v="urn:schemas-microsoft-com:vml" xmlns:w10="urn:schemas-microsoft-com:office:word" xmlns:w="http://schemas.openxmlformats.org/wordprocessingml/2006/main" xmlns:a14="http://schemas.microsoft.com/office/drawing/2010/main" w="9525">
+                              <a14:hiddenLine xmlns:a14="http://schemas.microsoft.com/office/drawing/2010/main" xmlns:w="http://schemas.openxmlformats.org/wordprocessingml/2006/main" xmlns:w10="urn:schemas-microsoft-com:office:word" xmlns:v="urn:schemas-microsoft-com:vml" xmlns:o="urn:schemas-microsoft-com:office:office" xmlns:mv="urn:schemas-microsoft-com:mac:vml" xmlns:mo="http://schemas.microsoft.com/office/mac/office/2008/main" xmlns="" w="9525">
                                 <a:solidFill>
                                   <a:srgbClr val="000000"/>
                                 </a:solidFill>
@@ -16669,14 +16680,14 @@
                           </a:ln>
                           <a:extLst>
                             <a:ext uri="{909E8E84-426E-40dd-AFC4-6F175D3DCCD1}">
-                              <a14:hiddenFill xmlns="" xmlns:mo="http://schemas.microsoft.com/office/mac/office/2008/main" xmlns:mv="urn:schemas-microsoft-com:mac:vml" xmlns:o="urn:schemas-microsoft-com:office:office" xmlns:v="urn:schemas-microsoft-com:vml" xmlns:w10="urn:schemas-microsoft-com:office:word" xmlns:w="http://schemas.openxmlformats.org/wordprocessingml/2006/main" xmlns:a14="http://schemas.microsoft.com/office/drawing/2010/main">
+                              <a14:hiddenFill xmlns:a14="http://schemas.microsoft.com/office/drawing/2010/main" xmlns:w="http://schemas.openxmlformats.org/wordprocessingml/2006/main" xmlns:w10="urn:schemas-microsoft-com:office:word" xmlns:v="urn:schemas-microsoft-com:vml" xmlns:o="urn:schemas-microsoft-com:office:office" xmlns:mv="urn:schemas-microsoft-com:mac:vml" xmlns:mo="http://schemas.microsoft.com/office/mac/office/2008/main" xmlns="">
                                 <a:solidFill>
                                   <a:srgbClr val="FFFFFF"/>
                                 </a:solidFill>
                               </a14:hiddenFill>
                             </a:ext>
                             <a:ext uri="{91240B29-F687-4f45-9708-019B960494DF}">
-                              <a14:hiddenLine xmlns="" xmlns:mo="http://schemas.microsoft.com/office/mac/office/2008/main" xmlns:mv="urn:schemas-microsoft-com:mac:vml" xmlns:o="urn:schemas-microsoft-com:office:office" xmlns:v="urn:schemas-microsoft-com:vml" xmlns:w10="urn:schemas-microsoft-com:office:word" xmlns:w="http://schemas.openxmlformats.org/wordprocessingml/2006/main" xmlns:a14="http://schemas.microsoft.com/office/drawing/2010/main" w="9525">
+                              <a14:hiddenLine xmlns:a14="http://schemas.microsoft.com/office/drawing/2010/main" xmlns:w="http://schemas.openxmlformats.org/wordprocessingml/2006/main" xmlns:w10="urn:schemas-microsoft-com:office:word" xmlns:v="urn:schemas-microsoft-com:vml" xmlns:o="urn:schemas-microsoft-com:office:office" xmlns:mv="urn:schemas-microsoft-com:mac:vml" xmlns:mo="http://schemas.microsoft.com/office/mac/office/2008/main" xmlns="" w="9525">
                                 <a:solidFill>
                                   <a:srgbClr val="000000"/>
                                 </a:solidFill>
@@ -16735,7 +16746,7 @@
                           </a:ln>
                           <a:extLst>
                             <a:ext uri="{909E8E84-426E-40dd-AFC4-6F175D3DCCD1}">
-                              <a14:hiddenFill xmlns="" xmlns:mo="http://schemas.microsoft.com/office/mac/office/2008/main" xmlns:mv="urn:schemas-microsoft-com:mac:vml" xmlns:o="urn:schemas-microsoft-com:office:office" xmlns:v="urn:schemas-microsoft-com:vml" xmlns:w10="urn:schemas-microsoft-com:office:word" xmlns:w="http://schemas.openxmlformats.org/wordprocessingml/2006/main" xmlns:a14="http://schemas.microsoft.com/office/drawing/2010/main">
+                              <a14:hiddenFill xmlns:a14="http://schemas.microsoft.com/office/drawing/2010/main" xmlns:w="http://schemas.openxmlformats.org/wordprocessingml/2006/main" xmlns:w10="urn:schemas-microsoft-com:office:word" xmlns:v="urn:schemas-microsoft-com:vml" xmlns:o="urn:schemas-microsoft-com:office:office" xmlns:mv="urn:schemas-microsoft-com:mac:vml" xmlns:mo="http://schemas.microsoft.com/office/mac/office/2008/main" xmlns="">
                                 <a:noFill/>
                               </a14:hiddenFill>
                             </a:ext>
@@ -16762,14 +16773,14 @@
                           </a:ln>
                           <a:extLst>
                             <a:ext uri="{909E8E84-426E-40dd-AFC4-6F175D3DCCD1}">
-                              <a14:hiddenFill xmlns="" xmlns:mo="http://schemas.microsoft.com/office/mac/office/2008/main" xmlns:mv="urn:schemas-microsoft-com:mac:vml" xmlns:o="urn:schemas-microsoft-com:office:office" xmlns:v="urn:schemas-microsoft-com:vml" xmlns:w10="urn:schemas-microsoft-com:office:word" xmlns:w="http://schemas.openxmlformats.org/wordprocessingml/2006/main" xmlns:a14="http://schemas.microsoft.com/office/drawing/2010/main">
+                              <a14:hiddenFill xmlns:a14="http://schemas.microsoft.com/office/drawing/2010/main" xmlns:w="http://schemas.openxmlformats.org/wordprocessingml/2006/main" xmlns:w10="urn:schemas-microsoft-com:office:word" xmlns:v="urn:schemas-microsoft-com:vml" xmlns:o="urn:schemas-microsoft-com:office:office" xmlns:mv="urn:schemas-microsoft-com:mac:vml" xmlns:mo="http://schemas.microsoft.com/office/mac/office/2008/main" xmlns="">
                                 <a:solidFill>
                                   <a:srgbClr val="FFFFFF"/>
                                 </a:solidFill>
                               </a14:hiddenFill>
                             </a:ext>
                             <a:ext uri="{91240B29-F687-4f45-9708-019B960494DF}">
-                              <a14:hiddenLine xmlns="" xmlns:mo="http://schemas.microsoft.com/office/mac/office/2008/main" xmlns:mv="urn:schemas-microsoft-com:mac:vml" xmlns:o="urn:schemas-microsoft-com:office:office" xmlns:v="urn:schemas-microsoft-com:vml" xmlns:w10="urn:schemas-microsoft-com:office:word" xmlns:w="http://schemas.openxmlformats.org/wordprocessingml/2006/main" xmlns:a14="http://schemas.microsoft.com/office/drawing/2010/main" w="9525">
+                              <a14:hiddenLine xmlns:a14="http://schemas.microsoft.com/office/drawing/2010/main" xmlns:w="http://schemas.openxmlformats.org/wordprocessingml/2006/main" xmlns:w10="urn:schemas-microsoft-com:office:word" xmlns:v="urn:schemas-microsoft-com:vml" xmlns:o="urn:schemas-microsoft-com:office:office" xmlns:mv="urn:schemas-microsoft-com:mac:vml" xmlns:mo="http://schemas.microsoft.com/office/mac/office/2008/main" xmlns="" w="9525">
                                 <a:solidFill>
                                   <a:srgbClr val="000000"/>
                                 </a:solidFill>
@@ -16830,7 +16841,7 @@
                           </a:ln>
                           <a:extLst>
                             <a:ext uri="{909E8E84-426E-40dd-AFC4-6F175D3DCCD1}">
-                              <a14:hiddenFill xmlns="" xmlns:mo="http://schemas.microsoft.com/office/mac/office/2008/main" xmlns:mv="urn:schemas-microsoft-com:mac:vml" xmlns:o="urn:schemas-microsoft-com:office:office" xmlns:v="urn:schemas-microsoft-com:vml" xmlns:w10="urn:schemas-microsoft-com:office:word" xmlns:w="http://schemas.openxmlformats.org/wordprocessingml/2006/main" xmlns:a14="http://schemas.microsoft.com/office/drawing/2010/main">
+                              <a14:hiddenFill xmlns:a14="http://schemas.microsoft.com/office/drawing/2010/main" xmlns:w="http://schemas.openxmlformats.org/wordprocessingml/2006/main" xmlns:w10="urn:schemas-microsoft-com:office:word" xmlns:v="urn:schemas-microsoft-com:vml" xmlns:o="urn:schemas-microsoft-com:office:office" xmlns:mv="urn:schemas-microsoft-com:mac:vml" xmlns:mo="http://schemas.microsoft.com/office/mac/office/2008/main" xmlns="">
                                 <a:noFill/>
                               </a14:hiddenFill>
                             </a:ext>
@@ -16975,19 +16986,8 @@
                               <w:szCs w:val="36"/>
                             </w:rPr>
                             <w:br/>
-                          </w:r>
-                          <w:proofErr w:type="spellStart"/>
-                          <w:r>
-                            <w:rPr>
-                              <w:rFonts w:ascii="Calibri" w:hAnsi="Calibri"/>
-                              <w:color w:val="000000"/>
-                              <w:kern w:val="24"/>
-                              <w:sz w:val="32"/>
-                              <w:szCs w:val="36"/>
-                            </w:rPr>
                             <w:t>PractitionerRole</w:t>
                           </w:r>
-                          <w:proofErr w:type="spellEnd"/>
                         </w:p>
                       </w:txbxContent>
                     </v:textbox>
@@ -17287,7 +17287,6 @@
           <w:noProof w:val="0"/>
           <w:lang w:val="en-US"/>
         </w:rPr>
-        <w:lastRenderedPageBreak/>
         <w:t>46</w:t>
       </w:r>
       <w:r>
@@ -17554,6 +17553,7 @@
         <w:rPr>
           <w:lang w:val="en-US"/>
         </w:rPr>
+        <w:lastRenderedPageBreak/>
         <w:t>Dr. West diagnoses the problem as a torn ACL and decides to refer Vera to an orthopedic surgeon.</w:t>
       </w:r>
     </w:p>
@@ -17767,34 +17767,34 @@
         <w:pStyle w:val="BodyText"/>
       </w:pPr>
       <w:r>
+        <w:t xml:space="preserve">The text in Figure </w:t>
+      </w:r>
+      <w:r>
+        <w:t>46</w:t>
+      </w:r>
+      <w:r>
+        <w:t xml:space="preserve">.4.2.1.2-2 was used to generate the diagram in Figure </w:t>
+      </w:r>
+      <w:r>
+        <w:t>46</w:t>
+      </w:r>
+      <w:r>
+        <w:t>.4.2.1.2-1. Readers will generally find the diagram more informative. The text is included here to facilitate editing.</w:t>
+      </w:r>
+    </w:p>
+    <w:p/>
+    <w:p>
+      <w:pPr>
+        <w:pStyle w:val="XMLFragment"/>
+        <w:rPr>
+          <w:noProof w:val="0"/>
+        </w:rPr>
+      </w:pPr>
+      <w:r>
+        <w:rPr>
+          <w:noProof w:val="0"/>
+        </w:rPr>
         <w:lastRenderedPageBreak/>
-        <w:t xml:space="preserve">The text in Figure </w:t>
-      </w:r>
-      <w:r>
-        <w:t>46</w:t>
-      </w:r>
-      <w:r>
-        <w:t xml:space="preserve">.4.2.1.2-2 was used to generate the diagram in Figure </w:t>
-      </w:r>
-      <w:r>
-        <w:t>46</w:t>
-      </w:r>
-      <w:r>
-        <w:t>.4.2.1.2-1. Readers will generally find the diagram more informative. The text is included here to facilitate editing.</w:t>
-      </w:r>
-    </w:p>
-    <w:p/>
-    <w:p>
-      <w:pPr>
-        <w:pStyle w:val="XMLFragment"/>
-        <w:rPr>
-          <w:noProof w:val="0"/>
-        </w:rPr>
-      </w:pPr>
-      <w:r>
-        <w:rPr>
-          <w:noProof w:val="0"/>
-        </w:rPr>
         <w:t>@</w:t>
       </w:r>
       <w:proofErr w:type="spellStart"/>
@@ -18444,7 +18444,6 @@
         <w:rPr>
           <w:lang w:val="en-US"/>
         </w:rPr>
-        <w:lastRenderedPageBreak/>
         <w:t>Based on the result, the emergency responder can allow or deny access to the reporting health worker.</w:t>
       </w:r>
     </w:p>
@@ -19244,7 +19243,6 @@
           <w:noProof w:val="0"/>
           <w:lang w:val="en-US"/>
         </w:rPr>
-        <w:lastRenderedPageBreak/>
         <w:t>46</w:t>
       </w:r>
       <w:r>
@@ -19379,7 +19377,14 @@
         <w:rPr>
           <w:szCs w:val="24"/>
         </w:rPr>
-        <w:t>need to have public health and service delivery indicators reported from a large number of sites (health facilities, communities, warehouses)</w:t>
+        <w:t xml:space="preserve">need to have public health and service </w:t>
+      </w:r>
+      <w:r>
+        <w:rPr>
+          <w:szCs w:val="24"/>
+        </w:rPr>
+        <w:lastRenderedPageBreak/>
+        <w:t>delivery indicators reported from a large number of sites (health facilities, communities, warehouses)</w:t>
       </w:r>
       <w:r>
         <w:rPr>
@@ -19633,7 +19638,7 @@
         <mc:AlternateContent>
           <mc:Choice Requires="wps">
             <w:drawing>
-              <wp:anchor distT="45720" distB="45720" distL="114300" distR="114300" simplePos="0" relativeHeight="251745280" behindDoc="0" locked="0" layoutInCell="1" allowOverlap="1" wp14:anchorId="37859B45" wp14:editId="1BA275F1">
+              <wp:anchor distT="45720" distB="45720" distL="114300" distR="114300" simplePos="0" relativeHeight="251691520" behindDoc="0" locked="0" layoutInCell="1" allowOverlap="1" wp14:anchorId="37859B45" wp14:editId="1BA275F1">
                 <wp:simplePos x="0" y="0"/>
                 <wp:positionH relativeFrom="column">
                   <wp:posOffset>1038860</wp:posOffset>
@@ -19713,7 +19718,7 @@
           </mc:Choice>
           <mc:Fallback>
             <w:pict>
-              <v:shape w14:anchorId="37859B45" id="Text Box 2" o:spid="_x0000_s1066" type="#_x0000_t202" style="position:absolute;left:0;text-align:left;margin-left:81.8pt;margin-top:14.7pt;width:263pt;height:110.6pt;z-index:251745280;visibility:visible;mso-wrap-style:square;mso-width-percent:0;mso-height-percent:200;mso-wrap-distance-left:9pt;mso-wrap-distance-top:3.6pt;mso-wrap-distance-right:9pt;mso-wrap-distance-bottom:3.6pt;mso-position-horizontal:absolute;mso-position-horizontal-relative:text;mso-position-vertical:absolute;mso-position-vertical-relative:text;mso-width-percent:0;mso-height-percent:200;mso-width-relative:margin;mso-height-relative:margin;v-text-anchor:top" o:gfxdata="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">
+              <v:shape w14:anchorId="37859B45" id="Text Box 2" o:spid="_x0000_s1066" type="#_x0000_t202" style="position:absolute;left:0;text-align:left;margin-left:81.8pt;margin-top:14.7pt;width:263pt;height:110.6pt;z-index:251691520;visibility:visible;mso-wrap-style:square;mso-width-percent:0;mso-height-percent:200;mso-wrap-distance-left:9pt;mso-wrap-distance-top:3.6pt;mso-wrap-distance-right:9pt;mso-wrap-distance-bottom:3.6pt;mso-position-horizontal:absolute;mso-position-horizontal-relative:text;mso-position-vertical:absolute;mso-position-vertical-relative:text;mso-width-percent:0;mso-height-percent:200;mso-width-relative:margin;mso-height-relative:margin;v-text-anchor:top" o:gfxdata="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">
                 <v:textbox style="mso-fit-shape-to-text:t">
                   <w:txbxContent>
                     <w:p>
@@ -19750,7 +19755,7 @@
         <mc:AlternateContent>
           <mc:Choice Requires="wps">
             <w:drawing>
-              <wp:anchor distT="0" distB="0" distL="114300" distR="114300" simplePos="0" relativeHeight="251606016" behindDoc="0" locked="0" layoutInCell="1" allowOverlap="1" wp14:anchorId="42936A27" wp14:editId="2C5C3E93">
+              <wp:anchor distT="0" distB="0" distL="114300" distR="114300" simplePos="0" relativeHeight="251656704" behindDoc="0" locked="0" layoutInCell="1" allowOverlap="1" wp14:anchorId="42936A27" wp14:editId="2C5C3E93">
                 <wp:simplePos x="0" y="0"/>
                 <wp:positionH relativeFrom="column">
                   <wp:posOffset>1864360</wp:posOffset>
@@ -19848,7 +19853,7 @@
           </mc:Choice>
           <mc:Fallback>
             <w:pict>
-              <v:roundrect w14:anchorId="42936A27" id="Rounded Rectangle 5" o:spid="_x0000_s1067" style="position:absolute;left:0;text-align:left;margin-left:146.8pt;margin-top:77.2pt;width:124pt;height:65.6pt;z-index:251606016;visibility:visible;mso-wrap-style:square;mso-width-percent:0;mso-height-percent:0;mso-wrap-distance-left:9pt;mso-wrap-distance-top:0;mso-wrap-distance-right:9pt;mso-wrap-distance-bottom:0;mso-position-horizontal:absolute;mso-position-horizontal-relative:text;mso-position-vertical:absolute;mso-position-vertical-relative:text;mso-width-percent:0;mso-height-percent:0;mso-width-relative:page;mso-height-relative:page;v-text-anchor:middle" arcsize="0" o:gfxdata="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" filled="f" strokecolor="windowText" strokeweight="2pt">
+              <v:roundrect w14:anchorId="42936A27" id="Rounded Rectangle 5" o:spid="_x0000_s1067" style="position:absolute;left:0;text-align:left;margin-left:146.8pt;margin-top:77.2pt;width:124pt;height:65.6pt;z-index:251656704;visibility:visible;mso-wrap-style:square;mso-width-percent:0;mso-height-percent:0;mso-wrap-distance-left:9pt;mso-wrap-distance-top:0;mso-wrap-distance-right:9pt;mso-wrap-distance-bottom:0;mso-position-horizontal:absolute;mso-position-horizontal-relative:text;mso-position-vertical:absolute;mso-position-vertical-relative:text;mso-width-percent:0;mso-height-percent:0;mso-width-relative:page;mso-height-relative:page;v-text-anchor:middle" arcsize="0" o:gfxdata="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" filled="f" strokecolor="windowText" strokeweight="2pt">
                 <v:path arrowok="t"/>
                 <v:textbox>
                   <w:txbxContent>
@@ -19906,7 +19911,7 @@
         <mc:AlternateContent>
           <mc:Choice Requires="wps">
             <w:drawing>
-              <wp:anchor distT="0" distB="0" distL="114300" distR="114300" simplePos="0" relativeHeight="251610112" behindDoc="0" locked="0" layoutInCell="1" allowOverlap="1" wp14:anchorId="69D95029" wp14:editId="50E52F07">
+              <wp:anchor distT="0" distB="0" distL="114300" distR="114300" simplePos="0" relativeHeight="251657728" behindDoc="0" locked="0" layoutInCell="1" allowOverlap="1" wp14:anchorId="69D95029" wp14:editId="50E52F07">
                 <wp:simplePos x="0" y="0"/>
                 <wp:positionH relativeFrom="column">
                   <wp:posOffset>205740</wp:posOffset>
@@ -20013,7 +20018,7 @@
           </mc:Choice>
           <mc:Fallback>
             <w:pict>
-              <v:roundrect w14:anchorId="69D95029" id="Rounded Rectangle 6" o:spid="_x0000_s1068" style="position:absolute;left:0;text-align:left;margin-left:16.2pt;margin-top:205.65pt;width:130.6pt;height:69.1pt;z-index:251610112;visibility:visible;mso-wrap-style:square;mso-width-percent:0;mso-height-percent:0;mso-wrap-distance-left:9pt;mso-wrap-distance-top:0;mso-wrap-distance-right:9pt;mso-wrap-distance-bottom:0;mso-position-horizontal:absolute;mso-position-horizontal-relative:text;mso-position-vertical:absolute;mso-position-vertical-relative:text;mso-width-percent:0;mso-height-percent:0;mso-width-relative:page;mso-height-relative:page;v-text-anchor:middle" arcsize="0" o:gfxdata="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" filled="f" strokecolor="windowText" strokeweight="2pt">
+              <v:roundrect w14:anchorId="69D95029" id="Rounded Rectangle 6" o:spid="_x0000_s1068" style="position:absolute;left:0;text-align:left;margin-left:16.2pt;margin-top:205.65pt;width:130.6pt;height:69.1pt;z-index:251657728;visibility:visible;mso-wrap-style:square;mso-width-percent:0;mso-height-percent:0;mso-wrap-distance-left:9pt;mso-wrap-distance-top:0;mso-wrap-distance-right:9pt;mso-wrap-distance-bottom:0;mso-position-horizontal:absolute;mso-position-horizontal-relative:text;mso-position-vertical:absolute;mso-position-vertical-relative:text;mso-width-percent:0;mso-height-percent:0;mso-width-relative:page;mso-height-relative:page;v-text-anchor:middle" arcsize="0" o:gfxdata="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" filled="f" strokecolor="windowText" strokeweight="2pt">
                 <v:path arrowok="t"/>
                 <v:textbox>
                   <w:txbxContent>
@@ -20080,7 +20085,7 @@
         <mc:AlternateContent>
           <mc:Choice Requires="wps">
             <w:drawing>
-              <wp:anchor distT="0" distB="0" distL="114300" distR="114300" simplePos="0" relativeHeight="251614208" behindDoc="0" locked="0" layoutInCell="1" allowOverlap="1" wp14:anchorId="0349FC3C" wp14:editId="485E315C">
+              <wp:anchor distT="0" distB="0" distL="114300" distR="114300" simplePos="0" relativeHeight="251658752" behindDoc="0" locked="0" layoutInCell="1" allowOverlap="1" wp14:anchorId="0349FC3C" wp14:editId="485E315C">
                 <wp:simplePos x="0" y="0"/>
                 <wp:positionH relativeFrom="column">
                   <wp:posOffset>2882265</wp:posOffset>
@@ -20135,7 +20140,7 @@
           </mc:Choice>
           <mc:Fallback>
             <w:pict>
-              <v:shape w14:anchorId="4BB7787E" id="Straight Arrow Connector 20" o:spid="_x0000_s1026" type="#_x0000_t32" style="position:absolute;margin-left:226.95pt;margin-top:142.8pt;width:79.9pt;height:50.8pt;z-index:251614208;visibility:visible;mso-wrap-style:square;mso-width-percent:0;mso-height-percent:0;mso-wrap-distance-left:9pt;mso-wrap-distance-top:0;mso-wrap-distance-right:9pt;mso-wrap-distance-bottom:0;mso-position-horizontal:absolute;mso-position-horizontal-relative:text;mso-position-vertical:absolute;mso-position-vertical-relative:text;mso-width-percent:0;mso-height-percent:0;mso-width-relative:page;mso-height-relative:page" o:gfxdata="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" strokecolor="windowText" strokeweight="1.5pt">
+              <v:shape w14:anchorId="563E21DB" id="Straight Arrow Connector 20" o:spid="_x0000_s1026" type="#_x0000_t32" style="position:absolute;margin-left:226.95pt;margin-top:142.8pt;width:79.9pt;height:50.8pt;z-index:251658752;visibility:visible;mso-wrap-style:square;mso-width-percent:0;mso-height-percent:0;mso-wrap-distance-left:9pt;mso-wrap-distance-top:0;mso-wrap-distance-right:9pt;mso-wrap-distance-bottom:0;mso-position-horizontal:absolute;mso-position-horizontal-relative:text;mso-position-vertical:absolute;mso-position-vertical-relative:text;mso-width-percent:0;mso-height-percent:0;mso-width-relative:page;mso-height-relative:page" o:gfxdata="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" strokecolor="windowText" strokeweight="1.5pt">
                 <v:stroke startarrowwidth="wide" startarrowlength="long" endarrow="block" endarrowwidth="wide" endarrowlength="long"/>
                 <o:lock v:ext="edit" shapetype="f"/>
               </v:shape>
@@ -20151,7 +20156,7 @@
         <mc:AlternateContent>
           <mc:Choice Requires="wps">
             <w:drawing>
-              <wp:anchor distT="0" distB="0" distL="114300" distR="114300" simplePos="0" relativeHeight="251618304" behindDoc="0" locked="0" layoutInCell="1" allowOverlap="1" wp14:anchorId="60986CAA" wp14:editId="528DA939">
+              <wp:anchor distT="0" distB="0" distL="114300" distR="114300" simplePos="0" relativeHeight="251659776" behindDoc="0" locked="0" layoutInCell="1" allowOverlap="1" wp14:anchorId="60986CAA" wp14:editId="528DA939">
                 <wp:simplePos x="0" y="0"/>
                 <wp:positionH relativeFrom="column">
                   <wp:posOffset>1035050</wp:posOffset>
@@ -20206,7 +20211,7 @@
           </mc:Choice>
           <mc:Fallback>
             <w:pict>
-              <v:shape w14:anchorId="110AD4D4" id="Straight Arrow Connector 22" o:spid="_x0000_s1026" type="#_x0000_t32" style="position:absolute;margin-left:81.5pt;margin-top:142.8pt;width:103.75pt;height:62.8pt;flip:x;z-index:251618304;visibility:visible;mso-wrap-style:square;mso-width-percent:0;mso-height-percent:0;mso-wrap-distance-left:9pt;mso-wrap-distance-top:0;mso-wrap-distance-right:9pt;mso-wrap-distance-bottom:0;mso-position-horizontal:absolute;mso-position-horizontal-relative:text;mso-position-vertical:absolute;mso-position-vertical-relative:text;mso-width-percent:0;mso-height-percent:0;mso-width-relative:page;mso-height-relative:page" o:gfxdata="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" strokecolor="windowText" strokeweight="1.5pt">
+              <v:shape w14:anchorId="6DD5E5FB" id="Straight Arrow Connector 22" o:spid="_x0000_s1026" type="#_x0000_t32" style="position:absolute;margin-left:81.5pt;margin-top:142.8pt;width:103.75pt;height:62.8pt;flip:x;z-index:251659776;visibility:visible;mso-wrap-style:square;mso-width-percent:0;mso-height-percent:0;mso-wrap-distance-left:9pt;mso-wrap-distance-top:0;mso-wrap-distance-right:9pt;mso-wrap-distance-bottom:0;mso-position-horizontal:absolute;mso-position-horizontal-relative:text;mso-position-vertical:absolute;mso-position-vertical-relative:text;mso-width-percent:0;mso-height-percent:0;mso-width-relative:page;mso-height-relative:page" o:gfxdata="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" strokecolor="windowText" strokeweight="1.5pt">
                 <v:stroke startarrowwidth="wide" startarrowlength="long" endarrow="block" endarrowwidth="wide" endarrowlength="long"/>
                 <o:lock v:ext="edit" shapetype="f"/>
               </v:shape>
@@ -20222,7 +20227,7 @@
         <mc:AlternateContent>
           <mc:Choice Requires="wps">
             <w:drawing>
-              <wp:anchor distT="0" distB="0" distL="114300" distR="114300" simplePos="0" relativeHeight="251622400" behindDoc="0" locked="0" layoutInCell="1" allowOverlap="1" wp14:anchorId="1FA1C607" wp14:editId="1C36B79D">
+              <wp:anchor distT="0" distB="0" distL="114300" distR="114300" simplePos="0" relativeHeight="251660800" behindDoc="0" locked="0" layoutInCell="1" allowOverlap="1" wp14:anchorId="1FA1C607" wp14:editId="1C36B79D">
                 <wp:simplePos x="0" y="0"/>
                 <wp:positionH relativeFrom="column">
                   <wp:posOffset>3112135</wp:posOffset>
@@ -20277,7 +20282,7 @@
           </mc:Choice>
           <mc:Fallback>
             <w:pict>
-              <v:roundrect w14:anchorId="270DE58D" id="Rounded Rectangle 8" o:spid="_x0000_s1026" style="position:absolute;margin-left:245.05pt;margin-top:193.65pt;width:123.55pt;height:65.35pt;z-index:251622400;visibility:visible;mso-wrap-style:square;mso-width-percent:0;mso-height-percent:0;mso-wrap-distance-left:9pt;mso-wrap-distance-top:0;mso-wrap-distance-right:9pt;mso-wrap-distance-bottom:0;mso-position-horizontal:absolute;mso-position-horizontal-relative:text;mso-position-vertical:absolute;mso-position-vertical-relative:text;mso-width-percent:0;mso-height-percent:0;mso-width-relative:page;mso-height-relative:page;v-text-anchor:middle" arcsize="0" o:gfxdata="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" filled="f" strokecolor="windowText" strokeweight="2pt">
+              <v:roundrect w14:anchorId="76C179E9" id="Rounded Rectangle 8" o:spid="_x0000_s1026" style="position:absolute;margin-left:245.05pt;margin-top:193.65pt;width:123.55pt;height:65.35pt;z-index:251660800;visibility:visible;mso-wrap-style:square;mso-width-percent:0;mso-height-percent:0;mso-wrap-distance-left:9pt;mso-wrap-distance-top:0;mso-wrap-distance-right:9pt;mso-wrap-distance-bottom:0;mso-position-horizontal:absolute;mso-position-horizontal-relative:text;mso-position-vertical:absolute;mso-position-vertical-relative:text;mso-width-percent:0;mso-height-percent:0;mso-width-relative:page;mso-height-relative:page;v-text-anchor:middle" arcsize="0" o:gfxdata="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" filled="f" strokecolor="windowText" strokeweight="2pt">
                 <v:path arrowok="t"/>
               </v:roundrect>
             </w:pict>
@@ -20292,7 +20297,7 @@
         <mc:AlternateContent>
           <mc:Choice Requires="wps">
             <w:drawing>
-              <wp:anchor distT="0" distB="0" distL="114300" distR="114300" simplePos="0" relativeHeight="251626496" behindDoc="0" locked="0" layoutInCell="1" allowOverlap="1" wp14:anchorId="7A2EB6EE" wp14:editId="6D2CD1CD">
+              <wp:anchor distT="0" distB="0" distL="114300" distR="114300" simplePos="0" relativeHeight="251661824" behindDoc="0" locked="0" layoutInCell="1" allowOverlap="1" wp14:anchorId="7A2EB6EE" wp14:editId="6D2CD1CD">
                 <wp:simplePos x="0" y="0"/>
                 <wp:positionH relativeFrom="column">
                   <wp:posOffset>3264535</wp:posOffset>
@@ -20349,7 +20354,7 @@
           </mc:Choice>
           <mc:Fallback>
             <w:pict>
-              <v:roundrect w14:anchorId="7A7055F3" id="Rounded Rectangle 9" o:spid="_x0000_s1026" style="position:absolute;margin-left:257.05pt;margin-top:205.65pt;width:123.55pt;height:65.35pt;z-index:251626496;visibility:visible;mso-wrap-style:square;mso-width-percent:0;mso-height-percent:0;mso-wrap-distance-left:9pt;mso-wrap-distance-top:0;mso-wrap-distance-right:9pt;mso-wrap-distance-bottom:0;mso-position-horizontal:absolute;mso-position-horizontal-relative:text;mso-position-vertical:absolute;mso-position-vertical-relative:text;mso-width-percent:0;mso-height-percent:0;mso-width-relative:page;mso-height-relative:page;v-text-anchor:middle" arcsize="0" o:gfxdata="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" fillcolor="window" strokecolor="windowText" strokeweight="2pt">
+              <v:roundrect w14:anchorId="3E06400E" id="Rounded Rectangle 9" o:spid="_x0000_s1026" style="position:absolute;margin-left:257.05pt;margin-top:205.65pt;width:123.55pt;height:65.35pt;z-index:251661824;visibility:visible;mso-wrap-style:square;mso-width-percent:0;mso-height-percent:0;mso-wrap-distance-left:9pt;mso-wrap-distance-top:0;mso-wrap-distance-right:9pt;mso-wrap-distance-bottom:0;mso-position-horizontal:absolute;mso-position-horizontal-relative:text;mso-position-vertical:absolute;mso-position-vertical-relative:text;mso-width-percent:0;mso-height-percent:0;mso-width-relative:page;mso-height-relative:page;v-text-anchor:middle" arcsize="0" o:gfxdata="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" fillcolor="window" strokecolor="windowText" strokeweight="2pt">
                 <v:path arrowok="t"/>
               </v:roundrect>
             </w:pict>
@@ -20364,7 +20369,7 @@
         <mc:AlternateContent>
           <mc:Choice Requires="wps">
             <w:drawing>
-              <wp:anchor distT="0" distB="0" distL="114300" distR="114300" simplePos="0" relativeHeight="251630592" behindDoc="0" locked="0" layoutInCell="1" allowOverlap="1" wp14:anchorId="6B79A3B9" wp14:editId="348AF2F5">
+              <wp:anchor distT="0" distB="0" distL="114300" distR="114300" simplePos="0" relativeHeight="251662848" behindDoc="0" locked="0" layoutInCell="1" allowOverlap="1" wp14:anchorId="6B79A3B9" wp14:editId="348AF2F5">
                 <wp:simplePos x="0" y="0"/>
                 <wp:positionH relativeFrom="column">
                   <wp:posOffset>3416935</wp:posOffset>
@@ -20473,7 +20478,7 @@
           </mc:Choice>
           <mc:Fallback>
             <w:pict>
-              <v:roundrect w14:anchorId="6B79A3B9" id="Rounded Rectangle 10" o:spid="_x0000_s1069" style="position:absolute;left:0;text-align:left;margin-left:269.05pt;margin-top:217.65pt;width:123.55pt;height:65.35pt;z-index:251630592;visibility:visible;mso-wrap-style:square;mso-width-percent:0;mso-height-percent:0;mso-wrap-distance-left:9pt;mso-wrap-distance-top:0;mso-wrap-distance-right:9pt;mso-wrap-distance-bottom:0;mso-position-horizontal:absolute;mso-position-horizontal-relative:text;mso-position-vertical:absolute;mso-position-vertical-relative:text;mso-width-percent:0;mso-height-percent:0;mso-width-relative:page;mso-height-relative:page;v-text-anchor:middle" arcsize="0" o:gfxdata="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" fillcolor="window" strokecolor="windowText" strokeweight="2pt">
+              <v:roundrect w14:anchorId="6B79A3B9" id="Rounded Rectangle 10" o:spid="_x0000_s1069" style="position:absolute;left:0;text-align:left;margin-left:269.05pt;margin-top:217.65pt;width:123.55pt;height:65.35pt;z-index:251662848;visibility:visible;mso-wrap-style:square;mso-width-percent:0;mso-height-percent:0;mso-wrap-distance-left:9pt;mso-wrap-distance-top:0;mso-wrap-distance-right:9pt;mso-wrap-distance-bottom:0;mso-position-horizontal:absolute;mso-position-horizontal-relative:text;mso-position-vertical:absolute;mso-position-vertical-relative:text;mso-width-percent:0;mso-height-percent:0;mso-width-relative:page;mso-height-relative:page;v-text-anchor:middle" arcsize="0" o:gfxdata="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" fillcolor="window" strokecolor="windowText" strokeweight="2pt">
                 <v:path arrowok="t"/>
                 <v:textbox>
                   <w:txbxContent>
@@ -20566,7 +20571,7 @@
           </mc:Choice>
           <mc:Fallback>
             <w:pict>
-              <v:group w14:anchorId="08816C27" id="Canvas 7" o:spid="_x0000_s1026" editas="canvas" style="width:6in;height:295.2pt;mso-position-horizontal-relative:char;mso-position-vertical-relative:line" coordsize="54864,37490" o:gfxdata="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">
+              <v:group w14:anchorId="3C8B00F8" id="Canvas 7" o:spid="_x0000_s1026" editas="canvas" style="width:6in;height:295.2pt;mso-position-horizontal-relative:char;mso-position-vertical-relative:line" coordsize="54864,37490" o:gfxdata="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">
                 <v:shape id="_x0000_s1027" type="#_x0000_t75" style="position:absolute;width:54864;height:37490;visibility:visible;mso-wrap-style:square" stroked="t" strokecolor="black [3213]" strokeweight="1.25pt">
                   <v:fill o:detectmouseclick="t"/>
                   <v:path o:connecttype="none"/>
@@ -20813,229 +20818,229 @@
         <w:rPr>
           <w:lang w:val="en-US"/>
         </w:rPr>
+        <w:t xml:space="preserve">An </w:t>
+      </w:r>
+      <w:r>
+        <w:rPr>
+          <w:lang w:val="en-US"/>
+        </w:rPr>
+        <w:t>OU</w:t>
+      </w:r>
+      <w:r>
+        <w:rPr>
+          <w:lang w:val="en-US"/>
+        </w:rPr>
+        <w:t xml:space="preserve"> </w:t>
+      </w:r>
+      <w:r>
+        <w:rPr>
+          <w:lang w:val="en-US"/>
+        </w:rPr>
+        <w:t>Update Consumer</w:t>
+      </w:r>
+      <w:r>
+        <w:rPr>
+          <w:lang w:val="en-US"/>
+        </w:rPr>
+        <w:t xml:space="preserve"> will query </w:t>
+      </w:r>
+      <w:r>
+        <w:rPr>
+          <w:lang w:val="en-US"/>
+        </w:rPr>
+        <w:t>a</w:t>
+      </w:r>
+      <w:r>
+        <w:rPr>
+          <w:lang w:val="en-US"/>
+        </w:rPr>
+        <w:t xml:space="preserve"> sub</w:t>
+      </w:r>
+      <w:r>
+        <w:rPr>
+          <w:lang w:val="en-US"/>
+        </w:rPr>
+        <w:t>-</w:t>
+      </w:r>
+      <w:r>
+        <w:rPr>
+          <w:lang w:val="en-US"/>
+        </w:rPr>
+        <w:t>unit</w:t>
+      </w:r>
+      <w:r>
+        <w:rPr>
+          <w:lang w:val="en-US"/>
+        </w:rPr>
+        <w:t xml:space="preserve"> Care Services</w:t>
+      </w:r>
+      <w:r>
+        <w:rPr>
+          <w:lang w:val="en-US"/>
+        </w:rPr>
+        <w:t xml:space="preserve"> </w:t>
+      </w:r>
+      <w:r>
+        <w:rPr>
+          <w:lang w:val="en-US"/>
+        </w:rPr>
+        <w:t>Update Suppliers</w:t>
+      </w:r>
+      <w:r>
+        <w:rPr>
+          <w:lang w:val="en-US"/>
+        </w:rPr>
+        <w:t xml:space="preserve"> (</w:t>
+      </w:r>
+      <w:r>
+        <w:rPr>
+          <w:lang w:val="en-US"/>
+        </w:rPr>
+        <w:t xml:space="preserve">e.g., </w:t>
+      </w:r>
+      <w:proofErr w:type="spellStart"/>
+      <w:r>
+        <w:rPr>
+          <w:lang w:val="en-US"/>
+        </w:rPr>
+        <w:t>MoH</w:t>
+      </w:r>
+      <w:proofErr w:type="spellEnd"/>
+      <w:r>
+        <w:rPr>
+          <w:lang w:val="en-US"/>
+        </w:rPr>
+        <w:t>)</w:t>
+      </w:r>
+      <w:r>
+        <w:rPr>
+          <w:lang w:val="en-US"/>
+        </w:rPr>
+        <w:t xml:space="preserve"> </w:t>
+      </w:r>
+      <w:r>
+        <w:rPr>
+          <w:lang w:val="en-US"/>
+        </w:rPr>
+        <w:t xml:space="preserve">to get an updated list of sites under the </w:t>
+      </w:r>
+      <w:r>
+        <w:rPr>
+          <w:lang w:val="en-US"/>
+        </w:rPr>
+        <w:t>sub</w:t>
+      </w:r>
+      <w:r>
+        <w:rPr>
+          <w:lang w:val="en-US"/>
+        </w:rPr>
+        <w:t>-</w:t>
+      </w:r>
+      <w:r>
+        <w:rPr>
+          <w:lang w:val="en-US"/>
+        </w:rPr>
+        <w:t>unit</w:t>
+      </w:r>
+      <w:r>
+        <w:rPr>
+          <w:lang w:val="en-US"/>
+        </w:rPr>
+        <w:t xml:space="preserve">. </w:t>
+      </w:r>
+    </w:p>
+    <w:p>
+      <w:pPr>
+        <w:pStyle w:val="ListBullet2"/>
+        <w:rPr>
+          <w:lang w:val="en-US"/>
+        </w:rPr>
+      </w:pPr>
+      <w:r>
+        <w:rPr>
+          <w:lang w:val="en-US"/>
+        </w:rPr>
+        <w:t xml:space="preserve">An OU </w:t>
+      </w:r>
+      <w:r>
+        <w:rPr>
+          <w:lang w:val="en-US"/>
+        </w:rPr>
+        <w:t>Update Consumer</w:t>
+      </w:r>
+      <w:r>
+        <w:rPr>
+          <w:lang w:val="en-US"/>
+        </w:rPr>
+        <w:t xml:space="preserve"> will query </w:t>
+      </w:r>
+      <w:r>
+        <w:rPr>
+          <w:lang w:val="en-US"/>
+        </w:rPr>
+        <w:t xml:space="preserve">a sub unit Care Services </w:t>
+      </w:r>
+      <w:r>
+        <w:rPr>
+          <w:lang w:val="en-US"/>
+        </w:rPr>
+        <w:t>Update Suppliers</w:t>
+      </w:r>
+      <w:r>
+        <w:rPr>
+          <w:lang w:val="en-US"/>
+        </w:rPr>
+        <w:t xml:space="preserve"> </w:t>
+      </w:r>
+      <w:r>
+        <w:rPr>
+          <w:lang w:val="en-US"/>
+        </w:rPr>
+        <w:t>(</w:t>
+      </w:r>
+      <w:r>
+        <w:rPr>
+          <w:lang w:val="en-US"/>
+        </w:rPr>
+        <w:t xml:space="preserve">e.g., </w:t>
+      </w:r>
+      <w:r>
+        <w:rPr>
+          <w:lang w:val="en-US"/>
+        </w:rPr>
+        <w:t>partner) to get an updated list of sites under the sub</w:t>
+      </w:r>
+      <w:r>
+        <w:rPr>
+          <w:lang w:val="en-US"/>
+        </w:rPr>
+        <w:t>-</w:t>
+      </w:r>
+      <w:r>
+        <w:rPr>
+          <w:lang w:val="en-US"/>
+        </w:rPr>
+        <w:t>unit</w:t>
+      </w:r>
+      <w:r>
+        <w:rPr>
+          <w:lang w:val="en-US"/>
+        </w:rPr>
+        <w:t>.</w:t>
+      </w:r>
+    </w:p>
+    <w:p>
+      <w:pPr>
+        <w:pStyle w:val="ListBullet2"/>
+        <w:rPr>
+          <w:lang w:val="en-US"/>
+        </w:rPr>
+      </w:pPr>
+      <w:r>
+        <w:rPr>
+          <w:lang w:val="en-US"/>
+        </w:rPr>
         <w:lastRenderedPageBreak/>
-        <w:t xml:space="preserve">An </w:t>
-      </w:r>
-      <w:r>
-        <w:rPr>
-          <w:lang w:val="en-US"/>
-        </w:rPr>
-        <w:t>OU</w:t>
-      </w:r>
-      <w:r>
-        <w:rPr>
-          <w:lang w:val="en-US"/>
-        </w:rPr>
-        <w:t xml:space="preserve"> </w:t>
-      </w:r>
-      <w:r>
-        <w:rPr>
-          <w:lang w:val="en-US"/>
-        </w:rPr>
-        <w:t>Update Consumer</w:t>
-      </w:r>
-      <w:r>
-        <w:rPr>
-          <w:lang w:val="en-US"/>
-        </w:rPr>
-        <w:t xml:space="preserve"> will query </w:t>
-      </w:r>
-      <w:r>
-        <w:rPr>
-          <w:lang w:val="en-US"/>
-        </w:rPr>
-        <w:t>a</w:t>
-      </w:r>
-      <w:r>
-        <w:rPr>
-          <w:lang w:val="en-US"/>
-        </w:rPr>
-        <w:t xml:space="preserve"> sub</w:t>
-      </w:r>
-      <w:r>
-        <w:rPr>
-          <w:lang w:val="en-US"/>
-        </w:rPr>
-        <w:t>-</w:t>
-      </w:r>
-      <w:r>
-        <w:rPr>
-          <w:lang w:val="en-US"/>
-        </w:rPr>
-        <w:t>unit</w:t>
-      </w:r>
-      <w:r>
-        <w:rPr>
-          <w:lang w:val="en-US"/>
-        </w:rPr>
-        <w:t xml:space="preserve"> Care Services</w:t>
-      </w:r>
-      <w:r>
-        <w:rPr>
-          <w:lang w:val="en-US"/>
-        </w:rPr>
-        <w:t xml:space="preserve"> </w:t>
-      </w:r>
-      <w:r>
-        <w:rPr>
-          <w:lang w:val="en-US"/>
-        </w:rPr>
-        <w:t>Update Suppliers</w:t>
-      </w:r>
-      <w:r>
-        <w:rPr>
-          <w:lang w:val="en-US"/>
-        </w:rPr>
-        <w:t xml:space="preserve"> (</w:t>
-      </w:r>
-      <w:r>
-        <w:rPr>
-          <w:lang w:val="en-US"/>
-        </w:rPr>
-        <w:t xml:space="preserve">e.g., </w:t>
-      </w:r>
-      <w:proofErr w:type="spellStart"/>
-      <w:r>
-        <w:rPr>
-          <w:lang w:val="en-US"/>
-        </w:rPr>
-        <w:t>MoH</w:t>
-      </w:r>
-      <w:proofErr w:type="spellEnd"/>
-      <w:r>
-        <w:rPr>
-          <w:lang w:val="en-US"/>
-        </w:rPr>
-        <w:t>)</w:t>
-      </w:r>
-      <w:r>
-        <w:rPr>
-          <w:lang w:val="en-US"/>
-        </w:rPr>
-        <w:t xml:space="preserve"> </w:t>
-      </w:r>
-      <w:r>
-        <w:rPr>
-          <w:lang w:val="en-US"/>
-        </w:rPr>
-        <w:t xml:space="preserve">to get an updated list of sites under the </w:t>
-      </w:r>
-      <w:r>
-        <w:rPr>
-          <w:lang w:val="en-US"/>
-        </w:rPr>
-        <w:t>sub</w:t>
-      </w:r>
-      <w:r>
-        <w:rPr>
-          <w:lang w:val="en-US"/>
-        </w:rPr>
-        <w:t>-</w:t>
-      </w:r>
-      <w:r>
-        <w:rPr>
-          <w:lang w:val="en-US"/>
-        </w:rPr>
-        <w:t>unit</w:t>
-      </w:r>
-      <w:r>
-        <w:rPr>
-          <w:lang w:val="en-US"/>
-        </w:rPr>
-        <w:t xml:space="preserve">. </w:t>
-      </w:r>
-    </w:p>
-    <w:p>
-      <w:pPr>
-        <w:pStyle w:val="ListBullet2"/>
-        <w:rPr>
-          <w:lang w:val="en-US"/>
-        </w:rPr>
-      </w:pPr>
-      <w:r>
-        <w:rPr>
-          <w:lang w:val="en-US"/>
-        </w:rPr>
-        <w:t xml:space="preserve">An OU </w:t>
-      </w:r>
-      <w:r>
-        <w:rPr>
-          <w:lang w:val="en-US"/>
-        </w:rPr>
-        <w:t>Update Consumer</w:t>
-      </w:r>
-      <w:r>
-        <w:rPr>
-          <w:lang w:val="en-US"/>
-        </w:rPr>
-        <w:t xml:space="preserve"> will query </w:t>
-      </w:r>
-      <w:r>
-        <w:rPr>
-          <w:lang w:val="en-US"/>
-        </w:rPr>
-        <w:t xml:space="preserve">a sub unit Care Services </w:t>
-      </w:r>
-      <w:r>
-        <w:rPr>
-          <w:lang w:val="en-US"/>
-        </w:rPr>
-        <w:t>Update Suppliers</w:t>
-      </w:r>
-      <w:r>
-        <w:rPr>
-          <w:lang w:val="en-US"/>
-        </w:rPr>
-        <w:t xml:space="preserve"> </w:t>
-      </w:r>
-      <w:r>
-        <w:rPr>
-          <w:lang w:val="en-US"/>
-        </w:rPr>
-        <w:t>(</w:t>
-      </w:r>
-      <w:r>
-        <w:rPr>
-          <w:lang w:val="en-US"/>
-        </w:rPr>
-        <w:t xml:space="preserve">e.g., </w:t>
-      </w:r>
-      <w:r>
-        <w:rPr>
-          <w:lang w:val="en-US"/>
-        </w:rPr>
-        <w:t>partner) to get an updated list of sites under the sub</w:t>
-      </w:r>
-      <w:r>
-        <w:rPr>
-          <w:lang w:val="en-US"/>
-        </w:rPr>
-        <w:t>-</w:t>
-      </w:r>
-      <w:r>
-        <w:rPr>
-          <w:lang w:val="en-US"/>
-        </w:rPr>
-        <w:t>unit</w:t>
-      </w:r>
-      <w:r>
-        <w:rPr>
-          <w:lang w:val="en-US"/>
-        </w:rPr>
-        <w:t>.</w:t>
-      </w:r>
-    </w:p>
-    <w:p>
-      <w:pPr>
-        <w:pStyle w:val="ListBullet2"/>
-        <w:rPr>
-          <w:lang w:val="en-US"/>
-        </w:rPr>
-      </w:pPr>
-      <w:r>
-        <w:rPr>
-          <w:lang w:val="en-US"/>
-        </w:rPr>
         <w:t xml:space="preserve">The OU </w:t>
       </w:r>
       <w:r>
@@ -22388,7 +22393,11 @@
       </w:r>
       <w:proofErr w:type="spellEnd"/>
       <w:r>
-        <w:t xml:space="preserve"> Care Services Update Consumer and the Care Services Selective Supplier </w:t>
+        <w:t xml:space="preserve"> Care Services Update Consumer and the Care Services </w:t>
+      </w:r>
+      <w:r>
+        <w:lastRenderedPageBreak/>
+        <w:t xml:space="preserve">Selective Supplier </w:t>
       </w:r>
       <w:r>
         <w:t>A</w:t>
@@ -22408,11 +22417,7 @@
       </w:r>
       <w:proofErr w:type="spellEnd"/>
       <w:r>
-        <w:t xml:space="preserve"> Care Services </w:t>
-      </w:r>
-      <w:r>
-        <w:lastRenderedPageBreak/>
-        <w:t>Selective Consumer</w:t>
+        <w:t xml:space="preserve"> Care Services Selective Consumer</w:t>
       </w:r>
       <w:r>
         <w:t xml:space="preserve">. </w:t>
@@ -22732,7 +22737,7 @@
         <mc:AlternateContent>
           <mc:Choice Requires="wps">
             <w:drawing>
-              <wp:anchor distT="0" distB="0" distL="114300" distR="114300" simplePos="0" relativeHeight="251720704" behindDoc="0" locked="0" layoutInCell="1" allowOverlap="1" wp14:anchorId="0232E46F" wp14:editId="75722A65">
+              <wp:anchor distT="0" distB="0" distL="114300" distR="114300" simplePos="0" relativeHeight="251685376" behindDoc="0" locked="0" layoutInCell="1" allowOverlap="1" wp14:anchorId="0232E46F" wp14:editId="75722A65">
                 <wp:simplePos x="0" y="0"/>
                 <wp:positionH relativeFrom="column">
                   <wp:posOffset>3657600</wp:posOffset>
@@ -22808,7 +22813,7 @@
           </mc:Choice>
           <mc:Fallback>
             <w:pict>
-              <v:rect w14:anchorId="0232E46F" id="Rectangle 5" o:spid="_x0000_s1070" style="position:absolute;margin-left:4in;margin-top:0;width:172.65pt;height:98.05pt;z-index:251720704;visibility:visible;mso-wrap-style:square;mso-width-percent:0;mso-height-percent:0;mso-wrap-distance-left:9pt;mso-wrap-distance-top:0;mso-wrap-distance-right:9pt;mso-wrap-distance-bottom:0;mso-position-horizontal:absolute;mso-position-horizontal-relative:text;mso-position-vertical:absolute;mso-position-vertical-relative:text;mso-width-percent:0;mso-height-percent:0;mso-width-relative:page;mso-height-relative:page;v-text-anchor:top" o:gfxdata="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" fillcolor="window" strokecolor="windowText" strokeweight="2pt">
+              <v:rect w14:anchorId="0232E46F" id="Rectangle 5" o:spid="_x0000_s1070" style="position:absolute;margin-left:4in;margin-top:0;width:172.65pt;height:98.05pt;z-index:251685376;visibility:visible;mso-wrap-style:square;mso-width-percent:0;mso-height-percent:0;mso-wrap-distance-left:9pt;mso-wrap-distance-top:0;mso-wrap-distance-right:9pt;mso-wrap-distance-bottom:0;mso-position-horizontal:absolute;mso-position-horizontal-relative:text;mso-position-vertical:absolute;mso-position-vertical-relative:text;mso-width-percent:0;mso-height-percent:0;mso-width-relative:page;mso-height-relative:page;v-text-anchor:top" o:gfxdata="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" fillcolor="window" strokecolor="windowText" strokeweight="2pt">
                 <v:path arrowok="t"/>
                 <v:textbox>
                   <w:txbxContent>
@@ -22843,7 +22848,7 @@
         <mc:AlternateContent>
           <mc:Choice Requires="wps">
             <w:drawing>
-              <wp:anchor distT="0" distB="0" distL="114300" distR="114300" simplePos="0" relativeHeight="251724800" behindDoc="0" locked="0" layoutInCell="1" allowOverlap="1" wp14:anchorId="37D16E1D" wp14:editId="787A1E08">
+              <wp:anchor distT="0" distB="0" distL="114300" distR="114300" simplePos="0" relativeHeight="251686400" behindDoc="0" locked="0" layoutInCell="1" allowOverlap="1" wp14:anchorId="37D16E1D" wp14:editId="787A1E08">
                 <wp:simplePos x="0" y="0"/>
                 <wp:positionH relativeFrom="column">
                   <wp:posOffset>0</wp:posOffset>
@@ -22919,7 +22924,7 @@
           </mc:Choice>
           <mc:Fallback>
             <w:pict>
-              <v:rect w14:anchorId="37D16E1D" id="Rectangle 4" o:spid="_x0000_s1071" style="position:absolute;margin-left:0;margin-top:0;width:174pt;height:98.05pt;z-index:251724800;visibility:visible;mso-wrap-style:square;mso-width-percent:0;mso-height-percent:0;mso-wrap-distance-left:9pt;mso-wrap-distance-top:0;mso-wrap-distance-right:9pt;mso-wrap-distance-bottom:0;mso-position-horizontal:absolute;mso-position-horizontal-relative:text;mso-position-vertical:absolute;mso-position-vertical-relative:text;mso-width-percent:0;mso-height-percent:0;mso-width-relative:page;mso-height-relative:page;v-text-anchor:top" o:gfxdata="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" fillcolor="window" strokecolor="windowText" strokeweight="2pt">
+              <v:rect w14:anchorId="37D16E1D" id="Rectangle 4" o:spid="_x0000_s1071" style="position:absolute;margin-left:0;margin-top:0;width:174pt;height:98.05pt;z-index:251686400;visibility:visible;mso-wrap-style:square;mso-width-percent:0;mso-height-percent:0;mso-wrap-distance-left:9pt;mso-wrap-distance-top:0;mso-wrap-distance-right:9pt;mso-wrap-distance-bottom:0;mso-position-horizontal:absolute;mso-position-horizontal-relative:text;mso-position-vertical:absolute;mso-position-vertical-relative:text;mso-width-percent:0;mso-height-percent:0;mso-width-relative:page;mso-height-relative:page;v-text-anchor:top" o:gfxdata="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" fillcolor="window" strokecolor="windowText" strokeweight="2pt">
                 <v:path arrowok="t"/>
                 <v:textbox>
                   <w:txbxContent>
@@ -22954,7 +22959,7 @@
         <mc:AlternateContent>
           <mc:Choice Requires="wps">
             <w:drawing>
-              <wp:anchor distT="0" distB="0" distL="114300" distR="114300" simplePos="0" relativeHeight="251728896" behindDoc="0" locked="0" layoutInCell="1" allowOverlap="1" wp14:anchorId="7FDF0E64" wp14:editId="2B380B57">
+              <wp:anchor distT="0" distB="0" distL="114300" distR="114300" simplePos="0" relativeHeight="251687424" behindDoc="0" locked="0" layoutInCell="1" allowOverlap="1" wp14:anchorId="7FDF0E64" wp14:editId="2B380B57">
                 <wp:simplePos x="0" y="0"/>
                 <wp:positionH relativeFrom="column">
                   <wp:posOffset>3810000</wp:posOffset>
@@ -23049,7 +23054,7 @@
           </mc:Choice>
           <mc:Fallback>
             <w:pict>
-              <v:roundrect w14:anchorId="7FDF0E64" id="Rounded Rectangle 1" o:spid="_x0000_s1072" style="position:absolute;margin-left:300pt;margin-top:32.05pt;width:150pt;height:54pt;z-index:251728896;visibility:visible;mso-wrap-style:square;mso-width-percent:0;mso-height-percent:0;mso-wrap-distance-left:9pt;mso-wrap-distance-top:0;mso-wrap-distance-right:9pt;mso-wrap-distance-bottom:0;mso-position-horizontal:absolute;mso-position-horizontal-relative:text;mso-position-vertical:absolute;mso-position-vertical-relative:text;mso-width-percent:0;mso-height-percent:0;mso-width-relative:page;mso-height-relative:page;v-text-anchor:middle" arcsize="0" o:gfxdata="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" fillcolor="window" strokecolor="windowText" strokeweight="2pt">
+              <v:roundrect w14:anchorId="7FDF0E64" id="Rounded Rectangle 1" o:spid="_x0000_s1072" style="position:absolute;margin-left:300pt;margin-top:32.05pt;width:150pt;height:54pt;z-index:251687424;visibility:visible;mso-wrap-style:square;mso-width-percent:0;mso-height-percent:0;mso-wrap-distance-left:9pt;mso-wrap-distance-top:0;mso-wrap-distance-right:9pt;mso-wrap-distance-bottom:0;mso-position-horizontal:absolute;mso-position-horizontal-relative:text;mso-position-vertical:absolute;mso-position-vertical-relative:text;mso-width-percent:0;mso-height-percent:0;mso-width-relative:page;mso-height-relative:page;v-text-anchor:middle" arcsize="0" o:gfxdata="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" fillcolor="window" strokecolor="windowText" strokeweight="2pt">
                 <v:path arrowok="t"/>
                 <v:textbox>
                   <w:txbxContent>
@@ -23101,7 +23106,7 @@
         <mc:AlternateContent>
           <mc:Choice Requires="wps">
             <w:drawing>
-              <wp:anchor distT="0" distB="0" distL="114300" distR="114300" simplePos="0" relativeHeight="251732992" behindDoc="0" locked="0" layoutInCell="1" allowOverlap="1" wp14:anchorId="2017C992" wp14:editId="4B9CAC06">
+              <wp:anchor distT="0" distB="0" distL="114300" distR="114300" simplePos="0" relativeHeight="251688448" behindDoc="0" locked="0" layoutInCell="1" allowOverlap="1" wp14:anchorId="2017C992" wp14:editId="4B9CAC06">
                 <wp:simplePos x="0" y="0"/>
                 <wp:positionH relativeFrom="column">
                   <wp:posOffset>152400</wp:posOffset>
@@ -23196,7 +23201,7 @@
           </mc:Choice>
           <mc:Fallback>
             <w:pict>
-              <v:roundrect w14:anchorId="2017C992" id="Rounded Rectangle 2" o:spid="_x0000_s1073" style="position:absolute;margin-left:12pt;margin-top:32.05pt;width:150pt;height:54pt;z-index:251732992;visibility:visible;mso-wrap-style:square;mso-width-percent:0;mso-height-percent:0;mso-wrap-distance-left:9pt;mso-wrap-distance-top:0;mso-wrap-distance-right:9pt;mso-wrap-distance-bottom:0;mso-position-horizontal:absolute;mso-position-horizontal-relative:text;mso-position-vertical:absolute;mso-position-vertical-relative:text;mso-width-percent:0;mso-height-percent:0;mso-width-relative:page;mso-height-relative:page;v-text-anchor:middle" arcsize="0" o:gfxdata="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" fillcolor="window" strokecolor="windowText" strokeweight="2pt">
+              <v:roundrect w14:anchorId="2017C992" id="Rounded Rectangle 2" o:spid="_x0000_s1073" style="position:absolute;margin-left:12pt;margin-top:32.05pt;width:150pt;height:54pt;z-index:251688448;visibility:visible;mso-wrap-style:square;mso-width-percent:0;mso-height-percent:0;mso-wrap-distance-left:9pt;mso-wrap-distance-top:0;mso-wrap-distance-right:9pt;mso-wrap-distance-bottom:0;mso-position-horizontal:absolute;mso-position-horizontal-relative:text;mso-position-vertical:absolute;mso-position-vertical-relative:text;mso-width-percent:0;mso-height-percent:0;mso-width-relative:page;mso-height-relative:page;v-text-anchor:middle" arcsize="0" o:gfxdata="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" fillcolor="window" strokecolor="windowText" strokeweight="2pt">
                 <v:path arrowok="t"/>
                 <v:textbox>
                   <w:txbxContent>
@@ -23248,7 +23253,7 @@
         <mc:AlternateContent>
           <mc:Choice Requires="wps">
             <w:drawing>
-              <wp:anchor distT="4294967295" distB="4294967295" distL="114300" distR="114300" simplePos="0" relativeHeight="251737088" behindDoc="0" locked="0" layoutInCell="1" allowOverlap="1" wp14:anchorId="54802EAE" wp14:editId="548BB482">
+              <wp:anchor distT="4294967295" distB="4294967295" distL="114300" distR="114300" simplePos="0" relativeHeight="251689472" behindDoc="0" locked="0" layoutInCell="1" allowOverlap="1" wp14:anchorId="54802EAE" wp14:editId="548BB482">
                 <wp:simplePos x="0" y="0"/>
                 <wp:positionH relativeFrom="column">
                   <wp:posOffset>2057400</wp:posOffset>
@@ -23302,7 +23307,7 @@
           </mc:Choice>
           <mc:Fallback>
             <w:pict>
-              <v:shape w14:anchorId="50307ED9" id="Straight Arrow Connector 7" o:spid="_x0000_s1026" type="#_x0000_t32" style="position:absolute;margin-left:162pt;margin-top:59.05pt;width:138pt;height:0;z-index:251737088;visibility:visible;mso-wrap-style:square;mso-width-percent:0;mso-height-percent:0;mso-wrap-distance-left:9pt;mso-wrap-distance-top:-3e-5mm;mso-wrap-distance-right:9pt;mso-wrap-distance-bottom:-3e-5mm;mso-position-horizontal:absolute;mso-position-horizontal-relative:text;mso-position-vertical:absolute;mso-position-vertical-relative:text;mso-width-percent:0;mso-height-percent:0;mso-width-relative:page;mso-height-relative:page" o:gfxdata="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" strokecolor="windowText">
+              <v:shape w14:anchorId="34A8B3F3" id="Straight Arrow Connector 7" o:spid="_x0000_s1026" type="#_x0000_t32" style="position:absolute;margin-left:162pt;margin-top:59.05pt;width:138pt;height:0;z-index:251689472;visibility:visible;mso-wrap-style:square;mso-width-percent:0;mso-height-percent:0;mso-wrap-distance-left:9pt;mso-wrap-distance-top:-3e-5mm;mso-wrap-distance-right:9pt;mso-wrap-distance-bottom:-3e-5mm;mso-position-horizontal:absolute;mso-position-horizontal-relative:text;mso-position-vertical:absolute;mso-position-vertical-relative:text;mso-width-percent:0;mso-height-percent:0;mso-width-relative:page;mso-height-relative:page" o:gfxdata="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" strokecolor="windowText">
                 <v:stroke endarrow="open"/>
                 <o:lock v:ext="edit" shapetype="f"/>
               </v:shape>
@@ -23317,7 +23322,7 @@
         <mc:AlternateContent>
           <mc:Choice Requires="wps">
             <w:drawing>
-              <wp:anchor distT="0" distB="0" distL="114300" distR="114300" simplePos="0" relativeHeight="251741184" behindDoc="0" locked="0" layoutInCell="1" allowOverlap="1" wp14:anchorId="0E98BD44" wp14:editId="14A18B9C">
+              <wp:anchor distT="0" distB="0" distL="114300" distR="114300" simplePos="0" relativeHeight="251690496" behindDoc="0" locked="0" layoutInCell="1" allowOverlap="1" wp14:anchorId="0E98BD44" wp14:editId="14A18B9C">
                 <wp:simplePos x="0" y="0"/>
                 <wp:positionH relativeFrom="column">
                   <wp:posOffset>2210435</wp:posOffset>
@@ -23423,7 +23428,7 @@
           </mc:Choice>
           <mc:Fallback>
             <w:pict>
-              <v:shape w14:anchorId="0E98BD44" id="TextBox 10" o:spid="_x0000_s1074" type="#_x0000_t202" style="position:absolute;margin-left:174.05pt;margin-top:32.95pt;width:117.2pt;height:29.15pt;z-index:251741184;visibility:visible;mso-wrap-style:none;mso-width-percent:0;mso-height-percent:0;mso-wrap-distance-left:9pt;mso-wrap-distance-top:0;mso-wrap-distance-right:9pt;mso-wrap-distance-bottom:0;mso-position-horizontal:absolute;mso-position-horizontal-relative:text;mso-position-vertical:absolute;mso-position-vertical-relative:text;mso-width-percent:0;mso-height-percent:0;mso-width-relative:page;mso-height-relative:page;v-text-anchor:top" o:gfxdata="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" filled="f" stroked="f">
+              <v:shape w14:anchorId="0E98BD44" id="TextBox 10" o:spid="_x0000_s1074" type="#_x0000_t202" style="position:absolute;margin-left:174.05pt;margin-top:32.95pt;width:117.2pt;height:29.15pt;z-index:251690496;visibility:visible;mso-wrap-style:none;mso-width-percent:0;mso-height-percent:0;mso-wrap-distance-left:9pt;mso-wrap-distance-top:0;mso-wrap-distance-right:9pt;mso-wrap-distance-bottom:0;mso-position-horizontal:absolute;mso-position-horizontal-relative:text;mso-position-vertical:absolute;mso-position-vertical-relative:text;mso-width-percent:0;mso-height-percent:0;mso-width-relative:page;mso-height-relative:page;v-text-anchor:top" o:gfxdata="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" filled="f" stroked="f">
                 <v:textbox style="mso-fit-shape-to-text:t">
                   <w:txbxContent>
                     <w:p>
@@ -23630,11 +23635,11 @@
         <w:pStyle w:val="BodyText"/>
       </w:pPr>
       <w:r>
-        <w:t xml:space="preserve">Interrelated content is maintained by the Care Services Update Consumer. The Care Services Update Consumer routinely obtains new or updated content from Care Services Update Suppliers by polling them. These updates may refresh a data cache which the Update Consumer maintains. The Update Consumer’s cache is refreshed at an appropriate interval specified by the implementing jurisdiction. The implementing jurisdiction will consider the implications of out of </w:t>
+        <w:t xml:space="preserve">Interrelated content is maintained by the Care Services Update Consumer. The Care Services Update Consumer routinely obtains new or updated content from Care Services Update Suppliers by polling them. These updates may refresh a data cache which the Update Consumer </w:t>
       </w:r>
       <w:r>
         <w:lastRenderedPageBreak/>
-        <w:t>date information when setting the refresh interval between cache updates. The normal delays in updating listings will also be part of this consideration.</w:t>
+        <w:t>maintains. The Update Consumer’s cache is refreshed at an appropriate interval specified by the implementing jurisdiction. The implementing jurisdiction will consider the implications of out of date information when setting the refresh interval between cache updates. The normal delays in updating listings will also be part of this consideration.</w:t>
       </w:r>
     </w:p>
     <w:p>
@@ -23840,7 +23845,7 @@
         <mc:AlternateContent>
           <mc:Choice Requires="wps">
             <w:drawing>
-              <wp:anchor distT="0" distB="0" distL="114300" distR="114300" simplePos="0" relativeHeight="251634688" behindDoc="0" locked="0" layoutInCell="1" allowOverlap="1" wp14:anchorId="1475921A" wp14:editId="7D72AC49">
+              <wp:anchor distT="0" distB="0" distL="114300" distR="114300" simplePos="0" relativeHeight="251663872" behindDoc="0" locked="0" layoutInCell="1" allowOverlap="1" wp14:anchorId="1475921A" wp14:editId="7D72AC49">
                 <wp:simplePos x="0" y="0"/>
                 <wp:positionH relativeFrom="column">
                   <wp:posOffset>0</wp:posOffset>
@@ -23918,7 +23923,7 @@
           </mc:Choice>
           <mc:Fallback>
             <w:pict>
-              <v:rect w14:anchorId="1475921A" id="Rectangle 17" o:spid="_x0000_s1075" style="position:absolute;margin-left:0;margin-top:162.95pt;width:426pt;height:281.05pt;z-index:251634688;visibility:visible;mso-wrap-style:square;mso-width-percent:0;mso-height-percent:0;mso-wrap-distance-left:9pt;mso-wrap-distance-top:0;mso-wrap-distance-right:9pt;mso-wrap-distance-bottom:0;mso-position-horizontal:absolute;mso-position-horizontal-relative:text;mso-position-vertical:absolute;mso-position-vertical-relative:text;mso-width-percent:0;mso-height-percent:0;mso-width-relative:page;mso-height-relative:page;v-text-anchor:top" o:gfxdata="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" strokeweight="2pt">
+              <v:rect w14:anchorId="1475921A" id="Rectangle 17" o:spid="_x0000_s1075" style="position:absolute;margin-left:0;margin-top:162.95pt;width:426pt;height:281.05pt;z-index:251663872;visibility:visible;mso-wrap-style:square;mso-width-percent:0;mso-height-percent:0;mso-wrap-distance-left:9pt;mso-wrap-distance-top:0;mso-wrap-distance-right:9pt;mso-wrap-distance-bottom:0;mso-position-horizontal:absolute;mso-position-horizontal-relative:text;mso-position-vertical:absolute;mso-position-vertical-relative:text;mso-width-percent:0;mso-height-percent:0;mso-width-relative:page;mso-height-relative:page;v-text-anchor:top" o:gfxdata="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" strokeweight="2pt">
                 <v:stroke dashstyle="dash"/>
                 <v:textbox>
                   <w:txbxContent>
@@ -23951,7 +23956,7 @@
         <mc:AlternateContent>
           <mc:Choice Requires="wps">
             <w:drawing>
-              <wp:anchor distT="0" distB="0" distL="114300" distR="114300" simplePos="0" relativeHeight="251638784" behindDoc="0" locked="0" layoutInCell="1" allowOverlap="1" wp14:anchorId="3348593E" wp14:editId="79946893">
+              <wp:anchor distT="0" distB="0" distL="114300" distR="114300" simplePos="0" relativeHeight="251664896" behindDoc="0" locked="0" layoutInCell="1" allowOverlap="1" wp14:anchorId="3348593E" wp14:editId="79946893">
                 <wp:simplePos x="0" y="0"/>
                 <wp:positionH relativeFrom="column">
                   <wp:posOffset>1828800</wp:posOffset>
@@ -24033,7 +24038,7 @@
           </mc:Choice>
           <mc:Fallback>
             <w:pict>
-              <v:rect w14:anchorId="3348593E" id="Rectangle 58" o:spid="_x0000_s1076" style="position:absolute;margin-left:2in;margin-top:0;width:330.95pt;height:306pt;z-index:251638784;visibility:visible;mso-wrap-style:square;mso-width-percent:0;mso-height-percent:0;mso-wrap-distance-left:9pt;mso-wrap-distance-top:0;mso-wrap-distance-right:9pt;mso-wrap-distance-bottom:0;mso-position-horizontal:absolute;mso-position-horizontal-relative:text;mso-position-vertical:absolute;mso-position-vertical-relative:text;mso-width-percent:0;mso-height-percent:0;mso-width-relative:page;mso-height-relative:page;v-text-anchor:top" o:gfxdata="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" strokeweight="2pt">
+              <v:rect w14:anchorId="3348593E" id="Rectangle 58" o:spid="_x0000_s1076" style="position:absolute;margin-left:2in;margin-top:0;width:330.95pt;height:306pt;z-index:251664896;visibility:visible;mso-wrap-style:square;mso-width-percent:0;mso-height-percent:0;mso-wrap-distance-left:9pt;mso-wrap-distance-top:0;mso-wrap-distance-right:9pt;mso-wrap-distance-bottom:0;mso-position-horizontal:absolute;mso-position-horizontal-relative:text;mso-position-vertical:absolute;mso-position-vertical-relative:text;mso-width-percent:0;mso-height-percent:0;mso-width-relative:page;mso-height-relative:page;v-text-anchor:top" o:gfxdata="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" strokeweight="2pt">
                 <v:fill opacity="0"/>
                 <v:stroke dashstyle="dash"/>
                 <v:textbox>
@@ -24069,7 +24074,7 @@
         <mc:AlternateContent>
           <mc:Choice Requires="wps">
             <w:drawing>
-              <wp:anchor distT="0" distB="0" distL="114300" distR="114300" simplePos="0" relativeHeight="251642880" behindDoc="0" locked="0" layoutInCell="1" allowOverlap="1" wp14:anchorId="4D7CD36D" wp14:editId="48C7D889">
+              <wp:anchor distT="0" distB="0" distL="114300" distR="114300" simplePos="0" relativeHeight="251665920" behindDoc="0" locked="0" layoutInCell="1" allowOverlap="1" wp14:anchorId="4D7CD36D" wp14:editId="48C7D889">
                 <wp:simplePos x="0" y="0"/>
                 <wp:positionH relativeFrom="column">
                   <wp:posOffset>685800</wp:posOffset>
@@ -24128,7 +24133,7 @@
           </mc:Choice>
           <mc:Fallback>
             <w:pict>
-              <v:rect w14:anchorId="64CE3C40" id="Rectangle 75" o:spid="_x0000_s1026" style="position:absolute;margin-left:54pt;margin-top:0;width:90pt;height:153pt;z-index:251642880;visibility:visible;mso-wrap-style:square;mso-width-percent:0;mso-height-percent:0;mso-wrap-distance-left:9pt;mso-wrap-distance-top:0;mso-wrap-distance-right:9pt;mso-wrap-distance-bottom:0;mso-position-horizontal:absolute;mso-position-horizontal-relative:text;mso-position-vertical:absolute;mso-position-vertical-relative:text;mso-width-percent:0;mso-height-percent:0;mso-width-relative:page;mso-height-relative:page;v-text-anchor:middle" o:gfxdata="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" strokeweight="2pt">
+              <v:rect w14:anchorId="5D5E8C91" id="Rectangle 75" o:spid="_x0000_s1026" style="position:absolute;margin-left:54pt;margin-top:0;width:90pt;height:153pt;z-index:251665920;visibility:visible;mso-wrap-style:square;mso-width-percent:0;mso-height-percent:0;mso-wrap-distance-left:9pt;mso-wrap-distance-top:0;mso-wrap-distance-right:9pt;mso-wrap-distance-bottom:0;mso-position-horizontal:absolute;mso-position-horizontal-relative:text;mso-position-vertical:absolute;mso-position-vertical-relative:text;mso-width-percent:0;mso-height-percent:0;mso-width-relative:page;mso-height-relative:page;v-text-anchor:middle" o:gfxdata="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" strokeweight="2pt">
                 <v:stroke dashstyle="dash"/>
               </v:rect>
             </w:pict>
@@ -24142,7 +24147,7 @@
         <mc:AlternateContent>
           <mc:Choice Requires="wps">
             <w:drawing>
-              <wp:anchor distT="0" distB="0" distL="114300" distR="114300" simplePos="0" relativeHeight="251646976" behindDoc="0" locked="0" layoutInCell="1" allowOverlap="1" wp14:anchorId="35CAD4BD" wp14:editId="41502FC0">
+              <wp:anchor distT="0" distB="0" distL="114300" distR="114300" simplePos="0" relativeHeight="251666944" behindDoc="0" locked="0" layoutInCell="1" allowOverlap="1" wp14:anchorId="35CAD4BD" wp14:editId="41502FC0">
                 <wp:simplePos x="0" y="0"/>
                 <wp:positionH relativeFrom="column">
                   <wp:posOffset>1783080</wp:posOffset>
@@ -24202,7 +24207,7 @@
           </mc:Choice>
           <mc:Fallback>
             <w:pict>
-              <v:rect w14:anchorId="67B641C1" id="Rectangle 76" o:spid="_x0000_s1026" style="position:absolute;margin-left:140.4pt;margin-top:2.4pt;width:7.2pt;height:148.3pt;z-index:251646976;visibility:visible;mso-wrap-style:square;mso-width-percent:0;mso-height-percent:0;mso-wrap-distance-left:9pt;mso-wrap-distance-top:0;mso-wrap-distance-right:9pt;mso-wrap-distance-bottom:0;mso-position-horizontal:absolute;mso-position-horizontal-relative:text;mso-position-vertical:absolute;mso-position-vertical-relative:text;mso-width-percent:0;mso-height-percent:0;mso-width-relative:page;mso-height-relative:page;v-text-anchor:middle" o:gfxdata="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" fillcolor="window" strokecolor="window" strokeweight="2pt">
+              <v:rect w14:anchorId="1D3951DB" id="Rectangle 76" o:spid="_x0000_s1026" style="position:absolute;margin-left:140.4pt;margin-top:2.4pt;width:7.2pt;height:148.3pt;z-index:251666944;visibility:visible;mso-wrap-style:square;mso-width-percent:0;mso-height-percent:0;mso-wrap-distance-left:9pt;mso-wrap-distance-top:0;mso-wrap-distance-right:9pt;mso-wrap-distance-bottom:0;mso-position-horizontal:absolute;mso-position-horizontal-relative:text;mso-position-vertical:absolute;mso-position-vertical-relative:text;mso-width-percent:0;mso-height-percent:0;mso-width-relative:page;mso-height-relative:page;v-text-anchor:middle" o:gfxdata="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" fillcolor="window" strokecolor="window" strokeweight="2pt">
                 <v:path arrowok="t"/>
               </v:rect>
             </w:pict>
@@ -24216,7 +24221,7 @@
         <mc:AlternateContent>
           <mc:Choice Requires="wpg">
             <w:drawing>
-              <wp:anchor distT="0" distB="0" distL="114300" distR="114300" simplePos="0" relativeHeight="251651072" behindDoc="0" locked="0" layoutInCell="1" allowOverlap="1" wp14:anchorId="3C44B177" wp14:editId="3258FE78">
+              <wp:anchor distT="0" distB="0" distL="114300" distR="114300" simplePos="0" relativeHeight="251667968" behindDoc="0" locked="0" layoutInCell="1" allowOverlap="1" wp14:anchorId="3C44B177" wp14:editId="3258FE78">
                 <wp:simplePos x="0" y="0"/>
                 <wp:positionH relativeFrom="column">
                   <wp:posOffset>957580</wp:posOffset>
@@ -24269,7 +24274,7 @@
                           </a:ln>
                           <a:extLst>
                             <a:ext uri="{909E8E84-426E-40dd-AFC4-6F175D3DCCD1}">
-                              <a14:hiddenFill xmlns="" xmlns:mo="http://schemas.microsoft.com/office/mac/office/2008/main" xmlns:mv="urn:schemas-microsoft-com:mac:vml" xmlns:o="urn:schemas-microsoft-com:office:office" xmlns:v="urn:schemas-microsoft-com:vml" xmlns:w10="urn:schemas-microsoft-com:office:word" xmlns:w="http://schemas.openxmlformats.org/wordprocessingml/2006/main" xmlns:a14="http://schemas.microsoft.com/office/drawing/2010/main">
+                              <a14:hiddenFill xmlns:a14="http://schemas.microsoft.com/office/drawing/2010/main" xmlns:w="http://schemas.openxmlformats.org/wordprocessingml/2006/main" xmlns:w10="urn:schemas-microsoft-com:office:word" xmlns:v="urn:schemas-microsoft-com:vml" xmlns:o="urn:schemas-microsoft-com:office:office" xmlns:mv="urn:schemas-microsoft-com:mac:vml" xmlns:mo="http://schemas.microsoft.com/office/mac/office/2008/main" xmlns="">
                                 <a:solidFill>
                                   <a:srgbClr val="FFFFFF"/>
                                 </a:solidFill>
@@ -24324,7 +24329,7 @@
                           </a:ln>
                           <a:extLst>
                             <a:ext uri="{909E8E84-426E-40dd-AFC4-6F175D3DCCD1}">
-                              <a14:hiddenFill xmlns="" xmlns:mo="http://schemas.microsoft.com/office/mac/office/2008/main" xmlns:mv="urn:schemas-microsoft-com:mac:vml" xmlns:o="urn:schemas-microsoft-com:office:office" xmlns:v="urn:schemas-microsoft-com:vml" xmlns:w10="urn:schemas-microsoft-com:office:word" xmlns:w="http://schemas.openxmlformats.org/wordprocessingml/2006/main" xmlns:a14="http://schemas.microsoft.com/office/drawing/2010/main">
+                              <a14:hiddenFill xmlns:a14="http://schemas.microsoft.com/office/drawing/2010/main" xmlns:w="http://schemas.openxmlformats.org/wordprocessingml/2006/main" xmlns:w10="urn:schemas-microsoft-com:office:word" xmlns:v="urn:schemas-microsoft-com:vml" xmlns:o="urn:schemas-microsoft-com:office:office" xmlns:mv="urn:schemas-microsoft-com:mac:vml" xmlns:mo="http://schemas.microsoft.com/office/mac/office/2008/main" xmlns="">
                                 <a:solidFill>
                                   <a:srgbClr val="FFFFFF"/>
                                 </a:solidFill>
@@ -24381,7 +24386,7 @@
                           </a:ln>
                           <a:extLst>
                             <a:ext uri="{909E8E84-426E-40dd-AFC4-6F175D3DCCD1}">
-                              <a14:hiddenFill xmlns="" xmlns:mo="http://schemas.microsoft.com/office/mac/office/2008/main" xmlns:mv="urn:schemas-microsoft-com:mac:vml" xmlns:o="urn:schemas-microsoft-com:office:office" xmlns:v="urn:schemas-microsoft-com:vml" xmlns:w10="urn:schemas-microsoft-com:office:word" xmlns:w="http://schemas.openxmlformats.org/wordprocessingml/2006/main" xmlns:a14="http://schemas.microsoft.com/office/drawing/2010/main">
+                              <a14:hiddenFill xmlns:a14="http://schemas.microsoft.com/office/drawing/2010/main" xmlns:w="http://schemas.openxmlformats.org/wordprocessingml/2006/main" xmlns:w10="urn:schemas-microsoft-com:office:word" xmlns:v="urn:schemas-microsoft-com:vml" xmlns:o="urn:schemas-microsoft-com:office:office" xmlns:mv="urn:schemas-microsoft-com:mac:vml" xmlns:mo="http://schemas.microsoft.com/office/mac/office/2008/main" xmlns="">
                                 <a:solidFill>
                                   <a:srgbClr val="FFFFFF"/>
                                 </a:solidFill>
@@ -24442,7 +24447,7 @@
                           </a:ln>
                           <a:extLst>
                             <a:ext uri="{909E8E84-426E-40dd-AFC4-6F175D3DCCD1}">
-                              <a14:hiddenFill xmlns="" xmlns:mo="http://schemas.microsoft.com/office/mac/office/2008/main" xmlns:mv="urn:schemas-microsoft-com:mac:vml" xmlns:o="urn:schemas-microsoft-com:office:office" xmlns:v="urn:schemas-microsoft-com:vml" xmlns:w10="urn:schemas-microsoft-com:office:word" xmlns:w="http://schemas.openxmlformats.org/wordprocessingml/2006/main" xmlns:a14="http://schemas.microsoft.com/office/drawing/2010/main">
+                              <a14:hiddenFill xmlns:a14="http://schemas.microsoft.com/office/drawing/2010/main" xmlns:w="http://schemas.openxmlformats.org/wordprocessingml/2006/main" xmlns:w10="urn:schemas-microsoft-com:office:word" xmlns:v="urn:schemas-microsoft-com:vml" xmlns:o="urn:schemas-microsoft-com:office:office" xmlns:mv="urn:schemas-microsoft-com:mac:vml" xmlns:mo="http://schemas.microsoft.com/office/mac/office/2008/main" xmlns="">
                                 <a:solidFill>
                                   <a:srgbClr val="FFFFFF"/>
                                 </a:solidFill>
@@ -24503,7 +24508,7 @@
                           </a:ln>
                           <a:extLst>
                             <a:ext uri="{909E8E84-426E-40dd-AFC4-6F175D3DCCD1}">
-                              <a14:hiddenFill xmlns="" xmlns:mo="http://schemas.microsoft.com/office/mac/office/2008/main" xmlns:mv="urn:schemas-microsoft-com:mac:vml" xmlns:o="urn:schemas-microsoft-com:office:office" xmlns:v="urn:schemas-microsoft-com:vml" xmlns:w10="urn:schemas-microsoft-com:office:word" xmlns:w="http://schemas.openxmlformats.org/wordprocessingml/2006/main" xmlns:a14="http://schemas.microsoft.com/office/drawing/2010/main">
+                              <a14:hiddenFill xmlns:a14="http://schemas.microsoft.com/office/drawing/2010/main" xmlns:w="http://schemas.openxmlformats.org/wordprocessingml/2006/main" xmlns:w10="urn:schemas-microsoft-com:office:word" xmlns:v="urn:schemas-microsoft-com:vml" xmlns:o="urn:schemas-microsoft-com:office:office" xmlns:mv="urn:schemas-microsoft-com:mac:vml" xmlns:mo="http://schemas.microsoft.com/office/mac/office/2008/main" xmlns="">
                                 <a:solidFill>
                                   <a:srgbClr val="FFFFFF"/>
                                 </a:solidFill>
@@ -24563,7 +24568,7 @@
           </mc:Choice>
           <mc:Fallback>
             <w:pict>
-              <v:group w14:anchorId="3C44B177" id="Group 14" o:spid="_x0000_s1077" style="position:absolute;margin-left:75.4pt;margin-top:7.3pt;width:387.65pt;height:116.65pt;z-index:251651072;mso-position-horizontal-relative:text;mso-position-vertical-relative:text" coordorigin="9574,929" coordsize="63446,19093" o:gfxdata="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">
+              <v:group w14:anchorId="3C44B177" id="Group 14" o:spid="_x0000_s1077" style="position:absolute;margin-left:75.4pt;margin-top:7.3pt;width:387.65pt;height:116.65pt;z-index:251667968;mso-position-horizontal-relative:text;mso-position-vertical-relative:text" coordorigin="9574,929" coordsize="63446,19093" o:gfxdata="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">
                 <v:rect id="Rectangle 6" o:spid="_x0000_s1078" style="position:absolute;left:51037;top:2851;width:21984;height:17172;visibility:visible;mso-wrap-style:square;v-text-anchor:top" o:gfxdata="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" filled="f" strokeweight="2pt">
                   <v:textbox>
                     <w:txbxContent>
@@ -24704,7 +24709,7 @@
         <mc:AlternateContent>
           <mc:Choice Requires="wpg">
             <w:drawing>
-              <wp:anchor distT="0" distB="0" distL="114300" distR="114300" simplePos="0" relativeHeight="251655168" behindDoc="0" locked="0" layoutInCell="1" allowOverlap="1" wp14:anchorId="1B270C13" wp14:editId="4406FD82">
+              <wp:anchor distT="0" distB="0" distL="114300" distR="114300" simplePos="0" relativeHeight="251668992" behindDoc="0" locked="0" layoutInCell="1" allowOverlap="1" wp14:anchorId="1B270C13" wp14:editId="4406FD82">
                 <wp:simplePos x="0" y="0"/>
                 <wp:positionH relativeFrom="column">
                   <wp:posOffset>176530</wp:posOffset>
@@ -24770,7 +24775,7 @@
                             </a:ln>
                             <a:extLst>
                               <a:ext uri="{909E8E84-426E-40dd-AFC4-6F175D3DCCD1}">
-                                <a14:hiddenFill xmlns="" xmlns:mo="http://schemas.microsoft.com/office/mac/office/2008/main" xmlns:mv="urn:schemas-microsoft-com:mac:vml" xmlns:o="urn:schemas-microsoft-com:office:office" xmlns:v="urn:schemas-microsoft-com:vml" xmlns:w10="urn:schemas-microsoft-com:office:word" xmlns:w="http://schemas.openxmlformats.org/wordprocessingml/2006/main" xmlns:a14="http://schemas.microsoft.com/office/drawing/2010/main">
+                                <a14:hiddenFill xmlns:a14="http://schemas.microsoft.com/office/drawing/2010/main" xmlns:w="http://schemas.openxmlformats.org/wordprocessingml/2006/main" xmlns:w10="urn:schemas-microsoft-com:office:word" xmlns:v="urn:schemas-microsoft-com:vml" xmlns:o="urn:schemas-microsoft-com:office:office" xmlns:mv="urn:schemas-microsoft-com:mac:vml" xmlns:mo="http://schemas.microsoft.com/office/mac/office/2008/main" xmlns="">
                                   <a:solidFill>
                                     <a:srgbClr val="FFFFFF"/>
                                   </a:solidFill>
@@ -24827,7 +24832,7 @@
                             </a:ln>
                             <a:extLst>
                               <a:ext uri="{909E8E84-426E-40dd-AFC4-6F175D3DCCD1}">
-                                <a14:hiddenFill xmlns="" xmlns:mo="http://schemas.microsoft.com/office/mac/office/2008/main" xmlns:mv="urn:schemas-microsoft-com:mac:vml" xmlns:o="urn:schemas-microsoft-com:office:office" xmlns:v="urn:schemas-microsoft-com:vml" xmlns:w10="urn:schemas-microsoft-com:office:word" xmlns:w="http://schemas.openxmlformats.org/wordprocessingml/2006/main" xmlns:a14="http://schemas.microsoft.com/office/drawing/2010/main">
+                                <a14:hiddenFill xmlns:a14="http://schemas.microsoft.com/office/drawing/2010/main" xmlns:w="http://schemas.openxmlformats.org/wordprocessingml/2006/main" xmlns:w10="urn:schemas-microsoft-com:office:word" xmlns:v="urn:schemas-microsoft-com:vml" xmlns:o="urn:schemas-microsoft-com:office:office" xmlns:mv="urn:schemas-microsoft-com:mac:vml" xmlns:mo="http://schemas.microsoft.com/office/mac/office/2008/main" xmlns="">
                                   <a:solidFill>
                                     <a:srgbClr val="FFFFFF"/>
                                   </a:solidFill>
@@ -24886,7 +24891,7 @@
                             </a:ln>
                             <a:extLst>
                               <a:ext uri="{909E8E84-426E-40dd-AFC4-6F175D3DCCD1}">
-                                <a14:hiddenFill xmlns="" xmlns:mo="http://schemas.microsoft.com/office/mac/office/2008/main" xmlns:mv="urn:schemas-microsoft-com:mac:vml" xmlns:o="urn:schemas-microsoft-com:office:office" xmlns:v="urn:schemas-microsoft-com:vml" xmlns:w10="urn:schemas-microsoft-com:office:word" xmlns:w="http://schemas.openxmlformats.org/wordprocessingml/2006/main" xmlns:a14="http://schemas.microsoft.com/office/drawing/2010/main">
+                                <a14:hiddenFill xmlns:a14="http://schemas.microsoft.com/office/drawing/2010/main" xmlns:w="http://schemas.openxmlformats.org/wordprocessingml/2006/main" xmlns:w10="urn:schemas-microsoft-com:office:word" xmlns:v="urn:schemas-microsoft-com:vml" xmlns:o="urn:schemas-microsoft-com:office:office" xmlns:mv="urn:schemas-microsoft-com:mac:vml" xmlns:mo="http://schemas.microsoft.com/office/mac/office/2008/main" xmlns="">
                                   <a:solidFill>
                                     <a:srgbClr val="FFFFFF"/>
                                   </a:solidFill>
@@ -24968,7 +24973,7 @@
                             </a:ln>
                             <a:extLst>
                               <a:ext uri="{909E8E84-426E-40dd-AFC4-6F175D3DCCD1}">
-                                <a14:hiddenFill xmlns="" xmlns:mo="http://schemas.microsoft.com/office/mac/office/2008/main" xmlns:mv="urn:schemas-microsoft-com:mac:vml" xmlns:o="urn:schemas-microsoft-com:office:office" xmlns:v="urn:schemas-microsoft-com:vml" xmlns:w10="urn:schemas-microsoft-com:office:word" xmlns:w="http://schemas.openxmlformats.org/wordprocessingml/2006/main" xmlns:a14="http://schemas.microsoft.com/office/drawing/2010/main">
+                                <a14:hiddenFill xmlns:a14="http://schemas.microsoft.com/office/drawing/2010/main" xmlns:w="http://schemas.openxmlformats.org/wordprocessingml/2006/main" xmlns:w10="urn:schemas-microsoft-com:office:word" xmlns:v="urn:schemas-microsoft-com:vml" xmlns:o="urn:schemas-microsoft-com:office:office" xmlns:mv="urn:schemas-microsoft-com:mac:vml" xmlns:mo="http://schemas.microsoft.com/office/mac/office/2008/main" xmlns="">
                                   <a:solidFill>
                                     <a:srgbClr val="FFFFFF"/>
                                   </a:solidFill>
@@ -25064,7 +25069,7 @@
                             </a:ln>
                             <a:extLst>
                               <a:ext uri="{909E8E84-426E-40dd-AFC4-6F175D3DCCD1}">
-                                <a14:hiddenFill xmlns="" xmlns:mo="http://schemas.microsoft.com/office/mac/office/2008/main" xmlns:mv="urn:schemas-microsoft-com:mac:vml" xmlns:o="urn:schemas-microsoft-com:office:office" xmlns:v="urn:schemas-microsoft-com:vml" xmlns:w10="urn:schemas-microsoft-com:office:word" xmlns:w="http://schemas.openxmlformats.org/wordprocessingml/2006/main" xmlns:a14="http://schemas.microsoft.com/office/drawing/2010/main">
+                                <a14:hiddenFill xmlns:a14="http://schemas.microsoft.com/office/drawing/2010/main" xmlns:w="http://schemas.openxmlformats.org/wordprocessingml/2006/main" xmlns:w10="urn:schemas-microsoft-com:office:word" xmlns:v="urn:schemas-microsoft-com:vml" xmlns:o="urn:schemas-microsoft-com:office:office" xmlns:mv="urn:schemas-microsoft-com:mac:vml" xmlns:mo="http://schemas.microsoft.com/office/mac/office/2008/main" xmlns="">
                                   <a:solidFill>
                                     <a:srgbClr val="FFFFFF"/>
                                   </a:solidFill>
@@ -25147,7 +25152,7 @@
                           </a:ln>
                           <a:extLst>
                             <a:ext uri="{909E8E84-426E-40dd-AFC4-6F175D3DCCD1}">
-                              <a14:hiddenFill xmlns="" xmlns:mo="http://schemas.microsoft.com/office/mac/office/2008/main" xmlns:mv="urn:schemas-microsoft-com:mac:vml" xmlns:o="urn:schemas-microsoft-com:office:office" xmlns:v="urn:schemas-microsoft-com:vml" xmlns:w10="urn:schemas-microsoft-com:office:word" xmlns:w="http://schemas.openxmlformats.org/wordprocessingml/2006/main" xmlns:a14="http://schemas.microsoft.com/office/drawing/2010/main">
+                              <a14:hiddenFill xmlns:a14="http://schemas.microsoft.com/office/drawing/2010/main" xmlns:w="http://schemas.openxmlformats.org/wordprocessingml/2006/main" xmlns:w10="urn:schemas-microsoft-com:office:word" xmlns:v="urn:schemas-microsoft-com:vml" xmlns:o="urn:schemas-microsoft-com:office:office" xmlns:mv="urn:schemas-microsoft-com:mac:vml" xmlns:mo="http://schemas.microsoft.com/office/mac/office/2008/main" xmlns="">
                                 <a:solidFill>
                                   <a:srgbClr val="FFFFFF"/>
                                 </a:solidFill>
@@ -25217,7 +25222,7 @@
           </mc:Choice>
           <mc:Fallback>
             <w:pict>
-              <v:group w14:anchorId="1B270C13" id="Group 16" o:spid="_x0000_s1083" style="position:absolute;margin-left:13.9pt;margin-top:192.75pt;width:403.3pt;height:89.25pt;z-index:251655168;mso-position-horizontal-relative:text;mso-position-vertical-relative:text" coordorigin="1762,24479" coordsize="51221,11334" o:gfxdata="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">
+              <v:group w14:anchorId="1B270C13" id="Group 16" o:spid="_x0000_s1083" style="position:absolute;margin-left:13.9pt;margin-top:192.75pt;width:403.3pt;height:89.25pt;z-index:251668992;mso-position-horizontal-relative:text;mso-position-vertical-relative:text" coordorigin="1762,24479" coordsize="51221,11334" o:gfxdata="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">
                 <v:group id="Group 12" o:spid="_x0000_s1084" style="position:absolute;left:1762;top:24479;width:51221;height:11335" coordorigin="1762,24479" coordsize="79150,17515" o:gfxdata="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">
                   <v:rect id="Rectangle 14" o:spid="_x0000_s1085" style="position:absolute;left:41555;top:24719;width:39357;height:17275;visibility:visible;mso-wrap-style:square;v-text-anchor:top" o:gfxdata="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" filled="f" strokeweight="2pt">
                     <v:textbox>
@@ -25476,7 +25481,7 @@
         <mc:AlternateContent>
           <mc:Choice Requires="wpg">
             <w:drawing>
-              <wp:anchor distT="0" distB="0" distL="114300" distR="114300" simplePos="0" relativeHeight="251667456" behindDoc="0" locked="0" layoutInCell="1" allowOverlap="1" wp14:anchorId="5B383E70" wp14:editId="17C04334">
+              <wp:anchor distT="0" distB="0" distL="114300" distR="114300" simplePos="0" relativeHeight="251672064" behindDoc="0" locked="0" layoutInCell="1" allowOverlap="1" wp14:anchorId="5B383E70" wp14:editId="17C04334">
                 <wp:simplePos x="0" y="0"/>
                 <wp:positionH relativeFrom="column">
                   <wp:posOffset>957580</wp:posOffset>
@@ -25529,7 +25534,7 @@
                           </a:ln>
                           <a:extLst>
                             <a:ext uri="{909E8E84-426E-40dd-AFC4-6F175D3DCCD1}">
-                              <a14:hiddenFill xmlns="" xmlns:mo="http://schemas.microsoft.com/office/mac/office/2008/main" xmlns:mv="urn:schemas-microsoft-com:mac:vml" xmlns:o="urn:schemas-microsoft-com:office:office" xmlns:v="urn:schemas-microsoft-com:vml" xmlns:w10="urn:schemas-microsoft-com:office:word" xmlns:w="http://schemas.openxmlformats.org/wordprocessingml/2006/main" xmlns:a14="http://schemas.microsoft.com/office/drawing/2010/main">
+                              <a14:hiddenFill xmlns:a14="http://schemas.microsoft.com/office/drawing/2010/main" xmlns:w="http://schemas.openxmlformats.org/wordprocessingml/2006/main" xmlns:w10="urn:schemas-microsoft-com:office:word" xmlns:v="urn:schemas-microsoft-com:vml" xmlns:o="urn:schemas-microsoft-com:office:office" xmlns:mv="urn:schemas-microsoft-com:mac:vml" xmlns:mo="http://schemas.microsoft.com/office/mac/office/2008/main" xmlns="">
                                 <a:solidFill>
                                   <a:srgbClr val="FFFFFF"/>
                                 </a:solidFill>
@@ -25588,7 +25593,7 @@
                           </a:ln>
                           <a:extLst>
                             <a:ext uri="{909E8E84-426E-40dd-AFC4-6F175D3DCCD1}">
-                              <a14:hiddenFill xmlns="" xmlns:mo="http://schemas.microsoft.com/office/mac/office/2008/main" xmlns:mv="urn:schemas-microsoft-com:mac:vml" xmlns:o="urn:schemas-microsoft-com:office:office" xmlns:v="urn:schemas-microsoft-com:vml" xmlns:w10="urn:schemas-microsoft-com:office:word" xmlns:w="http://schemas.openxmlformats.org/wordprocessingml/2006/main" xmlns:a14="http://schemas.microsoft.com/office/drawing/2010/main">
+                              <a14:hiddenFill xmlns:a14="http://schemas.microsoft.com/office/drawing/2010/main" xmlns:w="http://schemas.openxmlformats.org/wordprocessingml/2006/main" xmlns:w10="urn:schemas-microsoft-com:office:word" xmlns:v="urn:schemas-microsoft-com:vml" xmlns:o="urn:schemas-microsoft-com:office:office" xmlns:mv="urn:schemas-microsoft-com:mac:vml" xmlns:mo="http://schemas.microsoft.com/office/mac/office/2008/main" xmlns="">
                                 <a:solidFill>
                                   <a:srgbClr val="FFFFFF"/>
                                 </a:solidFill>
@@ -25652,7 +25657,7 @@
           </mc:Choice>
           <mc:Fallback>
             <w:pict>
-              <v:group w14:anchorId="5B383E70" id="Group 40" o:spid="_x0000_s1091" style="position:absolute;margin-left:75.4pt;margin-top:80.35pt;width:134.55pt;height:67.6pt;z-index:251667456;mso-position-horizontal-relative:text;mso-position-vertical-relative:text" coordorigin="9574,10206" coordsize="17086,8585" o:gfxdata="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">
+              <v:group w14:anchorId="5B383E70" id="Group 40" o:spid="_x0000_s1091" style="position:absolute;margin-left:75.4pt;margin-top:80.35pt;width:134.55pt;height:67.6pt;z-index:251672064;mso-position-horizontal-relative:text;mso-position-vertical-relative:text" coordorigin="9574,10206" coordsize="17086,8585" o:gfxdata="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">
                 <v:rect id="Rectangle 26" o:spid="_x0000_s1092" style="position:absolute;left:9574;top:10206;width:17086;height:8586;visibility:visible;mso-wrap-style:square;v-text-anchor:top" o:gfxdata="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" filled="f" strokeweight="2pt">
                   <v:textbox>
                     <w:txbxContent>
@@ -25728,7 +25733,7 @@
         <mc:AlternateContent>
           <mc:Choice Requires="wps">
             <w:drawing>
-              <wp:anchor distT="0" distB="0" distL="114300" distR="114300" simplePos="0" relativeHeight="251671552" behindDoc="0" locked="0" layoutInCell="1" allowOverlap="1" wp14:anchorId="45DEE6AD" wp14:editId="13444AF3">
+              <wp:anchor distT="0" distB="0" distL="114300" distR="114300" simplePos="0" relativeHeight="251673088" behindDoc="0" locked="0" layoutInCell="1" allowOverlap="1" wp14:anchorId="45DEE6AD" wp14:editId="13444AF3">
                 <wp:simplePos x="0" y="0"/>
                 <wp:positionH relativeFrom="column">
                   <wp:posOffset>2591435</wp:posOffset>
@@ -25782,7 +25787,7 @@
           </mc:Choice>
           <mc:Fallback>
             <w:pict>
-              <v:shape w14:anchorId="31B97D5C" id="Straight Arrow Connector 21" o:spid="_x0000_s1026" type="#_x0000_t32" style="position:absolute;margin-left:204.05pt;margin-top:46.7pt;width:134pt;height:10.15pt;z-index:251671552;visibility:visible;mso-wrap-style:square;mso-width-percent:0;mso-height-percent:0;mso-wrap-distance-left:9pt;mso-wrap-distance-top:0;mso-wrap-distance-right:9pt;mso-wrap-distance-bottom:0;mso-position-horizontal:absolute;mso-position-horizontal-relative:text;mso-position-vertical:absolute;mso-position-vertical-relative:text;mso-width-percent:0;mso-height-percent:0;mso-width-relative:page;mso-height-relative:page" o:gfxdata="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" strokecolor="windowText">
+              <v:shape w14:anchorId="41A4CA29" id="Straight Arrow Connector 21" o:spid="_x0000_s1026" type="#_x0000_t32" style="position:absolute;margin-left:204.05pt;margin-top:46.7pt;width:134pt;height:10.15pt;z-index:251673088;visibility:visible;mso-wrap-style:square;mso-width-percent:0;mso-height-percent:0;mso-wrap-distance-left:9pt;mso-wrap-distance-top:0;mso-wrap-distance-right:9pt;mso-wrap-distance-bottom:0;mso-position-horizontal:absolute;mso-position-horizontal-relative:text;mso-position-vertical:absolute;mso-position-vertical-relative:text;mso-width-percent:0;mso-height-percent:0;mso-width-relative:page;mso-height-relative:page" o:gfxdata="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" strokecolor="windowText">
                 <v:stroke endarrow="open"/>
                 <o:lock v:ext="edit" shapetype="f"/>
               </v:shape>
@@ -25797,7 +25802,7 @@
         <mc:AlternateContent>
           <mc:Choice Requires="wps">
             <w:drawing>
-              <wp:anchor distT="0" distB="0" distL="114300" distR="114300" simplePos="0" relativeHeight="251675648" behindDoc="0" locked="0" layoutInCell="1" allowOverlap="1" wp14:anchorId="3DFC066C" wp14:editId="088F3547">
+              <wp:anchor distT="0" distB="0" distL="114300" distR="114300" simplePos="0" relativeHeight="251674112" behindDoc="0" locked="0" layoutInCell="1" allowOverlap="1" wp14:anchorId="3DFC066C" wp14:editId="088F3547">
                 <wp:simplePos x="0" y="0"/>
                 <wp:positionH relativeFrom="column">
                   <wp:posOffset>2961005</wp:posOffset>
@@ -25903,7 +25908,7 @@
           </mc:Choice>
           <mc:Fallback>
             <w:pict>
-              <v:shape w14:anchorId="3DFC066C" id="TextBox 25" o:spid="_x0000_s1094" type="#_x0000_t202" style="position:absolute;margin-left:233.15pt;margin-top:29.65pt;width:94.35pt;height:24.3pt;z-index:251675648;visibility:visible;mso-wrap-style:none;mso-width-percent:0;mso-height-percent:0;mso-wrap-distance-left:9pt;mso-wrap-distance-top:0;mso-wrap-distance-right:9pt;mso-wrap-distance-bottom:0;mso-position-horizontal:absolute;mso-position-horizontal-relative:text;mso-position-vertical:absolute;mso-position-vertical-relative:text;mso-width-percent:0;mso-height-percent:0;mso-width-relative:page;mso-height-relative:page;v-text-anchor:top" o:gfxdata="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" filled="f" stroked="f">
+              <v:shape w14:anchorId="3DFC066C" id="TextBox 25" o:spid="_x0000_s1094" type="#_x0000_t202" style="position:absolute;margin-left:233.15pt;margin-top:29.65pt;width:94.35pt;height:24.3pt;z-index:251674112;visibility:visible;mso-wrap-style:none;mso-width-percent:0;mso-height-percent:0;mso-wrap-distance-left:9pt;mso-wrap-distance-top:0;mso-wrap-distance-right:9pt;mso-wrap-distance-bottom:0;mso-position-horizontal:absolute;mso-position-horizontal-relative:text;mso-position-vertical:absolute;mso-position-vertical-relative:text;mso-width-percent:0;mso-height-percent:0;mso-width-relative:page;mso-height-relative:page;v-text-anchor:top" o:gfxdata="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" filled="f" stroked="f">
                 <v:textbox style="mso-fit-shape-to-text:t">
                   <w:txbxContent>
                     <w:p>
@@ -25974,7 +25979,7 @@
         <mc:AlternateContent>
           <mc:Choice Requires="wps">
             <w:drawing>
-              <wp:anchor distT="0" distB="0" distL="114300" distR="114300" simplePos="0" relativeHeight="251679744" behindDoc="0" locked="0" layoutInCell="1" allowOverlap="1" wp14:anchorId="78FBA8AD" wp14:editId="6982E46A">
+              <wp:anchor distT="0" distB="0" distL="114300" distR="114300" simplePos="0" relativeHeight="251675136" behindDoc="0" locked="0" layoutInCell="1" allowOverlap="1" wp14:anchorId="78FBA8AD" wp14:editId="6982E46A">
                 <wp:simplePos x="0" y="0"/>
                 <wp:positionH relativeFrom="column">
                   <wp:posOffset>1591945</wp:posOffset>
@@ -26028,7 +26033,7 @@
           </mc:Choice>
           <mc:Fallback>
             <w:pict>
-              <v:shape w14:anchorId="0B2EE5BD" id="Straight Arrow Connector 44" o:spid="_x0000_s1026" type="#_x0000_t32" style="position:absolute;margin-left:125.35pt;margin-top:227.55pt;width:95.35pt;height:1.65pt;flip:y;z-index:251679744;visibility:visible;mso-wrap-style:square;mso-width-percent:0;mso-height-percent:0;mso-wrap-distance-left:9pt;mso-wrap-distance-top:0;mso-wrap-distance-right:9pt;mso-wrap-distance-bottom:0;mso-position-horizontal:absolute;mso-position-horizontal-relative:text;mso-position-vertical:absolute;mso-position-vertical-relative:text;mso-width-percent:0;mso-height-percent:0;mso-width-relative:page;mso-height-relative:page" o:gfxdata="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" strokecolor="windowText">
+              <v:shape w14:anchorId="5ADA0ED8" id="Straight Arrow Connector 44" o:spid="_x0000_s1026" type="#_x0000_t32" style="position:absolute;margin-left:125.35pt;margin-top:227.55pt;width:95.35pt;height:1.65pt;flip:y;z-index:251675136;visibility:visible;mso-wrap-style:square;mso-width-percent:0;mso-height-percent:0;mso-wrap-distance-left:9pt;mso-wrap-distance-top:0;mso-wrap-distance-right:9pt;mso-wrap-distance-bottom:0;mso-position-horizontal:absolute;mso-position-horizontal-relative:text;mso-position-vertical:absolute;mso-position-vertical-relative:text;mso-width-percent:0;mso-height-percent:0;mso-width-relative:page;mso-height-relative:page" o:gfxdata="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" strokecolor="windowText">
                 <v:stroke endarrow="open"/>
                 <o:lock v:ext="edit" shapetype="f"/>
               </v:shape>
@@ -26043,7 +26048,7 @@
         <mc:AlternateContent>
           <mc:Choice Requires="wps">
             <w:drawing>
-              <wp:anchor distT="0" distB="0" distL="114300" distR="114300" simplePos="0" relativeHeight="251683840" behindDoc="0" locked="0" layoutInCell="1" allowOverlap="1" wp14:anchorId="5D81A22E" wp14:editId="51379939">
+              <wp:anchor distT="0" distB="0" distL="114300" distR="114300" simplePos="0" relativeHeight="251676160" behindDoc="0" locked="0" layoutInCell="1" allowOverlap="1" wp14:anchorId="5D81A22E" wp14:editId="51379939">
                 <wp:simplePos x="0" y="0"/>
                 <wp:positionH relativeFrom="column">
                   <wp:posOffset>1590675</wp:posOffset>
@@ -26149,7 +26154,7 @@
           </mc:Choice>
           <mc:Fallback>
             <w:pict>
-              <v:shape w14:anchorId="5D81A22E" id="TextBox 45" o:spid="_x0000_s1095" type="#_x0000_t202" style="position:absolute;margin-left:125.25pt;margin-top:206.2pt;width:94.35pt;height:24.3pt;z-index:251683840;visibility:visible;mso-wrap-style:none;mso-width-percent:0;mso-height-percent:0;mso-wrap-distance-left:9pt;mso-wrap-distance-top:0;mso-wrap-distance-right:9pt;mso-wrap-distance-bottom:0;mso-position-horizontal:absolute;mso-position-horizontal-relative:text;mso-position-vertical:absolute;mso-position-vertical-relative:text;mso-width-percent:0;mso-height-percent:0;mso-width-relative:page;mso-height-relative:page;v-text-anchor:top" o:gfxdata="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" filled="f" stroked="f">
+              <v:shape w14:anchorId="5D81A22E" id="TextBox 45" o:spid="_x0000_s1095" type="#_x0000_t202" style="position:absolute;margin-left:125.25pt;margin-top:206.2pt;width:94.35pt;height:24.3pt;z-index:251676160;visibility:visible;mso-wrap-style:none;mso-width-percent:0;mso-height-percent:0;mso-wrap-distance-left:9pt;mso-wrap-distance-top:0;mso-wrap-distance-right:9pt;mso-wrap-distance-bottom:0;mso-position-horizontal:absolute;mso-position-horizontal-relative:text;mso-position-vertical:absolute;mso-position-vertical-relative:text;mso-width-percent:0;mso-height-percent:0;mso-width-relative:page;mso-height-relative:page;v-text-anchor:top" o:gfxdata="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" filled="f" stroked="f">
                 <v:textbox style="mso-fit-shape-to-text:t">
                   <w:txbxContent>
                     <w:p>
@@ -26220,7 +26225,7 @@
         <mc:AlternateContent>
           <mc:Choice Requires="wps">
             <w:drawing>
-              <wp:anchor distT="0" distB="0" distL="114300" distR="114300" simplePos="0" relativeHeight="251687936" behindDoc="0" locked="0" layoutInCell="1" allowOverlap="1" wp14:anchorId="5CFE09BB" wp14:editId="18C82599">
+              <wp:anchor distT="0" distB="0" distL="114300" distR="114300" simplePos="0" relativeHeight="251677184" behindDoc="0" locked="0" layoutInCell="1" allowOverlap="1" wp14:anchorId="5CFE09BB" wp14:editId="18C82599">
                 <wp:simplePos x="0" y="0"/>
                 <wp:positionH relativeFrom="column">
                   <wp:posOffset>2047240</wp:posOffset>
@@ -26274,7 +26279,7 @@
           </mc:Choice>
           <mc:Fallback>
             <w:pict>
-              <v:shape w14:anchorId="2DA85AF5" id="Straight Arrow Connector 33" o:spid="_x0000_s1026" type="#_x0000_t32" style="position:absolute;margin-left:161.2pt;margin-top:276pt;width:107.5pt;height:111.35pt;flip:x;z-index:251687936;visibility:visible;mso-wrap-style:square;mso-width-percent:0;mso-height-percent:0;mso-wrap-distance-left:9pt;mso-wrap-distance-top:0;mso-wrap-distance-right:9pt;mso-wrap-distance-bottom:0;mso-position-horizontal:absolute;mso-position-horizontal-relative:text;mso-position-vertical:absolute;mso-position-vertical-relative:text;mso-width-percent:0;mso-height-percent:0;mso-width-relative:page;mso-height-relative:page" o:gfxdata="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" strokecolor="windowText">
+              <v:shape w14:anchorId="6DFE879C" id="Straight Arrow Connector 33" o:spid="_x0000_s1026" type="#_x0000_t32" style="position:absolute;margin-left:161.2pt;margin-top:276pt;width:107.5pt;height:111.35pt;flip:x;z-index:251677184;visibility:visible;mso-wrap-style:square;mso-width-percent:0;mso-height-percent:0;mso-wrap-distance-left:9pt;mso-wrap-distance-top:0;mso-wrap-distance-right:9pt;mso-wrap-distance-bottom:0;mso-position-horizontal:absolute;mso-position-horizontal-relative:text;mso-position-vertical:absolute;mso-position-vertical-relative:text;mso-width-percent:0;mso-height-percent:0;mso-width-relative:page;mso-height-relative:page" o:gfxdata="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" strokecolor="windowText">
                 <v:stroke endarrow="open"/>
                 <o:lock v:ext="edit" shapetype="f"/>
               </v:shape>
@@ -26289,7 +26294,7 @@
         <mc:AlternateContent>
           <mc:Choice Requires="wps">
             <w:drawing>
-              <wp:anchor distT="0" distB="0" distL="114300" distR="114300" simplePos="0" relativeHeight="251692032" behindDoc="0" locked="0" layoutInCell="1" allowOverlap="1" wp14:anchorId="5157302E" wp14:editId="18E02723">
+              <wp:anchor distT="0" distB="0" distL="114300" distR="114300" simplePos="0" relativeHeight="251678208" behindDoc="0" locked="0" layoutInCell="1" allowOverlap="1" wp14:anchorId="5157302E" wp14:editId="18E02723">
                 <wp:simplePos x="0" y="0"/>
                 <wp:positionH relativeFrom="column">
                   <wp:posOffset>895985</wp:posOffset>
@@ -26395,7 +26400,7 @@
           </mc:Choice>
           <mc:Fallback>
             <w:pict>
-              <v:shape w14:anchorId="5157302E" id="TextBox 36" o:spid="_x0000_s1096" type="#_x0000_t202" style="position:absolute;margin-left:70.55pt;margin-top:310.2pt;width:114.8pt;height:26.75pt;z-index:251692032;visibility:visible;mso-wrap-style:none;mso-width-percent:0;mso-height-percent:0;mso-wrap-distance-left:9pt;mso-wrap-distance-top:0;mso-wrap-distance-right:9pt;mso-wrap-distance-bottom:0;mso-position-horizontal:absolute;mso-position-horizontal-relative:text;mso-position-vertical:absolute;mso-position-vertical-relative:text;mso-width-percent:0;mso-height-percent:0;mso-width-relative:page;mso-height-relative:page;v-text-anchor:top" o:gfxdata="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" filled="f" stroked="f">
+              <v:shape w14:anchorId="5157302E" id="TextBox 36" o:spid="_x0000_s1096" type="#_x0000_t202" style="position:absolute;margin-left:70.55pt;margin-top:310.2pt;width:114.8pt;height:26.75pt;z-index:251678208;visibility:visible;mso-wrap-style:none;mso-width-percent:0;mso-height-percent:0;mso-wrap-distance-left:9pt;mso-wrap-distance-top:0;mso-wrap-distance-right:9pt;mso-wrap-distance-bottom:0;mso-position-horizontal:absolute;mso-position-horizontal-relative:text;mso-position-vertical:absolute;mso-position-vertical-relative:text;mso-width-percent:0;mso-height-percent:0;mso-width-relative:page;mso-height-relative:page;v-text-anchor:top" o:gfxdata="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" filled="f" stroked="f">
                 <v:textbox style="mso-fit-shape-to-text:t">
                   <w:txbxContent>
                     <w:p>
@@ -26466,7 +26471,7 @@
         <mc:AlternateContent>
           <mc:Choice Requires="wps">
             <w:drawing>
-              <wp:anchor distT="0" distB="0" distL="114300" distR="114300" simplePos="0" relativeHeight="251696128" behindDoc="0" locked="0" layoutInCell="1" allowOverlap="1" wp14:anchorId="6A4A15B2" wp14:editId="372F3F68">
+              <wp:anchor distT="0" distB="0" distL="114300" distR="114300" simplePos="0" relativeHeight="251679232" behindDoc="0" locked="0" layoutInCell="1" allowOverlap="1" wp14:anchorId="6A4A15B2" wp14:editId="372F3F68">
                 <wp:simplePos x="0" y="0"/>
                 <wp:positionH relativeFrom="column">
                   <wp:posOffset>4630420</wp:posOffset>
@@ -26520,7 +26525,7 @@
           </mc:Choice>
           <mc:Fallback>
             <w:pict>
-              <v:shape w14:anchorId="11624D22" id="Straight Arrow Connector 46" o:spid="_x0000_s1026" type="#_x0000_t32" style="position:absolute;margin-left:364.6pt;margin-top:114.45pt;width:27.65pt;height:96.2pt;flip:x;z-index:251696128;visibility:visible;mso-wrap-style:square;mso-width-percent:0;mso-height-percent:0;mso-wrap-distance-left:9pt;mso-wrap-distance-top:0;mso-wrap-distance-right:9pt;mso-wrap-distance-bottom:0;mso-position-horizontal:absolute;mso-position-horizontal-relative:text;mso-position-vertical:absolute;mso-position-vertical-relative:text;mso-width-percent:0;mso-height-percent:0;mso-width-relative:page;mso-height-relative:page" o:gfxdata="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" strokecolor="windowText">
+              <v:shape w14:anchorId="4C6AC985" id="Straight Arrow Connector 46" o:spid="_x0000_s1026" type="#_x0000_t32" style="position:absolute;margin-left:364.6pt;margin-top:114.45pt;width:27.65pt;height:96.2pt;flip:x;z-index:251679232;visibility:visible;mso-wrap-style:square;mso-width-percent:0;mso-height-percent:0;mso-wrap-distance-left:9pt;mso-wrap-distance-top:0;mso-wrap-distance-right:9pt;mso-wrap-distance-bottom:0;mso-position-horizontal:absolute;mso-position-horizontal-relative:text;mso-position-vertical:absolute;mso-position-vertical-relative:text;mso-width-percent:0;mso-height-percent:0;mso-width-relative:page;mso-height-relative:page" o:gfxdata="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" strokecolor="windowText">
                 <v:stroke endarrow="open"/>
                 <o:lock v:ext="edit" shapetype="f"/>
               </v:shape>
@@ -26535,7 +26540,7 @@
         <mc:AlternateContent>
           <mc:Choice Requires="wps">
             <w:drawing>
-              <wp:anchor distT="0" distB="0" distL="114300" distR="114300" simplePos="0" relativeHeight="251700224" behindDoc="0" locked="0" layoutInCell="1" allowOverlap="1" wp14:anchorId="2AA04848" wp14:editId="6201C147">
+              <wp:anchor distT="0" distB="0" distL="114300" distR="114300" simplePos="0" relativeHeight="251680256" behindDoc="0" locked="0" layoutInCell="1" allowOverlap="1" wp14:anchorId="2AA04848" wp14:editId="6201C147">
                 <wp:simplePos x="0" y="0"/>
                 <wp:positionH relativeFrom="column">
                   <wp:posOffset>3876675</wp:posOffset>
@@ -26641,7 +26646,7 @@
           </mc:Choice>
           <mc:Fallback>
             <w:pict>
-              <v:shape w14:anchorId="2AA04848" id="TextBox 47" o:spid="_x0000_s1097" type="#_x0000_t202" style="position:absolute;margin-left:305.25pt;margin-top:126pt;width:114.8pt;height:26.75pt;z-index:251700224;visibility:visible;mso-wrap-style:none;mso-width-percent:0;mso-height-percent:0;mso-wrap-distance-left:9pt;mso-wrap-distance-top:0;mso-wrap-distance-right:9pt;mso-wrap-distance-bottom:0;mso-position-horizontal:absolute;mso-position-horizontal-relative:text;mso-position-vertical:absolute;mso-position-vertical-relative:text;mso-width-percent:0;mso-height-percent:0;mso-width-relative:page;mso-height-relative:page;v-text-anchor:top" o:gfxdata="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" filled="f" stroked="f">
+              <v:shape w14:anchorId="2AA04848" id="TextBox 47" o:spid="_x0000_s1097" type="#_x0000_t202" style="position:absolute;margin-left:305.25pt;margin-top:126pt;width:114.8pt;height:26.75pt;z-index:251680256;visibility:visible;mso-wrap-style:none;mso-width-percent:0;mso-height-percent:0;mso-wrap-distance-left:9pt;mso-wrap-distance-top:0;mso-wrap-distance-right:9pt;mso-wrap-distance-bottom:0;mso-position-horizontal:absolute;mso-position-horizontal-relative:text;mso-position-vertical:absolute;mso-position-vertical-relative:text;mso-width-percent:0;mso-height-percent:0;mso-width-relative:page;mso-height-relative:page;v-text-anchor:top" o:gfxdata="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" filled="f" stroked="f">
                 <v:textbox style="mso-fit-shape-to-text:t">
                   <w:txbxContent>
                     <w:p>
@@ -26712,7 +26717,7 @@
         <mc:AlternateContent>
           <mc:Choice Requires="wps">
             <w:drawing>
-              <wp:anchor distT="0" distB="0" distL="114300" distR="114300" simplePos="0" relativeHeight="251704320" behindDoc="0" locked="0" layoutInCell="1" allowOverlap="1" wp14:anchorId="7860B9CD" wp14:editId="31C4D4BA">
+              <wp:anchor distT="0" distB="0" distL="114300" distR="114300" simplePos="0" relativeHeight="251681280" behindDoc="0" locked="0" layoutInCell="1" allowOverlap="1" wp14:anchorId="7860B9CD" wp14:editId="31C4D4BA">
                 <wp:simplePos x="0" y="0"/>
                 <wp:positionH relativeFrom="column">
                   <wp:posOffset>3413125</wp:posOffset>
@@ -26766,7 +26771,7 @@
           </mc:Choice>
           <mc:Fallback>
             <w:pict>
-              <v:shape w14:anchorId="17AE0291" id="Straight Arrow Connector 50" o:spid="_x0000_s1026" type="#_x0000_t32" style="position:absolute;margin-left:268.75pt;margin-top:276pt;width:50.45pt;height:113.65pt;z-index:251704320;visibility:visible;mso-wrap-style:square;mso-width-percent:0;mso-height-percent:0;mso-wrap-distance-left:9pt;mso-wrap-distance-top:0;mso-wrap-distance-right:9pt;mso-wrap-distance-bottom:0;mso-position-horizontal:absolute;mso-position-horizontal-relative:text;mso-position-vertical:absolute;mso-position-vertical-relative:text;mso-width-percent:0;mso-height-percent:0;mso-width-relative:page;mso-height-relative:page" o:gfxdata="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" strokecolor="windowText">
+              <v:shape w14:anchorId="28A3790A" id="Straight Arrow Connector 50" o:spid="_x0000_s1026" type="#_x0000_t32" style="position:absolute;margin-left:268.75pt;margin-top:276pt;width:50.45pt;height:113.65pt;z-index:251681280;visibility:visible;mso-wrap-style:square;mso-width-percent:0;mso-height-percent:0;mso-wrap-distance-left:9pt;mso-wrap-distance-top:0;mso-wrap-distance-right:9pt;mso-wrap-distance-bottom:0;mso-position-horizontal:absolute;mso-position-horizontal-relative:text;mso-position-vertical:absolute;mso-position-vertical-relative:text;mso-width-percent:0;mso-height-percent:0;mso-width-relative:page;mso-height-relative:page" o:gfxdata="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" strokecolor="windowText">
                 <v:stroke endarrow="open"/>
                 <o:lock v:ext="edit" shapetype="f"/>
               </v:shape>
@@ -26781,7 +26786,7 @@
         <mc:AlternateContent>
           <mc:Choice Requires="wps">
             <w:drawing>
-              <wp:anchor distT="0" distB="0" distL="114300" distR="114300" simplePos="0" relativeHeight="251708416" behindDoc="0" locked="0" layoutInCell="1" allowOverlap="1" wp14:anchorId="6721A2BC" wp14:editId="106CE4DC">
+              <wp:anchor distT="0" distB="0" distL="114300" distR="114300" simplePos="0" relativeHeight="251682304" behindDoc="0" locked="0" layoutInCell="1" allowOverlap="1" wp14:anchorId="6721A2BC" wp14:editId="106CE4DC">
                 <wp:simplePos x="0" y="0"/>
                 <wp:positionH relativeFrom="column">
                   <wp:posOffset>3682365</wp:posOffset>
@@ -26885,7 +26890,7 @@
           </mc:Choice>
           <mc:Fallback>
             <w:pict>
-              <v:shape w14:anchorId="6721A2BC" id="TextBox 51" o:spid="_x0000_s1098" type="#_x0000_t202" style="position:absolute;margin-left:289.95pt;margin-top:311.15pt;width:114.8pt;height:26.75pt;z-index:251708416;visibility:visible;mso-wrap-style:none;mso-width-percent:0;mso-height-percent:0;mso-wrap-distance-left:9pt;mso-wrap-distance-top:0;mso-wrap-distance-right:9pt;mso-wrap-distance-bottom:0;mso-position-horizontal:absolute;mso-position-horizontal-relative:text;mso-position-vertical:absolute;mso-position-vertical-relative:text;mso-width-percent:0;mso-height-percent:0;mso-width-relative:page;mso-height-relative:page;v-text-anchor:top" o:gfxdata="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" filled="f" stroked="f">
+              <v:shape w14:anchorId="6721A2BC" id="TextBox 51" o:spid="_x0000_s1098" type="#_x0000_t202" style="position:absolute;margin-left:289.95pt;margin-top:311.15pt;width:114.8pt;height:26.75pt;z-index:251682304;visibility:visible;mso-wrap-style:none;mso-width-percent:0;mso-height-percent:0;mso-wrap-distance-left:9pt;mso-wrap-distance-top:0;mso-wrap-distance-right:9pt;mso-wrap-distance-bottom:0;mso-position-horizontal:absolute;mso-position-horizontal-relative:text;mso-position-vertical:absolute;mso-position-vertical-relative:text;mso-width-percent:0;mso-height-percent:0;mso-width-relative:page;mso-height-relative:page;v-text-anchor:top" o:gfxdata="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" filled="f" stroked="f">
                 <v:textbox style="mso-fit-shape-to-text:t">
                   <w:txbxContent>
                     <w:p>
@@ -26954,7 +26959,7 @@
         <mc:AlternateContent>
           <mc:Choice Requires="wps">
             <w:drawing>
-              <wp:anchor distT="0" distB="0" distL="114300" distR="114300" simplePos="0" relativeHeight="251712512" behindDoc="0" locked="0" layoutInCell="1" allowOverlap="1" wp14:anchorId="3C94883D" wp14:editId="293B6E78">
+              <wp:anchor distT="0" distB="0" distL="114300" distR="114300" simplePos="0" relativeHeight="251683328" behindDoc="0" locked="0" layoutInCell="1" allowOverlap="1" wp14:anchorId="3C94883D" wp14:editId="293B6E78">
                 <wp:simplePos x="0" y="0"/>
                 <wp:positionH relativeFrom="column">
                   <wp:posOffset>1858645</wp:posOffset>
@@ -27008,7 +27013,7 @@
           </mc:Choice>
           <mc:Fallback>
             <w:pict>
-              <v:shape w14:anchorId="2E88E5D3" id="Straight Arrow Connector 54" o:spid="_x0000_s1026" type="#_x0000_t32" style="position:absolute;margin-left:146.35pt;margin-top:95pt;width:191.7pt;height:8.85pt;flip:x;z-index:251712512;visibility:visible;mso-wrap-style:square;mso-width-percent:0;mso-height-percent:0;mso-wrap-distance-left:9pt;mso-wrap-distance-top:0;mso-wrap-distance-right:9pt;mso-wrap-distance-bottom:0;mso-position-horizontal:absolute;mso-position-horizontal-relative:text;mso-position-vertical:absolute;mso-position-vertical-relative:text;mso-width-percent:0;mso-height-percent:0;mso-width-relative:page;mso-height-relative:page" o:gfxdata="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" strokecolor="windowText">
+              <v:shape w14:anchorId="3870EF1B" id="Straight Arrow Connector 54" o:spid="_x0000_s1026" type="#_x0000_t32" style="position:absolute;margin-left:146.35pt;margin-top:95pt;width:191.7pt;height:8.85pt;flip:x;z-index:251683328;visibility:visible;mso-wrap-style:square;mso-width-percent:0;mso-height-percent:0;mso-wrap-distance-left:9pt;mso-wrap-distance-top:0;mso-wrap-distance-right:9pt;mso-wrap-distance-bottom:0;mso-position-horizontal:absolute;mso-position-horizontal-relative:text;mso-position-vertical:absolute;mso-position-vertical-relative:text;mso-width-percent:0;mso-height-percent:0;mso-width-relative:page;mso-height-relative:page" o:gfxdata="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" strokecolor="windowText">
                 <v:stroke endarrow="open"/>
                 <o:lock v:ext="edit" shapetype="f"/>
               </v:shape>
@@ -27023,7 +27028,7 @@
         <mc:AlternateContent>
           <mc:Choice Requires="wps">
             <w:drawing>
-              <wp:anchor distT="0" distB="0" distL="114300" distR="114300" simplePos="0" relativeHeight="251716608" behindDoc="0" locked="0" layoutInCell="1" allowOverlap="1" wp14:anchorId="6809B10E" wp14:editId="56DA6085">
+              <wp:anchor distT="0" distB="0" distL="114300" distR="114300" simplePos="0" relativeHeight="251684352" behindDoc="0" locked="0" layoutInCell="1" allowOverlap="1" wp14:anchorId="6809B10E" wp14:editId="56DA6085">
                 <wp:simplePos x="0" y="0"/>
                 <wp:positionH relativeFrom="column">
                   <wp:posOffset>2664460</wp:posOffset>
@@ -27127,7 +27132,7 @@
           </mc:Choice>
           <mc:Fallback>
             <w:pict>
-              <v:shape w14:anchorId="6809B10E" id="TextBox 55" o:spid="_x0000_s1099" type="#_x0000_t202" style="position:absolute;margin-left:209.8pt;margin-top:76.1pt;width:102.25pt;height:24.3pt;z-index:251716608;visibility:visible;mso-wrap-style:none;mso-width-percent:0;mso-height-percent:0;mso-wrap-distance-left:9pt;mso-wrap-distance-top:0;mso-wrap-distance-right:9pt;mso-wrap-distance-bottom:0;mso-position-horizontal:absolute;mso-position-horizontal-relative:text;mso-position-vertical:absolute;mso-position-vertical-relative:text;mso-width-percent:0;mso-height-percent:0;mso-width-relative:page;mso-height-relative:page;v-text-anchor:top" o:gfxdata="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" filled="f" stroked="f">
+              <v:shape w14:anchorId="6809B10E" id="TextBox 55" o:spid="_x0000_s1099" type="#_x0000_t202" style="position:absolute;margin-left:209.8pt;margin-top:76.1pt;width:102.25pt;height:24.3pt;z-index:251684352;visibility:visible;mso-wrap-style:none;mso-width-percent:0;mso-height-percent:0;mso-wrap-distance-left:9pt;mso-wrap-distance-top:0;mso-wrap-distance-right:9pt;mso-wrap-distance-bottom:0;mso-position-horizontal:absolute;mso-position-horizontal-relative:text;mso-position-vertical:absolute;mso-position-vertical-relative:text;mso-width-percent:0;mso-height-percent:0;mso-width-relative:page;mso-height-relative:page;v-text-anchor:top" o:gfxdata="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" filled="f" stroked="f">
                 <v:textbox style="mso-fit-shape-to-text:t">
                   <w:txbxContent>
                     <w:p>
@@ -27304,7 +27309,7 @@
         <mc:AlternateContent>
           <mc:Choice Requires="wpg">
             <w:drawing>
-              <wp:anchor distT="0" distB="0" distL="114300" distR="114300" simplePos="0" relativeHeight="251663360" behindDoc="0" locked="0" layoutInCell="1" allowOverlap="1" wp14:anchorId="12B5A084" wp14:editId="5CDBA565">
+              <wp:anchor distT="0" distB="0" distL="114300" distR="114300" simplePos="0" relativeHeight="251671040" behindDoc="0" locked="0" layoutInCell="1" allowOverlap="1" wp14:anchorId="12B5A084" wp14:editId="5CDBA565">
                 <wp:simplePos x="0" y="0"/>
                 <wp:positionH relativeFrom="column">
                   <wp:posOffset>3266440</wp:posOffset>
@@ -27357,7 +27362,7 @@
                           </a:ln>
                           <a:extLst>
                             <a:ext uri="{909E8E84-426E-40dd-AFC4-6F175D3DCCD1}">
-                              <a14:hiddenFill xmlns="" xmlns:mo="http://schemas.microsoft.com/office/mac/office/2008/main" xmlns:mv="urn:schemas-microsoft-com:mac:vml" xmlns:o="urn:schemas-microsoft-com:office:office" xmlns:v="urn:schemas-microsoft-com:vml" xmlns:w10="urn:schemas-microsoft-com:office:word" xmlns:w="http://schemas.openxmlformats.org/wordprocessingml/2006/main" xmlns:a14="http://schemas.microsoft.com/office/drawing/2010/main">
+                              <a14:hiddenFill xmlns:a14="http://schemas.microsoft.com/office/drawing/2010/main" xmlns:w="http://schemas.openxmlformats.org/wordprocessingml/2006/main" xmlns:w10="urn:schemas-microsoft-com:office:word" xmlns:v="urn:schemas-microsoft-com:vml" xmlns:o="urn:schemas-microsoft-com:office:office" xmlns:mv="urn:schemas-microsoft-com:mac:vml" xmlns:mo="http://schemas.microsoft.com/office/mac/office/2008/main" xmlns="">
                                 <a:solidFill>
                                   <a:srgbClr val="FFFFFF"/>
                                 </a:solidFill>
@@ -27416,7 +27421,7 @@
                           </a:ln>
                           <a:extLst>
                             <a:ext uri="{909E8E84-426E-40dd-AFC4-6F175D3DCCD1}">
-                              <a14:hiddenFill xmlns="" xmlns:mo="http://schemas.microsoft.com/office/mac/office/2008/main" xmlns:mv="urn:schemas-microsoft-com:mac:vml" xmlns:o="urn:schemas-microsoft-com:office:office" xmlns:v="urn:schemas-microsoft-com:vml" xmlns:w10="urn:schemas-microsoft-com:office:word" xmlns:w="http://schemas.openxmlformats.org/wordprocessingml/2006/main" xmlns:a14="http://schemas.microsoft.com/office/drawing/2010/main">
+                              <a14:hiddenFill xmlns:a14="http://schemas.microsoft.com/office/drawing/2010/main" xmlns:w="http://schemas.openxmlformats.org/wordprocessingml/2006/main" xmlns:w10="urn:schemas-microsoft-com:office:word" xmlns:v="urn:schemas-microsoft-com:vml" xmlns:o="urn:schemas-microsoft-com:office:office" xmlns:mv="urn:schemas-microsoft-com:mac:vml" xmlns:mo="http://schemas.microsoft.com/office/mac/office/2008/main" xmlns="">
                                 <a:solidFill>
                                   <a:srgbClr val="FFFFFF"/>
                                 </a:solidFill>
@@ -27486,7 +27491,7 @@
           </mc:Choice>
           <mc:Fallback>
             <w:pict>
-              <v:group w14:anchorId="12B5A084" id="Group 27" o:spid="_x0000_s1100" style="position:absolute;margin-left:257.2pt;margin-top:10.95pt;width:126.55pt;height:68.5pt;z-index:251663360;mso-position-horizontal-relative:text;mso-position-vertical-relative:text" coordorigin="32664,46853" coordsize="16070,7737" o:gfxdata="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">
+              <v:group w14:anchorId="12B5A084" id="Group 27" o:spid="_x0000_s1100" style="position:absolute;margin-left:257.2pt;margin-top:10.95pt;width:126.55pt;height:68.5pt;z-index:251671040;mso-position-horizontal-relative:text;mso-position-vertical-relative:text" coordorigin="32664,46853" coordsize="16070,7737" o:gfxdata="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">
                 <v:rect id="Rectangle 24" o:spid="_x0000_s1101" style="position:absolute;left:32664;top:46853;width:16071;height:7737;visibility:visible;mso-wrap-style:square;v-text-anchor:top" o:gfxdata="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" filled="f" strokeweight="2pt">
                   <v:textbox>
                     <w:txbxContent>
@@ -27568,7 +27573,7 @@
         <mc:AlternateContent>
           <mc:Choice Requires="wpg">
             <w:drawing>
-              <wp:anchor distT="0" distB="0" distL="114300" distR="114300" simplePos="0" relativeHeight="251658240" behindDoc="0" locked="0" layoutInCell="1" allowOverlap="1" wp14:anchorId="7164EB6E" wp14:editId="47A8CFB3">
+              <wp:anchor distT="0" distB="0" distL="114300" distR="114300" simplePos="0" relativeHeight="251670016" behindDoc="0" locked="0" layoutInCell="1" allowOverlap="1" wp14:anchorId="7164EB6E" wp14:editId="47A8CFB3">
                 <wp:simplePos x="0" y="0"/>
                 <wp:positionH relativeFrom="column">
                   <wp:posOffset>1272540</wp:posOffset>
@@ -27621,7 +27626,7 @@
                           </a:ln>
                           <a:extLst>
                             <a:ext uri="{909E8E84-426E-40dd-AFC4-6F175D3DCCD1}">
-                              <a14:hiddenFill xmlns="" xmlns:mo="http://schemas.microsoft.com/office/mac/office/2008/main" xmlns:mv="urn:schemas-microsoft-com:mac:vml" xmlns:o="urn:schemas-microsoft-com:office:office" xmlns:v="urn:schemas-microsoft-com:vml" xmlns:w10="urn:schemas-microsoft-com:office:word" xmlns:w="http://schemas.openxmlformats.org/wordprocessingml/2006/main" xmlns:a14="http://schemas.microsoft.com/office/drawing/2010/main">
+                              <a14:hiddenFill xmlns:a14="http://schemas.microsoft.com/office/drawing/2010/main" xmlns:w="http://schemas.openxmlformats.org/wordprocessingml/2006/main" xmlns:w10="urn:schemas-microsoft-com:office:word" xmlns:v="urn:schemas-microsoft-com:vml" xmlns:o="urn:schemas-microsoft-com:office:office" xmlns:mv="urn:schemas-microsoft-com:mac:vml" xmlns:mo="http://schemas.microsoft.com/office/mac/office/2008/main" xmlns="">
                                 <a:solidFill>
                                   <a:srgbClr val="FFFFFF"/>
                                 </a:solidFill>
@@ -27680,7 +27685,7 @@
                           </a:ln>
                           <a:extLst>
                             <a:ext uri="{909E8E84-426E-40dd-AFC4-6F175D3DCCD1}">
-                              <a14:hiddenFill xmlns="" xmlns:mo="http://schemas.microsoft.com/office/mac/office/2008/main" xmlns:mv="urn:schemas-microsoft-com:mac:vml" xmlns:o="urn:schemas-microsoft-com:office:office" xmlns:v="urn:schemas-microsoft-com:vml" xmlns:w10="urn:schemas-microsoft-com:office:word" xmlns:w="http://schemas.openxmlformats.org/wordprocessingml/2006/main" xmlns:a14="http://schemas.microsoft.com/office/drawing/2010/main">
+                              <a14:hiddenFill xmlns:a14="http://schemas.microsoft.com/office/drawing/2010/main" xmlns:w="http://schemas.openxmlformats.org/wordprocessingml/2006/main" xmlns:w10="urn:schemas-microsoft-com:office:word" xmlns:v="urn:schemas-microsoft-com:vml" xmlns:o="urn:schemas-microsoft-com:office:office" xmlns:mv="urn:schemas-microsoft-com:mac:vml" xmlns:mo="http://schemas.microsoft.com/office/mac/office/2008/main" xmlns="">
                                 <a:solidFill>
                                   <a:srgbClr val="FFFFFF"/>
                                 </a:solidFill>
@@ -27750,7 +27755,7 @@
           </mc:Choice>
           <mc:Fallback>
             <w:pict>
-              <v:group w14:anchorId="7164EB6E" id="Group 26" o:spid="_x0000_s1103" style="position:absolute;margin-left:100.2pt;margin-top:10.95pt;width:120.5pt;height:66.95pt;z-index:251658240;mso-position-horizontal-relative:text;mso-position-vertical-relative:text" coordorigin="12725,46657" coordsize="15303,7731" o:gfxdata="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">
+              <v:group w14:anchorId="7164EB6E" id="Group 26" o:spid="_x0000_s1103" style="position:absolute;margin-left:100.2pt;margin-top:10.95pt;width:120.5pt;height:66.95pt;z-index:251670016;mso-position-horizontal-relative:text;mso-position-vertical-relative:text" coordorigin="12725,46657" coordsize="15303,7731" o:gfxdata="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">
                 <v:rect id="Rectangle 22" o:spid="_x0000_s1104" style="position:absolute;left:12725;top:46657;width:15303;height:7732;visibility:visible;mso-wrap-style:square;v-text-anchor:top" o:gfxdata="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" filled="f" strokeweight="2pt">
                   <v:textbox>
                     <w:txbxContent>
@@ -27888,10 +27893,13 @@
         <w:t xml:space="preserve">. </w:t>
       </w:r>
       <w:r>
-        <w:t xml:space="preserve">When a Care Services Selective Supplier is combined with a Care Services Update Consumer (Global and Country servers from Figure </w:t>
+        <w:t xml:space="preserve">When a Care Services Selective Supplier is combined with a Care Services Update Consumer (Global and Country servers from </w:t>
       </w:r>
       <w:r>
         <w:lastRenderedPageBreak/>
+        <w:t xml:space="preserve">Figure </w:t>
+      </w:r>
+      <w:r>
         <w:t>46</w:t>
       </w:r>
       <w:r>
@@ -28599,7 +28607,7 @@
                           </a:ln>
                           <a:extLst>
                             <a:ext uri="{909E8E84-426E-40dd-AFC4-6F175D3DCCD1}">
-                              <a14:hiddenFill xmlns="" xmlns:mo="http://schemas.microsoft.com/office/mac/office/2008/main" xmlns:mv="urn:schemas-microsoft-com:mac:vml" xmlns:o="urn:schemas-microsoft-com:office:office" xmlns:v="urn:schemas-microsoft-com:vml" xmlns:w10="urn:schemas-microsoft-com:office:word" xmlns:w="http://schemas.openxmlformats.org/wordprocessingml/2006/main" xmlns:a14="http://schemas.microsoft.com/office/drawing/2010/main">
+                              <a14:hiddenFill xmlns:a14="http://schemas.microsoft.com/office/drawing/2010/main" xmlns:w="http://schemas.openxmlformats.org/wordprocessingml/2006/main" xmlns:w10="urn:schemas-microsoft-com:office:word" xmlns:v="urn:schemas-microsoft-com:vml" xmlns:o="urn:schemas-microsoft-com:office:office" xmlns:mv="urn:schemas-microsoft-com:mac:vml" xmlns:mo="http://schemas.microsoft.com/office/mac/office/2008/main" xmlns="">
                                 <a:noFill/>
                               </a14:hiddenFill>
                             </a:ext>
@@ -28675,7 +28683,7 @@
                           </a:ln>
                           <a:extLst>
                             <a:ext uri="{909E8E84-426E-40dd-AFC4-6F175D3DCCD1}">
-                              <a14:hiddenFill xmlns="" xmlns:mo="http://schemas.microsoft.com/office/mac/office/2008/main" xmlns:mv="urn:schemas-microsoft-com:mac:vml" xmlns:o="urn:schemas-microsoft-com:office:office" xmlns:v="urn:schemas-microsoft-com:vml" xmlns:w10="urn:schemas-microsoft-com:office:word" xmlns:w="http://schemas.openxmlformats.org/wordprocessingml/2006/main" xmlns:a14="http://schemas.microsoft.com/office/drawing/2010/main">
+                              <a14:hiddenFill xmlns:a14="http://schemas.microsoft.com/office/drawing/2010/main" xmlns:w="http://schemas.openxmlformats.org/wordprocessingml/2006/main" xmlns:w10="urn:schemas-microsoft-com:office:word" xmlns:v="urn:schemas-microsoft-com:vml" xmlns:o="urn:schemas-microsoft-com:office:office" xmlns:mv="urn:schemas-microsoft-com:mac:vml" xmlns:mo="http://schemas.microsoft.com/office/mac/office/2008/main" xmlns="">
                                 <a:noFill/>
                               </a14:hiddenFill>
                             </a:ext>
@@ -29175,7 +29183,7 @@
                           </a:ln>
                           <a:extLst>
                             <a:ext uri="{91240B29-F687-4f45-9708-019B960494DF}">
-                              <a14:hiddenLine xmlns="" xmlns:mo="http://schemas.microsoft.com/office/mac/office/2008/main" xmlns:mv="urn:schemas-microsoft-com:mac:vml" xmlns:o="urn:schemas-microsoft-com:office:office" xmlns:v="urn:schemas-microsoft-com:vml" xmlns:w10="urn:schemas-microsoft-com:office:word" xmlns:w="http://schemas.openxmlformats.org/wordprocessingml/2006/main" xmlns:a14="http://schemas.microsoft.com/office/drawing/2010/main" w="9525">
+                              <a14:hiddenLine xmlns:a14="http://schemas.microsoft.com/office/drawing/2010/main" xmlns:w="http://schemas.openxmlformats.org/wordprocessingml/2006/main" xmlns:w10="urn:schemas-microsoft-com:office:word" xmlns:v="urn:schemas-microsoft-com:vml" xmlns:o="urn:schemas-microsoft-com:office:office" xmlns:mv="urn:schemas-microsoft-com:mac:vml" xmlns:mo="http://schemas.microsoft.com/office/mac/office/2008/main" xmlns="" w="9525">
                                 <a:solidFill>
                                   <a:srgbClr val="000000"/>
                                 </a:solidFill>
@@ -29233,7 +29241,7 @@
                           </a:ln>
                           <a:extLst>
                             <a:ext uri="{909E8E84-426E-40dd-AFC4-6F175D3DCCD1}">
-                              <a14:hiddenFill xmlns="" xmlns:mo="http://schemas.microsoft.com/office/mac/office/2008/main" xmlns:mv="urn:schemas-microsoft-com:mac:vml" xmlns:o="urn:schemas-microsoft-com:office:office" xmlns:v="urn:schemas-microsoft-com:vml" xmlns:w10="urn:schemas-microsoft-com:office:word" xmlns:w="http://schemas.openxmlformats.org/wordprocessingml/2006/main" xmlns:a14="http://schemas.microsoft.com/office/drawing/2010/main">
+                              <a14:hiddenFill xmlns:a14="http://schemas.microsoft.com/office/drawing/2010/main" xmlns:w="http://schemas.openxmlformats.org/wordprocessingml/2006/main" xmlns:w10="urn:schemas-microsoft-com:office:word" xmlns:v="urn:schemas-microsoft-com:vml" xmlns:o="urn:schemas-microsoft-com:office:office" xmlns:mv="urn:schemas-microsoft-com:mac:vml" xmlns:mo="http://schemas.microsoft.com/office/mac/office/2008/main" xmlns="">
                                 <a:noFill/>
                               </a14:hiddenFill>
                             </a:ext>
@@ -29260,14 +29268,14 @@
                           </a:ln>
                           <a:extLst>
                             <a:ext uri="{909E8E84-426E-40dd-AFC4-6F175D3DCCD1}">
-                              <a14:hiddenFill xmlns="" xmlns:mo="http://schemas.microsoft.com/office/mac/office/2008/main" xmlns:mv="urn:schemas-microsoft-com:mac:vml" xmlns:o="urn:schemas-microsoft-com:office:office" xmlns:v="urn:schemas-microsoft-com:vml" xmlns:w10="urn:schemas-microsoft-com:office:word" xmlns:w="http://schemas.openxmlformats.org/wordprocessingml/2006/main" xmlns:a14="http://schemas.microsoft.com/office/drawing/2010/main">
+                              <a14:hiddenFill xmlns:a14="http://schemas.microsoft.com/office/drawing/2010/main" xmlns:w="http://schemas.openxmlformats.org/wordprocessingml/2006/main" xmlns:w10="urn:schemas-microsoft-com:office:word" xmlns:v="urn:schemas-microsoft-com:vml" xmlns:o="urn:schemas-microsoft-com:office:office" xmlns:mv="urn:schemas-microsoft-com:mac:vml" xmlns:mo="http://schemas.microsoft.com/office/mac/office/2008/main" xmlns="">
                                 <a:solidFill>
                                   <a:srgbClr val="FFFFFF"/>
                                 </a:solidFill>
                               </a14:hiddenFill>
                             </a:ext>
                             <a:ext uri="{91240B29-F687-4f45-9708-019B960494DF}">
-                              <a14:hiddenLine xmlns="" xmlns:mo="http://schemas.microsoft.com/office/mac/office/2008/main" xmlns:mv="urn:schemas-microsoft-com:mac:vml" xmlns:o="urn:schemas-microsoft-com:office:office" xmlns:v="urn:schemas-microsoft-com:vml" xmlns:w10="urn:schemas-microsoft-com:office:word" xmlns:w="http://schemas.openxmlformats.org/wordprocessingml/2006/main" xmlns:a14="http://schemas.microsoft.com/office/drawing/2010/main" w="9525">
+                              <a14:hiddenLine xmlns:a14="http://schemas.microsoft.com/office/drawing/2010/main" xmlns:w="http://schemas.openxmlformats.org/wordprocessingml/2006/main" xmlns:w10="urn:schemas-microsoft-com:office:word" xmlns:v="urn:schemas-microsoft-com:vml" xmlns:o="urn:schemas-microsoft-com:office:office" xmlns:mv="urn:schemas-microsoft-com:mac:vml" xmlns:mo="http://schemas.microsoft.com/office/mac/office/2008/main" xmlns="" w="9525">
                                 <a:solidFill>
                                   <a:srgbClr val="000000"/>
                                 </a:solidFill>
@@ -29366,7 +29374,7 @@
                           </a:ln>
                           <a:extLst>
                             <a:ext uri="{909E8E84-426E-40dd-AFC4-6F175D3DCCD1}">
-                              <a14:hiddenFill xmlns="" xmlns:mo="http://schemas.microsoft.com/office/mac/office/2008/main" xmlns:mv="urn:schemas-microsoft-com:mac:vml" xmlns:o="urn:schemas-microsoft-com:office:office" xmlns:v="urn:schemas-microsoft-com:vml" xmlns:w10="urn:schemas-microsoft-com:office:word" xmlns:w="http://schemas.openxmlformats.org/wordprocessingml/2006/main" xmlns:a14="http://schemas.microsoft.com/office/drawing/2010/main">
+                              <a14:hiddenFill xmlns:a14="http://schemas.microsoft.com/office/drawing/2010/main" xmlns:w="http://schemas.openxmlformats.org/wordprocessingml/2006/main" xmlns:w10="urn:schemas-microsoft-com:office:word" xmlns:v="urn:schemas-microsoft-com:vml" xmlns:o="urn:schemas-microsoft-com:office:office" xmlns:mv="urn:schemas-microsoft-com:mac:vml" xmlns:mo="http://schemas.microsoft.com/office/mac/office/2008/main" xmlns="">
                                 <a:noFill/>
                               </a14:hiddenFill>
                             </a:ext>
@@ -29454,7 +29462,7 @@
                           </a:ln>
                           <a:extLst>
                             <a:ext uri="{909E8E84-426E-40dd-AFC4-6F175D3DCCD1}">
-                              <a14:hiddenFill xmlns="" xmlns:mo="http://schemas.microsoft.com/office/mac/office/2008/main" xmlns:mv="urn:schemas-microsoft-com:mac:vml" xmlns:o="urn:schemas-microsoft-com:office:office" xmlns:v="urn:schemas-microsoft-com:vml" xmlns:w10="urn:schemas-microsoft-com:office:word" xmlns:w="http://schemas.openxmlformats.org/wordprocessingml/2006/main" xmlns:a14="http://schemas.microsoft.com/office/drawing/2010/main">
+                              <a14:hiddenFill xmlns:a14="http://schemas.microsoft.com/office/drawing/2010/main" xmlns:w="http://schemas.openxmlformats.org/wordprocessingml/2006/main" xmlns:w10="urn:schemas-microsoft-com:office:word" xmlns:v="urn:schemas-microsoft-com:vml" xmlns:o="urn:schemas-microsoft-com:office:office" xmlns:mv="urn:schemas-microsoft-com:mac:vml" xmlns:mo="http://schemas.microsoft.com/office/mac/office/2008/main" xmlns="">
                                 <a:noFill/>
                               </a14:hiddenFill>
                             </a:ext>
@@ -29483,7 +29491,7 @@
                           </a:ln>
                           <a:extLst>
                             <a:ext uri="{91240B29-F687-4f45-9708-019B960494DF}">
-                              <a14:hiddenLine xmlns="" xmlns:mo="http://schemas.microsoft.com/office/mac/office/2008/main" xmlns:mv="urn:schemas-microsoft-com:mac:vml" xmlns:o="urn:schemas-microsoft-com:office:office" xmlns:v="urn:schemas-microsoft-com:vml" xmlns:w10="urn:schemas-microsoft-com:office:word" xmlns:w="http://schemas.openxmlformats.org/wordprocessingml/2006/main" xmlns:a14="http://schemas.microsoft.com/office/drawing/2010/main" w="9525">
+                              <a14:hiddenLine xmlns:a14="http://schemas.microsoft.com/office/drawing/2010/main" xmlns:w="http://schemas.openxmlformats.org/wordprocessingml/2006/main" xmlns:w10="urn:schemas-microsoft-com:office:word" xmlns:v="urn:schemas-microsoft-com:vml" xmlns:o="urn:schemas-microsoft-com:office:office" xmlns:mv="urn:schemas-microsoft-com:mac:vml" xmlns:mo="http://schemas.microsoft.com/office/mac/office/2008/main" xmlns="" w="9525">
                                 <a:solidFill>
                                   <a:srgbClr val="000000"/>
                                 </a:solidFill>
@@ -29540,7 +29548,7 @@
                           </a:ln>
                           <a:extLst>
                             <a:ext uri="{909E8E84-426E-40dd-AFC4-6F175D3DCCD1}">
-                              <a14:hiddenFill xmlns="" xmlns:mo="http://schemas.microsoft.com/office/mac/office/2008/main" xmlns:mv="urn:schemas-microsoft-com:mac:vml" xmlns:o="urn:schemas-microsoft-com:office:office" xmlns:v="urn:schemas-microsoft-com:vml" xmlns:w10="urn:schemas-microsoft-com:office:word" xmlns:w="http://schemas.openxmlformats.org/wordprocessingml/2006/main" xmlns:a14="http://schemas.microsoft.com/office/drawing/2010/main">
+                              <a14:hiddenFill xmlns:a14="http://schemas.microsoft.com/office/drawing/2010/main" xmlns:w="http://schemas.openxmlformats.org/wordprocessingml/2006/main" xmlns:w10="urn:schemas-microsoft-com:office:word" xmlns:v="urn:schemas-microsoft-com:vml" xmlns:o="urn:schemas-microsoft-com:office:office" xmlns:mv="urn:schemas-microsoft-com:mac:vml" xmlns:mo="http://schemas.microsoft.com/office/mac/office/2008/main" xmlns="">
                                 <a:noFill/>
                               </a14:hiddenFill>
                             </a:ext>
@@ -29567,14 +29575,14 @@
                           </a:ln>
                           <a:extLst>
                             <a:ext uri="{909E8E84-426E-40dd-AFC4-6F175D3DCCD1}">
-                              <a14:hiddenFill xmlns="" xmlns:mo="http://schemas.microsoft.com/office/mac/office/2008/main" xmlns:mv="urn:schemas-microsoft-com:mac:vml" xmlns:o="urn:schemas-microsoft-com:office:office" xmlns:v="urn:schemas-microsoft-com:vml" xmlns:w10="urn:schemas-microsoft-com:office:word" xmlns:w="http://schemas.openxmlformats.org/wordprocessingml/2006/main" xmlns:a14="http://schemas.microsoft.com/office/drawing/2010/main">
+                              <a14:hiddenFill xmlns:a14="http://schemas.microsoft.com/office/drawing/2010/main" xmlns:w="http://schemas.openxmlformats.org/wordprocessingml/2006/main" xmlns:w10="urn:schemas-microsoft-com:office:word" xmlns:v="urn:schemas-microsoft-com:vml" xmlns:o="urn:schemas-microsoft-com:office:office" xmlns:mv="urn:schemas-microsoft-com:mac:vml" xmlns:mo="http://schemas.microsoft.com/office/mac/office/2008/main" xmlns="">
                                 <a:solidFill>
                                   <a:srgbClr val="FFFFFF"/>
                                 </a:solidFill>
                               </a14:hiddenFill>
                             </a:ext>
                             <a:ext uri="{91240B29-F687-4f45-9708-019B960494DF}">
-                              <a14:hiddenLine xmlns="" xmlns:mo="http://schemas.microsoft.com/office/mac/office/2008/main" xmlns:mv="urn:schemas-microsoft-com:mac:vml" xmlns:o="urn:schemas-microsoft-com:office:office" xmlns:v="urn:schemas-microsoft-com:vml" xmlns:w10="urn:schemas-microsoft-com:office:word" xmlns:w="http://schemas.openxmlformats.org/wordprocessingml/2006/main" xmlns:a14="http://schemas.microsoft.com/office/drawing/2010/main" w="9525">
+                              <a14:hiddenLine xmlns:a14="http://schemas.microsoft.com/office/drawing/2010/main" xmlns:w="http://schemas.openxmlformats.org/wordprocessingml/2006/main" xmlns:w10="urn:schemas-microsoft-com:office:word" xmlns:v="urn:schemas-microsoft-com:vml" xmlns:o="urn:schemas-microsoft-com:office:office" xmlns:mv="urn:schemas-microsoft-com:mac:vml" xmlns:mo="http://schemas.microsoft.com/office/mac/office/2008/main" xmlns="" w="9525">
                                 <a:solidFill>
                                   <a:srgbClr val="000000"/>
                                 </a:solidFill>
@@ -30202,7 +30210,11 @@
         <w:t xml:space="preserve">. </w:t>
       </w:r>
       <w:r>
-        <w:t>A Care Services Selective Supplier may choose to support additional query parameters beyond the subset listed below. Any additional query parameters supported shall be supported according to the core FHIR specification.</w:t>
+        <w:t xml:space="preserve">A Care Services Selective Supplier may choose to support additional query parameters beyond the </w:t>
+      </w:r>
+      <w:r>
+        <w:lastRenderedPageBreak/>
+        <w:t>subset listed below. Any additional query parameters supported shall be supported according to the core FHIR specification.</w:t>
       </w:r>
     </w:p>
     <w:p>
@@ -30210,7 +30222,6 @@
         <w:pStyle w:val="BodyText"/>
       </w:pPr>
       <w:r>
-        <w:lastRenderedPageBreak/>
         <w:t>See ITI TF-2x: Appendix W for informative implementation material for this transaction.</w:t>
       </w:r>
     </w:p>
@@ -30889,6 +30900,7 @@
           <w:rFonts w:ascii="Courier New" w:hAnsi="Courier New" w:cs="TimesNewRomanPSMT"/>
           <w:sz w:val="20"/>
         </w:rPr>
+        <w:lastRenderedPageBreak/>
         <w:t>type</w:t>
       </w:r>
     </w:p>
@@ -30928,7 +30940,6 @@
     </w:p>
     <w:p>
       <w:r>
-        <w:lastRenderedPageBreak/>
         <w:t>If the Care Services Selective Supplier also supports the Organization Option</w:t>
       </w:r>
       <w:r>
@@ -31496,6 +31507,7 @@
         <w:rPr>
           <w:rStyle w:val="XMLname"/>
         </w:rPr>
+        <w:lastRenderedPageBreak/>
         <w:t>organization.identifier</w:t>
       </w:r>
       <w:proofErr w:type="spellEnd"/>
@@ -31520,7 +31532,6 @@
     </w:p>
     <w:p>
       <w:r>
-        <w:lastRenderedPageBreak/>
         <w:t>If the Care Services Selective Supplier also supports the Location Option</w:t>
       </w:r>
       <w:r>
@@ -32774,6 +32785,7 @@
         <w:t xml:space="preserve">The </w:t>
       </w:r>
       <w:r>
+        <w:lastRenderedPageBreak/>
         <w:t>Element</w:t>
       </w:r>
       <w:r>
@@ -32802,7 +32814,6 @@
         <w:pStyle w:val="TableTitle"/>
       </w:pPr>
       <w:r>
-        <w:lastRenderedPageBreak/>
         <w:t xml:space="preserve">Table </w:t>
       </w:r>
       <w:bookmarkStart w:id="116" w:name="OLE_LINK1"/>
@@ -33621,6 +33632,7 @@
         <w:pStyle w:val="TableTitle"/>
       </w:pPr>
       <w:r>
+        <w:lastRenderedPageBreak/>
         <w:t>Table 3.</w:t>
       </w:r>
       <w:r>
@@ -33825,7 +33837,6 @@
           <w:noProof w:val="0"/>
           <w:lang w:val="en-US"/>
         </w:rPr>
-        <w:lastRenderedPageBreak/>
         <w:t>3.</w:t>
       </w:r>
       <w:r>
@@ -34453,6 +34464,7 @@
           <w:noProof w:val="0"/>
           <w:lang w:val="en-US"/>
         </w:rPr>
+        <w:lastRenderedPageBreak/>
         <w:t>3.</w:t>
       </w:r>
       <w:r>
@@ -34580,7 +34592,6 @@
         <w:pStyle w:val="TableTitle"/>
       </w:pPr>
       <w:r>
-        <w:lastRenderedPageBreak/>
         <w:t>Table 3.</w:t>
       </w:r>
       <w:r>
@@ -35126,6 +35137,7 @@
           <w:noProof w:val="0"/>
           <w:lang w:val="en-US"/>
         </w:rPr>
+        <w:lastRenderedPageBreak/>
         <w:t>3.</w:t>
       </w:r>
       <w:r>
@@ -35285,7 +35297,7 @@
                           </a:ln>
                           <a:extLst>
                             <a:ext uri="{909E8E84-426E-40dd-AFC4-6F175D3DCCD1}">
-                              <a14:hiddenFill xmlns="" xmlns:mo="http://schemas.microsoft.com/office/mac/office/2008/main" xmlns:mv="urn:schemas-microsoft-com:mac:vml" xmlns:o="urn:schemas-microsoft-com:office:office" xmlns:v="urn:schemas-microsoft-com:vml" xmlns:w10="urn:schemas-microsoft-com:office:word" xmlns:w="http://schemas.openxmlformats.org/wordprocessingml/2006/main" xmlns:a14="http://schemas.microsoft.com/office/drawing/2010/main">
+                              <a14:hiddenFill xmlns:a14="http://schemas.microsoft.com/office/drawing/2010/main" xmlns:w="http://schemas.openxmlformats.org/wordprocessingml/2006/main" xmlns:w10="urn:schemas-microsoft-com:office:word" xmlns:v="urn:schemas-microsoft-com:vml" xmlns:o="urn:schemas-microsoft-com:office:office" xmlns:mv="urn:schemas-microsoft-com:mac:vml" xmlns:mo="http://schemas.microsoft.com/office/mac/office/2008/main" xmlns="">
                                 <a:noFill/>
                               </a14:hiddenFill>
                             </a:ext>
@@ -35361,7 +35373,7 @@
                           </a:ln>
                           <a:extLst>
                             <a:ext uri="{909E8E84-426E-40dd-AFC4-6F175D3DCCD1}">
-                              <a14:hiddenFill xmlns="" xmlns:mo="http://schemas.microsoft.com/office/mac/office/2008/main" xmlns:mv="urn:schemas-microsoft-com:mac:vml" xmlns:o="urn:schemas-microsoft-com:office:office" xmlns:v="urn:schemas-microsoft-com:vml" xmlns:w10="urn:schemas-microsoft-com:office:word" xmlns:w="http://schemas.openxmlformats.org/wordprocessingml/2006/main" xmlns:a14="http://schemas.microsoft.com/office/drawing/2010/main">
+                              <a14:hiddenFill xmlns:a14="http://schemas.microsoft.com/office/drawing/2010/main" xmlns:w="http://schemas.openxmlformats.org/wordprocessingml/2006/main" xmlns:w10="urn:schemas-microsoft-com:office:word" xmlns:v="urn:schemas-microsoft-com:vml" xmlns:o="urn:schemas-microsoft-com:office:office" xmlns:mv="urn:schemas-microsoft-com:mac:vml" xmlns:mo="http://schemas.microsoft.com/office/mac/office/2008/main" xmlns="">
                                 <a:noFill/>
                               </a14:hiddenFill>
                             </a:ext>
@@ -35588,7 +35600,6 @@
               <w:rPr>
                 <w:b/>
               </w:rPr>
-              <w:lastRenderedPageBreak/>
               <w:t>Actor:</w:t>
             </w:r>
           </w:p>
@@ -35775,6 +35786,7 @@
           <w:noProof w:val="0"/>
           <w:lang w:val="en-US"/>
         </w:rPr>
+        <w:lastRenderedPageBreak/>
         <w:t>3.</w:t>
       </w:r>
       <w:r>
@@ -35839,7 +35851,7 @@
                           </a:ln>
                           <a:extLst>
                             <a:ext uri="{91240B29-F687-4f45-9708-019B960494DF}">
-                              <a14:hiddenLine xmlns="" xmlns:mo="http://schemas.microsoft.com/office/mac/office/2008/main" xmlns:mv="urn:schemas-microsoft-com:mac:vml" xmlns:o="urn:schemas-microsoft-com:office:office" xmlns:v="urn:schemas-microsoft-com:vml" xmlns:w10="urn:schemas-microsoft-com:office:word" xmlns:w="http://schemas.openxmlformats.org/wordprocessingml/2006/main" xmlns:a14="http://schemas.microsoft.com/office/drawing/2010/main" w="9525">
+                              <a14:hiddenLine xmlns:a14="http://schemas.microsoft.com/office/drawing/2010/main" xmlns:w="http://schemas.openxmlformats.org/wordprocessingml/2006/main" xmlns:w10="urn:schemas-microsoft-com:office:word" xmlns:v="urn:schemas-microsoft-com:vml" xmlns:o="urn:schemas-microsoft-com:office:office" xmlns:mv="urn:schemas-microsoft-com:mac:vml" xmlns:mo="http://schemas.microsoft.com/office/mac/office/2008/main" xmlns="" w="9525">
                                 <a:solidFill>
                                   <a:srgbClr val="000000"/>
                                 </a:solidFill>
@@ -35897,7 +35909,7 @@
                           </a:ln>
                           <a:extLst>
                             <a:ext uri="{909E8E84-426E-40dd-AFC4-6F175D3DCCD1}">
-                              <a14:hiddenFill xmlns="" xmlns:mo="http://schemas.microsoft.com/office/mac/office/2008/main" xmlns:mv="urn:schemas-microsoft-com:mac:vml" xmlns:o="urn:schemas-microsoft-com:office:office" xmlns:v="urn:schemas-microsoft-com:vml" xmlns:w10="urn:schemas-microsoft-com:office:word" xmlns:w="http://schemas.openxmlformats.org/wordprocessingml/2006/main" xmlns:a14="http://schemas.microsoft.com/office/drawing/2010/main">
+                              <a14:hiddenFill xmlns:a14="http://schemas.microsoft.com/office/drawing/2010/main" xmlns:w="http://schemas.openxmlformats.org/wordprocessingml/2006/main" xmlns:w10="urn:schemas-microsoft-com:office:word" xmlns:v="urn:schemas-microsoft-com:vml" xmlns:o="urn:schemas-microsoft-com:office:office" xmlns:mv="urn:schemas-microsoft-com:mac:vml" xmlns:mo="http://schemas.microsoft.com/office/mac/office/2008/main" xmlns="">
                                 <a:noFill/>
                               </a14:hiddenFill>
                             </a:ext>
@@ -35924,14 +35936,14 @@
                           </a:ln>
                           <a:extLst>
                             <a:ext uri="{909E8E84-426E-40dd-AFC4-6F175D3DCCD1}">
-                              <a14:hiddenFill xmlns="" xmlns:mo="http://schemas.microsoft.com/office/mac/office/2008/main" xmlns:mv="urn:schemas-microsoft-com:mac:vml" xmlns:o="urn:schemas-microsoft-com:office:office" xmlns:v="urn:schemas-microsoft-com:vml" xmlns:w10="urn:schemas-microsoft-com:office:word" xmlns:w="http://schemas.openxmlformats.org/wordprocessingml/2006/main" xmlns:a14="http://schemas.microsoft.com/office/drawing/2010/main">
+                              <a14:hiddenFill xmlns:a14="http://schemas.microsoft.com/office/drawing/2010/main" xmlns:w="http://schemas.openxmlformats.org/wordprocessingml/2006/main" xmlns:w10="urn:schemas-microsoft-com:office:word" xmlns:v="urn:schemas-microsoft-com:vml" xmlns:o="urn:schemas-microsoft-com:office:office" xmlns:mv="urn:schemas-microsoft-com:mac:vml" xmlns:mo="http://schemas.microsoft.com/office/mac/office/2008/main" xmlns="">
                                 <a:solidFill>
                                   <a:srgbClr val="FFFFFF"/>
                                 </a:solidFill>
                               </a14:hiddenFill>
                             </a:ext>
                             <a:ext uri="{91240B29-F687-4f45-9708-019B960494DF}">
-                              <a14:hiddenLine xmlns="" xmlns:mo="http://schemas.microsoft.com/office/mac/office/2008/main" xmlns:mv="urn:schemas-microsoft-com:mac:vml" xmlns:o="urn:schemas-microsoft-com:office:office" xmlns:v="urn:schemas-microsoft-com:vml" xmlns:w10="urn:schemas-microsoft-com:office:word" xmlns:w="http://schemas.openxmlformats.org/wordprocessingml/2006/main" xmlns:a14="http://schemas.microsoft.com/office/drawing/2010/main" w="9525">
+                              <a14:hiddenLine xmlns:a14="http://schemas.microsoft.com/office/drawing/2010/main" xmlns:w="http://schemas.openxmlformats.org/wordprocessingml/2006/main" xmlns:w10="urn:schemas-microsoft-com:office:word" xmlns:v="urn:schemas-microsoft-com:vml" xmlns:o="urn:schemas-microsoft-com:office:office" xmlns:mv="urn:schemas-microsoft-com:mac:vml" xmlns:mo="http://schemas.microsoft.com/office/mac/office/2008/main" xmlns="" w="9525">
                                 <a:solidFill>
                                   <a:srgbClr val="000000"/>
                                 </a:solidFill>
@@ -36003,7 +36015,7 @@
                           </a:ln>
                           <a:extLst>
                             <a:ext uri="{909E8E84-426E-40dd-AFC4-6F175D3DCCD1}">
-                              <a14:hiddenFill xmlns="" xmlns:mo="http://schemas.microsoft.com/office/mac/office/2008/main" xmlns:mv="urn:schemas-microsoft-com:mac:vml" xmlns:o="urn:schemas-microsoft-com:office:office" xmlns:v="urn:schemas-microsoft-com:vml" xmlns:w10="urn:schemas-microsoft-com:office:word" xmlns:w="http://schemas.openxmlformats.org/wordprocessingml/2006/main" xmlns:a14="http://schemas.microsoft.com/office/drawing/2010/main">
+                              <a14:hiddenFill xmlns:a14="http://schemas.microsoft.com/office/drawing/2010/main" xmlns:w="http://schemas.openxmlformats.org/wordprocessingml/2006/main" xmlns:w10="urn:schemas-microsoft-com:office:word" xmlns:v="urn:schemas-microsoft-com:vml" xmlns:o="urn:schemas-microsoft-com:office:office" xmlns:mv="urn:schemas-microsoft-com:mac:vml" xmlns:mo="http://schemas.microsoft.com/office/mac/office/2008/main" xmlns="">
                                 <a:noFill/>
                               </a14:hiddenFill>
                             </a:ext>
@@ -36091,7 +36103,7 @@
                           </a:ln>
                           <a:extLst>
                             <a:ext uri="{909E8E84-426E-40dd-AFC4-6F175D3DCCD1}">
-                              <a14:hiddenFill xmlns="" xmlns:mo="http://schemas.microsoft.com/office/mac/office/2008/main" xmlns:mv="urn:schemas-microsoft-com:mac:vml" xmlns:o="urn:schemas-microsoft-com:office:office" xmlns:v="urn:schemas-microsoft-com:vml" xmlns:w10="urn:schemas-microsoft-com:office:word" xmlns:w="http://schemas.openxmlformats.org/wordprocessingml/2006/main" xmlns:a14="http://schemas.microsoft.com/office/drawing/2010/main">
+                              <a14:hiddenFill xmlns:a14="http://schemas.microsoft.com/office/drawing/2010/main" xmlns:w="http://schemas.openxmlformats.org/wordprocessingml/2006/main" xmlns:w10="urn:schemas-microsoft-com:office:word" xmlns:v="urn:schemas-microsoft-com:vml" xmlns:o="urn:schemas-microsoft-com:office:office" xmlns:mv="urn:schemas-microsoft-com:mac:vml" xmlns:mo="http://schemas.microsoft.com/office/mac/office/2008/main" xmlns="">
                                 <a:noFill/>
                               </a14:hiddenFill>
                             </a:ext>
@@ -36120,7 +36132,7 @@
                           </a:ln>
                           <a:extLst>
                             <a:ext uri="{91240B29-F687-4f45-9708-019B960494DF}">
-                              <a14:hiddenLine xmlns="" xmlns:mo="http://schemas.microsoft.com/office/mac/office/2008/main" xmlns:mv="urn:schemas-microsoft-com:mac:vml" xmlns:o="urn:schemas-microsoft-com:office:office" xmlns:v="urn:schemas-microsoft-com:vml" xmlns:w10="urn:schemas-microsoft-com:office:word" xmlns:w="http://schemas.openxmlformats.org/wordprocessingml/2006/main" xmlns:a14="http://schemas.microsoft.com/office/drawing/2010/main" w="9525">
+                              <a14:hiddenLine xmlns:a14="http://schemas.microsoft.com/office/drawing/2010/main" xmlns:w="http://schemas.openxmlformats.org/wordprocessingml/2006/main" xmlns:w10="urn:schemas-microsoft-com:office:word" xmlns:v="urn:schemas-microsoft-com:vml" xmlns:o="urn:schemas-microsoft-com:office:office" xmlns:mv="urn:schemas-microsoft-com:mac:vml" xmlns:mo="http://schemas.microsoft.com/office/mac/office/2008/main" xmlns="" w="9525">
                                 <a:solidFill>
                                   <a:srgbClr val="000000"/>
                                 </a:solidFill>
@@ -36177,7 +36189,7 @@
                           </a:ln>
                           <a:extLst>
                             <a:ext uri="{909E8E84-426E-40dd-AFC4-6F175D3DCCD1}">
-                              <a14:hiddenFill xmlns="" xmlns:mo="http://schemas.microsoft.com/office/mac/office/2008/main" xmlns:mv="urn:schemas-microsoft-com:mac:vml" xmlns:o="urn:schemas-microsoft-com:office:office" xmlns:v="urn:schemas-microsoft-com:vml" xmlns:w10="urn:schemas-microsoft-com:office:word" xmlns:w="http://schemas.openxmlformats.org/wordprocessingml/2006/main" xmlns:a14="http://schemas.microsoft.com/office/drawing/2010/main">
+                              <a14:hiddenFill xmlns:a14="http://schemas.microsoft.com/office/drawing/2010/main" xmlns:w="http://schemas.openxmlformats.org/wordprocessingml/2006/main" xmlns:w10="urn:schemas-microsoft-com:office:word" xmlns:v="urn:schemas-microsoft-com:vml" xmlns:o="urn:schemas-microsoft-com:office:office" xmlns:mv="urn:schemas-microsoft-com:mac:vml" xmlns:mo="http://schemas.microsoft.com/office/mac/office/2008/main" xmlns="">
                                 <a:noFill/>
                               </a14:hiddenFill>
                             </a:ext>
@@ -36204,14 +36216,14 @@
                           </a:ln>
                           <a:extLst>
                             <a:ext uri="{909E8E84-426E-40dd-AFC4-6F175D3DCCD1}">
-                              <a14:hiddenFill xmlns="" xmlns:mo="http://schemas.microsoft.com/office/mac/office/2008/main" xmlns:mv="urn:schemas-microsoft-com:mac:vml" xmlns:o="urn:schemas-microsoft-com:office:office" xmlns:v="urn:schemas-microsoft-com:vml" xmlns:w10="urn:schemas-microsoft-com:office:word" xmlns:w="http://schemas.openxmlformats.org/wordprocessingml/2006/main" xmlns:a14="http://schemas.microsoft.com/office/drawing/2010/main">
+                              <a14:hiddenFill xmlns:a14="http://schemas.microsoft.com/office/drawing/2010/main" xmlns:w="http://schemas.openxmlformats.org/wordprocessingml/2006/main" xmlns:w10="urn:schemas-microsoft-com:office:word" xmlns:v="urn:schemas-microsoft-com:vml" xmlns:o="urn:schemas-microsoft-com:office:office" xmlns:mv="urn:schemas-microsoft-com:mac:vml" xmlns:mo="http://schemas.microsoft.com/office/mac/office/2008/main" xmlns="">
                                 <a:solidFill>
                                   <a:srgbClr val="FFFFFF"/>
                                 </a:solidFill>
                               </a14:hiddenFill>
                             </a:ext>
                             <a:ext uri="{91240B29-F687-4f45-9708-019B960494DF}">
-                              <a14:hiddenLine xmlns="" xmlns:mo="http://schemas.microsoft.com/office/mac/office/2008/main" xmlns:mv="urn:schemas-microsoft-com:mac:vml" xmlns:o="urn:schemas-microsoft-com:office:office" xmlns:v="urn:schemas-microsoft-com:vml" xmlns:w10="urn:schemas-microsoft-com:office:word" xmlns:w="http://schemas.openxmlformats.org/wordprocessingml/2006/main" xmlns:a14="http://schemas.microsoft.com/office/drawing/2010/main" w="9525">
+                              <a14:hiddenLine xmlns:a14="http://schemas.microsoft.com/office/drawing/2010/main" xmlns:w="http://schemas.openxmlformats.org/wordprocessingml/2006/main" xmlns:w10="urn:schemas-microsoft-com:office:word" xmlns:v="urn:schemas-microsoft-com:vml" xmlns:o="urn:schemas-microsoft-com:office:office" xmlns:mv="urn:schemas-microsoft-com:mac:vml" xmlns:mo="http://schemas.microsoft.com/office/mac/office/2008/main" xmlns="" w="9525">
                                 <a:solidFill>
                                   <a:srgbClr val="000000"/>
                                 </a:solidFill>
@@ -36700,7 +36712,6 @@
         <w:pStyle w:val="BodyText"/>
       </w:pPr>
       <w:r>
-        <w:lastRenderedPageBreak/>
         <w:t>A Care Services Update Supplier</w:t>
       </w:r>
       <w:r>
@@ -36811,6 +36822,7 @@
           <w:noProof w:val="0"/>
           <w:lang w:val="en-US"/>
         </w:rPr>
+        <w:lastRenderedPageBreak/>
         <w:t>3.</w:t>
       </w:r>
       <w:r>
@@ -37326,7 +37338,6 @@
           <w:noProof w:val="0"/>
           <w:lang w:val="en-US"/>
         </w:rPr>
-        <w:lastRenderedPageBreak/>
         <w:t>3.</w:t>
       </w:r>
       <w:r>
@@ -37435,6 +37446,7 @@
           <w:noProof w:val="0"/>
           <w:lang w:val="en-US"/>
         </w:rPr>
+        <w:lastRenderedPageBreak/>
         <w:t>3.</w:t>
       </w:r>
       <w:r>
@@ -38178,7 +38190,7 @@
       <w:footerReference w:type="default" r:id="rId79"/>
       <w:footerReference w:type="first" r:id="rId80"/>
       <w:pgSz w:w="12240" w:h="15840" w:code="1"/>
-      <w:pgMar w:top="1440" w:right="1080" w:bottom="1440" w:left="1800" w:header="720" w:footer="720" w:gutter="0"/>
+      <w:pgMar w:top="1440" w:right="1080" w:bottom="1440" w:left="1890" w:header="720" w:footer="720" w:gutter="0"/>
       <w:lnNumType w:countBy="5" w:restart="continuous"/>
       <w:pgNumType w:start="1"/>
       <w:cols w:space="720"/>
@@ -45081,7 +45093,7 @@
 </file>
 
 <file path=customXml/itemProps1.xml><?xml version="1.0" encoding="utf-8"?>
-<ds:datastoreItem xmlns:ds="http://schemas.openxmlformats.org/officeDocument/2006/customXml" ds:itemID="{539A60DA-FC49-4EDC-9DB4-AAC5A9378ACC}">
+<ds:datastoreItem xmlns:ds="http://schemas.openxmlformats.org/officeDocument/2006/customXml" ds:itemID="{5D2A1570-B743-443D-A72C-D7FC358C21CB}">
   <ds:schemaRefs>
     <ds:schemaRef ds:uri="http://schemas.openxmlformats.org/officeDocument/2006/bibliography"/>
   </ds:schemaRefs>

</xml_diff>